<commit_message>
created structure of course work
</commit_message>
<xml_diff>
--- a/задача классификации vehicle.docx
+++ b/задача классификации vehicle.docx
@@ -211,7 +211,7 @@
           </mc:Choice>
           <mc:Fallback>
             <w:pict>
-              <v:line w14:anchorId="1FAFD536" id="Прямая соединительная линия 9" o:spid="_x0000_s1026" style="position:absolute;flip:y;z-index:251659264;visibility:visible;mso-wrap-style:square;mso-width-percent:0;mso-height-percent:0;mso-wrap-distance-left:9pt;mso-wrap-distance-top:0;mso-wrap-distance-right:9pt;mso-wrap-distance-bottom:0;mso-position-horizontal:absolute;mso-position-horizontal-relative:text;mso-position-vertical:absolute;mso-position-vertical-relative:text;mso-width-percent:0;mso-height-percent:0;mso-width-relative:page;mso-height-relative:page" from="-7.65pt,7.55pt" to="468pt,9.7pt" o:gfxdata="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" strokeweight="4.5pt">
+              <v:line w14:anchorId="50D41047" id="Прямая соединительная линия 9" o:spid="_x0000_s1026" style="position:absolute;flip:y;z-index:251659264;visibility:visible;mso-wrap-style:square;mso-width-percent:0;mso-height-percent:0;mso-wrap-distance-left:9pt;mso-wrap-distance-top:0;mso-wrap-distance-right:9pt;mso-wrap-distance-bottom:0;mso-position-horizontal:absolute;mso-position-horizontal-relative:text;mso-position-vertical:absolute;mso-position-vertical-relative:text;mso-width-percent:0;mso-height-percent:0;mso-width-relative:page;mso-height-relative:page" from="-7.65pt,7.55pt" to="468pt,9.7pt" o:gfxdata="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" strokeweight="4.5pt">
                 <v:stroke linestyle="thickThin"/>
               </v:line>
             </w:pict>
@@ -308,7 +308,35 @@
           <w:bCs/>
           <w:szCs w:val="28"/>
         </w:rPr>
-        <w:t>Проскурин Денис Александрович</w:t>
+        <w:t>Некрасов</w:t>
+      </w:r>
+      <w:r>
+        <w:rPr>
+          <w:bCs/>
+          <w:szCs w:val="28"/>
+        </w:rPr>
+        <w:t xml:space="preserve"> </w:t>
+      </w:r>
+      <w:r>
+        <w:rPr>
+          <w:bCs/>
+          <w:szCs w:val="28"/>
+        </w:rPr>
+        <w:t>Евгений</w:t>
+      </w:r>
+      <w:r>
+        <w:rPr>
+          <w:bCs/>
+          <w:szCs w:val="28"/>
+        </w:rPr>
+        <w:t xml:space="preserve"> </w:t>
+      </w:r>
+      <w:r>
+        <w:rPr>
+          <w:bCs/>
+          <w:szCs w:val="28"/>
+        </w:rPr>
+        <w:t>Андреевич</w:t>
       </w:r>
     </w:p>
     <w:p>
@@ -348,7 +376,15 @@
           <w:szCs w:val="28"/>
           <w:lang w:eastAsia="en-US"/>
         </w:rPr>
-        <w:t xml:space="preserve">ЗАДАЧА ПЛАНИРОВАНИЯ </w:t>
+        <w:t xml:space="preserve">ИНТЕЛЕКТУАЛЬНАЯ СИСТЕМА ДЛЯ ОПРЕДЕЛЕНИЯ </w:t>
+      </w:r>
+      <w:r>
+        <w:rPr>
+          <w:rFonts w:eastAsia="Calibri"/>
+          <w:szCs w:val="28"/>
+          <w:lang w:eastAsia="en-US"/>
+        </w:rPr>
+        <w:t>КАТЕГОРИЙ КЛАССОВ АВТОМОБИЛЕЙ</w:t>
       </w:r>
       <w:r>
         <w:rPr>
@@ -379,52 +415,6 @@
           <w:lang w:eastAsia="en-US"/>
         </w:rPr>
         <w:t>КУРСОВАЯ РАБОТА</w:t>
-      </w:r>
-      <w:r>
-        <w:rPr>
-          <w:rFonts w:eastAsia="Calibri"/>
-          <w:b/>
-          <w:szCs w:val="28"/>
-          <w:lang w:eastAsia="en-US"/>
-        </w:rPr>
-        <w:t xml:space="preserve"> </w:t>
-      </w:r>
-      <w:r>
-        <w:rPr>
-          <w:b/>
-          <w:bCs/>
-        </w:rPr>
-        <w:t>«</w:t>
-      </w:r>
-      <w:r>
-        <w:rPr>
-          <w:b/>
-          <w:bCs/>
-          <w:lang w:val="en"/>
-        </w:rPr>
-        <w:t>A</w:t>
-      </w:r>
-      <w:r>
-        <w:rPr>
-          <w:b/>
-          <w:bCs/>
-        </w:rPr>
-        <w:t>POIKISM</w:t>
-      </w:r>
-      <w:r>
-        <w:rPr>
-          <w:b/>
-          <w:bCs/>
-          <w:lang w:val="en"/>
-        </w:rPr>
-        <w:t>O</w:t>
-      </w:r>
-      <w:r>
-        <w:rPr>
-          <w:b/>
-          <w:bCs/>
-        </w:rPr>
-        <w:t>S»</w:t>
       </w:r>
     </w:p>
     <w:p>
@@ -549,7 +539,19 @@
         <w:rPr>
           <w:sz w:val="24"/>
         </w:rPr>
-        <w:t>Выполнил студент группы Б8116-09.03.04</w:t>
+        <w:t>Выполнил студент группы Б811</w:t>
+      </w:r>
+      <w:r>
+        <w:rPr>
+          <w:sz w:val="24"/>
+        </w:rPr>
+        <w:t>7</w:t>
+      </w:r>
+      <w:r>
+        <w:rPr>
+          <w:sz w:val="24"/>
+        </w:rPr>
+        <w:t>-09.03.04</w:t>
       </w:r>
     </w:p>
     <w:p>
@@ -573,13 +575,7 @@
         <w:rPr>
           <w:sz w:val="24"/>
         </w:rPr>
-        <w:t>Проскурин Д.А</w:t>
-      </w:r>
-      <w:r>
-        <w:rPr>
-          <w:sz w:val="24"/>
-        </w:rPr>
-        <w:t>.</w:t>
+        <w:t>Некрасов Е.А.</w:t>
       </w:r>
     </w:p>
     <w:p>
@@ -1006,6 +1002,12 @@
     </w:p>
     <w:sdt>
       <w:sdtPr>
+        <w:rPr>
+          <w:rFonts w:ascii="Times New Roman" w:eastAsia="Times New Roman" w:hAnsi="Times New Roman" w:cs="Times New Roman"/>
+          <w:color w:val="auto"/>
+          <w:sz w:val="28"/>
+          <w:szCs w:val="24"/>
+        </w:rPr>
         <w:id w:val="322480060"/>
         <w:docPartObj>
           <w:docPartGallery w:val="Table of Contents"/>
@@ -1014,12 +1016,8 @@
       </w:sdtPr>
       <w:sdtEndPr>
         <w:rPr>
-          <w:rFonts w:ascii="Times New Roman" w:eastAsia="Times New Roman" w:hAnsi="Times New Roman" w:cs="Times New Roman"/>
           <w:b/>
           <w:bCs/>
-          <w:color w:val="auto"/>
-          <w:sz w:val="28"/>
-          <w:szCs w:val="24"/>
         </w:rPr>
       </w:sdtEndPr>
       <w:sdtContent>
@@ -1053,7 +1051,7 @@
           <w:r>
             <w:fldChar w:fldCharType="separate"/>
           </w:r>
-          <w:hyperlink w:anchor="_Toc60259924" w:history="1">
+          <w:hyperlink w:anchor="_Toc60415092" w:history="1">
             <w:r>
               <w:rPr>
                 <w:rStyle w:val="aa"/>
@@ -1080,7 +1078,7 @@
                 <w:noProof/>
                 <w:webHidden/>
               </w:rPr>
-              <w:instrText xml:space="preserve"> PAGEREF _Toc60259924 \h </w:instrText>
+              <w:instrText xml:space="preserve"> PAGEREF _Toc60415092 \h </w:instrText>
             </w:r>
             <w:r>
               <w:rPr>
@@ -1125,7 +1123,7 @@
               <w:szCs w:val="22"/>
             </w:rPr>
           </w:pPr>
-          <w:hyperlink w:anchor="_Toc60259925" w:history="1">
+          <w:hyperlink w:anchor="_Toc60415093" w:history="1">
             <w:r>
               <w:rPr>
                 <w:rStyle w:val="aa"/>
@@ -1147,7 +1145,7 @@
                 <w:rStyle w:val="aa"/>
                 <w:noProof/>
               </w:rPr>
-              <w:t>Постановка задачи</w:t>
+              <w:t>Анализ предметной области</w:t>
             </w:r>
             <w:r>
               <w:rPr>
@@ -1168,7 +1166,7 @@
                 <w:noProof/>
                 <w:webHidden/>
               </w:rPr>
-              <w:instrText xml:space="preserve"> PAGEREF _Toc60259925 \h </w:instrText>
+              <w:instrText xml:space="preserve"> PAGEREF _Toc60415093 \h </w:instrText>
             </w:r>
             <w:r>
               <w:rPr>
@@ -1189,94 +1187,6 @@
                 <w:webHidden/>
               </w:rPr>
               <w:t>4</w:t>
-            </w:r>
-            <w:r>
-              <w:rPr>
-                <w:noProof/>
-                <w:webHidden/>
-              </w:rPr>
-              <w:fldChar w:fldCharType="end"/>
-            </w:r>
-          </w:hyperlink>
-        </w:p>
-        <w:p>
-          <w:pPr>
-            <w:pStyle w:val="11"/>
-            <w:tabs>
-              <w:tab w:val="left" w:pos="1260"/>
-              <w:tab w:val="right" w:leader="dot" w:pos="8296"/>
-            </w:tabs>
-            <w:rPr>
-              <w:rFonts w:asciiTheme="minorHAnsi" w:eastAsiaTheme="minorEastAsia" w:hAnsiTheme="minorHAnsi" w:cstheme="minorBidi"/>
-              <w:noProof/>
-              <w:sz w:val="22"/>
-              <w:szCs w:val="22"/>
-            </w:rPr>
-          </w:pPr>
-          <w:hyperlink w:anchor="_Toc60259926" w:history="1">
-            <w:r>
-              <w:rPr>
-                <w:rStyle w:val="aa"/>
-                <w:noProof/>
-              </w:rPr>
-              <w:t>2</w:t>
-            </w:r>
-            <w:r>
-              <w:rPr>
-                <w:rFonts w:asciiTheme="minorHAnsi" w:eastAsiaTheme="minorEastAsia" w:hAnsiTheme="minorHAnsi" w:cstheme="minorBidi"/>
-                <w:noProof/>
-                <w:sz w:val="22"/>
-                <w:szCs w:val="22"/>
-              </w:rPr>
-              <w:tab/>
-            </w:r>
-            <w:r>
-              <w:rPr>
-                <w:rStyle w:val="aa"/>
-                <w:noProof/>
-              </w:rPr>
-              <w:t>Анализ предметной области</w:t>
-            </w:r>
-            <w:r>
-              <w:rPr>
-                <w:noProof/>
-                <w:webHidden/>
-              </w:rPr>
-              <w:tab/>
-            </w:r>
-            <w:r>
-              <w:rPr>
-                <w:noProof/>
-                <w:webHidden/>
-              </w:rPr>
-              <w:fldChar w:fldCharType="begin"/>
-            </w:r>
-            <w:r>
-              <w:rPr>
-                <w:noProof/>
-                <w:webHidden/>
-              </w:rPr>
-              <w:instrText xml:space="preserve"> PAGEREF _Toc60259926 \h </w:instrText>
-            </w:r>
-            <w:r>
-              <w:rPr>
-                <w:noProof/>
-                <w:webHidden/>
-              </w:rPr>
-            </w:r>
-            <w:r>
-              <w:rPr>
-                <w:noProof/>
-                <w:webHidden/>
-              </w:rPr>
-              <w:fldChar w:fldCharType="separate"/>
-            </w:r>
-            <w:r>
-              <w:rPr>
-                <w:noProof/>
-                <w:webHidden/>
-              </w:rPr>
-              <w:t>5</w:t>
             </w:r>
             <w:r>
               <w:rPr>
@@ -1302,13 +1212,13 @@
               <w:szCs w:val="22"/>
             </w:rPr>
           </w:pPr>
-          <w:hyperlink w:anchor="_Toc60259927" w:history="1">
+          <w:hyperlink w:anchor="_Toc60415094" w:history="1">
             <w:r>
               <w:rPr>
                 <w:rStyle w:val="aa"/>
                 <w:noProof/>
               </w:rPr>
-              <w:t>2.1</w:t>
+              <w:t>1.1</w:t>
             </w:r>
             <w:r>
               <w:rPr>
@@ -1324,7 +1234,7 @@
                 <w:rStyle w:val="aa"/>
                 <w:noProof/>
               </w:rPr>
-              <w:t>Анализ задач</w:t>
+              <w:t>Анализ множества задач профессиональной деятельности</w:t>
             </w:r>
             <w:r>
               <w:rPr>
@@ -1345,7 +1255,7 @@
                 <w:noProof/>
                 <w:webHidden/>
               </w:rPr>
-              <w:instrText xml:space="preserve"> PAGEREF _Toc60259927 \h </w:instrText>
+              <w:instrText xml:space="preserve"> PAGEREF _Toc60415094 \h </w:instrText>
             </w:r>
             <w:r>
               <w:rPr>
@@ -1365,7 +1275,7 @@
                 <w:noProof/>
                 <w:webHidden/>
               </w:rPr>
-              <w:t>5</w:t>
+              <w:t>4</w:t>
             </w:r>
             <w:r>
               <w:rPr>
@@ -1391,13 +1301,13 @@
               <w:szCs w:val="22"/>
             </w:rPr>
           </w:pPr>
-          <w:hyperlink w:anchor="_Toc60259928" w:history="1">
+          <w:hyperlink w:anchor="_Toc60415095" w:history="1">
             <w:r>
               <w:rPr>
                 <w:rStyle w:val="aa"/>
                 <w:noProof/>
               </w:rPr>
-              <w:t>2.2</w:t>
+              <w:t>1.2</w:t>
             </w:r>
             <w:r>
               <w:rPr>
@@ -1413,7 +1323,7 @@
                 <w:rStyle w:val="aa"/>
                 <w:noProof/>
               </w:rPr>
-              <w:t>Анализ ситуаций предметной области</w:t>
+              <w:t>Анализ смысла ситуаций</w:t>
             </w:r>
             <w:r>
               <w:rPr>
@@ -1434,7 +1344,7 @@
                 <w:noProof/>
                 <w:webHidden/>
               </w:rPr>
-              <w:instrText xml:space="preserve"> PAGEREF _Toc60259928 \h </w:instrText>
+              <w:instrText xml:space="preserve"> PAGEREF _Toc60415095 \h </w:instrText>
             </w:r>
             <w:r>
               <w:rPr>
@@ -1454,7 +1364,7 @@
                 <w:noProof/>
                 <w:webHidden/>
               </w:rPr>
-              <w:t>8</w:t>
+              <w:t>4</w:t>
             </w:r>
             <w:r>
               <w:rPr>
@@ -1480,13 +1390,13 @@
               <w:szCs w:val="22"/>
             </w:rPr>
           </w:pPr>
-          <w:hyperlink w:anchor="_Toc60259929" w:history="1">
+          <w:hyperlink w:anchor="_Toc60415096" w:history="1">
             <w:r>
               <w:rPr>
                 <w:rStyle w:val="aa"/>
                 <w:noProof/>
               </w:rPr>
-              <w:t>2.3</w:t>
+              <w:t>1.3</w:t>
             </w:r>
             <w:r>
               <w:rPr>
@@ -1502,7 +1412,7 @@
                 <w:rStyle w:val="aa"/>
                 <w:noProof/>
               </w:rPr>
-              <w:t>Анализ знаний</w:t>
+              <w:t>Анализ знаний предметной области</w:t>
             </w:r>
             <w:r>
               <w:rPr>
@@ -1523,7 +1433,7 @@
                 <w:noProof/>
                 <w:webHidden/>
               </w:rPr>
-              <w:instrText xml:space="preserve"> PAGEREF _Toc60259929 \h </w:instrText>
+              <w:instrText xml:space="preserve"> PAGEREF _Toc60415096 \h </w:instrText>
             </w:r>
             <w:r>
               <w:rPr>
@@ -1543,7 +1453,7 @@
                 <w:noProof/>
                 <w:webHidden/>
               </w:rPr>
-              <w:t>8</w:t>
+              <w:t>4</w:t>
             </w:r>
             <w:r>
               <w:rPr>
@@ -1568,13 +1478,13 @@
               <w:szCs w:val="22"/>
             </w:rPr>
           </w:pPr>
-          <w:hyperlink w:anchor="_Toc60259930" w:history="1">
+          <w:hyperlink w:anchor="_Toc60415097" w:history="1">
             <w:r>
               <w:rPr>
                 <w:rStyle w:val="aa"/>
                 <w:noProof/>
               </w:rPr>
-              <w:t>3</w:t>
+              <w:t>2</w:t>
             </w:r>
             <w:r>
               <w:rPr>
@@ -1590,7 +1500,7 @@
                 <w:rStyle w:val="aa"/>
                 <w:noProof/>
               </w:rPr>
-              <w:t>Модель предметной области</w:t>
+              <w:t>Построение модели предметной области</w:t>
             </w:r>
             <w:r>
               <w:rPr>
@@ -1611,7 +1521,7 @@
                 <w:noProof/>
                 <w:webHidden/>
               </w:rPr>
-              <w:instrText xml:space="preserve"> PAGEREF _Toc60259930 \h </w:instrText>
+              <w:instrText xml:space="preserve"> PAGEREF _Toc60415097 \h </w:instrText>
             </w:r>
             <w:r>
               <w:rPr>
@@ -1631,7 +1541,7 @@
                 <w:noProof/>
                 <w:webHidden/>
               </w:rPr>
-              <w:t>10</w:t>
+              <w:t>4</w:t>
             </w:r>
             <w:r>
               <w:rPr>
@@ -1657,13 +1567,13 @@
               <w:szCs w:val="22"/>
             </w:rPr>
           </w:pPr>
-          <w:hyperlink w:anchor="_Toc60259931" w:history="1">
+          <w:hyperlink w:anchor="_Toc60415098" w:history="1">
             <w:r>
               <w:rPr>
                 <w:rStyle w:val="aa"/>
                 <w:noProof/>
               </w:rPr>
-              <w:t>3.1</w:t>
+              <w:t>2.1</w:t>
             </w:r>
             <w:r>
               <w:rPr>
@@ -1679,7 +1589,7 @@
                 <w:rStyle w:val="aa"/>
                 <w:noProof/>
               </w:rPr>
-              <w:t>Модель непримитивной онтологии</w:t>
+              <w:t>Построение модели онтологии с параметрами</w:t>
             </w:r>
             <w:r>
               <w:rPr>
@@ -1700,7 +1610,7 @@
                 <w:noProof/>
                 <w:webHidden/>
               </w:rPr>
-              <w:instrText xml:space="preserve"> PAGEREF _Toc60259931 \h </w:instrText>
+              <w:instrText xml:space="preserve"> PAGEREF _Toc60415098 \h </w:instrText>
             </w:r>
             <w:r>
               <w:rPr>
@@ -1720,7 +1630,690 @@
                 <w:noProof/>
                 <w:webHidden/>
               </w:rPr>
-              <w:t>10</w:t>
+              <w:t>4</w:t>
+            </w:r>
+            <w:r>
+              <w:rPr>
+                <w:noProof/>
+                <w:webHidden/>
+              </w:rPr>
+              <w:fldChar w:fldCharType="end"/>
+            </w:r>
+          </w:hyperlink>
+        </w:p>
+        <w:p>
+          <w:pPr>
+            <w:pStyle w:val="25"/>
+            <w:tabs>
+              <w:tab w:val="left" w:pos="2100"/>
+              <w:tab w:val="right" w:leader="dot" w:pos="8296"/>
+            </w:tabs>
+            <w:ind w:left="560"/>
+            <w:rPr>
+              <w:rFonts w:asciiTheme="minorHAnsi" w:eastAsiaTheme="minorEastAsia" w:hAnsiTheme="minorHAnsi" w:cstheme="minorBidi"/>
+              <w:noProof/>
+              <w:sz w:val="22"/>
+              <w:szCs w:val="22"/>
+            </w:rPr>
+          </w:pPr>
+          <w:hyperlink w:anchor="_Toc60415099" w:history="1">
+            <w:r>
+              <w:rPr>
+                <w:rStyle w:val="aa"/>
+                <w:noProof/>
+              </w:rPr>
+              <w:t>2.2</w:t>
+            </w:r>
+            <w:r>
+              <w:rPr>
+                <w:rFonts w:asciiTheme="minorHAnsi" w:eastAsiaTheme="minorEastAsia" w:hAnsiTheme="minorHAnsi" w:cstheme="minorBidi"/>
+                <w:noProof/>
+                <w:sz w:val="22"/>
+                <w:szCs w:val="22"/>
+              </w:rPr>
+              <w:tab/>
+            </w:r>
+            <w:r>
+              <w:rPr>
+                <w:rStyle w:val="aa"/>
+                <w:noProof/>
+              </w:rPr>
+              <w:t>Модель знаний предметной области, представленная множеством предложений описаний значений имён</w:t>
+            </w:r>
+            <w:r>
+              <w:rPr>
+                <w:noProof/>
+                <w:webHidden/>
+              </w:rPr>
+              <w:tab/>
+            </w:r>
+            <w:r>
+              <w:rPr>
+                <w:noProof/>
+                <w:webHidden/>
+              </w:rPr>
+              <w:fldChar w:fldCharType="begin"/>
+            </w:r>
+            <w:r>
+              <w:rPr>
+                <w:noProof/>
+                <w:webHidden/>
+              </w:rPr>
+              <w:instrText xml:space="preserve"> PAGEREF _Toc60415099 \h </w:instrText>
+            </w:r>
+            <w:r>
+              <w:rPr>
+                <w:noProof/>
+                <w:webHidden/>
+              </w:rPr>
+            </w:r>
+            <w:r>
+              <w:rPr>
+                <w:noProof/>
+                <w:webHidden/>
+              </w:rPr>
+              <w:fldChar w:fldCharType="separate"/>
+            </w:r>
+            <w:r>
+              <w:rPr>
+                <w:noProof/>
+                <w:webHidden/>
+              </w:rPr>
+              <w:t>4</w:t>
+            </w:r>
+            <w:r>
+              <w:rPr>
+                <w:noProof/>
+                <w:webHidden/>
+              </w:rPr>
+              <w:fldChar w:fldCharType="end"/>
+            </w:r>
+          </w:hyperlink>
+        </w:p>
+        <w:p>
+          <w:pPr>
+            <w:pStyle w:val="25"/>
+            <w:tabs>
+              <w:tab w:val="left" w:pos="2100"/>
+              <w:tab w:val="right" w:leader="dot" w:pos="8296"/>
+            </w:tabs>
+            <w:ind w:left="560"/>
+            <w:rPr>
+              <w:rFonts w:asciiTheme="minorHAnsi" w:eastAsiaTheme="minorEastAsia" w:hAnsiTheme="minorHAnsi" w:cstheme="minorBidi"/>
+              <w:noProof/>
+              <w:sz w:val="22"/>
+              <w:szCs w:val="22"/>
+            </w:rPr>
+          </w:pPr>
+          <w:hyperlink w:anchor="_Toc60415100" w:history="1">
+            <w:r>
+              <w:rPr>
+                <w:rStyle w:val="aa"/>
+                <w:noProof/>
+              </w:rPr>
+              <w:t>2.3</w:t>
+            </w:r>
+            <w:r>
+              <w:rPr>
+                <w:rFonts w:asciiTheme="minorHAnsi" w:eastAsiaTheme="minorEastAsia" w:hAnsiTheme="minorHAnsi" w:cstheme="minorBidi"/>
+                <w:noProof/>
+                <w:sz w:val="22"/>
+                <w:szCs w:val="22"/>
+              </w:rPr>
+              <w:tab/>
+            </w:r>
+            <w:r>
+              <w:rPr>
+                <w:rStyle w:val="aa"/>
+                <w:noProof/>
+              </w:rPr>
+              <w:t>Построение модели ситуации</w:t>
+            </w:r>
+            <w:r>
+              <w:rPr>
+                <w:noProof/>
+                <w:webHidden/>
+              </w:rPr>
+              <w:tab/>
+            </w:r>
+            <w:r>
+              <w:rPr>
+                <w:noProof/>
+                <w:webHidden/>
+              </w:rPr>
+              <w:fldChar w:fldCharType="begin"/>
+            </w:r>
+            <w:r>
+              <w:rPr>
+                <w:noProof/>
+                <w:webHidden/>
+              </w:rPr>
+              <w:instrText xml:space="preserve"> PAGEREF _Toc60415100 \h </w:instrText>
+            </w:r>
+            <w:r>
+              <w:rPr>
+                <w:noProof/>
+                <w:webHidden/>
+              </w:rPr>
+            </w:r>
+            <w:r>
+              <w:rPr>
+                <w:noProof/>
+                <w:webHidden/>
+              </w:rPr>
+              <w:fldChar w:fldCharType="separate"/>
+            </w:r>
+            <w:r>
+              <w:rPr>
+                <w:noProof/>
+                <w:webHidden/>
+              </w:rPr>
+              <w:t>4</w:t>
+            </w:r>
+            <w:r>
+              <w:rPr>
+                <w:noProof/>
+                <w:webHidden/>
+              </w:rPr>
+              <w:fldChar w:fldCharType="end"/>
+            </w:r>
+          </w:hyperlink>
+        </w:p>
+        <w:p>
+          <w:pPr>
+            <w:pStyle w:val="11"/>
+            <w:tabs>
+              <w:tab w:val="left" w:pos="1260"/>
+              <w:tab w:val="right" w:leader="dot" w:pos="8296"/>
+            </w:tabs>
+            <w:rPr>
+              <w:rFonts w:asciiTheme="minorHAnsi" w:eastAsiaTheme="minorEastAsia" w:hAnsiTheme="minorHAnsi" w:cstheme="minorBidi"/>
+              <w:noProof/>
+              <w:sz w:val="22"/>
+              <w:szCs w:val="22"/>
+            </w:rPr>
+          </w:pPr>
+          <w:hyperlink w:anchor="_Toc60415101" w:history="1">
+            <w:r>
+              <w:rPr>
+                <w:rStyle w:val="aa"/>
+                <w:noProof/>
+              </w:rPr>
+              <w:t>3</w:t>
+            </w:r>
+            <w:r>
+              <w:rPr>
+                <w:rFonts w:asciiTheme="minorHAnsi" w:eastAsiaTheme="minorEastAsia" w:hAnsiTheme="minorHAnsi" w:cstheme="minorBidi"/>
+                <w:noProof/>
+                <w:sz w:val="22"/>
+                <w:szCs w:val="22"/>
+              </w:rPr>
+              <w:tab/>
+            </w:r>
+            <w:r>
+              <w:rPr>
+                <w:rStyle w:val="aa"/>
+                <w:noProof/>
+              </w:rPr>
+              <w:t>Проект системы основанной на знаниях</w:t>
+            </w:r>
+            <w:r>
+              <w:rPr>
+                <w:noProof/>
+                <w:webHidden/>
+              </w:rPr>
+              <w:tab/>
+            </w:r>
+            <w:r>
+              <w:rPr>
+                <w:noProof/>
+                <w:webHidden/>
+              </w:rPr>
+              <w:fldChar w:fldCharType="begin"/>
+            </w:r>
+            <w:r>
+              <w:rPr>
+                <w:noProof/>
+                <w:webHidden/>
+              </w:rPr>
+              <w:instrText xml:space="preserve"> PAGEREF _Toc60415101 \h </w:instrText>
+            </w:r>
+            <w:r>
+              <w:rPr>
+                <w:noProof/>
+                <w:webHidden/>
+              </w:rPr>
+            </w:r>
+            <w:r>
+              <w:rPr>
+                <w:noProof/>
+                <w:webHidden/>
+              </w:rPr>
+              <w:fldChar w:fldCharType="separate"/>
+            </w:r>
+            <w:r>
+              <w:rPr>
+                <w:noProof/>
+                <w:webHidden/>
+              </w:rPr>
+              <w:t>4</w:t>
+            </w:r>
+            <w:r>
+              <w:rPr>
+                <w:noProof/>
+                <w:webHidden/>
+              </w:rPr>
+              <w:fldChar w:fldCharType="end"/>
+            </w:r>
+          </w:hyperlink>
+        </w:p>
+        <w:p>
+          <w:pPr>
+            <w:pStyle w:val="25"/>
+            <w:tabs>
+              <w:tab w:val="left" w:pos="2100"/>
+              <w:tab w:val="right" w:leader="dot" w:pos="8296"/>
+            </w:tabs>
+            <w:ind w:left="560"/>
+            <w:rPr>
+              <w:rFonts w:asciiTheme="minorHAnsi" w:eastAsiaTheme="minorEastAsia" w:hAnsiTheme="minorHAnsi" w:cstheme="minorBidi"/>
+              <w:noProof/>
+              <w:sz w:val="22"/>
+              <w:szCs w:val="22"/>
+            </w:rPr>
+          </w:pPr>
+          <w:hyperlink w:anchor="_Toc60415102" w:history="1">
+            <w:r>
+              <w:rPr>
+                <w:rStyle w:val="aa"/>
+                <w:noProof/>
+              </w:rPr>
+              <w:t>3.1</w:t>
+            </w:r>
+            <w:r>
+              <w:rPr>
+                <w:rFonts w:asciiTheme="minorHAnsi" w:eastAsiaTheme="minorEastAsia" w:hAnsiTheme="minorHAnsi" w:cstheme="minorBidi"/>
+                <w:noProof/>
+                <w:sz w:val="22"/>
+                <w:szCs w:val="22"/>
+              </w:rPr>
+              <w:tab/>
+            </w:r>
+            <w:r>
+              <w:rPr>
+                <w:rStyle w:val="aa"/>
+                <w:noProof/>
+              </w:rPr>
+              <w:t>Архитектура системы</w:t>
+            </w:r>
+            <w:r>
+              <w:rPr>
+                <w:noProof/>
+                <w:webHidden/>
+              </w:rPr>
+              <w:tab/>
+            </w:r>
+            <w:r>
+              <w:rPr>
+                <w:noProof/>
+                <w:webHidden/>
+              </w:rPr>
+              <w:fldChar w:fldCharType="begin"/>
+            </w:r>
+            <w:r>
+              <w:rPr>
+                <w:noProof/>
+                <w:webHidden/>
+              </w:rPr>
+              <w:instrText xml:space="preserve"> PAGEREF _Toc60415102 \h </w:instrText>
+            </w:r>
+            <w:r>
+              <w:rPr>
+                <w:noProof/>
+                <w:webHidden/>
+              </w:rPr>
+            </w:r>
+            <w:r>
+              <w:rPr>
+                <w:noProof/>
+                <w:webHidden/>
+              </w:rPr>
+              <w:fldChar w:fldCharType="separate"/>
+            </w:r>
+            <w:r>
+              <w:rPr>
+                <w:noProof/>
+                <w:webHidden/>
+              </w:rPr>
+              <w:t>4</w:t>
+            </w:r>
+            <w:r>
+              <w:rPr>
+                <w:noProof/>
+                <w:webHidden/>
+              </w:rPr>
+              <w:fldChar w:fldCharType="end"/>
+            </w:r>
+          </w:hyperlink>
+        </w:p>
+        <w:p>
+          <w:pPr>
+            <w:pStyle w:val="25"/>
+            <w:tabs>
+              <w:tab w:val="left" w:pos="2100"/>
+              <w:tab w:val="right" w:leader="dot" w:pos="8296"/>
+            </w:tabs>
+            <w:ind w:left="560"/>
+            <w:rPr>
+              <w:rFonts w:asciiTheme="minorHAnsi" w:eastAsiaTheme="minorEastAsia" w:hAnsiTheme="minorHAnsi" w:cstheme="minorBidi"/>
+              <w:noProof/>
+              <w:sz w:val="22"/>
+              <w:szCs w:val="22"/>
+            </w:rPr>
+          </w:pPr>
+          <w:hyperlink w:anchor="_Toc60415103" w:history="1">
+            <w:r>
+              <w:rPr>
+                <w:rStyle w:val="aa"/>
+                <w:noProof/>
+              </w:rPr>
+              <w:t>3.2</w:t>
+            </w:r>
+            <w:r>
+              <w:rPr>
+                <w:rFonts w:asciiTheme="minorHAnsi" w:eastAsiaTheme="minorEastAsia" w:hAnsiTheme="minorHAnsi" w:cstheme="minorBidi"/>
+                <w:noProof/>
+                <w:sz w:val="22"/>
+                <w:szCs w:val="22"/>
+              </w:rPr>
+              <w:tab/>
+            </w:r>
+            <w:r>
+              <w:rPr>
+                <w:rStyle w:val="aa"/>
+                <w:noProof/>
+                <w:lang w:val="en-US"/>
+              </w:rPr>
+              <w:t xml:space="preserve">Use-case </w:t>
+            </w:r>
+            <w:r>
+              <w:rPr>
+                <w:rStyle w:val="aa"/>
+                <w:noProof/>
+              </w:rPr>
+              <w:t>диаграмма</w:t>
+            </w:r>
+            <w:r>
+              <w:rPr>
+                <w:noProof/>
+                <w:webHidden/>
+              </w:rPr>
+              <w:tab/>
+            </w:r>
+            <w:r>
+              <w:rPr>
+                <w:noProof/>
+                <w:webHidden/>
+              </w:rPr>
+              <w:fldChar w:fldCharType="begin"/>
+            </w:r>
+            <w:r>
+              <w:rPr>
+                <w:noProof/>
+                <w:webHidden/>
+              </w:rPr>
+              <w:instrText xml:space="preserve"> PAGEREF _Toc60415103 \h </w:instrText>
+            </w:r>
+            <w:r>
+              <w:rPr>
+                <w:noProof/>
+                <w:webHidden/>
+              </w:rPr>
+            </w:r>
+            <w:r>
+              <w:rPr>
+                <w:noProof/>
+                <w:webHidden/>
+              </w:rPr>
+              <w:fldChar w:fldCharType="separate"/>
+            </w:r>
+            <w:r>
+              <w:rPr>
+                <w:noProof/>
+                <w:webHidden/>
+              </w:rPr>
+              <w:t>4</w:t>
+            </w:r>
+            <w:r>
+              <w:rPr>
+                <w:noProof/>
+                <w:webHidden/>
+              </w:rPr>
+              <w:fldChar w:fldCharType="end"/>
+            </w:r>
+          </w:hyperlink>
+        </w:p>
+        <w:p>
+          <w:pPr>
+            <w:pStyle w:val="25"/>
+            <w:tabs>
+              <w:tab w:val="left" w:pos="2100"/>
+              <w:tab w:val="right" w:leader="dot" w:pos="8296"/>
+            </w:tabs>
+            <w:ind w:left="560"/>
+            <w:rPr>
+              <w:rFonts w:asciiTheme="minorHAnsi" w:eastAsiaTheme="minorEastAsia" w:hAnsiTheme="minorHAnsi" w:cstheme="minorBidi"/>
+              <w:noProof/>
+              <w:sz w:val="22"/>
+              <w:szCs w:val="22"/>
+            </w:rPr>
+          </w:pPr>
+          <w:hyperlink w:anchor="_Toc60415104" w:history="1">
+            <w:r>
+              <w:rPr>
+                <w:rStyle w:val="aa"/>
+                <w:noProof/>
+              </w:rPr>
+              <w:t>3.3</w:t>
+            </w:r>
+            <w:r>
+              <w:rPr>
+                <w:rFonts w:asciiTheme="minorHAnsi" w:eastAsiaTheme="minorEastAsia" w:hAnsiTheme="minorHAnsi" w:cstheme="minorBidi"/>
+                <w:noProof/>
+                <w:sz w:val="22"/>
+                <w:szCs w:val="22"/>
+              </w:rPr>
+              <w:tab/>
+            </w:r>
+            <w:r>
+              <w:rPr>
+                <w:rStyle w:val="aa"/>
+                <w:noProof/>
+              </w:rPr>
+              <w:t>Проект интерфейса системы</w:t>
+            </w:r>
+            <w:r>
+              <w:rPr>
+                <w:noProof/>
+                <w:webHidden/>
+              </w:rPr>
+              <w:tab/>
+            </w:r>
+            <w:r>
+              <w:rPr>
+                <w:noProof/>
+                <w:webHidden/>
+              </w:rPr>
+              <w:fldChar w:fldCharType="begin"/>
+            </w:r>
+            <w:r>
+              <w:rPr>
+                <w:noProof/>
+                <w:webHidden/>
+              </w:rPr>
+              <w:instrText xml:space="preserve"> PAGEREF _Toc60415104 \h </w:instrText>
+            </w:r>
+            <w:r>
+              <w:rPr>
+                <w:noProof/>
+                <w:webHidden/>
+              </w:rPr>
+            </w:r>
+            <w:r>
+              <w:rPr>
+                <w:noProof/>
+                <w:webHidden/>
+              </w:rPr>
+              <w:fldChar w:fldCharType="separate"/>
+            </w:r>
+            <w:r>
+              <w:rPr>
+                <w:noProof/>
+                <w:webHidden/>
+              </w:rPr>
+              <w:t>4</w:t>
+            </w:r>
+            <w:r>
+              <w:rPr>
+                <w:noProof/>
+                <w:webHidden/>
+              </w:rPr>
+              <w:fldChar w:fldCharType="end"/>
+            </w:r>
+          </w:hyperlink>
+        </w:p>
+        <w:p>
+          <w:pPr>
+            <w:pStyle w:val="11"/>
+            <w:tabs>
+              <w:tab w:val="right" w:leader="dot" w:pos="8296"/>
+            </w:tabs>
+            <w:rPr>
+              <w:rFonts w:asciiTheme="minorHAnsi" w:eastAsiaTheme="minorEastAsia" w:hAnsiTheme="minorHAnsi" w:cstheme="minorBidi"/>
+              <w:noProof/>
+              <w:sz w:val="22"/>
+              <w:szCs w:val="22"/>
+            </w:rPr>
+          </w:pPr>
+          <w:hyperlink w:anchor="_Toc60415105" w:history="1">
+            <w:r>
+              <w:rPr>
+                <w:rStyle w:val="aa"/>
+                <w:noProof/>
+              </w:rPr>
+              <w:t>Заключение</w:t>
+            </w:r>
+            <w:r>
+              <w:rPr>
+                <w:noProof/>
+                <w:webHidden/>
+              </w:rPr>
+              <w:tab/>
+            </w:r>
+            <w:r>
+              <w:rPr>
+                <w:noProof/>
+                <w:webHidden/>
+              </w:rPr>
+              <w:fldChar w:fldCharType="begin"/>
+            </w:r>
+            <w:r>
+              <w:rPr>
+                <w:noProof/>
+                <w:webHidden/>
+              </w:rPr>
+              <w:instrText xml:space="preserve"> PAGEREF _Toc60415105 \h </w:instrText>
+            </w:r>
+            <w:r>
+              <w:rPr>
+                <w:noProof/>
+                <w:webHidden/>
+              </w:rPr>
+            </w:r>
+            <w:r>
+              <w:rPr>
+                <w:noProof/>
+                <w:webHidden/>
+              </w:rPr>
+              <w:fldChar w:fldCharType="separate"/>
+            </w:r>
+            <w:r>
+              <w:rPr>
+                <w:noProof/>
+                <w:webHidden/>
+              </w:rPr>
+              <w:t>4</w:t>
+            </w:r>
+            <w:r>
+              <w:rPr>
+                <w:noProof/>
+                <w:webHidden/>
+              </w:rPr>
+              <w:fldChar w:fldCharType="end"/>
+            </w:r>
+          </w:hyperlink>
+        </w:p>
+        <w:p>
+          <w:pPr>
+            <w:pStyle w:val="11"/>
+            <w:tabs>
+              <w:tab w:val="right" w:leader="dot" w:pos="8296"/>
+            </w:tabs>
+            <w:rPr>
+              <w:rFonts w:asciiTheme="minorHAnsi" w:eastAsiaTheme="minorEastAsia" w:hAnsiTheme="minorHAnsi" w:cstheme="minorBidi"/>
+              <w:noProof/>
+              <w:sz w:val="22"/>
+              <w:szCs w:val="22"/>
+            </w:rPr>
+          </w:pPr>
+          <w:hyperlink w:anchor="_Toc60415106" w:history="1">
+            <w:r>
+              <w:rPr>
+                <w:rStyle w:val="aa"/>
+                <w:noProof/>
+              </w:rPr>
+              <w:t>Список литературы</w:t>
+            </w:r>
+            <w:r>
+              <w:rPr>
+                <w:noProof/>
+                <w:webHidden/>
+              </w:rPr>
+              <w:tab/>
+            </w:r>
+            <w:r>
+              <w:rPr>
+                <w:noProof/>
+                <w:webHidden/>
+              </w:rPr>
+              <w:fldChar w:fldCharType="begin"/>
+            </w:r>
+            <w:r>
+              <w:rPr>
+                <w:noProof/>
+                <w:webHidden/>
+              </w:rPr>
+              <w:instrText xml:space="preserve"> PAGEREF _Toc60415106 \h </w:instrText>
+            </w:r>
+            <w:r>
+              <w:rPr>
+                <w:noProof/>
+                <w:webHidden/>
+              </w:rPr>
+            </w:r>
+            <w:r>
+              <w:rPr>
+                <w:noProof/>
+                <w:webHidden/>
+              </w:rPr>
+              <w:fldChar w:fldCharType="separate"/>
+            </w:r>
+            <w:r>
+              <w:rPr>
+                <w:noProof/>
+                <w:webHidden/>
+              </w:rPr>
+              <w:t>4</w:t>
             </w:r>
             <w:r>
               <w:rPr>
@@ -1754,48 +2347,19 @@
           <w:docGrid w:linePitch="381"/>
         </w:sectPr>
       </w:pPr>
+      <w:bookmarkStart w:id="8" w:name="_GoBack"/>
+      <w:bookmarkEnd w:id="8"/>
     </w:p>
     <w:p>
       <w:pPr>
         <w:pStyle w:val="aff5"/>
       </w:pPr>
-      <w:bookmarkStart w:id="8" w:name="_Toc60259924"/>
+      <w:bookmarkStart w:id="9" w:name="_Toc60415092"/>
       <w:r>
         <w:lastRenderedPageBreak/>
         <w:t>Введение</w:t>
       </w:r>
-      <w:bookmarkEnd w:id="8"/>
-    </w:p>
-    <w:p>
-      <w:pPr>
-        <w:pStyle w:val="-a"/>
-      </w:pPr>
-      <w:r>
-        <w:t xml:space="preserve">Машинное обучение на данный момент является одной из самых интересных областей человеческого познания. Термин искусственный интеллект впервые ввёл Джон Маккарти в 1956 году на международной конференции, позже разработками в данной области заинтересовалось министерство обороны США. Проектировались компьютеры, имитирующие поведение человека, а сегодня системы </w:t>
-      </w:r>
-      <w:r>
-        <w:t>искусственного</w:t>
-      </w:r>
-      <w:r>
-        <w:t xml:space="preserve"> </w:t>
-      </w:r>
-      <w:r>
-        <w:t>интеллекта</w:t>
-      </w:r>
-      <w:r>
-        <w:t xml:space="preserve"> </w:t>
-      </w:r>
-      <w:r>
-        <w:t>представляют программы, которые имеют особые свойства с целью выполнения сложных функций, схожих с человеческой деятельностью.</w:t>
-      </w:r>
-    </w:p>
-    <w:p>
-      <w:pPr>
-        <w:pStyle w:val="-a"/>
-      </w:pPr>
-      <w:r>
-        <w:t>Искусственный интеллект не предназначен для замены кого-то или чего-либо, цель его применения – дополнения и расширение возможностей человека.</w:t>
-      </w:r>
+      <w:bookmarkEnd w:id="9"/>
     </w:p>
     <w:p>
       <w:pPr>
@@ -1860,13 +2424,20 @@
         <w:rPr>
           <w:lang w:val="ru-RU"/>
         </w:rPr>
-        <w:t xml:space="preserve">Выполнить анализ и разработать модель предметной области «задача планирования </w:t>
+        <w:t>Выполнить анализ и разработать модель предметной области «</w:t>
       </w:r>
-      <w:proofErr w:type="spellStart"/>
       <w:r>
-        <w:t>Apoikismis</w:t>
+        <w:rPr>
+          <w:lang w:val="ru-RU"/>
+        </w:rPr>
+        <w:t>интеллектуальная</w:t>
       </w:r>
-      <w:proofErr w:type="spellEnd"/>
+      <w:r>
+        <w:rPr>
+          <w:lang w:val="ru-RU"/>
+        </w:rPr>
+        <w:t xml:space="preserve"> система для определения категорий классов автомобилей</w:t>
+      </w:r>
       <w:r>
         <w:rPr>
           <w:lang w:val="ru-RU"/>
@@ -1918,1040 +2489,59 @@
       <w:pPr>
         <w:pStyle w:val="1"/>
       </w:pPr>
-      <w:bookmarkStart w:id="9" w:name="_Toc60259926"/>
+      <w:bookmarkStart w:id="10" w:name="_Toc60415093"/>
       <w:r>
         <w:lastRenderedPageBreak/>
         <w:t>Анализ предметной области</w:t>
       </w:r>
-      <w:bookmarkEnd w:id="9"/>
-    </w:p>
-    <w:p>
-      <w:pPr>
-        <w:pStyle w:val="21"/>
-        <w:jc w:val="center"/>
-      </w:pPr>
-      <w:bookmarkStart w:id="10" w:name="_Toc60259925"/>
-      <w:r>
-        <w:t>Постановка задачи</w:t>
-      </w:r>
       <w:bookmarkEnd w:id="10"/>
     </w:p>
     <w:p>
       <w:pPr>
-        <w:pStyle w:val="-a"/>
-      </w:pPr>
-      <w:r>
-        <w:t xml:space="preserve">Группа учёных поставила перед собой цель колонизации Марса. Для этого необходимо заранее подготовить планету для колонизаторов, поэтому задолго до миссии по отправке астронавтов на Марс был спроектирован специальный дрон-колонизатор «Адонис». Целью дрона является сооружение минимально необходимой экосистемы с целью обеспечения пропитанием, жильём, досугом и иными </w:t>
-      </w:r>
-      <w:proofErr w:type="spellStart"/>
-      <w:r>
-        <w:t>нужндами</w:t>
-      </w:r>
-      <w:proofErr w:type="spellEnd"/>
-      <w:r>
-        <w:t xml:space="preserve"> космонавтов, которые вскоре прилетят.</w:t>
-      </w:r>
-    </w:p>
-    <w:p>
-      <w:pPr>
-        <w:pStyle w:val="-a"/>
-      </w:pPr>
-      <w:r>
-        <w:t>Дрона спроектировали, написали ПО и бонусом с дроном отправили целый склад ресурсов.</w:t>
-      </w:r>
-    </w:p>
-    <w:p>
-      <w:pPr>
-        <w:pStyle w:val="-a"/>
-      </w:pPr>
-      <w:r>
-        <w:t>Цель дрона</w:t>
-      </w:r>
-      <w:r>
-        <w:t xml:space="preserve">: </w:t>
-      </w:r>
-      <w:r>
-        <w:t xml:space="preserve">создание лагеря для выживания астронавтов-колонизаторов (настройка различных </w:t>
-      </w:r>
-      <w:proofErr w:type="spellStart"/>
-      <w:proofErr w:type="gramStart"/>
-      <w:r>
-        <w:t>сооружений</w:t>
-      </w:r>
-      <w:r>
-        <w:t>:</w:t>
-      </w:r>
-      <w:r>
-        <w:t>жилые</w:t>
-      </w:r>
-      <w:proofErr w:type="spellEnd"/>
-      <w:proofErr w:type="gramEnd"/>
-      <w:r>
-        <w:t xml:space="preserve"> дома, электростанции-генераторы, пищеблоки, игровые комнаты и т.д.), результатом является план постройки города (план). Критерий достижимости цели - город построен (план постройки найден и осуществим), город не построен (план не найден и (или) не осуществим).</w:t>
-      </w:r>
-    </w:p>
-    <w:p>
-      <w:pPr>
-        <w:pStyle w:val="-a"/>
-        <w:rPr>
-          <w:lang w:val="en"/>
-        </w:rPr>
-      </w:pPr>
-      <w:r>
-        <w:t>Дрон умеет</w:t>
-      </w:r>
-      <w:r>
-        <w:rPr>
-          <w:lang w:val="en"/>
-        </w:rPr>
-        <w:t>:</w:t>
-      </w:r>
-    </w:p>
-    <w:p>
-      <w:pPr>
-        <w:pStyle w:val="-"/>
-        <w:ind w:firstLine="560"/>
-        <w:rPr>
-          <w:lang w:val="en"/>
-        </w:rPr>
-      </w:pPr>
-      <w:r>
-        <w:rPr>
-          <w:lang w:val="ru-RU"/>
-        </w:rPr>
-        <w:t>Пользоваться определёнными видами инструментов.</w:t>
-      </w:r>
-    </w:p>
-    <w:p>
-      <w:pPr>
-        <w:pStyle w:val="-"/>
-        <w:ind w:firstLine="560"/>
-        <w:rPr>
-          <w:lang w:val="ru-RU"/>
-        </w:rPr>
-      </w:pPr>
-      <w:r>
-        <w:rPr>
-          <w:lang w:val="ru-RU"/>
-        </w:rPr>
-        <w:t xml:space="preserve">Строить (описано </w:t>
-      </w:r>
-      <w:proofErr w:type="spellStart"/>
-      <w:r>
-        <w:rPr>
-          <w:lang w:val="ru-RU"/>
-        </w:rPr>
-        <w:t>общно</w:t>
-      </w:r>
-      <w:proofErr w:type="spellEnd"/>
-      <w:r>
-        <w:rPr>
-          <w:lang w:val="ru-RU"/>
-        </w:rPr>
-        <w:t>, действий больше и предполагается их описание и расход в процентах энергии дрона).</w:t>
-      </w:r>
-    </w:p>
-    <w:p>
-      <w:pPr>
-        <w:pStyle w:val="-"/>
-        <w:ind w:firstLine="560"/>
-        <w:rPr>
-          <w:lang w:val="ru-RU"/>
-        </w:rPr>
-      </w:pPr>
-      <w:r>
-        <w:rPr>
-          <w:lang w:val="ru-RU"/>
-        </w:rPr>
-        <w:t xml:space="preserve">Сажать, выращивать, ухаживать за растениями (описано </w:t>
-      </w:r>
-      <w:proofErr w:type="spellStart"/>
-      <w:r>
-        <w:rPr>
-          <w:lang w:val="ru-RU"/>
-        </w:rPr>
-        <w:t>общно</w:t>
-      </w:r>
-      <w:proofErr w:type="spellEnd"/>
-      <w:r>
-        <w:rPr>
-          <w:lang w:val="ru-RU"/>
-        </w:rPr>
-        <w:t>, действий больше и предполагается их описание и расход в процентах энергии дрона).</w:t>
-      </w:r>
-    </w:p>
-    <w:p>
-      <w:pPr>
-        <w:pStyle w:val="-"/>
-        <w:ind w:firstLine="560"/>
-        <w:rPr>
-          <w:lang w:val="en"/>
-        </w:rPr>
-      </w:pPr>
-      <w:r>
-        <w:rPr>
-          <w:lang w:val="ru-RU"/>
-        </w:rPr>
-        <w:t>Затрачивать энергию на действия.</w:t>
-      </w:r>
-    </w:p>
-    <w:p>
-      <w:pPr>
-        <w:pStyle w:val="-"/>
-        <w:ind w:firstLine="560"/>
-        <w:rPr>
-          <w:lang w:val="en"/>
-        </w:rPr>
-      </w:pPr>
-      <w:r>
-        <w:rPr>
-          <w:lang w:val="ru-RU"/>
-        </w:rPr>
-        <w:lastRenderedPageBreak/>
-        <w:t>Заряжаться от солнечных батарей.</w:t>
-      </w:r>
-    </w:p>
-    <w:p>
-      <w:pPr>
-        <w:pStyle w:val="-"/>
-        <w:ind w:firstLine="560"/>
-        <w:rPr>
-          <w:lang w:val="ru-RU"/>
-        </w:rPr>
-      </w:pPr>
-      <w:r>
-        <w:rPr>
-          <w:lang w:val="ru-RU"/>
-        </w:rPr>
-        <w:t>Приносить ресурсы из склада ресурсов.</w:t>
-      </w:r>
-    </w:p>
-    <w:p>
-      <w:pPr>
-        <w:pStyle w:val="-"/>
-        <w:numPr>
-          <w:ilvl w:val="0"/>
-          <w:numId w:val="0"/>
-        </w:numPr>
-        <w:tabs>
-          <w:tab w:val="clear" w:pos="786"/>
-        </w:tabs>
-        <w:rPr>
-          <w:lang w:val="en"/>
-        </w:rPr>
-      </w:pPr>
-      <w:r>
-        <w:rPr>
-          <w:lang w:val="ru-RU"/>
-        </w:rPr>
-        <w:t>Примечания</w:t>
-      </w:r>
-      <w:r>
-        <w:rPr>
-          <w:lang w:val="en"/>
-        </w:rPr>
-        <w:t>:</w:t>
-      </w:r>
-    </w:p>
-    <w:p>
-      <w:pPr>
-        <w:pStyle w:val="-"/>
-        <w:numPr>
-          <w:ilvl w:val="0"/>
-          <w:numId w:val="13"/>
-        </w:numPr>
-        <w:ind w:firstLineChars="0"/>
-        <w:rPr>
-          <w:lang w:val="en"/>
-        </w:rPr>
-      </w:pPr>
-      <w:r>
-        <w:rPr>
-          <w:lang w:val="ru-RU"/>
-        </w:rPr>
-        <w:t>Постройки имеют уровень приоритета.</w:t>
-      </w:r>
-    </w:p>
-    <w:p>
-      <w:pPr>
-        <w:pStyle w:val="-"/>
-        <w:numPr>
-          <w:ilvl w:val="0"/>
-          <w:numId w:val="13"/>
-        </w:numPr>
-        <w:ind w:firstLineChars="0"/>
-        <w:rPr>
-          <w:lang w:val="ru-RU"/>
-        </w:rPr>
-      </w:pPr>
-      <w:r>
-        <w:rPr>
-          <w:lang w:val="ru-RU"/>
-        </w:rPr>
-        <w:t>Материал характеризуется своим объёмом и разнообразием.</w:t>
-      </w:r>
-    </w:p>
-    <w:p>
-      <w:pPr>
-        <w:pStyle w:val="-"/>
-        <w:numPr>
-          <w:ilvl w:val="0"/>
-          <w:numId w:val="13"/>
-        </w:numPr>
-        <w:ind w:firstLineChars="0"/>
-        <w:rPr>
-          <w:lang w:val="ru-RU"/>
-        </w:rPr>
-      </w:pPr>
-      <w:r>
-        <w:rPr>
-          <w:lang w:val="ru-RU"/>
-        </w:rPr>
-        <w:t>Представлен список всех доступных необходимых инструментов для постройки, посадки и т.д.</w:t>
-      </w:r>
-    </w:p>
-    <w:p>
-      <w:pPr>
-        <w:pStyle w:val="-a"/>
-      </w:pPr>
-      <w:r>
-        <w:t>Дрон-колонизатор - объект, который является исполнителем и реализует поставленную цель и характеризуется</w:t>
-      </w:r>
-      <w:r>
-        <w:t>:</w:t>
-      </w:r>
-    </w:p>
-    <w:p>
-      <w:pPr>
-        <w:pStyle w:val="-a"/>
-        <w:numPr>
-          <w:ilvl w:val="0"/>
-          <w:numId w:val="14"/>
-        </w:numPr>
-        <w:ind w:firstLine="560"/>
-        <w:rPr>
-          <w:lang w:val="en"/>
-        </w:rPr>
-      </w:pPr>
-      <w:r>
-        <w:t>Уровень заряда энергии.</w:t>
-      </w:r>
-    </w:p>
-    <w:p>
-      <w:pPr>
-        <w:pStyle w:val="-a"/>
-        <w:numPr>
-          <w:ilvl w:val="0"/>
-          <w:numId w:val="14"/>
-        </w:numPr>
-        <w:ind w:firstLine="560"/>
-        <w:rPr>
-          <w:lang w:val="en"/>
-        </w:rPr>
-      </w:pPr>
-      <w:r>
-        <w:t>Текущий используемый инструмент.</w:t>
-      </w:r>
-    </w:p>
-    <w:p>
-      <w:pPr>
-        <w:pStyle w:val="-9"/>
-        <w:ind w:firstLine="560"/>
-        <w:rPr>
-          <w:lang w:val="en"/>
-        </w:rPr>
-      </w:pPr>
-      <w:r>
-        <w:t>Постройка - объект, который является результатом постройки. Характеризуется</w:t>
-      </w:r>
-      <w:r>
-        <w:rPr>
-          <w:lang w:val="en"/>
-        </w:rPr>
-        <w:t>:</w:t>
-      </w:r>
-    </w:p>
-    <w:p>
-      <w:pPr>
-        <w:pStyle w:val="-9"/>
-        <w:numPr>
-          <w:ilvl w:val="0"/>
-          <w:numId w:val="14"/>
-        </w:numPr>
-        <w:ind w:firstLine="560"/>
-        <w:rPr>
-          <w:lang w:val="en"/>
-        </w:rPr>
-      </w:pPr>
-      <w:r>
-        <w:t>Вид постройки.</w:t>
-      </w:r>
-    </w:p>
-    <w:p>
-      <w:pPr>
-        <w:pStyle w:val="-9"/>
-        <w:numPr>
-          <w:ilvl w:val="0"/>
-          <w:numId w:val="14"/>
-        </w:numPr>
-        <w:ind w:firstLine="560"/>
-        <w:rPr>
-          <w:lang w:val="en"/>
-        </w:rPr>
-      </w:pPr>
-      <w:r>
-        <w:t>Список необходимых материалов.</w:t>
-      </w:r>
-    </w:p>
-    <w:p>
-      <w:pPr>
-        <w:pStyle w:val="-9"/>
-        <w:numPr>
-          <w:ilvl w:val="0"/>
-          <w:numId w:val="14"/>
-        </w:numPr>
-        <w:ind w:firstLine="560"/>
-        <w:rPr>
-          <w:lang w:val="en"/>
-        </w:rPr>
-      </w:pPr>
-      <w:r>
-        <w:t>Список доступных материалов.</w:t>
-      </w:r>
-    </w:p>
-    <w:p>
-      <w:pPr>
-        <w:pStyle w:val="-9"/>
-        <w:numPr>
-          <w:ilvl w:val="0"/>
-          <w:numId w:val="14"/>
-        </w:numPr>
-        <w:ind w:firstLine="560"/>
-      </w:pPr>
-      <w:r>
-        <w:t>План постройки здания</w:t>
-      </w:r>
-      <w:r>
-        <w:t xml:space="preserve"> (</w:t>
-      </w:r>
-      <w:r>
-        <w:t>необходимые работы).</w:t>
-      </w:r>
-    </w:p>
-    <w:p>
-      <w:pPr>
-        <w:pStyle w:val="-9"/>
-        <w:numPr>
-          <w:ilvl w:val="0"/>
-          <w:numId w:val="14"/>
-        </w:numPr>
-        <w:ind w:firstLine="560"/>
-        <w:rPr>
-          <w:lang w:val="en"/>
-        </w:rPr>
-      </w:pPr>
-      <w:r>
-        <w:t>Приоритет</w:t>
-      </w:r>
-    </w:p>
-    <w:p>
-      <w:pPr>
-        <w:pStyle w:val="-9"/>
-        <w:ind w:firstLine="560"/>
-      </w:pPr>
-      <w:r>
-        <w:t>Склад - объект, хранящий в себе ресурсы для строительства</w:t>
-      </w:r>
-      <w:r>
-        <w:t>:</w:t>
-      </w:r>
-    </w:p>
-    <w:p>
-      <w:pPr>
-        <w:pStyle w:val="-9"/>
-        <w:numPr>
-          <w:ilvl w:val="0"/>
-          <w:numId w:val="14"/>
-        </w:numPr>
-        <w:ind w:firstLine="560"/>
-        <w:rPr>
-          <w:lang w:val="en"/>
-        </w:rPr>
-      </w:pPr>
-      <w:r>
-        <w:t>Список материалов, ресурсов.</w:t>
-      </w:r>
-    </w:p>
-    <w:p>
-      <w:pPr>
-        <w:pStyle w:val="-9"/>
-        <w:numPr>
-          <w:ilvl w:val="0"/>
-          <w:numId w:val="14"/>
-        </w:numPr>
-        <w:ind w:firstLine="560"/>
-        <w:rPr>
-          <w:lang w:val="en"/>
-        </w:rPr>
-      </w:pPr>
-      <w:r>
-        <w:t>Список инструментов.</w:t>
-      </w:r>
-    </w:p>
-    <w:p>
-      <w:pPr>
         <w:pStyle w:val="21"/>
         <w:jc w:val="center"/>
       </w:pPr>
-      <w:bookmarkStart w:id="11" w:name="_Toc60259927"/>
+      <w:bookmarkStart w:id="11" w:name="_Toc60415094"/>
       <w:r>
-        <w:t>А</w:t>
-      </w:r>
-      <w:r>
-        <w:t>нализ задач</w:t>
+        <w:t>Анализ множества задач профессиональной деятельности</w:t>
       </w:r>
       <w:bookmarkEnd w:id="11"/>
     </w:p>
     <w:p>
       <w:pPr>
-        <w:pStyle w:val="-a"/>
-      </w:pPr>
+        <w:pStyle w:val="21"/>
+        <w:jc w:val="center"/>
+      </w:pPr>
+      <w:bookmarkStart w:id="12" w:name="_Toc60415095"/>
       <w:r>
-        <w:t xml:space="preserve">В </w:t>
+        <w:t xml:space="preserve">Анализ </w:t>
       </w:r>
       <w:r>
-        <w:t>данной предметной области решается задача планирования «оффлайн», т.е. без учета времени. Опираясь на цель (перечень построек) и объем ресурсов и инструментов требуется разработать план постройки лагеря. Объектом задачи является робот-колонизатор «Адонис».</w:t>
-      </w:r>
-      <w:r>
-        <w:t xml:space="preserve"> Результатом решения является план- последовательность действий.</w:t>
-      </w:r>
-    </w:p>
-    <w:p>
-      <w:pPr>
-        <w:pStyle w:val="-a"/>
-      </w:pPr>
-      <w:r>
-        <w:lastRenderedPageBreak/>
-        <w:t xml:space="preserve">Объектом задачи является постройка конкретных сооружений, состоящая из последовательности </w:t>
-      </w:r>
-      <w:proofErr w:type="gramStart"/>
-      <w:r>
-        <w:t>шагов постройки</w:t>
-      </w:r>
-      <w:proofErr w:type="gramEnd"/>
-      <w:r>
-        <w:t xml:space="preserve"> описанных планом. На каждом шаге постройки происходит какое-либо из возможных действи</w:t>
-      </w:r>
-      <w:r>
-        <w:t xml:space="preserve">й </w:t>
-      </w:r>
-      <w:proofErr w:type="gramStart"/>
-      <w:r>
-        <w:t>для работа</w:t>
-      </w:r>
-      <w:proofErr w:type="gramEnd"/>
-      <w:r>
-        <w:t>.</w:t>
-      </w:r>
-    </w:p>
-    <w:p>
-      <w:pPr>
-        <w:pStyle w:val="-a"/>
-      </w:pPr>
-      <w:r>
-        <w:t xml:space="preserve">При решении задачи задается начальное множество нужных построек с их </w:t>
-      </w:r>
-      <w:proofErr w:type="spellStart"/>
-      <w:proofErr w:type="gramStart"/>
-      <w:r>
-        <w:t>приоритетом,состоянием</w:t>
-      </w:r>
-      <w:proofErr w:type="gramEnd"/>
-      <w:r>
-        <w:t>,множеством</w:t>
-      </w:r>
-      <w:proofErr w:type="spellEnd"/>
-      <w:r>
-        <w:t xml:space="preserve"> необходимых материалов, множеством доступных материалов и планом для каждой постройки, мультимножество материалов и множество инструментов.</w:t>
-      </w:r>
-    </w:p>
-    <w:p>
-      <w:pPr>
-        <w:pStyle w:val="-a"/>
-      </w:pPr>
-      <w:r>
-        <w:t>Свойствами каждого шага процесса постройки является мультимножество доступных материалов, множество доступных инструментов, множество кортежей построек с их названием, приоритетом, планом их постройки, приоритетом и состоянием строки, кортеж состояния роб</w:t>
-      </w:r>
-      <w:r>
-        <w:t>ота состоящий из уровня заряда, инструмента из множества инструментов, множества доступных действий.</w:t>
-      </w:r>
-    </w:p>
-    <w:p>
-      <w:pPr>
-        <w:pStyle w:val="-a"/>
-      </w:pPr>
-      <w:r>
-        <w:t xml:space="preserve">Свойствами процесса постройки также являются мультимножество начальных материалов, мультимножество начальных инструментов, кортеж состояния робота и </w:t>
-      </w:r>
-      <w:proofErr w:type="gramStart"/>
-      <w:r>
-        <w:t>множес</w:t>
-      </w:r>
-      <w:r>
-        <w:t>тво кортежей построек</w:t>
-      </w:r>
-      <w:proofErr w:type="gramEnd"/>
-      <w:r>
-        <w:t xml:space="preserve"> которое требуется получить.</w:t>
-      </w:r>
-    </w:p>
-    <w:p>
-      <w:pPr>
-        <w:pStyle w:val="-a"/>
-      </w:pPr>
-      <w:r>
-        <w:t>Мультимножество материалов с указанием их количества на очередном шаге состоят из того же мультимножества предыдущего шага возможно за исключением элемента этого мультимножества, который взял робот и исполь</w:t>
-      </w:r>
-      <w:r>
-        <w:t xml:space="preserve">зовал при постройке. Поэтому свойством материалов некоторых шагов является свойство </w:t>
-      </w:r>
-      <w:r>
-        <w:rPr>
-          <w:b/>
-          <w:bCs/>
-        </w:rPr>
-        <w:t xml:space="preserve">«Использовано при </w:t>
-      </w:r>
-      <w:proofErr w:type="spellStart"/>
-      <w:r>
-        <w:rPr>
-          <w:b/>
-          <w:bCs/>
-        </w:rPr>
-        <w:t>постройке</w:t>
-      </w:r>
-      <w:proofErr w:type="gramStart"/>
-      <w:r>
-        <w:rPr>
-          <w:b/>
-          <w:bCs/>
-        </w:rPr>
-        <w:t>»</w:t>
-      </w:r>
-      <w:r>
-        <w:t>.</w:t>
-      </w:r>
-      <w:r>
-        <w:t>Множество</w:t>
-      </w:r>
-      <w:proofErr w:type="spellEnd"/>
-      <w:proofErr w:type="gramEnd"/>
-      <w:r>
-        <w:t xml:space="preserve"> инструментов на каждом шаге состоят из предыдущего «плюс» или «минус» элемент этого множества которые взял(вернул) робот при постройке. </w:t>
-      </w:r>
-      <w:r>
-        <w:lastRenderedPageBreak/>
-        <w:t xml:space="preserve">Свойство </w:t>
-      </w:r>
-      <w:r>
-        <w:rPr>
-          <w:b/>
-          <w:bCs/>
-        </w:rPr>
-        <w:t>«Позаимствовано при постройке»</w:t>
-      </w:r>
-      <w:r>
-        <w:t xml:space="preserve"> может характеризовать это множество. Кортеж состояния робота на каждом</w:t>
-      </w:r>
-      <w:r>
-        <w:t xml:space="preserve"> шаге состоит из того же кортежа состояния робота на предыдущем шаге возможно с добавлением элемента из множества инструмента, уменьшением уровня заряда на целое число. Множество построек города на каждом шаге состоит из того же множества, возможно изменяю</w:t>
-      </w:r>
-      <w:r>
-        <w:t>тся элементы этого множества (множество необходимых материалов каждого шага совпадает с предыдущим</w:t>
-      </w:r>
-      <w:r>
-        <w:t xml:space="preserve">; </w:t>
-      </w:r>
-      <w:r>
-        <w:t>для каждой постройки изменяется множество состояния постройки, т.е. к предыдущему множеству добавляется элемент из множества возможных действий</w:t>
-      </w:r>
-      <w:r>
-        <w:t xml:space="preserve">; </w:t>
-      </w:r>
-      <w:r>
-        <w:t xml:space="preserve">изменяется </w:t>
-      </w:r>
-      <w:r>
-        <w:t xml:space="preserve">множество доступных материалов, к предыдущему добавляется элемент из мультимножества материалов или элементы используются при постройке, т.е. можно сказать что свой-во </w:t>
-      </w:r>
-      <w:r>
-        <w:rPr>
-          <w:b/>
-          <w:bCs/>
-        </w:rPr>
-        <w:t>«Использовано при постройке»</w:t>
-      </w:r>
-      <w:r>
-        <w:t xml:space="preserve"> тоже подходит</w:t>
-      </w:r>
-      <w:r>
-        <w:t xml:space="preserve">). </w:t>
-      </w:r>
-      <w:r>
-        <w:t xml:space="preserve">Исходя из этого для каждой постройки </w:t>
-      </w:r>
-      <w:proofErr w:type="gramStart"/>
-      <w:r>
-        <w:t>из мно</w:t>
-      </w:r>
-      <w:r>
-        <w:t>жество</w:t>
-      </w:r>
-      <w:proofErr w:type="gramEnd"/>
-      <w:r>
-        <w:t xml:space="preserve"> построек можно определить свойство </w:t>
-      </w:r>
-      <w:r>
-        <w:rPr>
-          <w:b/>
-          <w:bCs/>
-        </w:rPr>
-        <w:t>«Состояние постройки»</w:t>
-      </w:r>
-      <w:r>
-        <w:t>, которое говорит что постройка успешно построена, если множество состояния постройки совпадает с множеством плана постройки</w:t>
-      </w:r>
-    </w:p>
-    <w:p>
-      <w:pPr>
-        <w:pStyle w:val="-a"/>
-      </w:pPr>
-      <w:r>
-        <w:t>Каждую застройку города будем представлять как последовательность му</w:t>
-      </w:r>
-      <w:r>
-        <w:t>льтимножеств материалов, множеств инструментов, кортежей состояния робота, множеств построек для этого будем использовать кортеж элементами которого являются кортежи элементами которых являются мультимножество материалов, мультимножество инструментов, корт</w:t>
-      </w:r>
-      <w:r>
-        <w:t>еж состояния робота, множество построек. Каждый шаг процесса застройки города нумеруется целым числом.</w:t>
-      </w:r>
-    </w:p>
-    <w:p>
-      <w:pPr>
-        <w:pStyle w:val="21"/>
-        <w:jc w:val="center"/>
-      </w:pPr>
-      <w:bookmarkStart w:id="12" w:name="_Toc60259928"/>
-      <w:r>
-        <w:lastRenderedPageBreak/>
-        <w:t>Анализ ситуаций предметной области</w:t>
+        <w:t>смысла ситуаций</w:t>
       </w:r>
       <w:bookmarkEnd w:id="12"/>
     </w:p>
     <w:p>
       <w:pPr>
-        <w:pStyle w:val="-a"/>
-      </w:pPr>
+        <w:pStyle w:val="21"/>
+        <w:jc w:val="center"/>
+      </w:pPr>
+      <w:bookmarkStart w:id="13" w:name="_Toc60415096"/>
       <w:r>
-        <w:t>Ситуация - описание всех состояний мира и правила переходов между этими состояниями. В данном случае каждая ситуация с</w:t>
+        <w:t xml:space="preserve">Анализ </w:t>
       </w:r>
       <w:r>
-        <w:t>одержит информацию о роботе, складе и о лагере. Каждая ситуация содержит информацию только об одном процессе застройки города.</w:t>
-      </w:r>
-    </w:p>
-    <w:p>
-      <w:pPr>
-        <w:pStyle w:val="-a"/>
-      </w:pPr>
-      <w:r>
-        <w:t>Процесс состоит из последовательности шагов. Характеристикой каждого шага является мультимножество материалов, мультимножество ин</w:t>
-      </w:r>
-      <w:r>
-        <w:t xml:space="preserve">струментов, кортеж состояния дрона и множество построек. Мультимножество материалов, мультимножество инструментов, кортеж состояния дрона, множество построек на первом шаге </w:t>
-      </w:r>
-      <w:proofErr w:type="gramStart"/>
-      <w:r>
-        <w:t>- это</w:t>
-      </w:r>
-      <w:proofErr w:type="gramEnd"/>
-      <w:r>
-        <w:t xml:space="preserve"> исходные данные. Мультимножество материалов, мультимножество инструментов, ко</w:t>
-      </w:r>
-      <w:r>
-        <w:t xml:space="preserve">ртеж состояния дрона, множество построек на последнем шаге </w:t>
-      </w:r>
-      <w:proofErr w:type="gramStart"/>
-      <w:r>
-        <w:t>- это</w:t>
-      </w:r>
-      <w:proofErr w:type="gramEnd"/>
-      <w:r>
-        <w:t xml:space="preserve"> результаты процесса застройки города.</w:t>
-      </w:r>
-    </w:p>
-    <w:p>
-      <w:pPr>
-        <w:pStyle w:val="-a"/>
-      </w:pPr>
-      <w:r>
-        <w:t xml:space="preserve">Мультимножество материалов каждого следующего шага от начального образуется из мультимножества предыдущего шага возможно за исключением тех которые были </w:t>
-      </w:r>
-      <w:r>
-        <w:t>«использованы при постройке». Описание каждого промежуточного шага процесса было писано выше.</w:t>
-      </w:r>
-    </w:p>
-    <w:p>
-      <w:pPr>
-        <w:pStyle w:val="21"/>
-        <w:jc w:val="center"/>
-      </w:pPr>
-      <w:bookmarkStart w:id="13" w:name="_Toc60259929"/>
-      <w:r>
-        <w:t>Анализ знаний</w:t>
+        <w:t>знаний предметной области</w:t>
       </w:r>
       <w:bookmarkEnd w:id="13"/>
     </w:p>
     <w:p>
+      <w:pPr>
+        <w:pStyle w:val="1"/>
+      </w:pPr>
+      <w:bookmarkStart w:id="14" w:name="_Toc60415097"/>
       <w:r>
-        <w:t>Знания предметной области описывают свойства состояний процесса застройки города, которые могут иметь место в данной предметной области, а также мно</w:t>
-      </w:r>
-      <w:r>
-        <w:t>жество реально существующих материалов, инструментов, построек.</w:t>
-      </w:r>
-      <w:r>
-        <w:tab/>
-        <w:t xml:space="preserve"> Каждое состояние характеризуется своим множеством ...</w:t>
-      </w:r>
-    </w:p>
-    <w:p>
-      <w:pPr>
-        <w:pStyle w:val="-a"/>
-      </w:pPr>
-      <w:r>
-        <w:t>Множество терминов для описания действительности образуют следующие термины</w:t>
-      </w:r>
-      <w:r>
-        <w:t xml:space="preserve">: </w:t>
-      </w:r>
-      <w:r>
-        <w:t xml:space="preserve">процесс, использовано при постройке, </w:t>
-      </w:r>
-      <w:r>
-        <w:lastRenderedPageBreak/>
-        <w:t xml:space="preserve">позаимствовано при </w:t>
-      </w:r>
-      <w:proofErr w:type="gramStart"/>
-      <w:r>
-        <w:t>пост</w:t>
-      </w:r>
-      <w:r>
-        <w:t>ройке,  состояние</w:t>
-      </w:r>
-      <w:proofErr w:type="gramEnd"/>
-      <w:r>
-        <w:t xml:space="preserve"> постройки</w:t>
-      </w:r>
-      <w:r>
-        <w:t xml:space="preserve">, </w:t>
-      </w:r>
-      <w:r>
-        <w:t>начальные материалы, начальные инструменты, результаты процесса застройки.</w:t>
-      </w:r>
-    </w:p>
-    <w:p>
-      <w:pPr>
-        <w:pStyle w:val="-a"/>
-      </w:pPr>
-      <w:r>
-        <w:t xml:space="preserve">Объемом понятия </w:t>
-      </w:r>
-      <w:r>
-        <w:rPr>
-          <w:b/>
-          <w:bCs/>
-          <w:i/>
-          <w:iCs/>
-        </w:rPr>
-        <w:t>процесс</w:t>
-      </w:r>
-      <w:r>
-        <w:t xml:space="preserve"> является конечная последовательность кортежей состоящих из конечного подмножества всех возможных материалов, конечного подмножес</w:t>
-      </w:r>
-      <w:r>
-        <w:t>тва всех возможны инструментов, кортежа (содержащего число от 0 до 100, элемента из конечного подмножества всевозможных инструментов, конечного подмножества всевозможных действий) и конечного подмножества всевозможных построек (каждая постройка является ко</w:t>
-      </w:r>
-      <w:r>
-        <w:t>ртежем содержащим название, приоритет, который задается числом от 1 до 5, план постройки, который является конечным подмножеством всевозможных действий,  состояние постройки, которое задается конечным подмножеством всевозможных действий).</w:t>
-      </w:r>
-    </w:p>
-    <w:p>
-      <w:pPr>
-        <w:pStyle w:val="-a"/>
-      </w:pPr>
-      <w:r>
-        <w:t xml:space="preserve">Объемом понятия </w:t>
-      </w:r>
-      <w:r>
-        <w:rPr>
-          <w:b/>
-          <w:bCs/>
-          <w:i/>
-          <w:iCs/>
-        </w:rPr>
-        <w:t>и</w:t>
-      </w:r>
-      <w:r>
-        <w:rPr>
-          <w:b/>
-          <w:bCs/>
-          <w:i/>
-          <w:iCs/>
-        </w:rPr>
-        <w:t>спользовано при постройке</w:t>
-      </w:r>
-      <w:r>
-        <w:t xml:space="preserve"> является множество отображений, область определения которых есть множество безразмерных значений в интервале от 0 до числа шагов процесса постройки, а областью значений - множество конечных подмножеств мультимножества материалов.</w:t>
-      </w:r>
-    </w:p>
-    <w:p>
-      <w:pPr>
-        <w:pStyle w:val="-a"/>
-      </w:pPr>
-      <w:r>
-        <w:t xml:space="preserve">Объемом понятия </w:t>
-      </w:r>
-      <w:r>
-        <w:rPr>
-          <w:b/>
-          <w:bCs/>
-          <w:i/>
-          <w:iCs/>
-        </w:rPr>
-        <w:t>позаимствовано при постройке</w:t>
-      </w:r>
-      <w:r>
-        <w:t xml:space="preserve"> является множество отображений, область определения которых есть множество безразмерных значений в интервале от 0 до числа шагов процесса постройки, а область значений - множество конечных подмножеств множества </w:t>
-      </w:r>
-      <w:r>
-        <w:t>инструментов.</w:t>
-      </w:r>
-    </w:p>
-    <w:p>
-      <w:pPr>
-        <w:pStyle w:val="-a"/>
-      </w:pPr>
-      <w:r>
-        <w:t xml:space="preserve">Объемом понятия </w:t>
-      </w:r>
-      <w:r>
-        <w:rPr>
-          <w:b/>
-          <w:bCs/>
-          <w:i/>
-          <w:iCs/>
-        </w:rPr>
-        <w:t>состояние стройки</w:t>
-      </w:r>
-      <w:r>
-        <w:t xml:space="preserve"> является множество </w:t>
-      </w:r>
-      <w:proofErr w:type="gramStart"/>
-      <w:r>
-        <w:t>отображений ,</w:t>
-      </w:r>
-      <w:proofErr w:type="gramEnd"/>
-      <w:r>
-        <w:t xml:space="preserve"> область определения которых является множество безразмерных значений в интервале от 0 до числа шагов процесса </w:t>
-      </w:r>
-      <w:r>
-        <w:lastRenderedPageBreak/>
-        <w:t>постройки, а область значений - множество кортежей с конечными по</w:t>
-      </w:r>
-      <w:r>
-        <w:t>дмножествами.</w:t>
-      </w:r>
-    </w:p>
-    <w:p>
-      <w:pPr>
-        <w:pStyle w:val="-a"/>
-      </w:pPr>
-      <w:r>
-        <w:t xml:space="preserve">Объемом понятия </w:t>
-      </w:r>
-      <w:r>
-        <w:rPr>
-          <w:b/>
-          <w:bCs/>
-          <w:i/>
-          <w:iCs/>
-        </w:rPr>
-        <w:t>начальные материалы</w:t>
-      </w:r>
-      <w:r>
-        <w:t xml:space="preserve"> является множество конечных мультимножеств материалов, т.е. понятие соответствует конечным множествам.</w:t>
-      </w:r>
-    </w:p>
-    <w:p>
-      <w:pPr>
-        <w:pStyle w:val="-a"/>
-      </w:pPr>
-      <w:r>
-        <w:t xml:space="preserve">Объемом понятия </w:t>
-      </w:r>
-      <w:r>
-        <w:rPr>
-          <w:b/>
-          <w:bCs/>
-          <w:i/>
-          <w:iCs/>
-        </w:rPr>
-        <w:t>начальные инструменты</w:t>
-      </w:r>
-      <w:r>
-        <w:t xml:space="preserve"> является множество конечных множеств инструментов, т.е. понятие с</w:t>
-      </w:r>
-      <w:r>
-        <w:t>оответствует конечным множества</w:t>
-      </w:r>
-    </w:p>
-    <w:p>
-      <w:pPr>
-        <w:pStyle w:val="-a"/>
-      </w:pPr>
-      <w:r>
-        <w:t xml:space="preserve">Объемом понятия </w:t>
-      </w:r>
-      <w:r>
-        <w:rPr>
-          <w:b/>
-          <w:bCs/>
-          <w:i/>
-          <w:iCs/>
-        </w:rPr>
-        <w:t>результаты постройки</w:t>
-      </w:r>
-      <w:r>
-        <w:t xml:space="preserve"> является множество подмножеств построек, т.е. это понятие соответствует конечным множествам.</w:t>
-      </w:r>
-      <w:r>
-        <w:t xml:space="preserve"> </w:t>
-      </w:r>
-    </w:p>
-    <w:p>
-      <w:pPr>
-        <w:pStyle w:val="1"/>
-      </w:pPr>
-      <w:bookmarkStart w:id="14" w:name="_Toc60259930"/>
-      <w:r>
-        <w:t>Модель предметн</w:t>
-      </w:r>
-      <w:r>
-        <w:t>в</w:t>
-      </w:r>
-      <w:bookmarkStart w:id="15" w:name="_GoBack"/>
-      <w:bookmarkEnd w:id="15"/>
-      <w:r>
-        <w:t>ой области</w:t>
+        <w:t>Построение модели предметной области</w:t>
       </w:r>
       <w:bookmarkEnd w:id="14"/>
     </w:p>
@@ -2960,886 +2550,102 @@
         <w:pStyle w:val="21"/>
         <w:jc w:val="center"/>
       </w:pPr>
-      <w:bookmarkStart w:id="16" w:name="_Toc60259931"/>
+      <w:bookmarkStart w:id="15" w:name="_Toc60415098"/>
       <w:r>
-        <w:t xml:space="preserve">Модель </w:t>
+        <w:t>Построение модели онтологии с параметрами</w:t>
       </w:r>
-      <w:proofErr w:type="spellStart"/>
+      <w:bookmarkEnd w:id="15"/>
+    </w:p>
+    <w:p>
+      <w:pPr>
+        <w:pStyle w:val="21"/>
+        <w:jc w:val="center"/>
+      </w:pPr>
+      <w:bookmarkStart w:id="16" w:name="_Toc60415099"/>
       <w:r>
-        <w:t>непримитивной</w:t>
-      </w:r>
-      <w:proofErr w:type="spellEnd"/>
-      <w:r>
-        <w:t xml:space="preserve"> онтологии</w:t>
+        <w:t>Модель знаний предметной области, представленная множеством предложений описаний значений имён</w:t>
       </w:r>
       <w:bookmarkEnd w:id="16"/>
     </w:p>
     <w:p>
+      <w:pPr>
+        <w:pStyle w:val="21"/>
+        <w:jc w:val="center"/>
+      </w:pPr>
+      <w:bookmarkStart w:id="17" w:name="_Toc60415100"/>
       <w:r>
-        <w:t xml:space="preserve">Модель </w:t>
+        <w:t>Построение модели ситуации</w:t>
       </w:r>
-      <w:proofErr w:type="spellStart"/>
+      <w:bookmarkEnd w:id="17"/>
+    </w:p>
+    <w:p>
+      <w:pPr>
+        <w:pStyle w:val="1"/>
+      </w:pPr>
+      <w:bookmarkStart w:id="18" w:name="_Toc60415101"/>
       <w:r>
-        <w:t>непримитивной</w:t>
+        <w:t>Проект системы основанной на знаниях</w:t>
       </w:r>
-      <w:proofErr w:type="spellEnd"/>
+      <w:bookmarkEnd w:id="18"/>
+    </w:p>
+    <w:p>
+      <w:pPr>
+        <w:pStyle w:val="21"/>
+        <w:jc w:val="center"/>
+      </w:pPr>
+      <w:bookmarkStart w:id="19" w:name="_Toc60415102"/>
       <w:r>
-        <w:t xml:space="preserve"> </w:t>
+        <w:t>Архитектура системы</w:t>
+      </w:r>
+      <w:bookmarkEnd w:id="19"/>
+    </w:p>
+    <w:p>
+      <w:pPr>
+        <w:pStyle w:val="21"/>
+        <w:jc w:val="center"/>
+      </w:pPr>
+      <w:bookmarkStart w:id="20" w:name="_Toc60415103"/>
+      <w:r>
+        <w:rPr>
+          <w:lang w:val="en-US"/>
+        </w:rPr>
+        <w:t xml:space="preserve">Use-case </w:t>
       </w:r>
       <w:r>
-        <w:t>онтологии представляется необогащенной</w:t>
+        <w:t>диаграмма</w:t>
       </w:r>
-      <w:r>
-        <w:t xml:space="preserve"> </w:t>
-      </w:r>
-      <w:r>
-        <w:t>системой O</w:t>
-      </w:r>
-      <w:r>
-        <w:rPr>
-          <w:vertAlign w:val="subscript"/>
-        </w:rPr>
-        <w:t>3</w:t>
-      </w:r>
-      <w:r>
-        <w:t xml:space="preserve"> логических соотношений с параметрами: O</w:t>
-      </w:r>
-      <w:r>
-        <w:rPr>
-          <w:vertAlign w:val="subscript"/>
-        </w:rPr>
-        <w:t>3</w:t>
-      </w:r>
-      <w:r>
-        <w:t xml:space="preserve"> = &lt;T</w:t>
-      </w:r>
-      <w:r>
-        <w:rPr>
-          <w:vertAlign w:val="subscript"/>
-        </w:rPr>
-        <w:t>3</w:t>
-      </w:r>
-      <w:r>
-        <w:t>(ST,</w:t>
-      </w:r>
-      <w:r>
-        <w:t xml:space="preserve"> </w:t>
-      </w:r>
-      <w:r>
-        <w:t>Интервалы, Математические кванторы), P</w:t>
-      </w:r>
-      <w:r>
-        <w:rPr>
-          <w:vertAlign w:val="subscript"/>
-        </w:rPr>
-        <w:t>3</w:t>
-      </w:r>
-      <w:r>
-        <w:t>&gt;, где T</w:t>
-      </w:r>
-      <w:r>
-        <w:rPr>
-          <w:vertAlign w:val="subscript"/>
-        </w:rPr>
-        <w:t>3</w:t>
-      </w:r>
-      <w:r>
-        <w:t>(ST, Интервалы,</w:t>
-      </w:r>
-      <w:r>
-        <w:t xml:space="preserve"> </w:t>
-      </w:r>
-      <w:r>
-        <w:t>Математические кванторы) – прикладная логическая теория. Множество</w:t>
-      </w:r>
-      <w:r>
-        <w:t xml:space="preserve"> </w:t>
-      </w:r>
-      <w:r>
-        <w:t>параметров P</w:t>
-      </w:r>
-      <w:r>
-        <w:rPr>
-          <w:vertAlign w:val="subscript"/>
-        </w:rPr>
-        <w:t>3</w:t>
-      </w:r>
-      <w:r>
-        <w:t xml:space="preserve"> (терминов для описания знаний) образуют термины</w:t>
-      </w:r>
-      <w:r>
-        <w:t xml:space="preserve"> </w:t>
-      </w:r>
-      <w:r>
-        <w:t>"материалы",</w:t>
-      </w:r>
-      <w:r>
-        <w:t xml:space="preserve"> </w:t>
-      </w:r>
-      <w:r>
-        <w:t>"инструменты",</w:t>
-      </w:r>
-      <w:r>
-        <w:t xml:space="preserve"> </w:t>
-      </w:r>
-      <w:r>
-        <w:t>“</w:t>
-      </w:r>
-      <w:r>
-        <w:t>использовано при стройке</w:t>
-      </w:r>
-      <w:r>
-        <w:t>”</w:t>
-      </w:r>
-      <w:proofErr w:type="gramStart"/>
-      <w:r>
-        <w:t>,</w:t>
-      </w:r>
-      <w:r>
-        <w:t xml:space="preserve"> </w:t>
-      </w:r>
-      <w:r>
-        <w:t>”</w:t>
-      </w:r>
-      <w:r>
-        <w:t>позаимствовано</w:t>
-      </w:r>
-      <w:proofErr w:type="gramEnd"/>
-      <w:r>
-        <w:t xml:space="preserve"> при стройке</w:t>
-      </w:r>
-      <w:r>
-        <w:t>”,</w:t>
-      </w:r>
-      <w:r>
-        <w:t xml:space="preserve"> "результаты". Неизвестными</w:t>
-      </w:r>
-      <w:r>
-        <w:t xml:space="preserve"> </w:t>
-      </w:r>
-      <w:r>
-        <w:t>системы (терминами для описания ситуаций) являются "процесс", "состояние стройки", "прореагировал</w:t>
-      </w:r>
-      <w:r>
-        <w:t>о полностью", "начальные материалы"</w:t>
-      </w:r>
-      <w:proofErr w:type="gramStart"/>
-      <w:r>
-        <w:t>,</w:t>
-      </w:r>
-      <w:r>
-        <w:t xml:space="preserve"> </w:t>
-      </w:r>
-      <w:r>
-        <w:t>”</w:t>
-      </w:r>
-      <w:r>
-        <w:t>начальные</w:t>
-      </w:r>
-      <w:proofErr w:type="gramEnd"/>
-      <w:r>
-        <w:t xml:space="preserve"> инструменты</w:t>
-      </w:r>
-      <w:r>
-        <w:t>”</w:t>
-      </w:r>
-      <w:r>
-        <w:t>, "результаты</w:t>
-      </w:r>
-      <w:r>
-        <w:t xml:space="preserve"> </w:t>
-      </w:r>
-      <w:r>
-        <w:t>процесса".</w:t>
-      </w:r>
+      <w:bookmarkEnd w:id="20"/>
     </w:p>
     <w:p>
+      <w:pPr>
+        <w:pStyle w:val="21"/>
+        <w:jc w:val="center"/>
+      </w:pPr>
+      <w:bookmarkStart w:id="21" w:name="_Toc60415104"/>
       <w:r>
-        <w:t>Прикладная логическая теория T</w:t>
+        <w:t>Проект интерфейса системы</w:t>
       </w:r>
-      <w:r>
-        <w:rPr>
-          <w:vertAlign w:val="subscript"/>
-        </w:rPr>
-        <w:t>3</w:t>
-      </w:r>
-      <w:r>
-        <w:t>(ST, Интервалы, Математические</w:t>
-      </w:r>
-      <w:r>
-        <w:t xml:space="preserve"> </w:t>
-      </w:r>
-      <w:r>
-        <w:t>кванторы) = &lt;</w:t>
-      </w:r>
-      <m:oMath>
-        <m:r>
-          <m:rPr>
-            <m:sty m:val="p"/>
-          </m:rPr>
-          <w:rPr>
-            <w:rFonts w:ascii="Cambria Math" w:hAnsi="Cambria Math"/>
-          </w:rPr>
-          <m:t>∅</m:t>
-        </m:r>
-      </m:oMath>
-      <w:r>
-        <w:t>, SS</w:t>
-      </w:r>
-      <w:r>
-        <w:rPr>
-          <w:vertAlign w:val="subscript"/>
-        </w:rPr>
-        <w:t>3</w:t>
-      </w:r>
-      <w:r>
-        <w:t>&gt;, где SS</w:t>
-      </w:r>
-      <w:r>
-        <w:rPr>
-          <w:vertAlign w:val="subscript"/>
-        </w:rPr>
-        <w:t>3</w:t>
-      </w:r>
-      <w:r>
-        <w:t xml:space="preserve"> – состоит из следующих предложений.</w:t>
-      </w:r>
+      <w:bookmarkEnd w:id="21"/>
     </w:p>
     <w:p>
       <w:pPr>
-        <w:rPr>
-          <w:lang w:val="en"/>
-        </w:rPr>
-      </w:pPr>
+        <w:pStyle w:val="aff5"/>
+      </w:pPr>
+      <w:bookmarkStart w:id="22" w:name="_Toc60415105"/>
       <w:r>
-        <w:lastRenderedPageBreak/>
-        <w:t>Определения вспомогательных терминов</w:t>
+        <w:t>Заключение</w:t>
       </w:r>
-      <w:r>
-        <w:rPr>
-          <w:lang w:val="en"/>
-        </w:rPr>
-        <w:t>:</w:t>
-      </w:r>
+      <w:bookmarkEnd w:id="22"/>
     </w:p>
     <w:p>
       <w:pPr>
-        <w:numPr>
-          <w:ilvl w:val="0"/>
-          <w:numId w:val="18"/>
-        </w:numPr>
-        <w:tabs>
-          <w:tab w:val="left" w:pos="425"/>
-        </w:tabs>
-        <w:rPr>
-          <w:lang w:val="en"/>
-        </w:rPr>
-      </w:pPr>
+        <w:pStyle w:val="aff5"/>
+      </w:pPr>
+      <w:bookmarkStart w:id="23" w:name="_Toc60415106"/>
       <w:r>
-        <w:t>Сорт в</w:t>
+        <w:t>Список литературы</w:t>
       </w:r>
-      <w:r>
-        <w:t>озможные действия</w:t>
-      </w:r>
-      <w:r>
-        <w:rPr>
-          <w:lang w:val="en"/>
-        </w:rPr>
-        <w:t xml:space="preserve"> </w:t>
-      </w:r>
-      <w:r>
-        <w:rPr>
-          <w:lang w:val="en"/>
-        </w:rPr>
-        <w:t>≡</w:t>
-      </w:r>
-    </w:p>
-    <w:p>
-      <w:r>
-        <w:t>Определения системы понятий знаний</w:t>
-      </w:r>
-    </w:p>
-    <w:p>
-      <w:r>
-        <w:t>Определения терминов для описания знаний</w:t>
-      </w:r>
-    </w:p>
-    <w:p>
-      <w:pPr>
-        <w:numPr>
-          <w:ilvl w:val="0"/>
-          <w:numId w:val="16"/>
-        </w:numPr>
-      </w:pPr>
-      <w:r>
-        <w:rPr>
-          <w:b/>
-          <w:bCs/>
-          <w:i/>
-          <w:iCs/>
-        </w:rPr>
-        <w:t xml:space="preserve">Сорт </w:t>
-      </w:r>
-      <w:proofErr w:type="gramStart"/>
-      <w:r>
-        <w:rPr>
-          <w:b/>
-          <w:bCs/>
-          <w:i/>
-          <w:iCs/>
-        </w:rPr>
-        <w:t>материалы</w:t>
-      </w:r>
-      <w:r>
-        <w:t xml:space="preserve"> </w:t>
-      </w:r>
-      <w:r>
-        <w:rPr>
-          <w:lang w:val="en"/>
-        </w:rPr>
-        <w:t>:</w:t>
-      </w:r>
-      <w:proofErr w:type="gramEnd"/>
-      <w:r>
-        <w:rPr>
-          <w:lang w:val="en"/>
-        </w:rPr>
-        <w:t xml:space="preserve"> {}N</w:t>
-      </w:r>
-      <w:r>
-        <w:rPr>
-          <w:lang w:val="en-US"/>
-        </w:rPr>
-        <w:t>;</w:t>
-      </w:r>
-    </w:p>
-    <w:p>
-      <w:pPr>
-        <w:pStyle w:val="-a"/>
-      </w:pPr>
-      <w:r>
-        <w:t>Термин «материалы» обозначает конечное мультимножество названий ресурсов для постройки.</w:t>
-      </w:r>
-    </w:p>
-    <w:p>
-      <w:pPr>
-        <w:numPr>
-          <w:ilvl w:val="0"/>
-          <w:numId w:val="16"/>
-        </w:numPr>
-      </w:pPr>
-      <w:r>
-        <w:rPr>
-          <w:b/>
-          <w:bCs/>
-          <w:i/>
-          <w:iCs/>
-        </w:rPr>
-        <w:t>Сорт инструменты</w:t>
-      </w:r>
-      <w:r>
-        <w:rPr>
-          <w:lang w:val="en"/>
-        </w:rPr>
-        <w:t>: {} N</w:t>
-      </w:r>
-      <w:r>
-        <w:rPr>
-          <w:lang w:val="en"/>
-        </w:rPr>
-        <w:t>;</w:t>
-      </w:r>
-    </w:p>
-    <w:p>
-      <w:pPr>
-        <w:pStyle w:val="-9"/>
-        <w:ind w:firstLine="560"/>
-      </w:pPr>
-      <w:r>
-        <w:t>Термин «инструменты» обозн</w:t>
-      </w:r>
-      <w:r>
-        <w:t>ачает конечное множество названий приспособлений для выполнения работ по строительству.</w:t>
-      </w:r>
-    </w:p>
-    <w:p>
-      <w:pPr>
-        <w:numPr>
-          <w:ilvl w:val="0"/>
-          <w:numId w:val="16"/>
-        </w:numPr>
-      </w:pPr>
-      <w:r>
-        <w:rPr>
-          <w:b/>
-          <w:bCs/>
-          <w:i/>
-          <w:iCs/>
-        </w:rPr>
-        <w:t xml:space="preserve">Сорт уровень </w:t>
-      </w:r>
-      <w:proofErr w:type="gramStart"/>
-      <w:r>
-        <w:rPr>
-          <w:b/>
-          <w:bCs/>
-          <w:i/>
-          <w:iCs/>
-        </w:rPr>
-        <w:t>заряда</w:t>
-      </w:r>
-      <w:r>
-        <w:rPr>
-          <w:lang w:val="en"/>
-        </w:rPr>
-        <w:t>:R</w:t>
-      </w:r>
-      <w:proofErr w:type="gramEnd"/>
-      <w:r>
-        <w:rPr>
-          <w:lang w:val="en"/>
-        </w:rPr>
-        <w:t>[0,100]</w:t>
-      </w:r>
-      <w:r>
-        <w:rPr>
-          <w:lang w:val="en"/>
-        </w:rPr>
-        <w:t>;</w:t>
-      </w:r>
-    </w:p>
-    <w:p>
-      <w:pPr>
-        <w:pStyle w:val="-a"/>
-      </w:pPr>
-      <w:r>
-        <w:t>Термин «уровень заряда» обозначает конечное множество чисел в диапазоне от 0 до 100 обозначающее уровень заряда робота.</w:t>
-      </w:r>
-    </w:p>
-    <w:p>
-      <w:pPr>
-        <w:numPr>
-          <w:ilvl w:val="0"/>
-          <w:numId w:val="16"/>
-        </w:numPr>
-      </w:pPr>
-      <w:r>
-        <w:rPr>
-          <w:b/>
-          <w:bCs/>
-          <w:i/>
-          <w:iCs/>
-        </w:rPr>
-        <w:t>Сорт инструмент роб</w:t>
-      </w:r>
-      <w:r>
-        <w:rPr>
-          <w:b/>
-          <w:bCs/>
-          <w:i/>
-          <w:iCs/>
-        </w:rPr>
-        <w:t>ота</w:t>
-      </w:r>
-      <w:r>
-        <w:rPr>
-          <w:lang w:val="en"/>
-        </w:rPr>
-        <w:t xml:space="preserve">: </w:t>
-      </w:r>
-      <w:r>
-        <w:t>Инструменты</w:t>
-      </w:r>
-      <w:r>
-        <w:rPr>
-          <w:lang w:val="en-US"/>
-        </w:rPr>
-        <w:t>;</w:t>
-      </w:r>
-    </w:p>
-    <w:p>
-      <w:pPr>
-        <w:numPr>
-          <w:ilvl w:val="0"/>
-          <w:numId w:val="16"/>
-        </w:numPr>
-      </w:pPr>
-      <w:r>
-        <w:rPr>
-          <w:b/>
-          <w:bCs/>
-          <w:i/>
-          <w:iCs/>
-        </w:rPr>
-        <w:t>Сорт с</w:t>
-      </w:r>
-      <w:r>
-        <w:rPr>
-          <w:b/>
-          <w:bCs/>
-          <w:i/>
-          <w:iCs/>
-        </w:rPr>
-        <w:t>остояние робота</w:t>
-      </w:r>
-      <w:r>
-        <w:t xml:space="preserve"> </w:t>
-      </w:r>
-      <w:r>
-        <w:t>≡</w:t>
-      </w:r>
-      <w:r>
-        <w:t xml:space="preserve"> </w:t>
-      </w:r>
-      <w:r>
-        <w:rPr>
-          <w:lang w:val="en"/>
-        </w:rPr>
-        <w:t>y</w:t>
-      </w:r>
-      <w:proofErr w:type="spellStart"/>
-      <w:r>
-        <w:t>ровень</w:t>
-      </w:r>
-      <w:proofErr w:type="spellEnd"/>
-      <w:r>
-        <w:t xml:space="preserve"> заряда </w:t>
-      </w:r>
-      <m:oMath>
-        <m:r>
-          <w:rPr>
-            <w:rFonts w:ascii="Cambria Math" w:hAnsi="Cambria Math"/>
-          </w:rPr>
-          <m:t>∪</m:t>
-        </m:r>
-      </m:oMath>
-      <w:r>
-        <w:t xml:space="preserve"> </w:t>
-      </w:r>
-      <w:r>
-        <w:t>инструмент робота</w:t>
-      </w:r>
-      <w:r>
-        <w:t>;</w:t>
-      </w:r>
-    </w:p>
-    <w:p>
-      <w:pPr>
-        <w:pStyle w:val="-9"/>
-        <w:ind w:firstLine="560"/>
-      </w:pPr>
-      <w:r>
-        <w:t xml:space="preserve">Моделью </w:t>
-      </w:r>
-      <w:r>
-        <w:t>объема</w:t>
-      </w:r>
-      <w:r>
-        <w:t xml:space="preserve"> понятия, обозначенного термином «состояние робота» является объединение множеств объема понятия уровень заряда и объемов понятия инструмент робота.</w:t>
-      </w:r>
-    </w:p>
-    <w:p>
-      <w:pPr>
-        <w:numPr>
-          <w:ilvl w:val="0"/>
-          <w:numId w:val="16"/>
-        </w:numPr>
-      </w:pPr>
-      <w:r>
-        <w:rPr>
-          <w:b/>
-          <w:bCs/>
-          <w:i/>
-          <w:iCs/>
-        </w:rPr>
-        <w:t>Сорт Постройка</w:t>
-      </w:r>
-      <w:r>
-        <w:rPr>
-          <w:lang w:val="en"/>
-        </w:rPr>
-        <w:t xml:space="preserve">: </w:t>
-      </w:r>
-      <w:proofErr w:type="gramStart"/>
-      <w:r>
-        <w:rPr>
-          <w:lang w:val="en"/>
-        </w:rPr>
-        <w:t>{}N</w:t>
-      </w:r>
-      <w:proofErr w:type="gramEnd"/>
-      <w:r>
-        <w:rPr>
-          <w:lang w:val="en"/>
-        </w:rPr>
-        <w:t>;</w:t>
-      </w:r>
-    </w:p>
-    <w:p>
-      <w:pPr>
-        <w:pStyle w:val="-a"/>
-      </w:pPr>
-      <w:r>
-        <w:t>Те</w:t>
-      </w:r>
-      <w:r>
-        <w:t>рмин «постройка» обозначает конечное множество названий построек.</w:t>
-      </w:r>
-    </w:p>
-    <w:p>
-      <w:pPr>
-        <w:numPr>
-          <w:ilvl w:val="0"/>
-          <w:numId w:val="16"/>
-        </w:numPr>
-      </w:pPr>
-      <w:r>
-        <w:rPr>
-          <w:b/>
-          <w:bCs/>
-          <w:i/>
-          <w:iCs/>
-        </w:rPr>
-        <w:t>Сорт приоритет</w:t>
-      </w:r>
-      <w:r>
-        <w:rPr>
-          <w:lang w:val="en"/>
-        </w:rPr>
-        <w:t xml:space="preserve">: </w:t>
-      </w:r>
-      <w:r>
-        <w:t xml:space="preserve">(Постройка </w:t>
-      </w:r>
-      <w:r>
-        <w:t>→</w:t>
-      </w:r>
-      <w:r>
-        <w:t xml:space="preserve"> </w:t>
-      </w:r>
-      <w:proofErr w:type="gramStart"/>
-      <w:r>
-        <w:rPr>
-          <w:lang w:val="en"/>
-        </w:rPr>
-        <w:t>R[</w:t>
-      </w:r>
-      <w:proofErr w:type="gramEnd"/>
-      <w:r>
-        <w:rPr>
-          <w:lang w:val="en"/>
-        </w:rPr>
-        <w:t>1,5]</w:t>
-      </w:r>
-      <w:r>
-        <w:t>)</w:t>
-      </w:r>
-      <w:r>
-        <w:rPr>
-          <w:lang w:val="en-US"/>
-        </w:rPr>
-        <w:t>;</w:t>
-      </w:r>
-    </w:p>
-    <w:p>
-      <w:pPr>
-        <w:numPr>
-          <w:ilvl w:val="0"/>
-          <w:numId w:val="16"/>
-        </w:numPr>
-      </w:pPr>
-      <w:r>
-        <w:rPr>
-          <w:b/>
-          <w:bCs/>
-          <w:i/>
-          <w:iCs/>
-        </w:rPr>
-        <w:t>Сорт возможные действия</w:t>
-      </w:r>
-      <w:r>
-        <w:rPr>
-          <w:lang w:val="en"/>
-        </w:rPr>
-        <w:t xml:space="preserve">: </w:t>
-      </w:r>
-      <w:proofErr w:type="gramStart"/>
-      <w:r>
-        <w:rPr>
-          <w:lang w:val="en"/>
-        </w:rPr>
-        <w:t>{}N</w:t>
-      </w:r>
-      <w:proofErr w:type="gramEnd"/>
-    </w:p>
-    <w:p>
-      <w:pPr>
-        <w:pStyle w:val="-a"/>
-      </w:pPr>
-      <w:r>
-        <w:t xml:space="preserve">Определение «возможные действия» определяет конечное множество название действий, которые может осуществлять робот по </w:t>
-      </w:r>
-      <w:r>
-        <w:t>отношению к материалам, инструментам и постройкам.</w:t>
-      </w:r>
-    </w:p>
-    <w:p>
-      <w:pPr>
-        <w:numPr>
-          <w:ilvl w:val="0"/>
-          <w:numId w:val="16"/>
-        </w:numPr>
-      </w:pPr>
-      <w:r>
-        <w:rPr>
-          <w:b/>
-          <w:bCs/>
-          <w:i/>
-          <w:iCs/>
-        </w:rPr>
-        <w:t>Сорт план постройки</w:t>
-      </w:r>
-      <w:r>
-        <w:t>:(</w:t>
-      </w:r>
-      <w:r>
-        <w:t xml:space="preserve">Постройка </w:t>
-      </w:r>
-      <w:r>
-        <w:t xml:space="preserve">→ </w:t>
-      </w:r>
-      <w:proofErr w:type="gramStart"/>
-      <w:r>
-        <w:t>{}</w:t>
-      </w:r>
-      <w:r>
-        <w:t>Возможные</w:t>
-      </w:r>
-      <w:proofErr w:type="gramEnd"/>
-      <w:r>
-        <w:t xml:space="preserve"> действия)</w:t>
-      </w:r>
-    </w:p>
-    <w:p>
-      <w:pPr>
-        <w:numPr>
-          <w:ilvl w:val="0"/>
-          <w:numId w:val="16"/>
-        </w:numPr>
-      </w:pPr>
-      <w:r>
-        <w:rPr>
-          <w:b/>
-          <w:bCs/>
-          <w:i/>
-          <w:iCs/>
-        </w:rPr>
-        <w:lastRenderedPageBreak/>
-        <w:t>Сорт состояние постройки</w:t>
-      </w:r>
-      <w:r>
-        <w:t>:</w:t>
-      </w:r>
-      <w:r>
-        <w:t xml:space="preserve">(Постройка </w:t>
-      </w:r>
-      <w:r>
-        <w:t>→</w:t>
-      </w:r>
-      <w:r>
-        <w:t xml:space="preserve"> </w:t>
-      </w:r>
-      <w:proofErr w:type="gramStart"/>
-      <w:r>
-        <w:t>{}</w:t>
-      </w:r>
-      <w:r>
-        <w:t>Возможные</w:t>
-      </w:r>
-      <w:proofErr w:type="gramEnd"/>
-      <w:r>
-        <w:t xml:space="preserve"> действия</w:t>
-      </w:r>
-    </w:p>
-    <w:p>
-      <w:pPr>
-        <w:numPr>
-          <w:ilvl w:val="0"/>
-          <w:numId w:val="16"/>
-        </w:numPr>
-      </w:pPr>
-      <w:r>
-        <w:rPr>
-          <w:b/>
-          <w:bCs/>
-          <w:i/>
-          <w:iCs/>
-        </w:rPr>
-        <w:t>Сорт необходимые материалы</w:t>
-      </w:r>
-      <w:r>
-        <w:t>:</w:t>
-      </w:r>
-      <w:r>
-        <w:t xml:space="preserve"> (Постройка </w:t>
-      </w:r>
-      <w:r>
-        <w:t>→</w:t>
-      </w:r>
-      <w:r>
-        <w:t xml:space="preserve"> </w:t>
-      </w:r>
-      <w:proofErr w:type="gramStart"/>
-      <w:r>
-        <w:t>{}</w:t>
-      </w:r>
-      <w:r>
-        <w:t>Материалы</w:t>
-      </w:r>
-      <w:proofErr w:type="gramEnd"/>
-      <w:r>
-        <w:t>)</w:t>
-      </w:r>
-    </w:p>
-    <w:p>
-      <w:pPr>
-        <w:numPr>
-          <w:ilvl w:val="0"/>
-          <w:numId w:val="16"/>
-        </w:numPr>
-      </w:pPr>
-      <w:r>
-        <w:rPr>
-          <w:b/>
-          <w:bCs/>
-          <w:i/>
-          <w:iCs/>
-        </w:rPr>
-        <w:t>Сорт доступные материалы</w:t>
-      </w:r>
-      <w:r>
-        <w:t xml:space="preserve">: </w:t>
-      </w:r>
-      <w:r>
-        <w:t xml:space="preserve">(Постройка </w:t>
-      </w:r>
-      <w:r>
-        <w:t>→</w:t>
-      </w:r>
-      <w:r>
-        <w:t xml:space="preserve"> </w:t>
-      </w:r>
-      <w:proofErr w:type="gramStart"/>
-      <w:r>
-        <w:t>{}</w:t>
-      </w:r>
-      <w:r>
-        <w:t>Материалы</w:t>
-      </w:r>
-      <w:proofErr w:type="gramEnd"/>
-      <w:r>
-        <w:t>)</w:t>
-      </w:r>
+      <w:bookmarkEnd w:id="23"/>
     </w:p>
     <w:sectPr>
       <w:pgSz w:w="11906" w:h="16838"/>
@@ -3887,6 +2693,7 @@
         <w:docPartUnique/>
       </w:docPartObj>
     </w:sdtPr>
+    <w:sdtEndPr/>
     <w:sdtContent>
       <w:p>
         <w:pPr>
@@ -5388,7 +4195,6 @@
     <w:name w:val="heading 3"/>
     <w:basedOn w:val="a1"/>
     <w:next w:val="a1"/>
-    <w:semiHidden/>
     <w:unhideWhenUsed/>
     <w:qFormat/>
     <w:pPr>
@@ -10797,7 +9603,7 @@
 </file>
 
 <file path=customXml/itemProps2.xml><?xml version="1.0" encoding="utf-8"?>
-<ds:datastoreItem xmlns:ds="http://schemas.openxmlformats.org/officeDocument/2006/customXml" ds:itemID="{EE21A14C-D8CC-444D-B215-3253BC92397F}">
+<ds:datastoreItem xmlns:ds="http://schemas.openxmlformats.org/officeDocument/2006/customXml" ds:itemID="{1E079327-C4FA-4DD0-9C9D-31987475B75E}">
   <ds:schemaRefs>
     <ds:schemaRef ds:uri="http://schemas.openxmlformats.org/officeDocument/2006/bibliography"/>
   </ds:schemaRefs>

</xml_diff>

<commit_message>
added analysis of the sequence of tasks of professional activity
</commit_message>
<xml_diff>
--- a/задача классификации vehicle.docx
+++ b/задача классификации vehicle.docx
@@ -211,7 +211,7 @@
           </mc:Choice>
           <mc:Fallback>
             <w:pict>
-              <v:line w14:anchorId="50D41047" id="Прямая соединительная линия 9" o:spid="_x0000_s1026" style="position:absolute;flip:y;z-index:251659264;visibility:visible;mso-wrap-style:square;mso-width-percent:0;mso-height-percent:0;mso-wrap-distance-left:9pt;mso-wrap-distance-top:0;mso-wrap-distance-right:9pt;mso-wrap-distance-bottom:0;mso-position-horizontal:absolute;mso-position-horizontal-relative:text;mso-position-vertical:absolute;mso-position-vertical-relative:text;mso-width-percent:0;mso-height-percent:0;mso-width-relative:page;mso-height-relative:page" from="-7.65pt,7.55pt" to="468pt,9.7pt" o:gfxdata="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" strokeweight="4.5pt">
+              <v:line w14:anchorId="0A1AAC6E" id="Прямая соединительная линия 9" o:spid="_x0000_s1026" style="position:absolute;flip:y;z-index:251659264;visibility:visible;mso-wrap-style:square;mso-width-percent:0;mso-height-percent:0;mso-wrap-distance-left:9pt;mso-wrap-distance-top:0;mso-wrap-distance-right:9pt;mso-wrap-distance-bottom:0;mso-position-horizontal:absolute;mso-position-horizontal-relative:text;mso-position-vertical:absolute;mso-position-vertical-relative:text;mso-width-percent:0;mso-height-percent:0;mso-width-relative:page;mso-height-relative:page" from="-7.65pt,7.55pt" to="468pt,9.7pt" o:gfxdata="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" strokeweight="4.5pt">
                 <v:stroke linestyle="thickThin"/>
               </v:line>
             </w:pict>
@@ -2338,6 +2338,9 @@
     <w:p>
       <w:pPr>
         <w:pStyle w:val="-a"/>
+        <w:rPr>
+          <w:lang w:val="en-US"/>
+        </w:rPr>
         <w:sectPr>
           <w:footerReference w:type="default" r:id="rId10"/>
           <w:pgSz w:w="11906" w:h="16838"/>
@@ -2347,123 +2350,249 @@
           <w:docGrid w:linePitch="381"/>
         </w:sectPr>
       </w:pPr>
-      <w:bookmarkStart w:id="8" w:name="_GoBack"/>
+    </w:p>
+    <w:p>
+      <w:pPr>
+        <w:pStyle w:val="aff5"/>
+      </w:pPr>
+      <w:bookmarkStart w:id="8" w:name="_Toc60415092"/>
+      <w:r>
+        <w:lastRenderedPageBreak/>
+        <w:t>Введение</w:t>
+      </w:r>
       <w:bookmarkEnd w:id="8"/>
     </w:p>
     <w:p>
       <w:pPr>
-        <w:pStyle w:val="aff5"/>
-      </w:pPr>
-      <w:bookmarkStart w:id="9" w:name="_Toc60415092"/>
+        <w:pStyle w:val="-a"/>
+      </w:pPr>
+      <w:r>
+        <w:t xml:space="preserve">Наука, которая занимается изучением проектированием систем, которые эмитируют </w:t>
+      </w:r>
+      <w:r>
+        <w:t>поведение человеческого мышления начала развиваться в 60 годах прошлого столетия.</w:t>
+      </w:r>
+    </w:p>
+    <w:p>
+      <w:pPr>
+        <w:pStyle w:val="-a"/>
+      </w:pPr>
+      <w:r>
+        <w:t>Искусственный интеллект – одно из наиболее быстро развивающихся основных направлений информатики. Методология, технологии и системы искусственного интеллекта широко применяются в задачах системного анализа и управления.</w:t>
+      </w:r>
+    </w:p>
+    <w:p>
+      <w:pPr>
+        <w:pStyle w:val="-a"/>
+      </w:pPr>
+      <w:r>
+        <w:t>Принцип работы ИИ заключается в сочетании большого объёма данных с возможностями быстрой, итеративной обработки и интеллектуальными алгоритмами, что позволяет программам автоматически обучаться на базе закономерностей и признаков, содержащихся в данных. ИИ представляет собой комплексную дисциплину со множеством теорий, методики и технологий.</w:t>
+      </w:r>
+    </w:p>
+    <w:p>
+      <w:pPr>
+        <w:pStyle w:val="-a"/>
+      </w:pPr>
+      <w:r>
+        <w:t>Приоритетными направлениями для изучения и разработки на данный момент являются</w:t>
+      </w:r>
+      <w:r>
+        <w:t xml:space="preserve">: </w:t>
+      </w:r>
+      <w:r>
+        <w:t>машинное обучение, нейросети, глубокое обучение, когнитивные вычисления, компьютерное зрение, обработка естественного языка.</w:t>
+      </w:r>
+    </w:p>
+    <w:p>
+      <w:pPr>
+        <w:pStyle w:val="-a"/>
+      </w:pPr>
+      <w:r>
+        <w:t xml:space="preserve">Исходя из вышеперечисленного </w:t>
+      </w:r>
+      <w:r>
+        <w:t xml:space="preserve">можно сделать вывод, что </w:t>
+      </w:r>
+      <w:r>
+        <w:t>ф</w:t>
+      </w:r>
+      <w:r>
+        <w:t>ункционал ИИ широко используется в сферах</w:t>
+      </w:r>
+      <w:r>
+        <w:t xml:space="preserve">: </w:t>
+      </w:r>
+      <w:r>
+        <w:t>здравоохранения, ритейла, промышленности, спорта и многих других.</w:t>
+      </w:r>
+    </w:p>
+    <w:p>
+      <w:pPr>
+        <w:pStyle w:val="-a"/>
+        <w:ind w:firstLine="562"/>
+      </w:pPr>
+      <w:r>
+        <w:rPr>
+          <w:b/>
+          <w:bCs/>
+        </w:rPr>
+        <w:t>Цель курсовой работы</w:t>
+      </w:r>
+      <w:r>
+        <w:rPr>
+          <w:b/>
+          <w:bCs/>
+        </w:rPr>
+        <w:t>:</w:t>
+      </w:r>
+      <w:r>
+        <w:t xml:space="preserve"> </w:t>
+      </w:r>
+      <w:r>
+        <w:t>разработка проекта системы, основанной на знаниях.</w:t>
+      </w:r>
+    </w:p>
+    <w:p>
+      <w:pPr>
+        <w:pStyle w:val="-a"/>
+        <w:ind w:firstLine="562"/>
+        <w:rPr>
+          <w:b/>
+          <w:bCs/>
+        </w:rPr>
+      </w:pPr>
+      <w:r>
+        <w:rPr>
+          <w:b/>
+          <w:bCs/>
+        </w:rPr>
+        <w:t>Задачи курсовой работы</w:t>
+      </w:r>
+      <w:r>
+        <w:rPr>
+          <w:b/>
+          <w:bCs/>
+          <w:lang w:val="en-US"/>
+        </w:rPr>
+        <w:t>:</w:t>
+      </w:r>
+    </w:p>
+    <w:p>
+      <w:pPr>
+        <w:pStyle w:val="-"/>
+        <w:ind w:firstLine="560"/>
+        <w:rPr>
+          <w:lang w:val="ru-RU"/>
+        </w:rPr>
+      </w:pPr>
+      <w:r>
+        <w:rPr>
+          <w:lang w:val="ru-RU"/>
+        </w:rPr>
+        <w:t>Выполнить анализ и разработать модель предметной области «</w:t>
+      </w:r>
+      <w:r>
+        <w:rPr>
+          <w:lang w:val="ru-RU"/>
+        </w:rPr>
+        <w:t>интеллектуальная</w:t>
+      </w:r>
+      <w:r>
+        <w:rPr>
+          <w:lang w:val="ru-RU"/>
+        </w:rPr>
+        <w:t xml:space="preserve"> система для определения категорий классов автомобилей</w:t>
+      </w:r>
+      <w:r>
+        <w:rPr>
+          <w:lang w:val="ru-RU"/>
+        </w:rPr>
+        <w:t>»</w:t>
+      </w:r>
+      <w:r>
+        <w:rPr>
+          <w:lang w:val="ru-RU"/>
+        </w:rPr>
+        <w:t>;</w:t>
+      </w:r>
+    </w:p>
+    <w:p>
+      <w:pPr>
+        <w:pStyle w:val="-"/>
+        <w:ind w:firstLineChars="200" w:firstLine="560"/>
+        <w:rPr>
+          <w:lang w:val="ru-RU"/>
+        </w:rPr>
+      </w:pPr>
+      <w:r>
+        <w:rPr>
+          <w:lang w:val="ru-RU"/>
+        </w:rPr>
+        <w:t>Разработать проект системы для данной предметной области.</w:t>
+      </w:r>
+    </w:p>
+    <w:p>
+      <w:pPr>
+        <w:pStyle w:val="1"/>
+      </w:pPr>
+      <w:bookmarkStart w:id="9" w:name="_Toc60415093"/>
       <w:r>
         <w:lastRenderedPageBreak/>
-        <w:t>Введение</w:t>
+        <w:t>Анализ предметной области</w:t>
       </w:r>
       <w:bookmarkEnd w:id="9"/>
     </w:p>
     <w:p>
       <w:pPr>
-        <w:pStyle w:val="-a"/>
-        <w:ind w:firstLine="562"/>
-      </w:pPr>
-      <w:r>
-        <w:rPr>
-          <w:b/>
-          <w:bCs/>
-        </w:rPr>
-        <w:t>Цель курсовой работы</w:t>
-      </w:r>
-      <w:r>
-        <w:rPr>
-          <w:b/>
-          <w:bCs/>
-        </w:rPr>
-        <w:t>:</w:t>
-      </w:r>
-      <w:r>
-        <w:t xml:space="preserve"> </w:t>
-      </w:r>
-      <w:r>
-        <w:t>разработка проекта системы, основанной на знаниях.</w:t>
-      </w:r>
+        <w:pStyle w:val="21"/>
+        <w:jc w:val="center"/>
+      </w:pPr>
+      <w:bookmarkStart w:id="10" w:name="_Toc60415094"/>
+      <w:r>
+        <w:t>Анализ множества задач профессиональной деятельности</w:t>
+      </w:r>
+      <w:bookmarkEnd w:id="10"/>
     </w:p>
     <w:p>
       <w:pPr>
         <w:pStyle w:val="-a"/>
-        <w:ind w:firstLine="562"/>
-        <w:rPr>
-          <w:b/>
-          <w:bCs/>
-        </w:rPr>
-      </w:pPr>
-      <w:r>
-        <w:rPr>
-          <w:b/>
-          <w:bCs/>
-        </w:rPr>
-        <w:t>Задачи курсовой работы</w:t>
-      </w:r>
-      <w:r>
-        <w:rPr>
-          <w:b/>
-          <w:bCs/>
-          <w:lang w:val="en-US"/>
-        </w:rPr>
-        <w:t>:</w:t>
+      </w:pPr>
+      <w:r>
+        <w:t xml:space="preserve">В данной предметной области решается задача определения класса средств передвижения </w:t>
+      </w:r>
+      <w:r>
+        <w:t>по силуэту,</w:t>
+      </w:r>
+      <w:r>
+        <w:t xml:space="preserve"> снятому с некоторой ограниченной высоты под различными углами, с дальнейшем фиксированием различных характеристик силуэта.</w:t>
+      </w:r>
+      <w:r>
+        <w:t xml:space="preserve"> </w:t>
+      </w:r>
+      <w:r>
+        <w:t>Изображения были получены камерой, смотрящей на модель транспортного средства под фиксированным углом возвышения (34,2 градуса к горизонтали). Транспортные средства размещались на рассеянной поверхности с подсветкой (лайтбокс</w:t>
+      </w:r>
+      <w:proofErr w:type="gramStart"/>
+      <w:r>
+        <w:t>).</w:t>
+      </w:r>
+      <w:r>
+        <w:t>Объектом</w:t>
+      </w:r>
+      <w:proofErr w:type="gramEnd"/>
+      <w:r>
+        <w:t xml:space="preserve"> задачи является экземпляр силуэта средства передвижения. Результатом решения задачи является рекомендуемый класс средства передвижения.</w:t>
       </w:r>
     </w:p>
     <w:p>
       <w:pPr>
-        <w:pStyle w:val="-"/>
-        <w:ind w:firstLine="560"/>
-        <w:rPr>
-          <w:lang w:val="ru-RU"/>
-        </w:rPr>
-      </w:pPr>
-      <w:r>
-        <w:rPr>
-          <w:lang w:val="ru-RU"/>
-        </w:rPr>
-        <w:t>Выполнить анализ и разработать модель предметной области «</w:t>
-      </w:r>
-      <w:r>
-        <w:rPr>
-          <w:lang w:val="ru-RU"/>
-        </w:rPr>
-        <w:t>интеллектуальная</w:t>
-      </w:r>
-      <w:r>
-        <w:rPr>
-          <w:lang w:val="ru-RU"/>
-        </w:rPr>
-        <w:t xml:space="preserve"> система для определения категорий классов автомобилей</w:t>
-      </w:r>
-      <w:r>
-        <w:rPr>
-          <w:lang w:val="ru-RU"/>
-        </w:rPr>
-        <w:t>»</w:t>
-      </w:r>
-      <w:r>
-        <w:rPr>
-          <w:lang w:val="ru-RU"/>
-        </w:rPr>
-        <w:t>;</w:t>
-      </w:r>
-    </w:p>
-    <w:p>
-      <w:pPr>
-        <w:pStyle w:val="-"/>
-        <w:ind w:firstLine="560"/>
-        <w:rPr>
-          <w:lang w:val="ru-RU"/>
-        </w:rPr>
-      </w:pPr>
-      <w:r>
-        <w:rPr>
-          <w:lang w:val="ru-RU"/>
-        </w:rPr>
-        <w:t>Разработать проект системы для данной предметной области.</w:t>
+        <w:pStyle w:val="-a"/>
+      </w:pPr>
+      <w:r>
+        <w:t>При определении классов средств передвижения анализируется значение следующих значений</w:t>
+      </w:r>
+      <w:r>
+        <w:t>:</w:t>
       </w:r>
     </w:p>
     <w:p>
@@ -2471,49 +2600,1350 @@
         <w:pStyle w:val="-"/>
         <w:numPr>
           <w:ilvl w:val="0"/>
-          <w:numId w:val="0"/>
+          <w:numId w:val="20"/>
         </w:numPr>
-        <w:ind w:firstLine="643"/>
+      </w:pPr>
+      <w:r>
         <w:rPr>
           <w:lang w:val="ru-RU"/>
         </w:rPr>
-      </w:pPr>
-      <w:r>
-        <w:rPr>
-          <w:lang w:val="ru-RU"/>
-        </w:rPr>
-        <w:br w:type="page"/>
+        <w:t>Компактность</w:t>
+      </w:r>
+      <w:r>
+        <w:t>;</w:t>
       </w:r>
     </w:p>
     <w:p>
       <w:pPr>
-        <w:pStyle w:val="1"/>
-      </w:pPr>
-      <w:bookmarkStart w:id="10" w:name="_Toc60415093"/>
-      <w:r>
-        <w:lastRenderedPageBreak/>
-        <w:t>Анализ предметной области</w:t>
-      </w:r>
-      <w:bookmarkEnd w:id="10"/>
+        <w:pStyle w:val="-"/>
+        <w:numPr>
+          <w:ilvl w:val="0"/>
+          <w:numId w:val="20"/>
+        </w:numPr>
+      </w:pPr>
+      <w:proofErr w:type="spellStart"/>
+      <w:r>
+        <w:rPr>
+          <w:lang w:val="ru-RU"/>
+        </w:rPr>
+        <w:t>Циркулярность</w:t>
+      </w:r>
+      <w:proofErr w:type="spellEnd"/>
+      <w:r>
+        <w:t>;</w:t>
+      </w:r>
     </w:p>
     <w:p>
       <w:pPr>
+        <w:pStyle w:val="-"/>
+        <w:numPr>
+          <w:ilvl w:val="0"/>
+          <w:numId w:val="20"/>
+        </w:numPr>
+      </w:pPr>
+      <w:r>
+        <w:rPr>
+          <w:lang w:val="ru-RU"/>
+        </w:rPr>
+        <w:t xml:space="preserve">Дистанционная </w:t>
+      </w:r>
+      <w:proofErr w:type="spellStart"/>
+      <w:r>
+        <w:rPr>
+          <w:lang w:val="ru-RU"/>
+        </w:rPr>
+        <w:t>циркулярность</w:t>
+      </w:r>
+      <w:proofErr w:type="spellEnd"/>
+      <w:r>
+        <w:t>;</w:t>
+      </w:r>
+    </w:p>
+    <w:p>
+      <w:pPr>
+        <w:pStyle w:val="-"/>
+        <w:numPr>
+          <w:ilvl w:val="0"/>
+          <w:numId w:val="20"/>
+        </w:numPr>
+      </w:pPr>
+      <w:r>
+        <w:rPr>
+          <w:lang w:val="ru-RU"/>
+        </w:rPr>
+        <w:t>Соотношение радиуса</w:t>
+      </w:r>
+      <w:r>
+        <w:t>;</w:t>
+      </w:r>
+    </w:p>
+    <w:p>
+      <w:pPr>
+        <w:pStyle w:val="-"/>
+        <w:numPr>
+          <w:ilvl w:val="0"/>
+          <w:numId w:val="20"/>
+        </w:numPr>
+      </w:pPr>
+      <w:r>
+        <w:rPr>
+          <w:lang w:val="ru-RU"/>
+        </w:rPr>
+        <w:t>Соотношение сторон по оси</w:t>
+      </w:r>
+      <w:r>
+        <w:t>;</w:t>
+      </w:r>
+    </w:p>
+    <w:p>
+      <w:pPr>
+        <w:pStyle w:val="-"/>
+        <w:numPr>
+          <w:ilvl w:val="0"/>
+          <w:numId w:val="20"/>
+        </w:numPr>
+      </w:pPr>
+      <w:r>
+        <w:rPr>
+          <w:lang w:val="ru-RU"/>
+        </w:rPr>
+        <w:t>Максимальное соотношение сторон</w:t>
+      </w:r>
+      <w:r>
+        <w:t>;</w:t>
+      </w:r>
+    </w:p>
+    <w:p>
+      <w:pPr>
+        <w:pStyle w:val="-"/>
+        <w:numPr>
+          <w:ilvl w:val="0"/>
+          <w:numId w:val="20"/>
+        </w:numPr>
+      </w:pPr>
+      <w:r>
+        <w:rPr>
+          <w:lang w:val="ru-RU"/>
+        </w:rPr>
+        <w:t>Рассеяние</w:t>
+      </w:r>
+      <w:r>
+        <w:t>;</w:t>
+      </w:r>
+    </w:p>
+    <w:p>
+      <w:pPr>
+        <w:pStyle w:val="-"/>
+        <w:numPr>
+          <w:ilvl w:val="0"/>
+          <w:numId w:val="20"/>
+        </w:numPr>
+      </w:pPr>
+      <w:r>
+        <w:rPr>
+          <w:lang w:val="ru-RU"/>
+        </w:rPr>
+        <w:t>Вытянутость</w:t>
+      </w:r>
+      <w:r>
+        <w:t>;</w:t>
+      </w:r>
+    </w:p>
+    <w:p>
+      <w:pPr>
+        <w:pStyle w:val="-"/>
+        <w:numPr>
+          <w:ilvl w:val="0"/>
+          <w:numId w:val="20"/>
+        </w:numPr>
+      </w:pPr>
+      <w:r>
+        <w:rPr>
+          <w:lang w:val="ru-RU"/>
+        </w:rPr>
+        <w:t>Прямоугольность по оси</w:t>
+      </w:r>
+      <w:r>
+        <w:t>;</w:t>
+      </w:r>
+    </w:p>
+    <w:p>
+      <w:pPr>
+        <w:pStyle w:val="-"/>
+        <w:numPr>
+          <w:ilvl w:val="0"/>
+          <w:numId w:val="20"/>
+        </w:numPr>
+      </w:pPr>
+      <w:r>
+        <w:rPr>
+          <w:lang w:val="ru-RU"/>
+        </w:rPr>
+        <w:t>Максимальная длина прямоугольной области</w:t>
+      </w:r>
+      <w:r>
+        <w:t>;</w:t>
+      </w:r>
+    </w:p>
+    <w:p>
+      <w:pPr>
+        <w:pStyle w:val="-"/>
+        <w:numPr>
+          <w:ilvl w:val="0"/>
+          <w:numId w:val="20"/>
+        </w:numPr>
+        <w:rPr>
+          <w:lang w:val="ru-RU"/>
+        </w:rPr>
+      </w:pPr>
+      <w:r>
+        <w:rPr>
+          <w:lang w:val="ru-RU"/>
+        </w:rPr>
+        <w:t>Масштабированная разница</w:t>
+      </w:r>
+      <w:r>
+        <w:rPr>
+          <w:lang w:val="ru-RU"/>
+        </w:rPr>
+        <w:t xml:space="preserve"> по главной оси</w:t>
+      </w:r>
+      <w:r>
+        <w:rPr>
+          <w:lang w:val="ru-RU"/>
+        </w:rPr>
+        <w:t>;</w:t>
+      </w:r>
+    </w:p>
+    <w:p>
+      <w:pPr>
+        <w:pStyle w:val="-"/>
+        <w:numPr>
+          <w:ilvl w:val="0"/>
+          <w:numId w:val="20"/>
+        </w:numPr>
+        <w:rPr>
+          <w:lang w:val="ru-RU"/>
+        </w:rPr>
+      </w:pPr>
+      <w:r>
+        <w:rPr>
+          <w:lang w:val="ru-RU"/>
+        </w:rPr>
+        <w:t xml:space="preserve">Масштабированная </w:t>
+      </w:r>
+      <w:r>
+        <w:rPr>
+          <w:lang w:val="ru-RU"/>
+        </w:rPr>
+        <w:t>разница по малой оси</w:t>
+      </w:r>
+      <w:r>
+        <w:rPr>
+          <w:lang w:val="ru-RU"/>
+        </w:rPr>
+        <w:t>;</w:t>
+      </w:r>
+    </w:p>
+    <w:p>
+      <w:pPr>
+        <w:pStyle w:val="-"/>
+        <w:numPr>
+          <w:ilvl w:val="0"/>
+          <w:numId w:val="20"/>
+        </w:numPr>
+      </w:pPr>
+      <w:r>
+        <w:rPr>
+          <w:lang w:val="ru-RU"/>
+        </w:rPr>
+        <w:lastRenderedPageBreak/>
+        <w:t xml:space="preserve">Масштабный радиус </w:t>
+      </w:r>
+      <w:proofErr w:type="spellStart"/>
+      <w:r>
+        <w:rPr>
+          <w:lang w:val="ru-RU"/>
+        </w:rPr>
+        <w:t>гирации</w:t>
+      </w:r>
+      <w:proofErr w:type="spellEnd"/>
+      <w:r>
+        <w:t>;</w:t>
+      </w:r>
+    </w:p>
+    <w:p>
+      <w:pPr>
+        <w:pStyle w:val="-"/>
+        <w:numPr>
+          <w:ilvl w:val="0"/>
+          <w:numId w:val="20"/>
+        </w:numPr>
+      </w:pPr>
+      <w:proofErr w:type="spellStart"/>
+      <w:r>
+        <w:rPr>
+          <w:lang w:val="ru-RU"/>
+        </w:rPr>
+        <w:t>Ассиметрия</w:t>
+      </w:r>
+      <w:proofErr w:type="spellEnd"/>
+      <w:r>
+        <w:rPr>
+          <w:lang w:val="ru-RU"/>
+        </w:rPr>
+        <w:t xml:space="preserve"> относительно большей оси</w:t>
+      </w:r>
+      <w:r>
+        <w:t>;</w:t>
+      </w:r>
+    </w:p>
+    <w:p>
+      <w:pPr>
+        <w:pStyle w:val="-"/>
+        <w:numPr>
+          <w:ilvl w:val="0"/>
+          <w:numId w:val="20"/>
+        </w:numPr>
+      </w:pPr>
+      <w:proofErr w:type="spellStart"/>
+      <w:r>
+        <w:rPr>
+          <w:lang w:val="ru-RU"/>
+        </w:rPr>
+        <w:t>Ассиметрия</w:t>
+      </w:r>
+      <w:proofErr w:type="spellEnd"/>
+      <w:r>
+        <w:rPr>
+          <w:lang w:val="ru-RU"/>
+        </w:rPr>
+        <w:t xml:space="preserve"> относительно малой оси</w:t>
+      </w:r>
+      <w:r>
+        <w:t>;</w:t>
+      </w:r>
+    </w:p>
+    <w:p>
+      <w:pPr>
+        <w:pStyle w:val="-"/>
+        <w:numPr>
+          <w:ilvl w:val="0"/>
+          <w:numId w:val="20"/>
+        </w:numPr>
+        <w:rPr>
+          <w:lang w:val="ru-RU"/>
+        </w:rPr>
+      </w:pPr>
+      <w:r>
+        <w:rPr>
+          <w:lang w:val="ru-RU"/>
+        </w:rPr>
+        <w:t>К</w:t>
+      </w:r>
+      <w:r>
+        <w:rPr>
+          <w:lang w:val="ru-RU"/>
+        </w:rPr>
+        <w:t>оэффициент эксцесса</w:t>
+      </w:r>
+      <w:r>
+        <w:rPr>
+          <w:lang w:val="ru-RU"/>
+        </w:rPr>
+        <w:t xml:space="preserve"> по главной оси</w:t>
+      </w:r>
+      <w:r>
+        <w:rPr>
+          <w:lang w:val="ru-RU"/>
+        </w:rPr>
+        <w:t>;</w:t>
+      </w:r>
+    </w:p>
+    <w:p>
+      <w:pPr>
+        <w:pStyle w:val="-"/>
+        <w:numPr>
+          <w:ilvl w:val="0"/>
+          <w:numId w:val="20"/>
+        </w:numPr>
+        <w:rPr>
+          <w:lang w:val="ru-RU"/>
+        </w:rPr>
+      </w:pPr>
+      <w:r>
+        <w:rPr>
+          <w:lang w:val="ru-RU"/>
+        </w:rPr>
+        <w:t>К</w:t>
+      </w:r>
+      <w:r>
+        <w:rPr>
+          <w:lang w:val="ru-RU"/>
+        </w:rPr>
+        <w:t>оэффициент эксцесса</w:t>
+      </w:r>
+      <w:r>
+        <w:rPr>
+          <w:lang w:val="ru-RU"/>
+        </w:rPr>
+        <w:t xml:space="preserve"> по малой оси</w:t>
+      </w:r>
+      <w:r>
+        <w:rPr>
+          <w:lang w:val="ru-RU"/>
+        </w:rPr>
+        <w:t>;</w:t>
+      </w:r>
+    </w:p>
+    <w:p>
+      <w:pPr>
+        <w:pStyle w:val="-"/>
+        <w:numPr>
+          <w:ilvl w:val="0"/>
+          <w:numId w:val="20"/>
+        </w:numPr>
+      </w:pPr>
+      <w:r>
+        <w:rPr>
+          <w:lang w:val="ru-RU"/>
+        </w:rPr>
+        <w:t>Коэффициент углублённости</w:t>
+      </w:r>
+      <w:r>
+        <w:t>.</w:t>
+      </w:r>
+    </w:p>
+    <w:p>
+      <w:pPr>
+        <w:pStyle w:val="-a"/>
+      </w:pPr>
+      <w:r>
+        <w:t xml:space="preserve">Для кодирования значения свойства </w:t>
+      </w:r>
+      <w:r>
+        <w:rPr>
+          <w:b/>
+          <w:bCs/>
+          <w:i/>
+          <w:iCs/>
+        </w:rPr>
+        <w:t>«</w:t>
+      </w:r>
+      <w:r>
+        <w:rPr>
+          <w:b/>
+          <w:bCs/>
+          <w:i/>
+          <w:iCs/>
+        </w:rPr>
+        <w:t>компактность</w:t>
+      </w:r>
+      <w:r>
+        <w:rPr>
+          <w:b/>
+          <w:bCs/>
+          <w:i/>
+          <w:iCs/>
+        </w:rPr>
+        <w:t>»</w:t>
+      </w:r>
+      <w:r>
+        <w:t xml:space="preserve"> используется размерное значение с размерностью «</w:t>
+      </w:r>
+      <w:r>
+        <w:t>м</w:t>
+      </w:r>
+      <w:r>
+        <w:t>».</w:t>
+      </w:r>
+    </w:p>
+    <w:p>
+      <w:pPr>
+        <w:pStyle w:val="-a"/>
+      </w:pPr>
+      <w:r>
+        <w:t xml:space="preserve">Для кодирования значения свойства </w:t>
+      </w:r>
+      <w:r>
+        <w:rPr>
+          <w:b/>
+          <w:bCs/>
+          <w:i/>
+          <w:iCs/>
+        </w:rPr>
+        <w:t>«</w:t>
+      </w:r>
+      <w:proofErr w:type="spellStart"/>
+      <w:r>
+        <w:rPr>
+          <w:b/>
+          <w:bCs/>
+          <w:i/>
+          <w:iCs/>
+        </w:rPr>
+        <w:t>циркулярность</w:t>
+      </w:r>
+      <w:proofErr w:type="spellEnd"/>
+      <w:r>
+        <w:rPr>
+          <w:b/>
+          <w:bCs/>
+          <w:i/>
+          <w:iCs/>
+        </w:rPr>
+        <w:t>»</w:t>
+      </w:r>
+      <w:r>
+        <w:t xml:space="preserve"> используется размерное значение с размерностью «</w:t>
+      </w:r>
+      <w:r>
+        <w:t>м</w:t>
+      </w:r>
+      <w:r>
+        <w:t>».</w:t>
+      </w:r>
+    </w:p>
+    <w:p>
+      <w:pPr>
+        <w:pStyle w:val="-a"/>
+      </w:pPr>
+      <w:r>
+        <w:t xml:space="preserve">Для кодирования значения свойства </w:t>
+      </w:r>
+      <w:r>
+        <w:rPr>
+          <w:b/>
+          <w:bCs/>
+          <w:i/>
+          <w:iCs/>
+        </w:rPr>
+        <w:t>«</w:t>
+      </w:r>
+      <w:r>
+        <w:rPr>
+          <w:b/>
+          <w:bCs/>
+          <w:i/>
+          <w:iCs/>
+        </w:rPr>
+        <w:t>д</w:t>
+      </w:r>
+      <w:r>
+        <w:rPr>
+          <w:b/>
+          <w:bCs/>
+          <w:i/>
+          <w:iCs/>
+        </w:rPr>
+        <w:t>истанционная ц</w:t>
+      </w:r>
+      <w:proofErr w:type="spellStart"/>
+      <w:r>
+        <w:rPr>
+          <w:b/>
+          <w:bCs/>
+          <w:i/>
+          <w:iCs/>
+        </w:rPr>
+        <w:t>иркулярность</w:t>
+      </w:r>
+      <w:proofErr w:type="spellEnd"/>
+      <w:r>
+        <w:rPr>
+          <w:b/>
+          <w:bCs/>
+          <w:i/>
+          <w:iCs/>
+        </w:rPr>
+        <w:t>»</w:t>
+      </w:r>
+      <w:r>
+        <w:t xml:space="preserve"> используется размерное значение с размерностью «</w:t>
+      </w:r>
+      <w:r>
+        <w:t>м</w:t>
+      </w:r>
+      <w:r>
+        <w:t>».</w:t>
+      </w:r>
+    </w:p>
+    <w:p>
+      <w:pPr>
+        <w:pStyle w:val="-a"/>
+      </w:pPr>
+      <w:r>
+        <w:t xml:space="preserve">Для кодирования значения свойства </w:t>
+      </w:r>
+      <w:r>
+        <w:rPr>
+          <w:b/>
+          <w:bCs/>
+          <w:i/>
+          <w:iCs/>
+        </w:rPr>
+        <w:t>«</w:t>
+      </w:r>
+      <w:r>
+        <w:rPr>
+          <w:b/>
+          <w:bCs/>
+          <w:i/>
+          <w:iCs/>
+        </w:rPr>
+        <w:t>соотношение радиуса</w:t>
+      </w:r>
+      <w:r>
+        <w:rPr>
+          <w:b/>
+          <w:bCs/>
+          <w:i/>
+          <w:iCs/>
+        </w:rPr>
+        <w:t>»</w:t>
+      </w:r>
+      <w:r>
+        <w:t xml:space="preserve"> используется размерное значение с размерностью «</w:t>
+      </w:r>
+      <w:r>
+        <w:t>м</w:t>
+      </w:r>
+      <w:r>
+        <w:t>».</w:t>
+      </w:r>
+    </w:p>
+    <w:p>
+      <w:pPr>
+        <w:pStyle w:val="-a"/>
+      </w:pPr>
+      <w:r>
+        <w:t xml:space="preserve">Для кодирования значения свойства </w:t>
+      </w:r>
+      <w:r>
+        <w:rPr>
+          <w:b/>
+          <w:bCs/>
+          <w:i/>
+          <w:iCs/>
+        </w:rPr>
+        <w:t>«</w:t>
+      </w:r>
+      <w:r>
+        <w:rPr>
+          <w:b/>
+          <w:bCs/>
+          <w:i/>
+          <w:iCs/>
+        </w:rPr>
+        <w:t>соотношение сторон по оси</w:t>
+      </w:r>
+      <w:r>
+        <w:rPr>
+          <w:b/>
+          <w:bCs/>
+          <w:i/>
+          <w:iCs/>
+        </w:rPr>
+        <w:t>»</w:t>
+      </w:r>
+      <w:r>
+        <w:t xml:space="preserve"> используется размерное значение с размерностью «</w:t>
+      </w:r>
+      <w:r>
+        <w:t>м</w:t>
+      </w:r>
+      <w:r>
+        <w:t>».</w:t>
+      </w:r>
+    </w:p>
+    <w:p>
+      <w:pPr>
+        <w:pStyle w:val="-a"/>
+      </w:pPr>
+      <w:r>
+        <w:t xml:space="preserve">Для кодирования значения свойства </w:t>
+      </w:r>
+      <w:r>
+        <w:rPr>
+          <w:b/>
+          <w:bCs/>
+          <w:i/>
+          <w:iCs/>
+        </w:rPr>
+        <w:t>«</w:t>
+      </w:r>
+      <w:r>
+        <w:rPr>
+          <w:b/>
+          <w:bCs/>
+          <w:i/>
+          <w:iCs/>
+        </w:rPr>
+        <w:t>максимальное соотношение сторон</w:t>
+      </w:r>
+      <w:r>
+        <w:rPr>
+          <w:b/>
+          <w:bCs/>
+          <w:i/>
+          <w:iCs/>
+        </w:rPr>
+        <w:t xml:space="preserve">» </w:t>
+      </w:r>
+      <w:r>
+        <w:t>используется размерное значение с размерностью «</w:t>
+      </w:r>
+      <w:r>
+        <w:t>м</w:t>
+      </w:r>
+      <w:r>
+        <w:t>».</w:t>
+      </w:r>
+    </w:p>
+    <w:p>
+      <w:pPr>
+        <w:pStyle w:val="-a"/>
+      </w:pPr>
+      <w:r>
+        <w:t xml:space="preserve">Для кодирования значения свойства </w:t>
+      </w:r>
+      <w:r>
+        <w:rPr>
+          <w:b/>
+          <w:bCs/>
+          <w:i/>
+          <w:iCs/>
+        </w:rPr>
+        <w:t>«</w:t>
+      </w:r>
+      <w:r>
+        <w:rPr>
+          <w:b/>
+          <w:bCs/>
+          <w:i/>
+          <w:iCs/>
+        </w:rPr>
+        <w:t>коэффициент рассеяния</w:t>
+      </w:r>
+      <w:r>
+        <w:rPr>
+          <w:b/>
+          <w:bCs/>
+          <w:i/>
+          <w:iCs/>
+        </w:rPr>
+        <w:t>»</w:t>
+      </w:r>
+      <w:r>
+        <w:t xml:space="preserve"> используется </w:t>
+      </w:r>
+      <w:r>
+        <w:t>без</w:t>
+      </w:r>
+      <w:r>
+        <w:t>размерное значение</w:t>
+      </w:r>
+      <w:r>
+        <w:t>.</w:t>
+      </w:r>
+    </w:p>
+    <w:p>
+      <w:pPr>
+        <w:pStyle w:val="-a"/>
+      </w:pPr>
+      <w:r>
+        <w:t xml:space="preserve">Для кодирования значения свойства </w:t>
+      </w:r>
+      <w:r>
+        <w:rPr>
+          <w:b/>
+          <w:bCs/>
+          <w:i/>
+          <w:iCs/>
+        </w:rPr>
+        <w:t>«</w:t>
+      </w:r>
+      <w:r>
+        <w:rPr>
+          <w:b/>
+          <w:bCs/>
+          <w:i/>
+          <w:iCs/>
+        </w:rPr>
+        <w:t>вытянутость</w:t>
+      </w:r>
+      <w:r>
+        <w:rPr>
+          <w:b/>
+          <w:bCs/>
+          <w:i/>
+          <w:iCs/>
+        </w:rPr>
+        <w:t>»</w:t>
+      </w:r>
+      <w:r>
+        <w:t xml:space="preserve"> используется размерное значение с размерностью «</w:t>
+      </w:r>
+      <w:r>
+        <w:t>м</w:t>
+      </w:r>
+      <w:r>
+        <w:t>».</w:t>
+      </w:r>
+    </w:p>
+    <w:p>
+      <w:pPr>
+        <w:pStyle w:val="-a"/>
+      </w:pPr>
+      <w:r>
+        <w:t xml:space="preserve">Для кодирования значения свойства </w:t>
+      </w:r>
+      <w:r>
+        <w:rPr>
+          <w:b/>
+          <w:bCs/>
+          <w:i/>
+          <w:iCs/>
+        </w:rPr>
+        <w:t>«</w:t>
+      </w:r>
+      <w:r>
+        <w:rPr>
+          <w:b/>
+          <w:bCs/>
+          <w:i/>
+          <w:iCs/>
+        </w:rPr>
+        <w:t>прямоугольность по оси</w:t>
+      </w:r>
+      <w:r>
+        <w:rPr>
+          <w:b/>
+          <w:bCs/>
+          <w:i/>
+          <w:iCs/>
+        </w:rPr>
+        <w:t>»</w:t>
+      </w:r>
+      <w:r>
+        <w:t xml:space="preserve"> используется размерное значение с размерностью «</w:t>
+      </w:r>
+      <w:r>
+        <w:t>м</w:t>
+      </w:r>
+      <w:r>
+        <w:t>».</w:t>
+      </w:r>
+    </w:p>
+    <w:p>
+      <w:pPr>
+        <w:pStyle w:val="-a"/>
+      </w:pPr>
+      <w:r>
+        <w:lastRenderedPageBreak/>
+        <w:t xml:space="preserve">Для кодирования значения свойства </w:t>
+      </w:r>
+      <w:r>
+        <w:rPr>
+          <w:b/>
+          <w:bCs/>
+          <w:i/>
+          <w:iCs/>
+        </w:rPr>
+        <w:t>«</w:t>
+      </w:r>
+      <w:r>
+        <w:rPr>
+          <w:b/>
+          <w:bCs/>
+          <w:i/>
+          <w:iCs/>
+        </w:rPr>
+        <w:t>м</w:t>
+      </w:r>
+      <w:r>
+        <w:rPr>
+          <w:b/>
+          <w:bCs/>
+          <w:i/>
+          <w:iCs/>
+        </w:rPr>
+        <w:t>аксимальная длина прямоугольной области</w:t>
+      </w:r>
+      <w:r>
+        <w:rPr>
+          <w:b/>
+          <w:bCs/>
+          <w:i/>
+          <w:iCs/>
+        </w:rPr>
+        <w:t>»</w:t>
+      </w:r>
+      <w:r>
+        <w:t xml:space="preserve"> используется размерное значение с размерностью «</w:t>
+      </w:r>
+      <w:r>
+        <w:t>м</w:t>
+      </w:r>
+      <w:r>
+        <w:t>».</w:t>
+      </w:r>
+    </w:p>
+    <w:p>
+      <w:pPr>
+        <w:pStyle w:val="-a"/>
+      </w:pPr>
+      <w:r>
+        <w:t xml:space="preserve">Для кодирования значения свойства </w:t>
+      </w:r>
+      <w:r>
+        <w:rPr>
+          <w:b/>
+          <w:bCs/>
+          <w:i/>
+          <w:iCs/>
+        </w:rPr>
+        <w:t>«</w:t>
+      </w:r>
+      <w:r>
+        <w:rPr>
+          <w:b/>
+          <w:bCs/>
+          <w:i/>
+          <w:iCs/>
+        </w:rPr>
+        <w:t>масштабированная разница по главной оси</w:t>
+      </w:r>
+      <w:r>
+        <w:rPr>
+          <w:b/>
+          <w:bCs/>
+          <w:i/>
+          <w:iCs/>
+        </w:rPr>
+        <w:t>»</w:t>
+      </w:r>
+      <w:r>
+        <w:t xml:space="preserve"> используется </w:t>
+      </w:r>
+      <w:r>
+        <w:t>без</w:t>
+      </w:r>
+      <w:r>
+        <w:t>размерное значение</w:t>
+      </w:r>
+      <w:r>
+        <w:t>.</w:t>
+      </w:r>
+    </w:p>
+    <w:p>
+      <w:pPr>
+        <w:pStyle w:val="-a"/>
+      </w:pPr>
+      <w:r>
+        <w:t xml:space="preserve">Для кодирования значения свойства </w:t>
+      </w:r>
+      <w:r>
+        <w:rPr>
+          <w:b/>
+          <w:bCs/>
+          <w:i/>
+          <w:iCs/>
+        </w:rPr>
+        <w:t>«</w:t>
+      </w:r>
+      <w:r>
+        <w:rPr>
+          <w:b/>
+          <w:bCs/>
+          <w:i/>
+          <w:iCs/>
+        </w:rPr>
+        <w:t>масштабированная разница по малой оси</w:t>
+      </w:r>
+      <w:r>
+        <w:rPr>
+          <w:b/>
+          <w:bCs/>
+          <w:i/>
+          <w:iCs/>
+        </w:rPr>
+        <w:t>»</w:t>
+      </w:r>
+      <w:r>
+        <w:t xml:space="preserve"> используется </w:t>
+      </w:r>
+      <w:r>
+        <w:t>без</w:t>
+      </w:r>
+      <w:r>
+        <w:t>размерное значение</w:t>
+      </w:r>
+      <w:r>
+        <w:t>.</w:t>
+      </w:r>
+    </w:p>
+    <w:p>
+      <w:pPr>
+        <w:pStyle w:val="-a"/>
+      </w:pPr>
+      <w:r>
+        <w:t xml:space="preserve">Для кодирования значения свойства </w:t>
+      </w:r>
+      <w:r>
+        <w:rPr>
+          <w:b/>
+          <w:bCs/>
+          <w:i/>
+          <w:iCs/>
+        </w:rPr>
+        <w:t>«</w:t>
+      </w:r>
+      <w:r>
+        <w:rPr>
+          <w:b/>
+          <w:bCs/>
+          <w:i/>
+          <w:iCs/>
+        </w:rPr>
+        <w:t xml:space="preserve">масштабированный радиус </w:t>
+      </w:r>
+      <w:proofErr w:type="spellStart"/>
+      <w:r>
+        <w:rPr>
+          <w:b/>
+          <w:bCs/>
+          <w:i/>
+          <w:iCs/>
+        </w:rPr>
+        <w:t>гирации</w:t>
+      </w:r>
+      <w:proofErr w:type="spellEnd"/>
+      <w:r>
+        <w:rPr>
+          <w:b/>
+          <w:bCs/>
+          <w:i/>
+          <w:iCs/>
+        </w:rPr>
+        <w:t>»</w:t>
+      </w:r>
+      <w:r>
+        <w:t xml:space="preserve"> используется размерное значение</w:t>
+      </w:r>
+      <w:r>
+        <w:t>.</w:t>
+      </w:r>
+    </w:p>
+    <w:p>
+      <w:pPr>
+        <w:pStyle w:val="-a"/>
+      </w:pPr>
+      <w:r>
+        <w:t>Для кодирования значения свойства</w:t>
+      </w:r>
+      <w:r>
+        <w:rPr>
+          <w:b/>
+          <w:bCs/>
+          <w:i/>
+          <w:iCs/>
+        </w:rPr>
+        <w:t xml:space="preserve"> «</w:t>
+      </w:r>
+      <w:proofErr w:type="spellStart"/>
+      <w:r>
+        <w:rPr>
+          <w:b/>
+          <w:bCs/>
+          <w:i/>
+          <w:iCs/>
+        </w:rPr>
+        <w:t>ассиметрия</w:t>
+      </w:r>
+      <w:proofErr w:type="spellEnd"/>
+      <w:r>
+        <w:rPr>
+          <w:b/>
+          <w:bCs/>
+          <w:i/>
+          <w:iCs/>
+        </w:rPr>
+        <w:t xml:space="preserve"> относительно главной оси</w:t>
+      </w:r>
+      <w:r>
+        <w:rPr>
+          <w:b/>
+          <w:bCs/>
+          <w:i/>
+          <w:iCs/>
+        </w:rPr>
+        <w:t>»</w:t>
+      </w:r>
+      <w:r>
+        <w:t xml:space="preserve"> используется </w:t>
+      </w:r>
+      <w:r>
+        <w:t>без</w:t>
+      </w:r>
+      <w:r>
+        <w:t>размерное</w:t>
+      </w:r>
+      <w:r>
+        <w:t xml:space="preserve"> значение</w:t>
+      </w:r>
+      <w:r>
+        <w:t>.</w:t>
+      </w:r>
+    </w:p>
+    <w:p>
+      <w:pPr>
+        <w:pStyle w:val="-a"/>
+      </w:pPr>
+      <w:r>
+        <w:t>Для кодирования значения свойства</w:t>
+      </w:r>
+      <w:r>
+        <w:rPr>
+          <w:b/>
+          <w:bCs/>
+          <w:i/>
+          <w:iCs/>
+        </w:rPr>
+        <w:t xml:space="preserve"> «</w:t>
+      </w:r>
+      <w:proofErr w:type="spellStart"/>
+      <w:r>
+        <w:rPr>
+          <w:b/>
+          <w:bCs/>
+          <w:i/>
+          <w:iCs/>
+        </w:rPr>
+        <w:t>ассиметрия</w:t>
+      </w:r>
+      <w:proofErr w:type="spellEnd"/>
+      <w:r>
+        <w:rPr>
+          <w:b/>
+          <w:bCs/>
+          <w:i/>
+          <w:iCs/>
+        </w:rPr>
+        <w:t xml:space="preserve"> относительно </w:t>
+      </w:r>
+      <w:r>
+        <w:rPr>
+          <w:b/>
+          <w:bCs/>
+          <w:i/>
+          <w:iCs/>
+        </w:rPr>
+        <w:t>малой</w:t>
+      </w:r>
+      <w:r>
+        <w:rPr>
+          <w:b/>
+          <w:bCs/>
+          <w:i/>
+          <w:iCs/>
+        </w:rPr>
+        <w:t xml:space="preserve"> оси»</w:t>
+      </w:r>
+      <w:r>
+        <w:t xml:space="preserve"> используется безразмерное</w:t>
+      </w:r>
+      <w:r>
+        <w:t xml:space="preserve"> значение</w:t>
+      </w:r>
+      <w:r>
+        <w:t>.</w:t>
+      </w:r>
+    </w:p>
+    <w:p>
+      <w:pPr>
+        <w:pStyle w:val="-a"/>
+      </w:pPr>
+      <w:r>
+        <w:t xml:space="preserve">Для кодирования значения свойства </w:t>
+      </w:r>
+      <w:r>
+        <w:rPr>
+          <w:b/>
+          <w:bCs/>
+          <w:i/>
+          <w:iCs/>
+        </w:rPr>
+        <w:t>«</w:t>
+      </w:r>
+      <w:r>
+        <w:rPr>
+          <w:b/>
+          <w:bCs/>
+          <w:i/>
+          <w:iCs/>
+        </w:rPr>
+        <w:t>к</w:t>
+      </w:r>
+      <w:r>
+        <w:rPr>
+          <w:b/>
+          <w:bCs/>
+          <w:i/>
+          <w:iCs/>
+        </w:rPr>
+        <w:t>оэффициент эксцесса по главной оси</w:t>
+      </w:r>
+      <w:r>
+        <w:rPr>
+          <w:b/>
+          <w:bCs/>
+          <w:i/>
+          <w:iCs/>
+        </w:rPr>
+        <w:t>»</w:t>
+      </w:r>
+      <w:r>
+        <w:t xml:space="preserve"> используется </w:t>
+      </w:r>
+      <w:r>
+        <w:t>без</w:t>
+      </w:r>
+      <w:r>
+        <w:t>размерное значение</w:t>
+      </w:r>
+      <w:r>
+        <w:t>.</w:t>
+      </w:r>
+    </w:p>
+    <w:p>
+      <w:pPr>
+        <w:pStyle w:val="-a"/>
+      </w:pPr>
+      <w:r>
+        <w:t xml:space="preserve">Для кодирования значения свойства </w:t>
+      </w:r>
+      <w:r>
+        <w:rPr>
+          <w:b/>
+          <w:bCs/>
+          <w:i/>
+          <w:iCs/>
+        </w:rPr>
+        <w:t>«</w:t>
+      </w:r>
+      <w:r>
+        <w:rPr>
+          <w:b/>
+          <w:bCs/>
+          <w:i/>
+          <w:iCs/>
+        </w:rPr>
+        <w:t>к</w:t>
+      </w:r>
+      <w:r>
+        <w:rPr>
+          <w:b/>
+          <w:bCs/>
+          <w:i/>
+          <w:iCs/>
+        </w:rPr>
+        <w:t xml:space="preserve">оэффициент эксцесса по </w:t>
+      </w:r>
+      <w:r>
+        <w:rPr>
+          <w:b/>
+          <w:bCs/>
+          <w:i/>
+          <w:iCs/>
+        </w:rPr>
+        <w:t>малой</w:t>
+      </w:r>
+      <w:r>
+        <w:rPr>
+          <w:b/>
+          <w:bCs/>
+          <w:i/>
+          <w:iCs/>
+        </w:rPr>
+        <w:t xml:space="preserve"> оси</w:t>
+      </w:r>
+      <w:r>
+        <w:rPr>
+          <w:b/>
+          <w:bCs/>
+          <w:i/>
+          <w:iCs/>
+        </w:rPr>
+        <w:t>»</w:t>
+      </w:r>
+      <w:r>
+        <w:t xml:space="preserve"> используется </w:t>
+      </w:r>
+      <w:r>
+        <w:t>без</w:t>
+      </w:r>
+      <w:r>
+        <w:t>размерное значение</w:t>
+      </w:r>
+      <w:r>
+        <w:t>.</w:t>
+      </w:r>
+    </w:p>
+    <w:p>
+      <w:pPr>
+        <w:pStyle w:val="-a"/>
+      </w:pPr>
+      <w:r>
+        <w:t xml:space="preserve">Для кодирования значения свойства </w:t>
+      </w:r>
+      <w:r>
+        <w:rPr>
+          <w:b/>
+          <w:bCs/>
+          <w:i/>
+          <w:iCs/>
+        </w:rPr>
+        <w:t>«</w:t>
+      </w:r>
+      <w:r>
+        <w:rPr>
+          <w:b/>
+          <w:bCs/>
+          <w:i/>
+          <w:iCs/>
+        </w:rPr>
+        <w:t>коэффициент углублённости</w:t>
+      </w:r>
+      <w:r>
+        <w:rPr>
+          <w:b/>
+          <w:bCs/>
+          <w:i/>
+          <w:iCs/>
+        </w:rPr>
+        <w:t>»</w:t>
+      </w:r>
+      <w:r>
+        <w:t xml:space="preserve"> используется размерное значение с размерностью «</w:t>
+      </w:r>
+      <w:r>
+        <w:t>м</w:t>
+      </w:r>
+      <w:bookmarkStart w:id="11" w:name="_GoBack"/>
+      <w:bookmarkEnd w:id="11"/>
+      <w:r>
+        <w:t>».</w:t>
+      </w:r>
+    </w:p>
+    <w:p>
+      <w:pPr>
         <w:pStyle w:val="21"/>
         <w:jc w:val="center"/>
       </w:pPr>
-      <w:bookmarkStart w:id="11" w:name="_Toc60415094"/>
-      <w:r>
-        <w:t>Анализ множества задач профессиональной деятельности</w:t>
-      </w:r>
-      <w:bookmarkEnd w:id="11"/>
-    </w:p>
-    <w:p>
-      <w:pPr>
-        <w:pStyle w:val="21"/>
-        <w:jc w:val="center"/>
-      </w:pPr>
       <w:bookmarkStart w:id="12" w:name="_Toc60415095"/>
       <w:r>
+        <w:lastRenderedPageBreak/>
         <w:t xml:space="preserve">Анализ </w:t>
       </w:r>
       <w:r>
@@ -3733,6 +5163,36 @@
   </w:num>
   <w:num w:numId="19">
     <w:abstractNumId w:val="12"/>
+  </w:num>
+  <w:num w:numId="20">
+    <w:abstractNumId w:val="0"/>
+    <w:lvlOverride w:ilvl="0">
+      <w:startOverride w:val="1"/>
+    </w:lvlOverride>
+    <w:lvlOverride w:ilvl="1">
+      <w:startOverride w:val="1"/>
+    </w:lvlOverride>
+    <w:lvlOverride w:ilvl="2">
+      <w:startOverride w:val="1"/>
+    </w:lvlOverride>
+    <w:lvlOverride w:ilvl="3">
+      <w:startOverride w:val="1"/>
+    </w:lvlOverride>
+    <w:lvlOverride w:ilvl="4">
+      <w:startOverride w:val="1"/>
+    </w:lvlOverride>
+    <w:lvlOverride w:ilvl="5">
+      <w:startOverride w:val="1"/>
+    </w:lvlOverride>
+    <w:lvlOverride w:ilvl="6">
+      <w:startOverride w:val="1"/>
+    </w:lvlOverride>
+    <w:lvlOverride w:ilvl="7">
+      <w:startOverride w:val="1"/>
+    </w:lvlOverride>
+    <w:lvlOverride w:ilvl="8">
+      <w:startOverride w:val="1"/>
+    </w:lvlOverride>
   </w:num>
 </w:numbering>
 </file>
@@ -9197,13 +10657,13 @@
     <w:name w:val="Л-Нумерованный список"/>
     <w:basedOn w:val="a"/>
     <w:link w:val="-Char"/>
-    <w:qFormat/>
+    <w:rsid w:val="008D6B4E"/>
     <w:pPr>
       <w:numPr>
         <w:numId w:val="11"/>
       </w:numPr>
       <w:snapToGrid w:val="0"/>
-      <w:ind w:left="0" w:firstLineChars="200" w:firstLine="643"/>
+      <w:ind w:left="0" w:firstLine="709"/>
     </w:pPr>
     <w:rPr>
       <w:rFonts w:ascii="Times New Roman [TMC ]" w:eastAsiaTheme="minorEastAsia" w:hAnsi="Times New Roman [TMC ]" w:cstheme="minorBidi"/>
@@ -9237,9 +10697,11 @@
     <w:name w:val="Л-Нумерованный список Char"/>
     <w:link w:val="-"/>
     <w:qFormat/>
+    <w:rsid w:val="008D6B4E"/>
     <w:rPr>
       <w:rFonts w:ascii="Times New Roman [TMC ]" w:eastAsiaTheme="minorEastAsia" w:hAnsi="Times New Roman [TMC ]" w:cstheme="minorBidi"/>
       <w:sz w:val="28"/>
+      <w:szCs w:val="24"/>
       <w:lang w:val="en-US" w:eastAsia="zh-CN"/>
     </w:rPr>
   </w:style>
@@ -9603,7 +11065,7 @@
 </file>
 
 <file path=customXml/itemProps2.xml><?xml version="1.0" encoding="utf-8"?>
-<ds:datastoreItem xmlns:ds="http://schemas.openxmlformats.org/officeDocument/2006/customXml" ds:itemID="{1E079327-C4FA-4DD0-9C9D-31987475B75E}">
+<ds:datastoreItem xmlns:ds="http://schemas.openxmlformats.org/officeDocument/2006/customXml" ds:itemID="{40591768-BE18-4326-900D-772463D9CD2D}">
   <ds:schemaRefs>
     <ds:schemaRef ds:uri="http://schemas.openxmlformats.org/officeDocument/2006/bibliography"/>
   </ds:schemaRefs>

</xml_diff>

<commit_message>
added analysis of mining of situations
</commit_message>
<xml_diff>
--- a/задача классификации vehicle.docx
+++ b/задача классификации vehicle.docx
@@ -211,7 +211,7 @@
           </mc:Choice>
           <mc:Fallback>
             <w:pict>
-              <v:line w14:anchorId="0A1AAC6E" id="Прямая соединительная линия 9" o:spid="_x0000_s1026" style="position:absolute;flip:y;z-index:251659264;visibility:visible;mso-wrap-style:square;mso-width-percent:0;mso-height-percent:0;mso-wrap-distance-left:9pt;mso-wrap-distance-top:0;mso-wrap-distance-right:9pt;mso-wrap-distance-bottom:0;mso-position-horizontal:absolute;mso-position-horizontal-relative:text;mso-position-vertical:absolute;mso-position-vertical-relative:text;mso-width-percent:0;mso-height-percent:0;mso-width-relative:page;mso-height-relative:page" from="-7.65pt,7.55pt" to="468pt,9.7pt" o:gfxdata="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" strokeweight="4.5pt">
+              <v:line w14:anchorId="37B4DB21" id="Прямая соединительная линия 9" o:spid="_x0000_s1026" style="position:absolute;flip:y;z-index:251659264;visibility:visible;mso-wrap-style:square;mso-width-percent:0;mso-height-percent:0;mso-wrap-distance-left:9pt;mso-wrap-distance-top:0;mso-wrap-distance-right:9pt;mso-wrap-distance-bottom:0;mso-position-horizontal:absolute;mso-position-horizontal-relative:text;mso-position-vertical:absolute;mso-position-vertical-relative:text;mso-width-percent:0;mso-height-percent:0;mso-width-relative:page;mso-height-relative:page" from="-7.65pt,7.55pt" to="468pt,9.7pt" o:gfxdata="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" strokeweight="4.5pt">
                 <v:stroke linestyle="thickThin"/>
               </v:line>
             </w:pict>
@@ -3893,6 +3893,9 @@
     <w:p>
       <w:pPr>
         <w:pStyle w:val="-a"/>
+        <w:rPr>
+          <w:lang w:val="en-US"/>
+        </w:rPr>
       </w:pPr>
       <w:r>
         <w:t xml:space="preserve">Для кодирования значения свойства </w:t>
@@ -3930,8 +3933,6 @@
       <w:r>
         <w:t>м</w:t>
       </w:r>
-      <w:bookmarkStart w:id="11" w:name="_GoBack"/>
-      <w:bookmarkEnd w:id="11"/>
       <w:r>
         <w:t>».</w:t>
       </w:r>
@@ -3941,14 +3942,103 @@
         <w:pStyle w:val="21"/>
         <w:jc w:val="center"/>
       </w:pPr>
-      <w:bookmarkStart w:id="12" w:name="_Toc60415095"/>
+      <w:bookmarkStart w:id="11" w:name="_Toc60415095"/>
+      <w:r>
+        <w:t xml:space="preserve">Анализ </w:t>
+      </w:r>
+      <w:r>
+        <w:t>смысла ситуаций</w:t>
+      </w:r>
+      <w:bookmarkEnd w:id="11"/>
+    </w:p>
+    <w:p>
+      <w:pPr>
+        <w:pStyle w:val="-a"/>
+      </w:pPr>
+      <w:r>
+        <w:t>Ситуация – это случай определения специалистом класса конкретного вида транспорта. В каждой ситуации специалист имеет дело с одним экземпляром силуэта средства передвижения.</w:t>
+      </w:r>
+    </w:p>
+    <w:p>
+      <w:pPr>
+        <w:pStyle w:val="-a"/>
+      </w:pPr>
+      <w:r>
+        <w:t xml:space="preserve">Определяя класс средства передвижения по снимку (силуэту), специалист определяет значения признаков средств передвижения. Например, «Вытянутость» </w:t>
+      </w:r>
+      <w:r>
+        <w:t>равен</w:t>
+      </w:r>
+      <w:r>
+        <w:t xml:space="preserve"> 4,5 метра.</w:t>
+      </w:r>
+    </w:p>
+    <w:p>
+      <w:pPr>
+        <w:pStyle w:val="-a"/>
+      </w:pPr>
       <w:r>
         <w:lastRenderedPageBreak/>
-        <w:t xml:space="preserve">Анализ </w:t>
-      </w:r>
-      <w:r>
-        <w:t>смысла ситуаций</w:t>
-      </w:r>
+        <w:t xml:space="preserve">Терминами для определения ситуации являются «Признаковое описание средств передвижения», «Значения признаков средств передвижения», </w:t>
+      </w:r>
+      <w:r>
+        <w:t>а также «Класс средств передвижения».</w:t>
+      </w:r>
+    </w:p>
+    <w:p>
+      <w:pPr>
+        <w:pStyle w:val="-a"/>
+      </w:pPr>
+      <w:r>
+        <w:t>«Значения признаков средств передвижения» являются понятием, соответствующим конечным отображениям. Область определения данного отображения есть множество, состоящее из названий признаков средств передвижений. Областью значений отображения является множество, состоящее из возможных значений этих признаков.</w:t>
+      </w:r>
+    </w:p>
+    <w:p>
+      <w:pPr>
+        <w:pStyle w:val="-a"/>
+        <w:rPr>
+          <w:lang w:val="en-US"/>
+        </w:rPr>
+      </w:pPr>
+      <w:r>
+        <w:t>Ограничения целостности ситуации</w:t>
+      </w:r>
+      <w:r>
+        <w:rPr>
+          <w:lang w:val="en-US"/>
+        </w:rPr>
+        <w:t>:</w:t>
+      </w:r>
+    </w:p>
+    <w:p>
+      <w:pPr>
+        <w:pStyle w:val="-a"/>
+        <w:numPr>
+          <w:ilvl w:val="0"/>
+          <w:numId w:val="21"/>
+        </w:numPr>
+        <w:ind w:left="0" w:firstLineChars="0" w:firstLine="567"/>
+      </w:pPr>
+      <w:r>
+        <w:t>Признаковое описание средств передвижения является непустым множеством признаков</w:t>
+      </w:r>
+      <w:r>
+        <w:t>;</w:t>
+      </w:r>
+    </w:p>
+    <w:p>
+      <w:pPr>
+        <w:pStyle w:val="-a"/>
+        <w:numPr>
+          <w:ilvl w:val="0"/>
+          <w:numId w:val="21"/>
+        </w:numPr>
+        <w:ind w:left="0" w:firstLineChars="0" w:firstLine="567"/>
+      </w:pPr>
+      <w:r>
+        <w:t>Для любого признакового описания средств передвижения, значение этого признакового описания средств передвижения принадлежит множеству возможных значений этого признакового описания средств передвижения.</w:t>
+      </w:r>
+      <w:bookmarkStart w:id="12" w:name="_GoBack"/>
       <w:bookmarkEnd w:id="12"/>
     </w:p>
     <w:p>
@@ -3958,6 +4048,7 @@
       </w:pPr>
       <w:bookmarkStart w:id="13" w:name="_Toc60415096"/>
       <w:r>
+        <w:lastRenderedPageBreak/>
         <w:t xml:space="preserve">Анализ </w:t>
       </w:r>
       <w:r>
@@ -4971,6 +5062,119 @@
     </w:lvl>
   </w:abstractNum>
   <w:abstractNum w:abstractNumId="16" w15:restartNumberingAfterBreak="0">
+    <w:nsid w:val="3FD5196F"/>
+    <w:multiLevelType w:val="hybridMultilevel"/>
+    <w:tmpl w:val="F614FEE8"/>
+    <w:lvl w:ilvl="0" w:tplc="04190001">
+      <w:start w:val="1"/>
+      <w:numFmt w:val="bullet"/>
+      <w:lvlText w:val=""/>
+      <w:lvlJc w:val="left"/>
+      <w:pPr>
+        <w:ind w:left="1280" w:hanging="360"/>
+      </w:pPr>
+      <w:rPr>
+        <w:rFonts w:ascii="Symbol" w:hAnsi="Symbol" w:hint="default"/>
+      </w:rPr>
+    </w:lvl>
+    <w:lvl w:ilvl="1" w:tplc="04190003" w:tentative="1">
+      <w:start w:val="1"/>
+      <w:numFmt w:val="bullet"/>
+      <w:lvlText w:val="o"/>
+      <w:lvlJc w:val="left"/>
+      <w:pPr>
+        <w:ind w:left="2000" w:hanging="360"/>
+      </w:pPr>
+      <w:rPr>
+        <w:rFonts w:ascii="Courier New" w:hAnsi="Courier New" w:cs="Courier New" w:hint="default"/>
+      </w:rPr>
+    </w:lvl>
+    <w:lvl w:ilvl="2" w:tplc="04190005" w:tentative="1">
+      <w:start w:val="1"/>
+      <w:numFmt w:val="bullet"/>
+      <w:lvlText w:val=""/>
+      <w:lvlJc w:val="left"/>
+      <w:pPr>
+        <w:ind w:left="2720" w:hanging="360"/>
+      </w:pPr>
+      <w:rPr>
+        <w:rFonts w:ascii="Wingdings" w:hAnsi="Wingdings" w:hint="default"/>
+      </w:rPr>
+    </w:lvl>
+    <w:lvl w:ilvl="3" w:tplc="04190001" w:tentative="1">
+      <w:start w:val="1"/>
+      <w:numFmt w:val="bullet"/>
+      <w:lvlText w:val=""/>
+      <w:lvlJc w:val="left"/>
+      <w:pPr>
+        <w:ind w:left="3440" w:hanging="360"/>
+      </w:pPr>
+      <w:rPr>
+        <w:rFonts w:ascii="Symbol" w:hAnsi="Symbol" w:hint="default"/>
+      </w:rPr>
+    </w:lvl>
+    <w:lvl w:ilvl="4" w:tplc="04190003" w:tentative="1">
+      <w:start w:val="1"/>
+      <w:numFmt w:val="bullet"/>
+      <w:lvlText w:val="o"/>
+      <w:lvlJc w:val="left"/>
+      <w:pPr>
+        <w:ind w:left="4160" w:hanging="360"/>
+      </w:pPr>
+      <w:rPr>
+        <w:rFonts w:ascii="Courier New" w:hAnsi="Courier New" w:cs="Courier New" w:hint="default"/>
+      </w:rPr>
+    </w:lvl>
+    <w:lvl w:ilvl="5" w:tplc="04190005" w:tentative="1">
+      <w:start w:val="1"/>
+      <w:numFmt w:val="bullet"/>
+      <w:lvlText w:val=""/>
+      <w:lvlJc w:val="left"/>
+      <w:pPr>
+        <w:ind w:left="4880" w:hanging="360"/>
+      </w:pPr>
+      <w:rPr>
+        <w:rFonts w:ascii="Wingdings" w:hAnsi="Wingdings" w:hint="default"/>
+      </w:rPr>
+    </w:lvl>
+    <w:lvl w:ilvl="6" w:tplc="04190001" w:tentative="1">
+      <w:start w:val="1"/>
+      <w:numFmt w:val="bullet"/>
+      <w:lvlText w:val=""/>
+      <w:lvlJc w:val="left"/>
+      <w:pPr>
+        <w:ind w:left="5600" w:hanging="360"/>
+      </w:pPr>
+      <w:rPr>
+        <w:rFonts w:ascii="Symbol" w:hAnsi="Symbol" w:hint="default"/>
+      </w:rPr>
+    </w:lvl>
+    <w:lvl w:ilvl="7" w:tplc="04190003" w:tentative="1">
+      <w:start w:val="1"/>
+      <w:numFmt w:val="bullet"/>
+      <w:lvlText w:val="o"/>
+      <w:lvlJc w:val="left"/>
+      <w:pPr>
+        <w:ind w:left="6320" w:hanging="360"/>
+      </w:pPr>
+      <w:rPr>
+        <w:rFonts w:ascii="Courier New" w:hAnsi="Courier New" w:cs="Courier New" w:hint="default"/>
+      </w:rPr>
+    </w:lvl>
+    <w:lvl w:ilvl="8" w:tplc="04190005" w:tentative="1">
+      <w:start w:val="1"/>
+      <w:numFmt w:val="bullet"/>
+      <w:lvlText w:val=""/>
+      <w:lvlJc w:val="left"/>
+      <w:pPr>
+        <w:ind w:left="7040" w:hanging="360"/>
+      </w:pPr>
+      <w:rPr>
+        <w:rFonts w:ascii="Wingdings" w:hAnsi="Wingdings" w:hint="default"/>
+      </w:rPr>
+    </w:lvl>
+  </w:abstractNum>
+  <w:abstractNum w:abstractNumId="17" w15:restartNumberingAfterBreak="0">
     <w:nsid w:val="5776A7D1"/>
     <w:multiLevelType w:val="singleLevel"/>
     <w:tmpl w:val="5776A7D1"/>
@@ -4991,7 +5195,7 @@
       </w:rPr>
     </w:lvl>
   </w:abstractNum>
-  <w:abstractNum w:abstractNumId="17" w15:restartNumberingAfterBreak="0">
+  <w:abstractNum w:abstractNumId="18" w15:restartNumberingAfterBreak="0">
     <w:nsid w:val="7E444FF4"/>
     <w:multiLevelType w:val="multilevel"/>
     <w:tmpl w:val="07C6BBA4"/>
@@ -5138,7 +5342,7 @@
     <w:abstractNumId w:val="0"/>
   </w:num>
   <w:num w:numId="12">
-    <w:abstractNumId w:val="16"/>
+    <w:abstractNumId w:val="17"/>
   </w:num>
   <w:num w:numId="13">
     <w:abstractNumId w:val="0"/>
@@ -5159,7 +5363,7 @@
     <w:abstractNumId w:val="15"/>
   </w:num>
   <w:num w:numId="18">
-    <w:abstractNumId w:val="17"/>
+    <w:abstractNumId w:val="18"/>
   </w:num>
   <w:num w:numId="19">
     <w:abstractNumId w:val="12"/>
@@ -5193,6 +5397,9 @@
     <w:lvlOverride w:ilvl="8">
       <w:startOverride w:val="1"/>
     </w:lvlOverride>
+  </w:num>
+  <w:num w:numId="21">
+    <w:abstractNumId w:val="16"/>
   </w:num>
 </w:numbering>
 </file>
@@ -11065,7 +11272,7 @@
 </file>
 
 <file path=customXml/itemProps2.xml><?xml version="1.0" encoding="utf-8"?>
-<ds:datastoreItem xmlns:ds="http://schemas.openxmlformats.org/officeDocument/2006/customXml" ds:itemID="{40591768-BE18-4326-900D-772463D9CD2D}">
+<ds:datastoreItem xmlns:ds="http://schemas.openxmlformats.org/officeDocument/2006/customXml" ds:itemID="{1B6C8B21-500B-42BF-8125-A5D63EED5592}">
   <ds:schemaRefs>
     <ds:schemaRef ds:uri="http://schemas.openxmlformats.org/officeDocument/2006/bibliography"/>
   </ds:schemaRefs>

</xml_diff>

<commit_message>
added analysis of knowlage of subject area
</commit_message>
<xml_diff>
--- a/задача классификации vehicle.docx
+++ b/задача классификации vehicle.docx
@@ -211,7 +211,7 @@
           </mc:Choice>
           <mc:Fallback>
             <w:pict>
-              <v:line w14:anchorId="37B4DB21" id="Прямая соединительная линия 9" o:spid="_x0000_s1026" style="position:absolute;flip:y;z-index:251659264;visibility:visible;mso-wrap-style:square;mso-width-percent:0;mso-height-percent:0;mso-wrap-distance-left:9pt;mso-wrap-distance-top:0;mso-wrap-distance-right:9pt;mso-wrap-distance-bottom:0;mso-position-horizontal:absolute;mso-position-horizontal-relative:text;mso-position-vertical:absolute;mso-position-vertical-relative:text;mso-width-percent:0;mso-height-percent:0;mso-width-relative:page;mso-height-relative:page" from="-7.65pt,7.55pt" to="468pt,9.7pt" o:gfxdata="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" strokeweight="4.5pt">
+              <v:line w14:anchorId="6E1CBC2E" id="Прямая соединительная линия 9" o:spid="_x0000_s1026" style="position:absolute;flip:y;z-index:251659264;visibility:visible;mso-wrap-style:square;mso-width-percent:0;mso-height-percent:0;mso-wrap-distance-left:9pt;mso-wrap-distance-top:0;mso-wrap-distance-right:9pt;mso-wrap-distance-bottom:0;mso-position-horizontal:absolute;mso-position-horizontal-relative:text;mso-position-vertical:absolute;mso-position-vertical-relative:text;mso-width-percent:0;mso-height-percent:0;mso-width-relative:page;mso-height-relative:page" from="-7.65pt,7.55pt" to="468pt,9.7pt" o:gfxdata="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" strokeweight="4.5pt">
                 <v:stroke linestyle="thickThin"/>
               </v:line>
             </w:pict>
@@ -3459,7 +3459,7 @@
           <w:i/>
           <w:iCs/>
         </w:rPr>
-        <w:t>м</w:t>
+        <w:t>максимальная длина прямоугольной области</w:t>
       </w:r>
       <w:r>
         <w:rPr>
@@ -3468,7 +3468,24 @@
           <w:i/>
           <w:iCs/>
         </w:rPr>
-        <w:t>аксимальная длина прямоугольной области</w:t>
+        <w:t>»</w:t>
+      </w:r>
+      <w:r>
+        <w:t xml:space="preserve"> используется размерное значение с размерностью «</w:t>
+      </w:r>
+      <w:r>
+        <w:t>м</w:t>
+      </w:r>
+      <w:r>
+        <w:t>».</w:t>
+      </w:r>
+    </w:p>
+    <w:p>
+      <w:pPr>
+        <w:pStyle w:val="-a"/>
+      </w:pPr>
+      <w:r>
+        <w:t xml:space="preserve">Для кодирования значения свойства </w:t>
       </w:r>
       <w:r>
         <w:rPr>
@@ -3477,24 +3494,7 @@
           <w:i/>
           <w:iCs/>
         </w:rPr>
-        <w:t>»</w:t>
-      </w:r>
-      <w:r>
-        <w:t xml:space="preserve"> используется размерное значение с размерностью «</w:t>
-      </w:r>
-      <w:r>
-        <w:t>м</w:t>
-      </w:r>
-      <w:r>
-        <w:t>».</w:t>
-      </w:r>
-    </w:p>
-    <w:p>
-      <w:pPr>
-        <w:pStyle w:val="-a"/>
-      </w:pPr>
-      <w:r>
-        <w:t xml:space="preserve">Для кодирования значения свойства </w:t>
+        <w:t>«</w:t>
       </w:r>
       <w:r>
         <w:rPr>
@@ -3503,7 +3503,7 @@
           <w:i/>
           <w:iCs/>
         </w:rPr>
-        <w:t>«</w:t>
+        <w:t>масштабированная разница по главной оси</w:t>
       </w:r>
       <w:r>
         <w:rPr>
@@ -3512,7 +3512,27 @@
           <w:i/>
           <w:iCs/>
         </w:rPr>
-        <w:t>масштабированная разница по главной оси</w:t>
+        <w:t>»</w:t>
+      </w:r>
+      <w:r>
+        <w:t xml:space="preserve"> используется </w:t>
+      </w:r>
+      <w:r>
+        <w:t>без</w:t>
+      </w:r>
+      <w:r>
+        <w:t>размерное значение</w:t>
+      </w:r>
+      <w:r>
+        <w:t>.</w:t>
+      </w:r>
+    </w:p>
+    <w:p>
+      <w:pPr>
+        <w:pStyle w:val="-a"/>
+      </w:pPr>
+      <w:r>
+        <w:t xml:space="preserve">Для кодирования значения свойства </w:t>
       </w:r>
       <w:r>
         <w:rPr>
@@ -3521,27 +3541,7 @@
           <w:i/>
           <w:iCs/>
         </w:rPr>
-        <w:t>»</w:t>
-      </w:r>
-      <w:r>
-        <w:t xml:space="preserve"> используется </w:t>
-      </w:r>
-      <w:r>
-        <w:t>без</w:t>
-      </w:r>
-      <w:r>
-        <w:t>размерное значение</w:t>
-      </w:r>
-      <w:r>
-        <w:t>.</w:t>
-      </w:r>
-    </w:p>
-    <w:p>
-      <w:pPr>
-        <w:pStyle w:val="-a"/>
-      </w:pPr>
-      <w:r>
-        <w:t xml:space="preserve">Для кодирования значения свойства </w:t>
+        <w:t>«</w:t>
       </w:r>
       <w:r>
         <w:rPr>
@@ -3550,7 +3550,7 @@
           <w:i/>
           <w:iCs/>
         </w:rPr>
-        <w:t>«</w:t>
+        <w:t>масштабированная разница по малой оси</w:t>
       </w:r>
       <w:r>
         <w:rPr>
@@ -3559,7 +3559,27 @@
           <w:i/>
           <w:iCs/>
         </w:rPr>
-        <w:t>масштабированная разница по малой оси</w:t>
+        <w:t>»</w:t>
+      </w:r>
+      <w:r>
+        <w:t xml:space="preserve"> используется </w:t>
+      </w:r>
+      <w:r>
+        <w:t>без</w:t>
+      </w:r>
+      <w:r>
+        <w:t>размерное значение</w:t>
+      </w:r>
+      <w:r>
+        <w:t>.</w:t>
+      </w:r>
+    </w:p>
+    <w:p>
+      <w:pPr>
+        <w:pStyle w:val="-a"/>
+      </w:pPr>
+      <w:r>
+        <w:t xml:space="preserve">Для кодирования значения свойства </w:t>
       </w:r>
       <w:r>
         <w:rPr>
@@ -3568,27 +3588,7 @@
           <w:i/>
           <w:iCs/>
         </w:rPr>
-        <w:t>»</w:t>
-      </w:r>
-      <w:r>
-        <w:t xml:space="preserve"> используется </w:t>
-      </w:r>
-      <w:r>
-        <w:t>без</w:t>
-      </w:r>
-      <w:r>
-        <w:t>размерное значение</w:t>
-      </w:r>
-      <w:r>
-        <w:t>.</w:t>
-      </w:r>
-    </w:p>
-    <w:p>
-      <w:pPr>
-        <w:pStyle w:val="-a"/>
-      </w:pPr>
-      <w:r>
-        <w:t xml:space="preserve">Для кодирования значения свойства </w:t>
+        <w:t>«</w:t>
       </w:r>
       <w:r>
         <w:rPr>
@@ -3597,8 +3597,9 @@
           <w:i/>
           <w:iCs/>
         </w:rPr>
-        <w:t>«</w:t>
-      </w:r>
+        <w:t xml:space="preserve">масштабированный радиус </w:t>
+      </w:r>
+      <w:proofErr w:type="spellStart"/>
       <w:r>
         <w:rPr>
           <w:b/>
@@ -3606,9 +3607,9 @@
           <w:i/>
           <w:iCs/>
         </w:rPr>
-        <w:t xml:space="preserve">масштабированный радиус </w:t>
-      </w:r>
-      <w:proofErr w:type="spellStart"/>
+        <w:t>гирации</w:t>
+      </w:r>
+      <w:proofErr w:type="spellEnd"/>
       <w:r>
         <w:rPr>
           <w:b/>
@@ -3616,9 +3617,22 @@
           <w:i/>
           <w:iCs/>
         </w:rPr>
-        <w:t>гирации</w:t>
-      </w:r>
-      <w:proofErr w:type="spellEnd"/>
+        <w:t>»</w:t>
+      </w:r>
+      <w:r>
+        <w:t xml:space="preserve"> используется размерное значение</w:t>
+      </w:r>
+      <w:r>
+        <w:t>.</w:t>
+      </w:r>
+    </w:p>
+    <w:p>
+      <w:pPr>
+        <w:pStyle w:val="-a"/>
+      </w:pPr>
+      <w:r>
+        <w:t>Для кодирования значения свойства</w:t>
+      </w:r>
       <w:r>
         <w:rPr>
           <w:b/>
@@ -3626,22 +3640,9 @@
           <w:i/>
           <w:iCs/>
         </w:rPr>
-        <w:t>»</w:t>
-      </w:r>
-      <w:r>
-        <w:t xml:space="preserve"> используется размерное значение</w:t>
-      </w:r>
-      <w:r>
-        <w:t>.</w:t>
-      </w:r>
-    </w:p>
-    <w:p>
-      <w:pPr>
-        <w:pStyle w:val="-a"/>
-      </w:pPr>
-      <w:r>
-        <w:t>Для кодирования значения свойства</w:t>
-      </w:r>
+        <w:t xml:space="preserve"> «</w:t>
+      </w:r>
+      <w:proofErr w:type="spellStart"/>
       <w:r>
         <w:rPr>
           <w:b/>
@@ -3649,9 +3650,9 @@
           <w:i/>
           <w:iCs/>
         </w:rPr>
-        <w:t xml:space="preserve"> «</w:t>
-      </w:r>
-      <w:proofErr w:type="spellStart"/>
+        <w:t>ассиметрия</w:t>
+      </w:r>
+      <w:proofErr w:type="spellEnd"/>
       <w:r>
         <w:rPr>
           <w:b/>
@@ -3659,9 +3660,8 @@
           <w:i/>
           <w:iCs/>
         </w:rPr>
-        <w:t>ассиметрия</w:t>
-      </w:r>
-      <w:proofErr w:type="spellEnd"/>
+        <w:t xml:space="preserve"> относительно главной оси</w:t>
+      </w:r>
       <w:r>
         <w:rPr>
           <w:b/>
@@ -3669,7 +3669,30 @@
           <w:i/>
           <w:iCs/>
         </w:rPr>
-        <w:t xml:space="preserve"> относительно главной оси</w:t>
+        <w:t>»</w:t>
+      </w:r>
+      <w:r>
+        <w:t xml:space="preserve"> используется </w:t>
+      </w:r>
+      <w:r>
+        <w:t>без</w:t>
+      </w:r>
+      <w:r>
+        <w:t>размерное</w:t>
+      </w:r>
+      <w:r>
+        <w:t xml:space="preserve"> значение</w:t>
+      </w:r>
+      <w:r>
+        <w:t>.</w:t>
+      </w:r>
+    </w:p>
+    <w:p>
+      <w:pPr>
+        <w:pStyle w:val="-a"/>
+      </w:pPr>
+      <w:r>
+        <w:t>Для кодирования значения свойства</w:t>
       </w:r>
       <w:r>
         <w:rPr>
@@ -3678,31 +3701,9 @@
           <w:i/>
           <w:iCs/>
         </w:rPr>
-        <w:t>»</w:t>
-      </w:r>
-      <w:r>
-        <w:t xml:space="preserve"> используется </w:t>
-      </w:r>
-      <w:r>
-        <w:t>без</w:t>
-      </w:r>
-      <w:r>
-        <w:t>размерное</w:t>
-      </w:r>
-      <w:r>
-        <w:t xml:space="preserve"> значение</w:t>
-      </w:r>
-      <w:r>
-        <w:t>.</w:t>
-      </w:r>
-    </w:p>
-    <w:p>
-      <w:pPr>
-        <w:pStyle w:val="-a"/>
-      </w:pPr>
-      <w:r>
-        <w:t>Для кодирования значения свойства</w:t>
-      </w:r>
+        <w:t xml:space="preserve"> «</w:t>
+      </w:r>
+      <w:proofErr w:type="spellStart"/>
       <w:r>
         <w:rPr>
           <w:b/>
@@ -3710,9 +3711,9 @@
           <w:i/>
           <w:iCs/>
         </w:rPr>
-        <w:t xml:space="preserve"> «</w:t>
-      </w:r>
-      <w:proofErr w:type="spellStart"/>
+        <w:t>ассиметрия</w:t>
+      </w:r>
+      <w:proofErr w:type="spellEnd"/>
       <w:r>
         <w:rPr>
           <w:b/>
@@ -3720,9 +3721,8 @@
           <w:i/>
           <w:iCs/>
         </w:rPr>
-        <w:t>ассиметрия</w:t>
-      </w:r>
-      <w:proofErr w:type="spellEnd"/>
+        <w:t xml:space="preserve"> относительно </w:t>
+      </w:r>
       <w:r>
         <w:rPr>
           <w:b/>
@@ -3730,7 +3730,7 @@
           <w:i/>
           <w:iCs/>
         </w:rPr>
-        <w:t xml:space="preserve"> относительно </w:t>
+        <w:t>малой</w:t>
       </w:r>
       <w:r>
         <w:rPr>
@@ -3739,7 +3739,24 @@
           <w:i/>
           <w:iCs/>
         </w:rPr>
-        <w:t>малой</w:t>
+        <w:t xml:space="preserve"> оси»</w:t>
+      </w:r>
+      <w:r>
+        <w:t xml:space="preserve"> используется безразмерное</w:t>
+      </w:r>
+      <w:r>
+        <w:t xml:space="preserve"> значение</w:t>
+      </w:r>
+      <w:r>
+        <w:t>.</w:t>
+      </w:r>
+    </w:p>
+    <w:p>
+      <w:pPr>
+        <w:pStyle w:val="-a"/>
+      </w:pPr>
+      <w:r>
+        <w:t xml:space="preserve">Для кодирования значения свойства </w:t>
       </w:r>
       <w:r>
         <w:rPr>
@@ -3748,24 +3765,7 @@
           <w:i/>
           <w:iCs/>
         </w:rPr>
-        <w:t xml:space="preserve"> оси»</w:t>
-      </w:r>
-      <w:r>
-        <w:t xml:space="preserve"> используется безразмерное</w:t>
-      </w:r>
-      <w:r>
-        <w:t xml:space="preserve"> значение</w:t>
-      </w:r>
-      <w:r>
-        <w:t>.</w:t>
-      </w:r>
-    </w:p>
-    <w:p>
-      <w:pPr>
-        <w:pStyle w:val="-a"/>
-      </w:pPr>
-      <w:r>
-        <w:t xml:space="preserve">Для кодирования значения свойства </w:t>
+        <w:t>«</w:t>
       </w:r>
       <w:r>
         <w:rPr>
@@ -3774,7 +3774,7 @@
           <w:i/>
           <w:iCs/>
         </w:rPr>
-        <w:t>«</w:t>
+        <w:t>коэффициент эксцесса по главной оси</w:t>
       </w:r>
       <w:r>
         <w:rPr>
@@ -3783,7 +3783,27 @@
           <w:i/>
           <w:iCs/>
         </w:rPr>
-        <w:t>к</w:t>
+        <w:t>»</w:t>
+      </w:r>
+      <w:r>
+        <w:t xml:space="preserve"> используется </w:t>
+      </w:r>
+      <w:r>
+        <w:t>без</w:t>
+      </w:r>
+      <w:r>
+        <w:t>размерное значение</w:t>
+      </w:r>
+      <w:r>
+        <w:t>.</w:t>
+      </w:r>
+    </w:p>
+    <w:p>
+      <w:pPr>
+        <w:pStyle w:val="-a"/>
+      </w:pPr>
+      <w:r>
+        <w:t xml:space="preserve">Для кодирования значения свойства </w:t>
       </w:r>
       <w:r>
         <w:rPr>
@@ -3792,7 +3812,7 @@
           <w:i/>
           <w:iCs/>
         </w:rPr>
-        <w:t>оэффициент эксцесса по главной оси</w:t>
+        <w:t>«</w:t>
       </w:r>
       <w:r>
         <w:rPr>
@@ -3801,72 +3821,7 @@
           <w:i/>
           <w:iCs/>
         </w:rPr>
-        <w:t>»</w:t>
-      </w:r>
-      <w:r>
-        <w:t xml:space="preserve"> используется </w:t>
-      </w:r>
-      <w:r>
-        <w:t>без</w:t>
-      </w:r>
-      <w:r>
-        <w:t>размерное значение</w:t>
-      </w:r>
-      <w:r>
-        <w:t>.</w:t>
-      </w:r>
-    </w:p>
-    <w:p>
-      <w:pPr>
-        <w:pStyle w:val="-a"/>
-      </w:pPr>
-      <w:r>
-        <w:t xml:space="preserve">Для кодирования значения свойства </w:t>
-      </w:r>
-      <w:r>
-        <w:rPr>
-          <w:b/>
-          <w:bCs/>
-          <w:i/>
-          <w:iCs/>
-        </w:rPr>
-        <w:t>«</w:t>
-      </w:r>
-      <w:r>
-        <w:rPr>
-          <w:b/>
-          <w:bCs/>
-          <w:i/>
-          <w:iCs/>
-        </w:rPr>
-        <w:t>к</w:t>
-      </w:r>
-      <w:r>
-        <w:rPr>
-          <w:b/>
-          <w:bCs/>
-          <w:i/>
-          <w:iCs/>
-        </w:rPr>
-        <w:t xml:space="preserve">оэффициент эксцесса по </w:t>
-      </w:r>
-      <w:r>
-        <w:rPr>
-          <w:b/>
-          <w:bCs/>
-          <w:i/>
-          <w:iCs/>
-        </w:rPr>
-        <w:t>малой</w:t>
-      </w:r>
-      <w:r>
-        <w:rPr>
-          <w:b/>
-          <w:bCs/>
-          <w:i/>
-          <w:iCs/>
-        </w:rPr>
-        <w:t xml:space="preserve"> оси</w:t>
+        <w:t>коэффициент эксцесса по малой оси</w:t>
       </w:r>
       <w:r>
         <w:rPr>
@@ -4038,23 +3993,190 @@
       <w:r>
         <w:t>Для любого признакового описания средств передвижения, значение этого признакового описания средств передвижения принадлежит множеству возможных значений этого признакового описания средств передвижения.</w:t>
       </w:r>
-      <w:bookmarkStart w:id="12" w:name="_GoBack"/>
-      <w:bookmarkEnd w:id="12"/>
     </w:p>
     <w:p>
       <w:pPr>
         <w:pStyle w:val="21"/>
         <w:jc w:val="center"/>
       </w:pPr>
-      <w:bookmarkStart w:id="13" w:name="_Toc60415096"/>
+      <w:bookmarkStart w:id="12" w:name="_Toc60415096"/>
+      <w:r>
+        <w:t xml:space="preserve">Анализ </w:t>
+      </w:r>
+      <w:r>
+        <w:t>знаний предметной области</w:t>
+      </w:r>
+      <w:bookmarkEnd w:id="12"/>
+    </w:p>
+    <w:p>
+      <w:pPr>
+        <w:pStyle w:val="-a"/>
+      </w:pPr>
+      <w:r>
+        <w:t>С каждым значением класса средств передвижения связывается множество признаков, которые имеет смысл рассматривать для определения класса данного средства передвижения. Множество таких признаков образует признаковое описание класса средства передвижения.</w:t>
+      </w:r>
+    </w:p>
+    <w:p>
+      <w:pPr>
+        <w:pStyle w:val="-a"/>
+      </w:pPr>
+      <w:r>
+        <w:t>Множество терминов для описания знаний образуют следующие термины</w:t>
+      </w:r>
+      <w:r>
+        <w:t xml:space="preserve">: </w:t>
+      </w:r>
+      <w:r>
+        <w:t>«Признаки», «Классы средств передвижения», «Значение признака для класса средства передвижения», «Возможные значения», «Признаковое описание класса средства передвижения».</w:t>
+      </w:r>
+    </w:p>
+    <w:p>
+      <w:pPr>
+        <w:pStyle w:val="-a"/>
+      </w:pPr>
       <w:r>
         <w:lastRenderedPageBreak/>
-        <w:t xml:space="preserve">Анализ </w:t>
-      </w:r>
-      <w:r>
-        <w:t>знаний предметной области</w:t>
-      </w:r>
+        <w:t>«Признак» является понятием, соответствующим разряженным множествам. Данный термин обозначает конечное множество названий признаков средств передвижения.</w:t>
+      </w:r>
+    </w:p>
+    <w:p>
+      <w:pPr>
+        <w:pStyle w:val="-a"/>
+      </w:pPr>
+      <w:r>
+        <w:t xml:space="preserve">Признаки могут быть категориальными, </w:t>
+      </w:r>
+      <w:r>
+        <w:t>числовыми и</w:t>
+      </w:r>
+      <w:r>
+        <w:t xml:space="preserve"> бинарными.</w:t>
+      </w:r>
+    </w:p>
+    <w:p>
+      <w:pPr>
+        <w:pStyle w:val="-a"/>
+      </w:pPr>
+      <w:r>
+        <w:t xml:space="preserve">«Класс средства передвижения» является </w:t>
+      </w:r>
+      <w:r>
+        <w:t>понятием,</w:t>
+      </w:r>
+      <w:r>
+        <w:t xml:space="preserve"> соответствующим разряженным множествам. Данный термин обозначает конечное множество названий классов средств передвижений.</w:t>
+      </w:r>
+    </w:p>
+    <w:p>
+      <w:pPr>
+        <w:pStyle w:val="-a"/>
+      </w:pPr>
+      <w:r>
+        <w:t>«Значение признака» это понятие, которое является конечным отображением. Областью определения отображения является множество названий признаков средств передвижения.</w:t>
+      </w:r>
+      <w:r>
+        <w:t xml:space="preserve"> </w:t>
+      </w:r>
+      <w:r>
+        <w:t>Областью значений отображения является множество конечных подмножество размерных и безразмерных значени</w:t>
+      </w:r>
+      <w:r>
+        <w:t>й.</w:t>
+      </w:r>
+    </w:p>
+    <w:p>
+      <w:pPr>
+        <w:pStyle w:val="-a"/>
+      </w:pPr>
+      <w:r>
+        <w:t>«Возможное значение» - конечное отображение. Область определения – множество название признаков средств передвижения. Область значений – множество конечных подмножеств размерных и безразмерных значений.</w:t>
+      </w:r>
+    </w:p>
+    <w:p>
+      <w:pPr>
+        <w:pStyle w:val="-a"/>
+      </w:pPr>
+      <w:r>
+        <w:t>«Признаковое описание средств передвижения» - разряженное множество. Данный термин обозначает конечное множество названий признаков средств передвижения.</w:t>
+      </w:r>
+    </w:p>
+    <w:p>
+      <w:pPr>
+        <w:pStyle w:val="-a"/>
+        <w:rPr>
+          <w:lang w:val="en-US"/>
+        </w:rPr>
+      </w:pPr>
+      <w:r>
+        <w:t>Ограничения целостности знаний</w:t>
+      </w:r>
+      <w:r>
+        <w:rPr>
+          <w:lang w:val="en-US"/>
+        </w:rPr>
+        <w:t>:</w:t>
+      </w:r>
+    </w:p>
+    <w:p>
+      <w:pPr>
+        <w:pStyle w:val="-a"/>
+        <w:numPr>
+          <w:ilvl w:val="0"/>
+          <w:numId w:val="22"/>
+        </w:numPr>
+        <w:ind w:left="0" w:firstLineChars="0" w:firstLine="567"/>
+      </w:pPr>
+      <w:r>
+        <w:t>Множество признаков является непустым множеством для любого класса средства передвижения и его признакового описания.</w:t>
+      </w:r>
+    </w:p>
+    <w:p>
+      <w:pPr>
+        <w:pStyle w:val="-a"/>
+        <w:numPr>
+          <w:ilvl w:val="0"/>
+          <w:numId w:val="22"/>
+        </w:numPr>
+        <w:ind w:left="0" w:firstLineChars="0" w:firstLine="567"/>
+      </w:pPr>
+      <w:r>
+        <w:t>Для любого класса средства передвижения и, в частности, для каждого признака характерного для данного класса, множество значений этого признака содержат хотя бы один элемент.</w:t>
+      </w:r>
+    </w:p>
+    <w:p>
+      <w:pPr>
+        <w:pStyle w:val="-a"/>
+        <w:numPr>
+          <w:ilvl w:val="0"/>
+          <w:numId w:val="22"/>
+        </w:numPr>
+        <w:ind w:left="0" w:firstLineChars="0" w:firstLine="567"/>
+      </w:pPr>
+      <w:r>
+        <w:lastRenderedPageBreak/>
+        <w:t>Для любого класса средства передвижения, для любого признака, который содержится в данном признаковом описании этого класса, множество значений для этого</w:t>
+      </w:r>
+      <w:bookmarkStart w:id="13" w:name="_GoBack"/>
       <w:bookmarkEnd w:id="13"/>
+      <w:r>
+        <w:t xml:space="preserve"> класса техники передвижения принадлежит множеству возможных значений этого признака.</w:t>
+      </w:r>
+    </w:p>
+    <w:p>
+      <w:pPr>
+        <w:pStyle w:val="-a"/>
+      </w:pPr>
+      <w:r>
+        <w:t>Связь между двумя системами понятий задает следующее утверждение:</w:t>
+      </w:r>
+    </w:p>
+    <w:p>
+      <w:pPr>
+        <w:pStyle w:val="-a"/>
+      </w:pPr>
+      <w:r>
+        <w:t>Значение признаков из признакового описания класса средства передвижения принадлежат множеству возможных значений этих признаков для данного класса средства передвижения.</w:t>
+      </w:r>
     </w:p>
     <w:p>
       <w:pPr>
@@ -4214,7 +4336,6 @@
         <w:docPartUnique/>
       </w:docPartObj>
     </w:sdtPr>
-    <w:sdtEndPr/>
     <w:sdtContent>
       <w:p>
         <w:pPr>
@@ -5196,6 +5317,92 @@
     </w:lvl>
   </w:abstractNum>
   <w:abstractNum w:abstractNumId="18" w15:restartNumberingAfterBreak="0">
+    <w:nsid w:val="6F40289C"/>
+    <w:multiLevelType w:val="hybridMultilevel"/>
+    <w:tmpl w:val="6680C548"/>
+    <w:lvl w:ilvl="0" w:tplc="0419000F">
+      <w:start w:val="1"/>
+      <w:numFmt w:val="decimal"/>
+      <w:lvlText w:val="%1."/>
+      <w:lvlJc w:val="left"/>
+      <w:pPr>
+        <w:ind w:left="1280" w:hanging="360"/>
+      </w:pPr>
+    </w:lvl>
+    <w:lvl w:ilvl="1" w:tplc="04190019" w:tentative="1">
+      <w:start w:val="1"/>
+      <w:numFmt w:val="lowerLetter"/>
+      <w:lvlText w:val="%2."/>
+      <w:lvlJc w:val="left"/>
+      <w:pPr>
+        <w:ind w:left="2000" w:hanging="360"/>
+      </w:pPr>
+    </w:lvl>
+    <w:lvl w:ilvl="2" w:tplc="0419001B" w:tentative="1">
+      <w:start w:val="1"/>
+      <w:numFmt w:val="lowerRoman"/>
+      <w:lvlText w:val="%3."/>
+      <w:lvlJc w:val="right"/>
+      <w:pPr>
+        <w:ind w:left="2720" w:hanging="180"/>
+      </w:pPr>
+    </w:lvl>
+    <w:lvl w:ilvl="3" w:tplc="0419000F" w:tentative="1">
+      <w:start w:val="1"/>
+      <w:numFmt w:val="decimal"/>
+      <w:lvlText w:val="%4."/>
+      <w:lvlJc w:val="left"/>
+      <w:pPr>
+        <w:ind w:left="3440" w:hanging="360"/>
+      </w:pPr>
+    </w:lvl>
+    <w:lvl w:ilvl="4" w:tplc="04190019" w:tentative="1">
+      <w:start w:val="1"/>
+      <w:numFmt w:val="lowerLetter"/>
+      <w:lvlText w:val="%5."/>
+      <w:lvlJc w:val="left"/>
+      <w:pPr>
+        <w:ind w:left="4160" w:hanging="360"/>
+      </w:pPr>
+    </w:lvl>
+    <w:lvl w:ilvl="5" w:tplc="0419001B" w:tentative="1">
+      <w:start w:val="1"/>
+      <w:numFmt w:val="lowerRoman"/>
+      <w:lvlText w:val="%6."/>
+      <w:lvlJc w:val="right"/>
+      <w:pPr>
+        <w:ind w:left="4880" w:hanging="180"/>
+      </w:pPr>
+    </w:lvl>
+    <w:lvl w:ilvl="6" w:tplc="0419000F" w:tentative="1">
+      <w:start w:val="1"/>
+      <w:numFmt w:val="decimal"/>
+      <w:lvlText w:val="%7."/>
+      <w:lvlJc w:val="left"/>
+      <w:pPr>
+        <w:ind w:left="5600" w:hanging="360"/>
+      </w:pPr>
+    </w:lvl>
+    <w:lvl w:ilvl="7" w:tplc="04190019" w:tentative="1">
+      <w:start w:val="1"/>
+      <w:numFmt w:val="lowerLetter"/>
+      <w:lvlText w:val="%8."/>
+      <w:lvlJc w:val="left"/>
+      <w:pPr>
+        <w:ind w:left="6320" w:hanging="360"/>
+      </w:pPr>
+    </w:lvl>
+    <w:lvl w:ilvl="8" w:tplc="0419001B" w:tentative="1">
+      <w:start w:val="1"/>
+      <w:numFmt w:val="lowerRoman"/>
+      <w:lvlText w:val="%9."/>
+      <w:lvlJc w:val="right"/>
+      <w:pPr>
+        <w:ind w:left="7040" w:hanging="180"/>
+      </w:pPr>
+    </w:lvl>
+  </w:abstractNum>
+  <w:abstractNum w:abstractNumId="19" w15:restartNumberingAfterBreak="0">
     <w:nsid w:val="7E444FF4"/>
     <w:multiLevelType w:val="multilevel"/>
     <w:tmpl w:val="07C6BBA4"/>
@@ -5363,7 +5570,7 @@
     <w:abstractNumId w:val="15"/>
   </w:num>
   <w:num w:numId="18">
-    <w:abstractNumId w:val="18"/>
+    <w:abstractNumId w:val="19"/>
   </w:num>
   <w:num w:numId="19">
     <w:abstractNumId w:val="12"/>
@@ -5400,6 +5607,9 @@
   </w:num>
   <w:num w:numId="21">
     <w:abstractNumId w:val="16"/>
+  </w:num>
+  <w:num w:numId="22">
+    <w:abstractNumId w:val="18"/>
   </w:num>
 </w:numbering>
 </file>
@@ -11272,7 +11482,7 @@
 </file>
 
 <file path=customXml/itemProps2.xml><?xml version="1.0" encoding="utf-8"?>
-<ds:datastoreItem xmlns:ds="http://schemas.openxmlformats.org/officeDocument/2006/customXml" ds:itemID="{1B6C8B21-500B-42BF-8125-A5D63EED5592}">
+<ds:datastoreItem xmlns:ds="http://schemas.openxmlformats.org/officeDocument/2006/customXml" ds:itemID="{BF0D60A7-E7F2-491B-B59E-E192F8E90B22}">
   <ds:schemaRefs>
     <ds:schemaRef ds:uri="http://schemas.openxmlformats.org/officeDocument/2006/bibliography"/>
   </ds:schemaRefs>

</xml_diff>

<commit_message>
added empirical description of formulas
</commit_message>
<xml_diff>
--- a/задача классификации vehicle.docx
+++ b/задача классификации vehicle.docx
@@ -211,7 +211,7 @@
           </mc:Choice>
           <mc:Fallback>
             <w:pict>
-              <v:line w14:anchorId="6E1CBC2E" id="Прямая соединительная линия 9" o:spid="_x0000_s1026" style="position:absolute;flip:y;z-index:251659264;visibility:visible;mso-wrap-style:square;mso-width-percent:0;mso-height-percent:0;mso-wrap-distance-left:9pt;mso-wrap-distance-top:0;mso-wrap-distance-right:9pt;mso-wrap-distance-bottom:0;mso-position-horizontal:absolute;mso-position-horizontal-relative:text;mso-position-vertical:absolute;mso-position-vertical-relative:text;mso-width-percent:0;mso-height-percent:0;mso-width-relative:page;mso-height-relative:page" from="-7.65pt,7.55pt" to="468pt,9.7pt" o:gfxdata="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" strokeweight="4.5pt">
+              <v:line w14:anchorId="31FFF622" id="Прямая соединительная линия 9" o:spid="_x0000_s1026" style="position:absolute;flip:y;z-index:251659264;visibility:visible;mso-wrap-style:square;mso-width-percent:0;mso-height-percent:0;mso-wrap-distance-left:9pt;mso-wrap-distance-top:0;mso-wrap-distance-right:9pt;mso-wrap-distance-bottom:0;mso-position-horizontal:absolute;mso-position-horizontal-relative:text;mso-position-vertical:absolute;mso-position-vertical-relative:text;mso-width-percent:0;mso-height-percent:0;mso-width-relative:page;mso-height-relative:page" from="-7.65pt,7.55pt" to="468pt,9.7pt" o:gfxdata="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" strokeweight="4.5pt">
                 <v:stroke linestyle="thickThin"/>
               </v:line>
             </w:pict>
@@ -2589,7 +2589,10 @@
         <w:pStyle w:val="-a"/>
       </w:pPr>
       <w:r>
-        <w:t>При определении классов средств передвижения анализируется значение следующих значений</w:t>
+        <w:t xml:space="preserve">При определении классов средств передвижения анализируется значение следующих </w:t>
+      </w:r>
+      <w:r>
+        <w:t>признаков</w:t>
       </w:r>
       <w:r>
         <w:t>:</w:t>
@@ -3019,6 +3022,1173 @@
         <w:pStyle w:val="-a"/>
       </w:pPr>
       <w:r>
+        <w:t xml:space="preserve">Формальное описание </w:t>
+      </w:r>
+      <w:r>
+        <w:t>эмпирических признаков</w:t>
+      </w:r>
+      <w:r>
+        <w:rPr>
+          <w:lang w:val="en-US"/>
+        </w:rPr>
+        <w:t>:</w:t>
+      </w:r>
+    </w:p>
+    <w:p>
+      <w:pPr>
+        <w:pStyle w:val="-"/>
+        <w:numPr>
+          <w:ilvl w:val="0"/>
+          <w:numId w:val="0"/>
+        </w:numPr>
+        <w:ind w:firstLine="709"/>
+        <w:rPr>
+          <w:lang w:val="ru-RU"/>
+        </w:rPr>
+      </w:pPr>
+      <m:oMathPara>
+        <m:oMathParaPr>
+          <m:jc m:val="left"/>
+        </m:oMathParaPr>
+        <m:oMath>
+          <m:r>
+            <w:rPr>
+              <w:rFonts w:ascii="Cambria Math" w:hAnsi="Cambria Math"/>
+              <w:lang w:val="ru-RU"/>
+            </w:rPr>
+            <m:t xml:space="preserve">Компактность= </m:t>
+          </m:r>
+          <m:f>
+            <m:fPr>
+              <m:ctrlPr>
+                <w:rPr>
+                  <w:rFonts w:ascii="Cambria Math" w:hAnsi="Cambria Math"/>
+                  <w:i/>
+                  <w:lang w:val="ru-RU"/>
+                </w:rPr>
+              </m:ctrlPr>
+            </m:fPr>
+            <m:num>
+              <m:sSup>
+                <m:sSupPr>
+                  <m:ctrlPr>
+                    <w:rPr>
+                      <w:rFonts w:ascii="Cambria Math" w:hAnsi="Cambria Math"/>
+                      <w:i/>
+                      <w:lang w:val="ru-RU"/>
+                    </w:rPr>
+                  </m:ctrlPr>
+                </m:sSupPr>
+                <m:e>
+                  <m:r>
+                    <w:rPr>
+                      <w:rFonts w:ascii="Cambria Math" w:hAnsi="Cambria Math"/>
+                      <w:lang w:val="ru-RU"/>
+                    </w:rPr>
+                    <m:t>Средний периметр</m:t>
+                  </m:r>
+                </m:e>
+                <m:sup>
+                  <m:r>
+                    <w:rPr>
+                      <w:rFonts w:ascii="Cambria Math" w:hAnsi="Cambria Math"/>
+                      <w:lang w:val="ru-RU"/>
+                    </w:rPr>
+                    <m:t>2</m:t>
+                  </m:r>
+                </m:sup>
+              </m:sSup>
+            </m:num>
+            <m:den>
+              <m:r>
+                <w:rPr>
+                  <w:rFonts w:ascii="Cambria Math" w:hAnsi="Cambria Math"/>
+                  <w:lang w:val="ru-RU"/>
+                </w:rPr>
+                <m:t>Площадь</m:t>
+              </m:r>
+            </m:den>
+          </m:f>
+        </m:oMath>
+      </m:oMathPara>
+    </w:p>
+    <w:p>
+      <w:pPr>
+        <w:pStyle w:val="-"/>
+        <w:numPr>
+          <w:ilvl w:val="0"/>
+          <w:numId w:val="0"/>
+        </w:numPr>
+        <w:ind w:firstLine="709"/>
+        <w:rPr>
+          <w:lang w:val="ru-RU"/>
+        </w:rPr>
+      </w:pPr>
+      <m:oMathPara>
+        <m:oMathParaPr>
+          <m:jc m:val="left"/>
+        </m:oMathParaPr>
+        <m:oMath>
+          <m:r>
+            <w:rPr>
+              <w:rFonts w:ascii="Cambria Math" w:hAnsi="Cambria Math"/>
+              <w:lang w:val="ru-RU"/>
+            </w:rPr>
+            <m:t xml:space="preserve">Циркулярность= </m:t>
+          </m:r>
+          <m:f>
+            <m:fPr>
+              <m:ctrlPr>
+                <w:rPr>
+                  <w:rFonts w:ascii="Cambria Math" w:hAnsi="Cambria Math"/>
+                  <w:i/>
+                  <w:lang w:val="ru-RU"/>
+                </w:rPr>
+              </m:ctrlPr>
+            </m:fPr>
+            <m:num>
+              <m:sSup>
+                <m:sSupPr>
+                  <m:ctrlPr>
+                    <w:rPr>
+                      <w:rFonts w:ascii="Cambria Math" w:hAnsi="Cambria Math"/>
+                      <w:i/>
+                      <w:lang w:val="ru-RU"/>
+                    </w:rPr>
+                  </m:ctrlPr>
+                </m:sSupPr>
+                <m:e>
+                  <m:r>
+                    <w:rPr>
+                      <w:rFonts w:ascii="Cambria Math" w:hAnsi="Cambria Math"/>
+                      <w:lang w:val="ru-RU"/>
+                    </w:rPr>
+                    <m:t>Средний радиус</m:t>
+                  </m:r>
+                </m:e>
+                <m:sup>
+                  <m:r>
+                    <w:rPr>
+                      <w:rFonts w:ascii="Cambria Math" w:hAnsi="Cambria Math"/>
+                      <w:lang w:val="ru-RU"/>
+                    </w:rPr>
+                    <m:t>2</m:t>
+                  </m:r>
+                </m:sup>
+              </m:sSup>
+            </m:num>
+            <m:den>
+              <m:r>
+                <w:rPr>
+                  <w:rFonts w:ascii="Cambria Math" w:hAnsi="Cambria Math"/>
+                  <w:lang w:val="ru-RU"/>
+                </w:rPr>
+                <m:t>Площадь</m:t>
+              </m:r>
+            </m:den>
+          </m:f>
+        </m:oMath>
+      </m:oMathPara>
+    </w:p>
+    <w:p>
+      <w:pPr>
+        <w:pStyle w:val="-"/>
+        <w:numPr>
+          <w:ilvl w:val="0"/>
+          <w:numId w:val="0"/>
+        </w:numPr>
+        <w:ind w:firstLine="709"/>
+        <w:rPr>
+          <w:lang w:val="ru-RU"/>
+        </w:rPr>
+      </w:pPr>
+      <m:oMathPara>
+        <m:oMathParaPr>
+          <m:jc m:val="left"/>
+        </m:oMathParaPr>
+        <m:oMath>
+          <m:r>
+            <w:rPr>
+              <w:rFonts w:ascii="Cambria Math" w:hAnsi="Cambria Math"/>
+              <w:lang w:val="ru-RU"/>
+            </w:rPr>
+            <m:t xml:space="preserve">Дистанционная циркулярность= </m:t>
+          </m:r>
+          <m:f>
+            <m:fPr>
+              <m:ctrlPr>
+                <w:rPr>
+                  <w:rFonts w:ascii="Cambria Math" w:hAnsi="Cambria Math"/>
+                  <w:i/>
+                  <w:lang w:val="ru-RU"/>
+                </w:rPr>
+              </m:ctrlPr>
+            </m:fPr>
+            <m:num>
+              <m:r>
+                <w:rPr>
+                  <w:rFonts w:ascii="Cambria Math" w:hAnsi="Cambria Math"/>
+                  <w:lang w:val="ru-RU"/>
+                </w:rPr>
+                <m:t>Площадь</m:t>
+              </m:r>
+            </m:num>
+            <m:den>
+              <m:sSup>
+                <m:sSupPr>
+                  <m:ctrlPr>
+                    <w:rPr>
+                      <w:rFonts w:ascii="Cambria Math" w:hAnsi="Cambria Math"/>
+                      <w:i/>
+                      <w:lang w:val="ru-RU"/>
+                    </w:rPr>
+                  </m:ctrlPr>
+                </m:sSupPr>
+                <m:e>
+                  <m:r>
+                    <w:rPr>
+                      <w:rFonts w:ascii="Cambria Math" w:hAnsi="Cambria Math"/>
+                      <w:lang w:val="ru-RU"/>
+                    </w:rPr>
+                    <m:t>Расстояние от границы</m:t>
+                  </m:r>
+                </m:e>
+                <m:sup>
+                  <m:r>
+                    <w:rPr>
+                      <w:rFonts w:ascii="Cambria Math" w:hAnsi="Cambria Math"/>
+                      <w:lang w:val="ru-RU"/>
+                    </w:rPr>
+                    <m:t>2</m:t>
+                  </m:r>
+                </m:sup>
+              </m:sSup>
+            </m:den>
+          </m:f>
+        </m:oMath>
+      </m:oMathPara>
+    </w:p>
+    <w:p>
+      <w:pPr>
+        <w:pStyle w:val="-"/>
+        <w:numPr>
+          <w:ilvl w:val="0"/>
+          <w:numId w:val="0"/>
+        </w:numPr>
+        <w:ind w:firstLine="709"/>
+      </w:pPr>
+      <m:oMathPara>
+        <m:oMathParaPr>
+          <m:jc m:val="left"/>
+        </m:oMathParaPr>
+        <m:oMath>
+          <m:r>
+            <w:rPr>
+              <w:rFonts w:ascii="Cambria Math" w:hAnsi="Cambria Math"/>
+              <w:lang w:val="ru-RU"/>
+            </w:rPr>
+            <m:t xml:space="preserve">Соотношение радиуса= </m:t>
+          </m:r>
+          <m:f>
+            <m:fPr>
+              <m:ctrlPr>
+                <w:rPr>
+                  <w:rFonts w:ascii="Cambria Math" w:hAnsi="Cambria Math"/>
+                  <w:i/>
+                </w:rPr>
+              </m:ctrlPr>
+            </m:fPr>
+            <m:num>
+              <m:r>
+                <w:rPr>
+                  <w:rFonts w:ascii="Cambria Math" w:hAnsi="Cambria Math"/>
+                  <w:lang w:val="ru-RU"/>
+                </w:rPr>
+                <m:t>макс.радиус-мин.радиус</m:t>
+              </m:r>
+            </m:num>
+            <m:den>
+              <m:r>
+                <w:rPr>
+                  <w:rFonts w:ascii="Cambria Math" w:hAnsi="Cambria Math"/>
+                </w:rPr>
+                <m:t>Главная</m:t>
+              </m:r>
+              <m:d>
+                <m:dPr>
+                  <m:ctrlPr>
+                    <w:rPr>
+                      <w:rFonts w:ascii="Cambria Math" w:hAnsi="Cambria Math"/>
+                      <w:i/>
+                    </w:rPr>
+                  </m:ctrlPr>
+                </m:dPr>
+                <m:e>
+                  <m:r>
+                    <w:rPr>
+                      <w:rFonts w:ascii="Cambria Math" w:hAnsi="Cambria Math"/>
+                    </w:rPr>
+                    <m:t>большая</m:t>
+                  </m:r>
+                </m:e>
+              </m:d>
+              <m:r>
+                <w:rPr>
+                  <w:rFonts w:ascii="Cambria Math" w:hAnsi="Cambria Math"/>
+                </w:rPr>
+                <m:t xml:space="preserve"> ось</m:t>
+              </m:r>
+            </m:den>
+          </m:f>
+        </m:oMath>
+      </m:oMathPara>
+    </w:p>
+    <w:p>
+      <w:pPr>
+        <w:pStyle w:val="-"/>
+        <w:numPr>
+          <w:ilvl w:val="0"/>
+          <w:numId w:val="0"/>
+        </w:numPr>
+        <w:ind w:firstLine="709"/>
+      </w:pPr>
+      <m:oMathPara>
+        <m:oMathParaPr>
+          <m:jc m:val="left"/>
+        </m:oMathParaPr>
+        <m:oMath>
+          <m:r>
+            <w:rPr>
+              <w:rFonts w:ascii="Cambria Math" w:hAnsi="Cambria Math"/>
+            </w:rPr>
+            <m:t xml:space="preserve">Соотношение сторон по оси= </m:t>
+          </m:r>
+          <m:f>
+            <m:fPr>
+              <m:ctrlPr>
+                <w:rPr>
+                  <w:rFonts w:ascii="Cambria Math" w:hAnsi="Cambria Math"/>
+                  <w:i/>
+                </w:rPr>
+              </m:ctrlPr>
+            </m:fPr>
+            <m:num>
+              <m:r>
+                <w:rPr>
+                  <w:rFonts w:ascii="Cambria Math" w:hAnsi="Cambria Math"/>
+                </w:rPr>
+                <m:t>Малая ось</m:t>
+              </m:r>
+            </m:num>
+            <m:den>
+              <m:r>
+                <w:rPr>
+                  <w:rFonts w:ascii="Cambria Math" w:hAnsi="Cambria Math"/>
+                </w:rPr>
+                <m:t>Большая ось</m:t>
+              </m:r>
+            </m:den>
+          </m:f>
+        </m:oMath>
+      </m:oMathPara>
+    </w:p>
+    <w:p>
+      <w:pPr>
+        <w:pStyle w:val="-"/>
+        <w:numPr>
+          <w:ilvl w:val="0"/>
+          <w:numId w:val="0"/>
+        </w:numPr>
+        <w:ind w:firstLine="709"/>
+      </w:pPr>
+      <m:oMathPara>
+        <m:oMathParaPr>
+          <m:jc m:val="left"/>
+        </m:oMathParaPr>
+        <m:oMath>
+          <m:r>
+            <w:rPr>
+              <w:rFonts w:ascii="Cambria Math" w:hAnsi="Cambria Math"/>
+            </w:rPr>
+            <m:t xml:space="preserve">Макс.соотношение сторон= </m:t>
+          </m:r>
+          <m:f>
+            <m:fPr>
+              <m:ctrlPr>
+                <w:rPr>
+                  <w:rFonts w:ascii="Cambria Math" w:hAnsi="Cambria Math"/>
+                  <w:i/>
+                </w:rPr>
+              </m:ctrlPr>
+            </m:fPr>
+            <m:num>
+              <m:r>
+                <w:rPr>
+                  <w:rFonts w:ascii="Cambria Math" w:hAnsi="Cambria Math"/>
+                </w:rPr>
+                <m:t>Длина</m:t>
+              </m:r>
+            </m:num>
+            <m:den>
+              <m:r>
+                <w:rPr>
+                  <w:rFonts w:ascii="Cambria Math" w:hAnsi="Cambria Math"/>
+                </w:rPr>
+                <m:t>Макс. длина</m:t>
+              </m:r>
+            </m:den>
+          </m:f>
+        </m:oMath>
+      </m:oMathPara>
+    </w:p>
+    <w:p>
+      <w:pPr>
+        <w:pStyle w:val="-"/>
+        <w:numPr>
+          <w:ilvl w:val="0"/>
+          <w:numId w:val="0"/>
+        </w:numPr>
+        <w:ind w:firstLine="709"/>
+      </w:pPr>
+      <m:oMathPara>
+        <m:oMathParaPr>
+          <m:jc m:val="left"/>
+        </m:oMathParaPr>
+        <m:oMath>
+          <m:r>
+            <w:rPr>
+              <w:rFonts w:ascii="Cambria Math" w:hAnsi="Cambria Math"/>
+            </w:rPr>
+            <m:t xml:space="preserve">Коэф-т рассения= </m:t>
+          </m:r>
+          <m:f>
+            <m:fPr>
+              <m:ctrlPr>
+                <w:rPr>
+                  <w:rFonts w:ascii="Cambria Math" w:hAnsi="Cambria Math"/>
+                  <w:i/>
+                </w:rPr>
+              </m:ctrlPr>
+            </m:fPr>
+            <m:num>
+              <m:r>
+                <w:rPr>
+                  <w:rFonts w:ascii="Cambria Math" w:hAnsi="Cambria Math"/>
+                </w:rPr>
+                <m:t>Инерция относительно малой оси</m:t>
+              </m:r>
+            </m:num>
+            <m:den>
+              <m:r>
+                <w:rPr>
+                  <w:rFonts w:ascii="Cambria Math" w:hAnsi="Cambria Math"/>
+                </w:rPr>
+                <m:t>Инерция относительно большой оси</m:t>
+              </m:r>
+            </m:den>
+          </m:f>
+        </m:oMath>
+      </m:oMathPara>
+    </w:p>
+    <w:p>
+      <w:pPr>
+        <w:pStyle w:val="-a"/>
+        <w:rPr>
+          <w:i/>
+          <w:lang w:val="en-US"/>
+        </w:rPr>
+      </w:pPr>
+      <m:oMathPara>
+        <m:oMathParaPr>
+          <m:jc m:val="left"/>
+        </m:oMathParaPr>
+        <m:oMath>
+          <m:r>
+            <w:rPr>
+              <w:rFonts w:ascii="Cambria Math" w:hAnsi="Cambria Math"/>
+            </w:rPr>
+            <m:t xml:space="preserve">Вытянутость= </m:t>
+          </m:r>
+          <m:f>
+            <m:fPr>
+              <m:ctrlPr>
+                <w:rPr>
+                  <w:rFonts w:ascii="Cambria Math" w:hAnsi="Cambria Math"/>
+                  <w:i/>
+                  <w:lang w:val="en-US"/>
+                </w:rPr>
+              </m:ctrlPr>
+            </m:fPr>
+            <m:num>
+              <m:r>
+                <w:rPr>
+                  <w:rFonts w:ascii="Cambria Math" w:hAnsi="Cambria Math"/>
+                </w:rPr>
+                <m:t>Площадь</m:t>
+              </m:r>
+            </m:num>
+            <m:den>
+              <m:sSup>
+                <m:sSupPr>
+                  <m:ctrlPr>
+                    <w:rPr>
+                      <w:rFonts w:ascii="Cambria Math" w:hAnsi="Cambria Math"/>
+                      <w:i/>
+                      <w:lang w:val="en-US"/>
+                    </w:rPr>
+                  </m:ctrlPr>
+                </m:sSupPr>
+                <m:e>
+                  <m:r>
+                    <w:rPr>
+                      <w:rFonts w:ascii="Cambria Math" w:hAnsi="Cambria Math"/>
+                      <w:lang w:val="en-US"/>
+                    </w:rPr>
+                    <m:t>Ширина усадки</m:t>
+                  </m:r>
+                </m:e>
+                <m:sup>
+                  <m:r>
+                    <w:rPr>
+                      <w:rFonts w:ascii="Cambria Math" w:hAnsi="Cambria Math"/>
+                      <w:lang w:val="en-US"/>
+                    </w:rPr>
+                    <m:t>2</m:t>
+                  </m:r>
+                </m:sup>
+              </m:sSup>
+            </m:den>
+          </m:f>
+        </m:oMath>
+      </m:oMathPara>
+    </w:p>
+    <w:p>
+      <w:pPr>
+        <w:pStyle w:val="-a"/>
+        <w:rPr>
+          <w:i/>
+          <w:lang w:val="en-US"/>
+        </w:rPr>
+      </w:pPr>
+      <m:oMathPara>
+        <m:oMathParaPr>
+          <m:jc m:val="left"/>
+        </m:oMathParaPr>
+        <m:oMath>
+          <m:r>
+            <w:rPr>
+              <w:rFonts w:ascii="Cambria Math" w:hAnsi="Cambria Math"/>
+              <w:lang w:val="en-US"/>
+            </w:rPr>
+            <m:t xml:space="preserve">Прямоугольность по оси= </m:t>
+          </m:r>
+          <m:f>
+            <m:fPr>
+              <m:ctrlPr>
+                <w:rPr>
+                  <w:rFonts w:ascii="Cambria Math" w:hAnsi="Cambria Math"/>
+                  <w:i/>
+                  <w:lang w:val="en-US"/>
+                </w:rPr>
+              </m:ctrlPr>
+            </m:fPr>
+            <m:num>
+              <m:r>
+                <w:rPr>
+                  <w:rFonts w:ascii="Cambria Math" w:hAnsi="Cambria Math"/>
+                  <w:lang w:val="en-US"/>
+                </w:rPr>
+                <m:t>Площадь</m:t>
+              </m:r>
+            </m:num>
+            <m:den>
+              <m:r>
+                <w:rPr>
+                  <w:rFonts w:ascii="Cambria Math" w:hAnsi="Cambria Math"/>
+                  <w:lang w:val="en-US"/>
+                </w:rPr>
+                <m:t>Длина оси ∙Ширина оси</m:t>
+              </m:r>
+            </m:den>
+          </m:f>
+        </m:oMath>
+      </m:oMathPara>
+    </w:p>
+    <w:p>
+      <w:pPr>
+        <w:pStyle w:val="-a"/>
+        <w:rPr>
+          <w:i/>
+          <w:lang w:val="en-US"/>
+        </w:rPr>
+      </w:pPr>
+      <m:oMathPara>
+        <m:oMathParaPr>
+          <m:jc m:val="left"/>
+        </m:oMathParaPr>
+        <m:oMath>
+          <m:r>
+            <w:rPr>
+              <w:rFonts w:ascii="Cambria Math" w:hAnsi="Cambria Math"/>
+              <w:lang w:val="en-US"/>
+            </w:rPr>
+            <m:t xml:space="preserve">Масштабированная разница вдоль главной оси= </m:t>
+          </m:r>
+          <m:f>
+            <m:fPr>
+              <m:ctrlPr>
+                <w:rPr>
+                  <w:rFonts w:ascii="Cambria Math" w:hAnsi="Cambria Math"/>
+                  <w:i/>
+                  <w:lang w:val="en-US"/>
+                </w:rPr>
+              </m:ctrlPr>
+            </m:fPr>
+            <m:num>
+              <m:r>
+                <w:rPr>
+                  <w:rFonts w:ascii="Cambria Math" w:hAnsi="Cambria Math"/>
+                  <w:lang w:val="en-US"/>
+                </w:rPr>
+                <m:t>Момент второго порядка относительно главной оси</m:t>
+              </m:r>
+            </m:num>
+            <m:den>
+              <m:r>
+                <w:rPr>
+                  <w:rFonts w:ascii="Cambria Math" w:hAnsi="Cambria Math"/>
+                  <w:lang w:val="en-US"/>
+                </w:rPr>
+                <m:t>Площадь</m:t>
+              </m:r>
+            </m:den>
+          </m:f>
+        </m:oMath>
+      </m:oMathPara>
+    </w:p>
+    <w:p>
+      <w:pPr>
+        <w:pStyle w:val="-a"/>
+        <w:rPr>
+          <w:i/>
+        </w:rPr>
+      </w:pPr>
+      <m:oMathPara>
+        <m:oMathParaPr>
+          <m:jc m:val="left"/>
+        </m:oMathParaPr>
+        <m:oMath>
+          <m:r>
+            <w:rPr>
+              <w:rFonts w:ascii="Cambria Math" w:hAnsi="Cambria Math"/>
+            </w:rPr>
+            <m:t xml:space="preserve">Масштабированная разница вдоль малой оси= </m:t>
+          </m:r>
+          <m:f>
+            <m:fPr>
+              <m:ctrlPr>
+                <w:rPr>
+                  <w:rFonts w:ascii="Cambria Math" w:hAnsi="Cambria Math"/>
+                  <w:i/>
+                </w:rPr>
+              </m:ctrlPr>
+            </m:fPr>
+            <m:num>
+              <m:r>
+                <w:rPr>
+                  <w:rFonts w:ascii="Cambria Math" w:hAnsi="Cambria Math"/>
+                </w:rPr>
+                <m:t>Момент 2-го порядка</m:t>
+              </m:r>
+              <m:r>
+                <w:rPr>
+                  <w:rFonts w:ascii="Cambria Math" w:hAnsi="Cambria Math"/>
+                </w:rPr>
+                <m:t xml:space="preserve"> относительно главной оси</m:t>
+              </m:r>
+            </m:num>
+            <m:den>
+              <m:r>
+                <w:rPr>
+                  <w:rFonts w:ascii="Cambria Math" w:hAnsi="Cambria Math"/>
+                </w:rPr>
+                <m:t>Площадь</m:t>
+              </m:r>
+            </m:den>
+          </m:f>
+        </m:oMath>
+      </m:oMathPara>
+    </w:p>
+    <w:p>
+      <w:pPr>
+        <w:pStyle w:val="-a"/>
+        <w:rPr>
+          <w:i/>
+        </w:rPr>
+      </w:pPr>
+      <m:oMathPara>
+        <m:oMathParaPr>
+          <m:jc m:val="left"/>
+        </m:oMathParaPr>
+        <m:oMath>
+          <m:r>
+            <w:rPr>
+              <w:rFonts w:ascii="Cambria Math" w:hAnsi="Cambria Math"/>
+            </w:rPr>
+            <w:lastRenderedPageBreak/>
+            <m:t xml:space="preserve">Масштабированный радиус гирации= </m:t>
+          </m:r>
+          <m:f>
+            <m:fPr>
+              <m:ctrlPr>
+                <w:rPr>
+                  <w:rFonts w:ascii="Cambria Math" w:hAnsi="Cambria Math"/>
+                  <w:i/>
+                </w:rPr>
+              </m:ctrlPr>
+            </m:fPr>
+            <m:num>
+              <m:r>
+                <w:rPr>
+                  <w:rFonts w:ascii="Cambria Math" w:hAnsi="Cambria Math"/>
+                  <w:lang w:val="en-US"/>
+                </w:rPr>
+                <m:t>mavar+mivar</m:t>
+              </m:r>
+            </m:num>
+            <m:den>
+              <m:r>
+                <w:rPr>
+                  <w:rFonts w:ascii="Cambria Math" w:hAnsi="Cambria Math"/>
+                </w:rPr>
+                <m:t>Площадь</m:t>
+              </m:r>
+            </m:den>
+          </m:f>
+        </m:oMath>
+      </m:oMathPara>
+    </w:p>
+    <w:p>
+      <w:pPr>
+        <w:pStyle w:val="-a"/>
+        <w:rPr>
+          <w:i/>
+          <w:iCs/>
+        </w:rPr>
+      </w:pPr>
+      <m:oMathPara>
+        <m:oMathParaPr>
+          <m:jc m:val="left"/>
+        </m:oMathParaPr>
+        <m:oMath>
+          <m:r>
+            <w:rPr>
+              <w:rFonts w:ascii="Cambria Math" w:hAnsi="Cambria Math"/>
+            </w:rPr>
+            <m:t xml:space="preserve">Ассиметрия относительно главной оси= </m:t>
+          </m:r>
+          <m:f>
+            <m:fPr>
+              <m:ctrlPr>
+                <w:rPr>
+                  <w:rFonts w:ascii="Cambria Math" w:hAnsi="Cambria Math"/>
+                  <w:i/>
+                  <w:iCs/>
+                </w:rPr>
+              </m:ctrlPr>
+            </m:fPr>
+            <m:num>
+              <m:r>
+                <w:rPr>
+                  <w:rFonts w:ascii="Cambria Math" w:hAnsi="Cambria Math"/>
+                </w:rPr>
+                <m:t>Момент 3-го порядка относительно большой оси</m:t>
+              </m:r>
+            </m:num>
+            <m:den>
+              <m:nary>
+                <m:naryPr>
+                  <m:chr m:val="∑"/>
+                  <m:limLoc m:val="undOvr"/>
+                  <m:subHide m:val="1"/>
+                  <m:supHide m:val="1"/>
+                  <m:ctrlPr>
+                    <w:rPr>
+                      <w:rFonts w:ascii="Cambria Math" w:hAnsi="Cambria Math"/>
+                      <w:i/>
+                      <w:iCs/>
+                    </w:rPr>
+                  </m:ctrlPr>
+                </m:naryPr>
+                <m:sub/>
+                <m:sup/>
+                <m:e>
+                  <m:sSup>
+                    <m:sSupPr>
+                      <m:ctrlPr>
+                        <w:rPr>
+                          <w:rFonts w:ascii="Cambria Math" w:hAnsi="Cambria Math"/>
+                          <w:i/>
+                          <w:iCs/>
+                        </w:rPr>
+                      </m:ctrlPr>
+                    </m:sSupPr>
+                    <m:e>
+                      <m:r>
+                        <w:rPr>
+                          <w:rFonts w:ascii="Cambria Math" w:hAnsi="Cambria Math"/>
+                          <w:lang w:val="en-US"/>
+                        </w:rPr>
+                        <m:t>min</m:t>
+                      </m:r>
+                    </m:e>
+                    <m:sup>
+                      <m:r>
+                        <w:rPr>
+                          <w:rFonts w:ascii="Cambria Math" w:hAnsi="Cambria Math"/>
+                        </w:rPr>
+                        <m:t>3</m:t>
+                      </m:r>
+                    </m:sup>
+                  </m:sSup>
+                </m:e>
+              </m:nary>
+            </m:den>
+          </m:f>
+        </m:oMath>
+      </m:oMathPara>
+    </w:p>
+    <w:p>
+      <w:pPr>
+        <w:pStyle w:val="-a"/>
+        <w:rPr>
+          <w:i/>
+          <w:iCs/>
+        </w:rPr>
+      </w:pPr>
+      <m:oMathPara>
+        <m:oMathParaPr>
+          <m:jc m:val="left"/>
+        </m:oMathParaPr>
+        <m:oMath>
+          <m:r>
+            <w:rPr>
+              <w:rFonts w:ascii="Cambria Math" w:hAnsi="Cambria Math"/>
+            </w:rPr>
+            <m:t xml:space="preserve">Ассиметрия относительно малой оси= </m:t>
+          </m:r>
+          <m:f>
+            <m:fPr>
+              <m:ctrlPr>
+                <w:rPr>
+                  <w:rFonts w:ascii="Cambria Math" w:hAnsi="Cambria Math"/>
+                  <w:i/>
+                  <w:iCs/>
+                </w:rPr>
+              </m:ctrlPr>
+            </m:fPr>
+            <m:num>
+              <m:r>
+                <w:rPr>
+                  <w:rFonts w:ascii="Cambria Math" w:hAnsi="Cambria Math"/>
+                </w:rPr>
+                <m:t>Момент 3-го порядка относительно малой оси</m:t>
+              </m:r>
+            </m:num>
+            <m:den>
+              <m:nary>
+                <m:naryPr>
+                  <m:chr m:val="∑"/>
+                  <m:limLoc m:val="undOvr"/>
+                  <m:subHide m:val="1"/>
+                  <m:supHide m:val="1"/>
+                  <m:ctrlPr>
+                    <w:rPr>
+                      <w:rFonts w:ascii="Cambria Math" w:hAnsi="Cambria Math"/>
+                      <w:i/>
+                      <w:iCs/>
+                    </w:rPr>
+                  </m:ctrlPr>
+                </m:naryPr>
+                <m:sub/>
+                <m:sup/>
+                <m:e>
+                  <m:sSup>
+                    <m:sSupPr>
+                      <m:ctrlPr>
+                        <w:rPr>
+                          <w:rFonts w:ascii="Cambria Math" w:hAnsi="Cambria Math"/>
+                          <w:i/>
+                          <w:iCs/>
+                        </w:rPr>
+                      </m:ctrlPr>
+                    </m:sSupPr>
+                    <m:e>
+                      <m:r>
+                        <w:rPr>
+                          <w:rFonts w:ascii="Cambria Math" w:hAnsi="Cambria Math"/>
+                          <w:lang w:val="en-US"/>
+                        </w:rPr>
+                        <m:t>maj</m:t>
+                      </m:r>
+                    </m:e>
+                    <m:sup>
+                      <m:r>
+                        <w:rPr>
+                          <w:rFonts w:ascii="Cambria Math" w:hAnsi="Cambria Math"/>
+                        </w:rPr>
+                        <m:t>3</m:t>
+                      </m:r>
+                    </m:sup>
+                  </m:sSup>
+                </m:e>
+              </m:nary>
+            </m:den>
+          </m:f>
+        </m:oMath>
+      </m:oMathPara>
+    </w:p>
+    <w:p>
+      <w:pPr>
+        <w:pStyle w:val="-a"/>
+        <w:rPr>
+          <w:i/>
+          <w:iCs/>
+          <w:lang w:val="en-US"/>
+        </w:rPr>
+      </w:pPr>
+      <m:oMathPara>
+        <m:oMathParaPr>
+          <m:jc m:val="left"/>
+        </m:oMathParaPr>
+        <m:oMath>
+          <m:r>
+            <w:rPr>
+              <w:rFonts w:ascii="Cambria Math" w:hAnsi="Cambria Math"/>
+              <w:lang w:val="en-US"/>
+            </w:rPr>
+            <m:t xml:space="preserve">Коэффициент эксцесса на главной оси= </m:t>
+          </m:r>
+          <m:f>
+            <m:fPr>
+              <m:ctrlPr>
+                <w:rPr>
+                  <w:rFonts w:ascii="Cambria Math" w:hAnsi="Cambria Math"/>
+                  <w:i/>
+                  <w:iCs/>
+                  <w:lang w:val="en-US"/>
+                </w:rPr>
+              </m:ctrlPr>
+            </m:fPr>
+            <m:num>
+              <m:r>
+                <w:rPr>
+                  <w:rFonts w:ascii="Cambria Math" w:hAnsi="Cambria Math"/>
+                  <w:lang w:val="en-US"/>
+                </w:rPr>
+                <m:t>Момент 4-го порядка относительно большой оси</m:t>
+              </m:r>
+            </m:num>
+            <m:den>
+              <m:nary>
+                <m:naryPr>
+                  <m:chr m:val="∑"/>
+                  <m:limLoc m:val="undOvr"/>
+                  <m:subHide m:val="1"/>
+                  <m:supHide m:val="1"/>
+                  <m:ctrlPr>
+                    <w:rPr>
+                      <w:rFonts w:ascii="Cambria Math" w:hAnsi="Cambria Math"/>
+                      <w:i/>
+                      <w:iCs/>
+                      <w:lang w:val="en-US"/>
+                    </w:rPr>
+                  </m:ctrlPr>
+                </m:naryPr>
+                <m:sub/>
+                <m:sup/>
+                <m:e>
+                  <m:sSup>
+                    <m:sSupPr>
+                      <m:ctrlPr>
+                        <w:rPr>
+                          <w:rFonts w:ascii="Cambria Math" w:hAnsi="Cambria Math"/>
+                          <w:i/>
+                          <w:iCs/>
+                          <w:lang w:val="en-US"/>
+                        </w:rPr>
+                      </m:ctrlPr>
+                    </m:sSupPr>
+                    <m:e>
+                      <m:r>
+                        <w:rPr>
+                          <w:rFonts w:ascii="Cambria Math" w:hAnsi="Cambria Math"/>
+                          <w:lang w:val="en-US"/>
+                        </w:rPr>
+                        <m:t>min</m:t>
+                      </m:r>
+                    </m:e>
+                    <m:sup>
+                      <m:r>
+                        <w:rPr>
+                          <w:rFonts w:ascii="Cambria Math" w:hAnsi="Cambria Math"/>
+                          <w:lang w:val="en-US"/>
+                        </w:rPr>
+                        <m:t>4</m:t>
+                      </m:r>
+                    </m:sup>
+                  </m:sSup>
+                </m:e>
+              </m:nary>
+            </m:den>
+          </m:f>
+        </m:oMath>
+      </m:oMathPara>
+    </w:p>
+    <w:p>
+      <w:pPr>
+        <w:pStyle w:val="-a"/>
+        <w:rPr>
+          <w:i/>
+          <w:iCs/>
+        </w:rPr>
+      </w:pPr>
+      <m:oMathPara>
+        <m:oMathParaPr>
+          <m:jc m:val="left"/>
+        </m:oMathParaPr>
+        <m:oMath>
+          <m:r>
+            <w:rPr>
+              <w:rFonts w:ascii="Cambria Math" w:hAnsi="Cambria Math"/>
+            </w:rPr>
+            <m:t xml:space="preserve">Коэффициент эксцесса по малой оси= </m:t>
+          </m:r>
+          <m:f>
+            <m:fPr>
+              <m:ctrlPr>
+                <w:rPr>
+                  <w:rFonts w:ascii="Cambria Math" w:hAnsi="Cambria Math"/>
+                  <w:i/>
+                  <w:iCs/>
+                </w:rPr>
+              </m:ctrlPr>
+            </m:fPr>
+            <m:num>
+              <m:r>
+                <w:rPr>
+                  <w:rFonts w:ascii="Cambria Math" w:hAnsi="Cambria Math"/>
+                </w:rPr>
+                <m:t>Момент 4-го порядка относительно малой оси</m:t>
+              </m:r>
+            </m:num>
+            <m:den>
+              <m:nary>
+                <m:naryPr>
+                  <m:chr m:val="∑"/>
+                  <m:limLoc m:val="undOvr"/>
+                  <m:subHide m:val="1"/>
+                  <m:supHide m:val="1"/>
+                  <m:ctrlPr>
+                    <w:rPr>
+                      <w:rFonts w:ascii="Cambria Math" w:hAnsi="Cambria Math"/>
+                      <w:i/>
+                      <w:iCs/>
+                    </w:rPr>
+                  </m:ctrlPr>
+                </m:naryPr>
+                <m:sub/>
+                <m:sup/>
+                <m:e>
+                  <m:sSup>
+                    <m:sSupPr>
+                      <m:ctrlPr>
+                        <w:rPr>
+                          <w:rFonts w:ascii="Cambria Math" w:hAnsi="Cambria Math"/>
+                          <w:i/>
+                          <w:iCs/>
+                        </w:rPr>
+                      </m:ctrlPr>
+                    </m:sSupPr>
+                    <m:e>
+                      <m:r>
+                        <w:rPr>
+                          <w:rFonts w:ascii="Cambria Math" w:hAnsi="Cambria Math"/>
+                          <w:lang w:val="en-US"/>
+                        </w:rPr>
+                        <m:t>maj</m:t>
+                      </m:r>
+                    </m:e>
+                    <m:sup>
+                      <m:r>
+                        <w:rPr>
+                          <w:rFonts w:ascii="Cambria Math" w:hAnsi="Cambria Math"/>
+                        </w:rPr>
+                        <m:t>4</m:t>
+                      </m:r>
+                    </m:sup>
+                  </m:sSup>
+                </m:e>
+              </m:nary>
+            </m:den>
+          </m:f>
+        </m:oMath>
+      </m:oMathPara>
+    </w:p>
+    <w:p>
+      <w:pPr>
+        <w:pStyle w:val="-a"/>
+        <w:rPr>
+          <w:i/>
+          <w:iCs/>
+        </w:rPr>
+      </w:pPr>
+      <m:oMathPara>
+        <m:oMathParaPr>
+          <m:jc m:val="left"/>
+        </m:oMathParaPr>
+        <m:oMath>
+          <m:r>
+            <w:rPr>
+              <w:rFonts w:ascii="Cambria Math" w:hAnsi="Cambria Math"/>
+            </w:rPr>
+            <m:t xml:space="preserve">Коэффициент углублённости= </m:t>
+          </m:r>
+          <m:f>
+            <m:fPr>
+              <m:ctrlPr>
+                <w:rPr>
+                  <w:rFonts w:ascii="Cambria Math" w:hAnsi="Cambria Math"/>
+                  <w:i/>
+                  <w:iCs/>
+                </w:rPr>
+              </m:ctrlPr>
+            </m:fPr>
+            <m:num>
+              <m:r>
+                <w:rPr>
+                  <w:rFonts w:ascii="Cambria Math" w:hAnsi="Cambria Math"/>
+                </w:rPr>
+                <m:t>Площадь углубленний</m:t>
+              </m:r>
+            </m:num>
+            <m:den>
+              <m:r>
+                <w:rPr>
+                  <w:rFonts w:ascii="Cambria Math" w:hAnsi="Cambria Math"/>
+                </w:rPr>
+                <m:t>Площадь ограничиваюшего полигона</m:t>
+              </m:r>
+            </m:den>
+          </m:f>
+        </m:oMath>
+      </m:oMathPara>
+    </w:p>
+    <w:p>
+      <w:pPr>
+        <w:pStyle w:val="-a"/>
+      </w:pPr>
+      <w:r>
         <w:t xml:space="preserve">Для кодирования значения свойства </w:t>
       </w:r>
       <w:r>
@@ -3136,7 +4306,7 @@
           <w:i/>
           <w:iCs/>
         </w:rPr>
-        <w:t>истанционная ц</w:t>
+        <w:t xml:space="preserve">истанционная </w:t>
       </w:r>
       <w:proofErr w:type="spellStart"/>
       <w:r>
@@ -3146,7 +4316,7 @@
           <w:i/>
           <w:iCs/>
         </w:rPr>
-        <w:t>иркулярность</w:t>
+        <w:t>циркулярность</w:t>
       </w:r>
       <w:proofErr w:type="spellEnd"/>
       <w:r>
@@ -3261,6 +4431,7 @@
         <w:pStyle w:val="-a"/>
       </w:pPr>
       <w:r>
+        <w:lastRenderedPageBreak/>
         <w:t xml:space="preserve">Для кодирования значения свойства </w:t>
       </w:r>
       <w:r>
@@ -3440,7 +4611,6 @@
         <w:pStyle w:val="-a"/>
       </w:pPr>
       <w:r>
-        <w:lastRenderedPageBreak/>
         <w:t xml:space="preserve">Для кодирования значения свойства </w:t>
       </w:r>
       <w:r>
@@ -3853,6 +5023,7 @@
         </w:rPr>
       </w:pPr>
       <w:r>
+        <w:lastRenderedPageBreak/>
         <w:t xml:space="preserve">Для кодирования значения свойства </w:t>
       </w:r>
       <w:r>
@@ -3933,7 +5104,6 @@
         <w:pStyle w:val="-a"/>
       </w:pPr>
       <w:r>
-        <w:lastRenderedPageBreak/>
         <w:t xml:space="preserve">Терминами для определения ситуации являются «Признаковое описание средств передвижения», «Значения признаков средств передвижения», </w:t>
       </w:r>
       <w:r>
@@ -4001,6 +5171,7 @@
       </w:pPr>
       <w:bookmarkStart w:id="12" w:name="_Toc60415096"/>
       <w:r>
+        <w:lastRenderedPageBreak/>
         <w:t xml:space="preserve">Анализ </w:t>
       </w:r>
       <w:r>
@@ -4035,8 +5206,69 @@
         <w:pStyle w:val="-a"/>
       </w:pPr>
       <w:r>
+        <w:t>«Признак» является понятием, соответствующим разряженным множествам. Данный термин обозначает конечное множество названий признаков средств передвижения.</w:t>
+      </w:r>
+    </w:p>
+    <w:p>
+      <w:pPr>
+        <w:pStyle w:val="-a"/>
+      </w:pPr>
+      <w:r>
+        <w:t xml:space="preserve">Признаки могут быть категориальными, </w:t>
+      </w:r>
+      <w:r>
+        <w:t>числовыми и</w:t>
+      </w:r>
+      <w:r>
+        <w:t xml:space="preserve"> бинарными.</w:t>
+      </w:r>
+    </w:p>
+    <w:p>
+      <w:pPr>
+        <w:pStyle w:val="-a"/>
+      </w:pPr>
+      <w:r>
+        <w:t xml:space="preserve">«Класс средства передвижения» является </w:t>
+      </w:r>
+      <w:r>
+        <w:t>понятием,</w:t>
+      </w:r>
+      <w:r>
+        <w:t xml:space="preserve"> соответствующим разряженным множествам. Данный термин обозначает конечное множество названий классов средств передвижений.</w:t>
+      </w:r>
+    </w:p>
+    <w:p>
+      <w:pPr>
+        <w:pStyle w:val="-a"/>
+      </w:pPr>
+      <w:r>
+        <w:t>«Значение признака» это понятие, которое является конечным отображением. Областью определения отображения является множество названий признаков средств передвижения.</w:t>
+      </w:r>
+      <w:r>
+        <w:t xml:space="preserve"> </w:t>
+      </w:r>
+      <w:r>
+        <w:t>Областью значений отображения является множество конечных подмножество размерных и безразмерных значени</w:t>
+      </w:r>
+      <w:r>
+        <w:t>й.</w:t>
+      </w:r>
+    </w:p>
+    <w:p>
+      <w:pPr>
+        <w:pStyle w:val="-a"/>
+      </w:pPr>
+      <w:r>
+        <w:t>«Возможное значение» - конечное отображение. Область определения – множество название признаков средств передвижения. Область значений – множество конечных подмножеств размерных и безразмерных значений.</w:t>
+      </w:r>
+    </w:p>
+    <w:p>
+      <w:pPr>
+        <w:pStyle w:val="-a"/>
+      </w:pPr>
+      <w:r>
         <w:lastRenderedPageBreak/>
-        <w:t>«Признак» является понятием, соответствующим разряженным множествам. Данный термин обозначает конечное множество названий признаков средств передвижения.</w:t>
+        <w:t>«Признаковое описание средств передвижения» - разряженное множество. Данный термин обозначает конечное множество названий признаков средств передвижения.</w:t>
       </w:r>
     </w:p>
     <w:p>
@@ -4044,76 +5276,9 @@
         <w:pStyle w:val="-a"/>
       </w:pPr>
       <w:r>
-        <w:t xml:space="preserve">Признаки могут быть категориальными, </w:t>
-      </w:r>
-      <w:r>
-        <w:t>числовыми и</w:t>
-      </w:r>
-      <w:r>
-        <w:t xml:space="preserve"> бинарными.</w:t>
-      </w:r>
-    </w:p>
-    <w:p>
-      <w:pPr>
-        <w:pStyle w:val="-a"/>
-      </w:pPr>
-      <w:r>
-        <w:t xml:space="preserve">«Класс средства передвижения» является </w:t>
-      </w:r>
-      <w:r>
-        <w:t>понятием,</w:t>
-      </w:r>
-      <w:r>
-        <w:t xml:space="preserve"> соответствующим разряженным множествам. Данный термин обозначает конечное множество названий классов средств передвижений.</w:t>
-      </w:r>
-    </w:p>
-    <w:p>
-      <w:pPr>
-        <w:pStyle w:val="-a"/>
-      </w:pPr>
-      <w:r>
-        <w:t>«Значение признака» это понятие, которое является конечным отображением. Областью определения отображения является множество названий признаков средств передвижения.</w:t>
-      </w:r>
-      <w:r>
-        <w:t xml:space="preserve"> </w:t>
-      </w:r>
-      <w:r>
-        <w:t>Областью значений отображения является множество конечных подмножество размерных и безразмерных значени</w:t>
-      </w:r>
-      <w:r>
-        <w:t>й.</w:t>
-      </w:r>
-    </w:p>
-    <w:p>
-      <w:pPr>
-        <w:pStyle w:val="-a"/>
-      </w:pPr>
-      <w:r>
-        <w:t>«Возможное значение» - конечное отображение. Область определения – множество название признаков средств передвижения. Область значений – множество конечных подмножеств размерных и безразмерных значений.</w:t>
-      </w:r>
-    </w:p>
-    <w:p>
-      <w:pPr>
-        <w:pStyle w:val="-a"/>
-      </w:pPr>
-      <w:r>
-        <w:t>«Признаковое описание средств передвижения» - разряженное множество. Данный термин обозначает конечное множество названий признаков средств передвижения.</w:t>
-      </w:r>
-    </w:p>
-    <w:p>
-      <w:pPr>
-        <w:pStyle w:val="-a"/>
-        <w:rPr>
-          <w:lang w:val="en-US"/>
-        </w:rPr>
-      </w:pPr>
-      <w:r>
         <w:t>Ограничения целостности знаний</w:t>
       </w:r>
       <w:r>
-        <w:rPr>
-          <w:lang w:val="en-US"/>
-        </w:rPr>
         <w:t>:</w:t>
       </w:r>
     </w:p>
@@ -4153,50 +5318,47 @@
         <w:ind w:left="0" w:firstLineChars="0" w:firstLine="567"/>
       </w:pPr>
       <w:r>
+        <w:t>Для любого класса средства передвижения, для любого признака, который содержится в данном признаковом описании этого класса, множество значений для этого класса техники передвижения принадлежит множеству возможных значений этого признака.</w:t>
+      </w:r>
+    </w:p>
+    <w:p>
+      <w:pPr>
+        <w:pStyle w:val="-a"/>
+      </w:pPr>
+      <w:r>
+        <w:t>Связь между двумя системами понятий задает следующее утверждение:</w:t>
+      </w:r>
+    </w:p>
+    <w:p>
+      <w:pPr>
+        <w:pStyle w:val="-a"/>
+      </w:pPr>
+      <w:r>
+        <w:t>Значение признаков из признакового описания класса средства передвижения принадлежат множеству возможных значений этих признаков для данного класса средства передвижения.</w:t>
+      </w:r>
+    </w:p>
+    <w:p>
+      <w:pPr>
+        <w:pStyle w:val="1"/>
+      </w:pPr>
+      <w:bookmarkStart w:id="13" w:name="_Toc60415097"/>
+      <w:r>
         <w:lastRenderedPageBreak/>
-        <w:t>Для любого класса средства передвижения, для любого признака, который содержится в данном признаковом описании этого класса, множество значений для этого</w:t>
-      </w:r>
-      <w:bookmarkStart w:id="13" w:name="_GoBack"/>
+        <w:t>Построение модели предметной области</w:t>
+      </w:r>
       <w:bookmarkEnd w:id="13"/>
-      <w:r>
-        <w:t xml:space="preserve"> класса техники передвижения принадлежит множеству возможных значений этого признака.</w:t>
-      </w:r>
-    </w:p>
-    <w:p>
-      <w:pPr>
-        <w:pStyle w:val="-a"/>
-      </w:pPr>
-      <w:r>
-        <w:t>Связь между двумя системами понятий задает следующее утверждение:</w:t>
-      </w:r>
-    </w:p>
-    <w:p>
-      <w:pPr>
-        <w:pStyle w:val="-a"/>
-      </w:pPr>
-      <w:r>
-        <w:t>Значение признаков из признакового описания класса средства передвижения принадлежат множеству возможных значений этих признаков для данного класса средства передвижения.</w:t>
-      </w:r>
-    </w:p>
-    <w:p>
-      <w:pPr>
-        <w:pStyle w:val="1"/>
-      </w:pPr>
-      <w:bookmarkStart w:id="14" w:name="_Toc60415097"/>
-      <w:r>
-        <w:t>Построение модели предметной области</w:t>
-      </w:r>
-      <w:bookmarkEnd w:id="14"/>
     </w:p>
     <w:p>
       <w:pPr>
         <w:pStyle w:val="21"/>
         <w:jc w:val="center"/>
       </w:pPr>
-      <w:bookmarkStart w:id="15" w:name="_Toc60415098"/>
+      <w:bookmarkStart w:id="14" w:name="_Toc60415098"/>
       <w:r>
         <w:t>Построение модели онтологии с параметрами</w:t>
       </w:r>
+      <w:bookmarkStart w:id="15" w:name="_GoBack"/>
+      <w:bookmarkEnd w:id="14"/>
       <w:bookmarkEnd w:id="15"/>
     </w:p>
     <w:p>
@@ -4336,6 +5498,7 @@
         <w:docPartUnique/>
       </w:docPartObj>
     </w:sdtPr>
+    <w:sdtEndPr/>
     <w:sdtContent>
       <w:p>
         <w:pPr>
@@ -11482,7 +12645,7 @@
 </file>
 
 <file path=customXml/itemProps2.xml><?xml version="1.0" encoding="utf-8"?>
-<ds:datastoreItem xmlns:ds="http://schemas.openxmlformats.org/officeDocument/2006/customXml" ds:itemID="{BF0D60A7-E7F2-491B-B59E-E192F8E90B22}">
+<ds:datastoreItem xmlns:ds="http://schemas.openxmlformats.org/officeDocument/2006/customXml" ds:itemID="{72E200B4-841A-49E9-9AF2-A3F908563BC9}">
   <ds:schemaRefs>
     <ds:schemaRef ds:uri="http://schemas.openxmlformats.org/officeDocument/2006/bibliography"/>
   </ds:schemaRefs>

</xml_diff>

<commit_message>
added antology with parameters
</commit_message>
<xml_diff>
--- a/задача классификации vehicle.docx
+++ b/задача классификации vehicle.docx
@@ -211,7 +211,7 @@
           </mc:Choice>
           <mc:Fallback>
             <w:pict>
-              <v:line w14:anchorId="31FFF622" id="Прямая соединительная линия 9" o:spid="_x0000_s1026" style="position:absolute;flip:y;z-index:251659264;visibility:visible;mso-wrap-style:square;mso-width-percent:0;mso-height-percent:0;mso-wrap-distance-left:9pt;mso-wrap-distance-top:0;mso-wrap-distance-right:9pt;mso-wrap-distance-bottom:0;mso-position-horizontal:absolute;mso-position-horizontal-relative:text;mso-position-vertical:absolute;mso-position-vertical-relative:text;mso-width-percent:0;mso-height-percent:0;mso-width-relative:page;mso-height-relative:page" from="-7.65pt,7.55pt" to="468pt,9.7pt" o:gfxdata="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" strokeweight="4.5pt">
+              <v:line w14:anchorId="0F0F3846" id="Прямая соединительная линия 9" o:spid="_x0000_s1026" style="position:absolute;flip:y;z-index:251659264;visibility:visible;mso-wrap-style:square;mso-width-percent:0;mso-height-percent:0;mso-wrap-distance-left:9pt;mso-wrap-distance-top:0;mso-wrap-distance-right:9pt;mso-wrap-distance-bottom:0;mso-position-horizontal:absolute;mso-position-horizontal-relative:text;mso-position-vertical:absolute;mso-position-vertical-relative:text;mso-width-percent:0;mso-height-percent:0;mso-width-relative:page;mso-height-relative:page" from="-7.65pt,7.55pt" to="468pt,9.7pt" o:gfxdata="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" strokeweight="4.5pt">
                 <v:stroke linestyle="thickThin"/>
               </v:line>
             </w:pict>
@@ -1051,7 +1051,7 @@
           <w:r>
             <w:fldChar w:fldCharType="separate"/>
           </w:r>
-          <w:hyperlink w:anchor="_Toc60415092" w:history="1">
+          <w:hyperlink w:anchor="_Toc60516431" w:history="1">
             <w:r>
               <w:rPr>
                 <w:rStyle w:val="aa"/>
@@ -1078,7 +1078,7 @@
                 <w:noProof/>
                 <w:webHidden/>
               </w:rPr>
-              <w:instrText xml:space="preserve"> PAGEREF _Toc60415092 \h </w:instrText>
+              <w:instrText xml:space="preserve"> PAGEREF _Toc60516431 \h </w:instrText>
             </w:r>
             <w:r>
               <w:rPr>
@@ -1123,7 +1123,7 @@
               <w:szCs w:val="22"/>
             </w:rPr>
           </w:pPr>
-          <w:hyperlink w:anchor="_Toc60415093" w:history="1">
+          <w:hyperlink w:anchor="_Toc60516432" w:history="1">
             <w:r>
               <w:rPr>
                 <w:rStyle w:val="aa"/>
@@ -1166,7 +1166,7 @@
                 <w:noProof/>
                 <w:webHidden/>
               </w:rPr>
-              <w:instrText xml:space="preserve"> PAGEREF _Toc60415093 \h </w:instrText>
+              <w:instrText xml:space="preserve"> PAGEREF _Toc60516432 \h </w:instrText>
             </w:r>
             <w:r>
               <w:rPr>
@@ -1212,7 +1212,7 @@
               <w:szCs w:val="22"/>
             </w:rPr>
           </w:pPr>
-          <w:hyperlink w:anchor="_Toc60415094" w:history="1">
+          <w:hyperlink w:anchor="_Toc60516433" w:history="1">
             <w:r>
               <w:rPr>
                 <w:rStyle w:val="aa"/>
@@ -1255,7 +1255,7 @@
                 <w:noProof/>
                 <w:webHidden/>
               </w:rPr>
-              <w:instrText xml:space="preserve"> PAGEREF _Toc60415094 \h </w:instrText>
+              <w:instrText xml:space="preserve"> PAGEREF _Toc60516433 \h </w:instrText>
             </w:r>
             <w:r>
               <w:rPr>
@@ -1301,7 +1301,7 @@
               <w:szCs w:val="22"/>
             </w:rPr>
           </w:pPr>
-          <w:hyperlink w:anchor="_Toc60415095" w:history="1">
+          <w:hyperlink w:anchor="_Toc60516434" w:history="1">
             <w:r>
               <w:rPr>
                 <w:rStyle w:val="aa"/>
@@ -1344,7 +1344,7 @@
                 <w:noProof/>
                 <w:webHidden/>
               </w:rPr>
-              <w:instrText xml:space="preserve"> PAGEREF _Toc60415095 \h </w:instrText>
+              <w:instrText xml:space="preserve"> PAGEREF _Toc60516434 \h </w:instrText>
             </w:r>
             <w:r>
               <w:rPr>
@@ -1364,7 +1364,7 @@
                 <w:noProof/>
                 <w:webHidden/>
               </w:rPr>
-              <w:t>4</w:t>
+              <w:t>8</w:t>
             </w:r>
             <w:r>
               <w:rPr>
@@ -1390,7 +1390,7 @@
               <w:szCs w:val="22"/>
             </w:rPr>
           </w:pPr>
-          <w:hyperlink w:anchor="_Toc60415096" w:history="1">
+          <w:hyperlink w:anchor="_Toc60516435" w:history="1">
             <w:r>
               <w:rPr>
                 <w:rStyle w:val="aa"/>
@@ -1433,7 +1433,7 @@
                 <w:noProof/>
                 <w:webHidden/>
               </w:rPr>
-              <w:instrText xml:space="preserve"> PAGEREF _Toc60415096 \h </w:instrText>
+              <w:instrText xml:space="preserve"> PAGEREF _Toc60516435 \h </w:instrText>
             </w:r>
             <w:r>
               <w:rPr>
@@ -1453,7 +1453,7 @@
                 <w:noProof/>
                 <w:webHidden/>
               </w:rPr>
-              <w:t>4</w:t>
+              <w:t>8</w:t>
             </w:r>
             <w:r>
               <w:rPr>
@@ -1478,7 +1478,7 @@
               <w:szCs w:val="22"/>
             </w:rPr>
           </w:pPr>
-          <w:hyperlink w:anchor="_Toc60415097" w:history="1">
+          <w:hyperlink w:anchor="_Toc60516436" w:history="1">
             <w:r>
               <w:rPr>
                 <w:rStyle w:val="aa"/>
@@ -1521,7 +1521,7 @@
                 <w:noProof/>
                 <w:webHidden/>
               </w:rPr>
-              <w:instrText xml:space="preserve"> PAGEREF _Toc60415097 \h </w:instrText>
+              <w:instrText xml:space="preserve"> PAGEREF _Toc60516436 \h </w:instrText>
             </w:r>
             <w:r>
               <w:rPr>
@@ -1541,7 +1541,7 @@
                 <w:noProof/>
                 <w:webHidden/>
               </w:rPr>
-              <w:t>4</w:t>
+              <w:t>10</w:t>
             </w:r>
             <w:r>
               <w:rPr>
@@ -1567,11 +1567,12 @@
               <w:szCs w:val="22"/>
             </w:rPr>
           </w:pPr>
-          <w:hyperlink w:anchor="_Toc60415098" w:history="1">
+          <w:hyperlink w:anchor="_Toc60516437" w:history="1">
             <w:r>
               <w:rPr>
                 <w:rStyle w:val="aa"/>
                 <w:noProof/>
+                <w:lang w:val="en-US"/>
               </w:rPr>
               <w:t>2.1</w:t>
             </w:r>
@@ -1610,7 +1611,7 @@
                 <w:noProof/>
                 <w:webHidden/>
               </w:rPr>
-              <w:instrText xml:space="preserve"> PAGEREF _Toc60415098 \h </w:instrText>
+              <w:instrText xml:space="preserve"> PAGEREF _Toc60516437 \h </w:instrText>
             </w:r>
             <w:r>
               <w:rPr>
@@ -1630,7 +1631,7 @@
                 <w:noProof/>
                 <w:webHidden/>
               </w:rPr>
-              <w:t>4</w:t>
+              <w:t>10</w:t>
             </w:r>
             <w:r>
               <w:rPr>
@@ -1656,7 +1657,7 @@
               <w:szCs w:val="22"/>
             </w:rPr>
           </w:pPr>
-          <w:hyperlink w:anchor="_Toc60415099" w:history="1">
+          <w:hyperlink w:anchor="_Toc60516438" w:history="1">
             <w:r>
               <w:rPr>
                 <w:rStyle w:val="aa"/>
@@ -1678,17 +1679,32 @@
                 <w:rStyle w:val="aa"/>
                 <w:noProof/>
               </w:rPr>
-              <w:t>Модель знаний предметной области, представленная множеством предложений описаний значений имён</w:t>
+              <w:t>Модель знаний предметной области, представленная множеством предложений описаний значений</w:t>
             </w:r>
             <w:r>
               <w:rPr>
+                <w:rStyle w:val="aa"/>
                 <w:noProof/>
-                <w:webHidden/>
+                <w:lang w:val="en-US"/>
               </w:rPr>
               <w:tab/>
             </w:r>
             <w:r>
               <w:rPr>
+                <w:rStyle w:val="aa"/>
+                <w:noProof/>
+              </w:rPr>
+              <w:t>имён</w:t>
+            </w:r>
+            <w:r>
+              <w:rPr>
+                <w:noProof/>
+                <w:webHidden/>
+              </w:rPr>
+              <w:tab/>
+            </w:r>
+            <w:r>
+              <w:rPr>
                 <w:noProof/>
                 <w:webHidden/>
               </w:rPr>
@@ -1699,7 +1715,7 @@
                 <w:noProof/>
                 <w:webHidden/>
               </w:rPr>
-              <w:instrText xml:space="preserve"> PAGEREF _Toc60415099 \h </w:instrText>
+              <w:instrText xml:space="preserve"> PAGEREF _Toc60516438 \h </w:instrText>
             </w:r>
             <w:r>
               <w:rPr>
@@ -1719,7 +1735,7 @@
                 <w:noProof/>
                 <w:webHidden/>
               </w:rPr>
-              <w:t>4</w:t>
+              <w:t>14</w:t>
             </w:r>
             <w:r>
               <w:rPr>
@@ -1745,7 +1761,7 @@
               <w:szCs w:val="22"/>
             </w:rPr>
           </w:pPr>
-          <w:hyperlink w:anchor="_Toc60415100" w:history="1">
+          <w:hyperlink w:anchor="_Toc60516439" w:history="1">
             <w:r>
               <w:rPr>
                 <w:rStyle w:val="aa"/>
@@ -1788,7 +1804,7 @@
                 <w:noProof/>
                 <w:webHidden/>
               </w:rPr>
-              <w:instrText xml:space="preserve"> PAGEREF _Toc60415100 \h </w:instrText>
+              <w:instrText xml:space="preserve"> PAGEREF _Toc60516439 \h </w:instrText>
             </w:r>
             <w:r>
               <w:rPr>
@@ -1808,7 +1824,7 @@
                 <w:noProof/>
                 <w:webHidden/>
               </w:rPr>
-              <w:t>4</w:t>
+              <w:t>14</w:t>
             </w:r>
             <w:r>
               <w:rPr>
@@ -1833,7 +1849,7 @@
               <w:szCs w:val="22"/>
             </w:rPr>
           </w:pPr>
-          <w:hyperlink w:anchor="_Toc60415101" w:history="1">
+          <w:hyperlink w:anchor="_Toc60516440" w:history="1">
             <w:r>
               <w:rPr>
                 <w:rStyle w:val="aa"/>
@@ -1876,7 +1892,7 @@
                 <w:noProof/>
                 <w:webHidden/>
               </w:rPr>
-              <w:instrText xml:space="preserve"> PAGEREF _Toc60415101 \h </w:instrText>
+              <w:instrText xml:space="preserve"> PAGEREF _Toc60516440 \h </w:instrText>
             </w:r>
             <w:r>
               <w:rPr>
@@ -1896,7 +1912,7 @@
                 <w:noProof/>
                 <w:webHidden/>
               </w:rPr>
-              <w:t>4</w:t>
+              <w:t>14</w:t>
             </w:r>
             <w:r>
               <w:rPr>
@@ -1922,7 +1938,7 @@
               <w:szCs w:val="22"/>
             </w:rPr>
           </w:pPr>
-          <w:hyperlink w:anchor="_Toc60415102" w:history="1">
+          <w:hyperlink w:anchor="_Toc60516441" w:history="1">
             <w:r>
               <w:rPr>
                 <w:rStyle w:val="aa"/>
@@ -1965,7 +1981,7 @@
                 <w:noProof/>
                 <w:webHidden/>
               </w:rPr>
-              <w:instrText xml:space="preserve"> PAGEREF _Toc60415102 \h </w:instrText>
+              <w:instrText xml:space="preserve"> PAGEREF _Toc60516441 \h </w:instrText>
             </w:r>
             <w:r>
               <w:rPr>
@@ -1985,7 +2001,7 @@
                 <w:noProof/>
                 <w:webHidden/>
               </w:rPr>
-              <w:t>4</w:t>
+              <w:t>14</w:t>
             </w:r>
             <w:r>
               <w:rPr>
@@ -2011,7 +2027,7 @@
               <w:szCs w:val="22"/>
             </w:rPr>
           </w:pPr>
-          <w:hyperlink w:anchor="_Toc60415103" w:history="1">
+          <w:hyperlink w:anchor="_Toc60516442" w:history="1">
             <w:r>
               <w:rPr>
                 <w:rStyle w:val="aa"/>
@@ -2062,7 +2078,7 @@
                 <w:noProof/>
                 <w:webHidden/>
               </w:rPr>
-              <w:instrText xml:space="preserve"> PAGEREF _Toc60415103 \h </w:instrText>
+              <w:instrText xml:space="preserve"> PAGEREF _Toc60516442 \h </w:instrText>
             </w:r>
             <w:r>
               <w:rPr>
@@ -2082,7 +2098,7 @@
                 <w:noProof/>
                 <w:webHidden/>
               </w:rPr>
-              <w:t>4</w:t>
+              <w:t>14</w:t>
             </w:r>
             <w:r>
               <w:rPr>
@@ -2108,7 +2124,7 @@
               <w:szCs w:val="22"/>
             </w:rPr>
           </w:pPr>
-          <w:hyperlink w:anchor="_Toc60415104" w:history="1">
+          <w:hyperlink w:anchor="_Toc60516443" w:history="1">
             <w:r>
               <w:rPr>
                 <w:rStyle w:val="aa"/>
@@ -2151,7 +2167,7 @@
                 <w:noProof/>
                 <w:webHidden/>
               </w:rPr>
-              <w:instrText xml:space="preserve"> PAGEREF _Toc60415104 \h </w:instrText>
+              <w:instrText xml:space="preserve"> PAGEREF _Toc60516443 \h </w:instrText>
             </w:r>
             <w:r>
               <w:rPr>
@@ -2171,7 +2187,7 @@
                 <w:noProof/>
                 <w:webHidden/>
               </w:rPr>
-              <w:t>4</w:t>
+              <w:t>14</w:t>
             </w:r>
             <w:r>
               <w:rPr>
@@ -2195,7 +2211,7 @@
               <w:szCs w:val="22"/>
             </w:rPr>
           </w:pPr>
-          <w:hyperlink w:anchor="_Toc60415105" w:history="1">
+          <w:hyperlink w:anchor="_Toc60516444" w:history="1">
             <w:r>
               <w:rPr>
                 <w:rStyle w:val="aa"/>
@@ -2222,7 +2238,7 @@
                 <w:noProof/>
                 <w:webHidden/>
               </w:rPr>
-              <w:instrText xml:space="preserve"> PAGEREF _Toc60415105 \h </w:instrText>
+              <w:instrText xml:space="preserve"> PAGEREF _Toc60516444 \h </w:instrText>
             </w:r>
             <w:r>
               <w:rPr>
@@ -2242,7 +2258,7 @@
                 <w:noProof/>
                 <w:webHidden/>
               </w:rPr>
-              <w:t>4</w:t>
+              <w:t>14</w:t>
             </w:r>
             <w:r>
               <w:rPr>
@@ -2266,7 +2282,7 @@
               <w:szCs w:val="22"/>
             </w:rPr>
           </w:pPr>
-          <w:hyperlink w:anchor="_Toc60415106" w:history="1">
+          <w:hyperlink w:anchor="_Toc60516445" w:history="1">
             <w:r>
               <w:rPr>
                 <w:rStyle w:val="aa"/>
@@ -2293,7 +2309,7 @@
                 <w:noProof/>
                 <w:webHidden/>
               </w:rPr>
-              <w:instrText xml:space="preserve"> PAGEREF _Toc60415106 \h </w:instrText>
+              <w:instrText xml:space="preserve"> PAGEREF _Toc60516445 \h </w:instrText>
             </w:r>
             <w:r>
               <w:rPr>
@@ -2313,7 +2329,7 @@
                 <w:noProof/>
                 <w:webHidden/>
               </w:rPr>
-              <w:t>4</w:t>
+              <w:t>14</w:t>
             </w:r>
             <w:r>
               <w:rPr>
@@ -2355,7 +2371,7 @@
       <w:pPr>
         <w:pStyle w:val="aff5"/>
       </w:pPr>
-      <w:bookmarkStart w:id="8" w:name="_Toc60415092"/>
+      <w:bookmarkStart w:id="8" w:name="_Toc60516431"/>
       <w:r>
         <w:lastRenderedPageBreak/>
         <w:t>Введение</w:t>
@@ -2535,7 +2551,7 @@
       <w:pPr>
         <w:pStyle w:val="1"/>
       </w:pPr>
-      <w:bookmarkStart w:id="9" w:name="_Toc60415093"/>
+      <w:bookmarkStart w:id="9" w:name="_Toc60516432"/>
       <w:r>
         <w:lastRenderedPageBreak/>
         <w:t>Анализ предметной области</w:t>
@@ -2547,7 +2563,7 @@
         <w:pStyle w:val="21"/>
         <w:jc w:val="center"/>
       </w:pPr>
-      <w:bookmarkStart w:id="10" w:name="_Toc60415094"/>
+      <w:bookmarkStart w:id="10" w:name="_Toc60516433"/>
       <w:r>
         <w:t>Анализ множества задач профессиональной деятельности</w:t>
       </w:r>
@@ -3306,6 +3322,13 @@
                 </w:rPr>
                 <m:t>макс.радиус-мин.радиус</m:t>
               </m:r>
+              <m:ctrlPr>
+                <w:rPr>
+                  <w:rFonts w:ascii="Cambria Math" w:hAnsi="Cambria Math"/>
+                  <w:i/>
+                  <w:lang w:val="ru-RU"/>
+                </w:rPr>
+              </m:ctrlPr>
             </m:num>
             <m:den>
               <m:r>
@@ -3526,6 +3549,12 @@
                 </w:rPr>
                 <m:t>Площадь</m:t>
               </m:r>
+              <m:ctrlPr>
+                <w:rPr>
+                  <w:rFonts w:ascii="Cambria Math" w:hAnsi="Cambria Math"/>
+                  <w:i/>
+                </w:rPr>
+              </m:ctrlPr>
             </m:num>
             <m:den>
               <m:sSup>
@@ -3698,13 +3727,7 @@
                 <w:rPr>
                   <w:rFonts w:ascii="Cambria Math" w:hAnsi="Cambria Math"/>
                 </w:rPr>
-                <m:t>Момент 2-го порядка</m:t>
-              </m:r>
-              <m:r>
-                <w:rPr>
-                  <w:rFonts w:ascii="Cambria Math" w:hAnsi="Cambria Math"/>
-                </w:rPr>
-                <m:t xml:space="preserve"> относительно главной оси</m:t>
+                <m:t>Момент 2-го порядка относительно главной оси</m:t>
               </m:r>
             </m:num>
             <m:den>
@@ -3755,6 +3778,13 @@
                 </w:rPr>
                 <m:t>mavar+mivar</m:t>
               </m:r>
+              <m:ctrlPr>
+                <w:rPr>
+                  <w:rFonts w:ascii="Cambria Math" w:hAnsi="Cambria Math"/>
+                  <w:i/>
+                  <w:lang w:val="en-US"/>
+                </w:rPr>
+              </m:ctrlPr>
             </m:num>
             <m:den>
               <m:r>
@@ -3855,96 +3885,43 @@
               </m:nary>
             </m:den>
           </m:f>
-        </m:oMath>
-      </m:oMathPara>
-    </w:p>
-    <w:p>
-      <w:pPr>
-        <w:pStyle w:val="-a"/>
-        <w:rPr>
-          <w:i/>
-          <w:iCs/>
-        </w:rPr>
-      </w:pPr>
-      <m:oMathPara>
-        <m:oMathParaPr>
-          <m:jc m:val="left"/>
-        </m:oMathParaPr>
-        <m:oMath>
           <m:r>
             <w:rPr>
               <w:rFonts w:ascii="Cambria Math" w:hAnsi="Cambria Math"/>
             </w:rPr>
-            <m:t xml:space="preserve">Ассиметрия относительно малой оси= </m:t>
+            <m:t xml:space="preserve">симетрия относительно малой оси= </m:t>
           </m:r>
-          <m:f>
-            <m:fPr>
-              <m:ctrlPr>
-                <w:rPr>
-                  <w:rFonts w:ascii="Cambria Math" w:hAnsi="Cambria Math"/>
-                  <w:i/>
-                  <w:iCs/>
-                </w:rPr>
-              </m:ctrlPr>
-            </m:fPr>
-            <m:num>
-              <m:r>
-                <w:rPr>
-                  <w:rFonts w:ascii="Cambria Math" w:hAnsi="Cambria Math"/>
-                </w:rPr>
-                <m:t>Момент 3-го порядка относительно малой оси</m:t>
-              </m:r>
-            </m:num>
-            <m:den>
-              <m:nary>
-                <m:naryPr>
-                  <m:chr m:val="∑"/>
-                  <m:limLoc m:val="undOvr"/>
-                  <m:subHide m:val="1"/>
-                  <m:supHide m:val="1"/>
-                  <m:ctrlPr>
-                    <w:rPr>
-                      <w:rFonts w:ascii="Cambria Math" w:hAnsi="Cambria Math"/>
-                      <w:i/>
-                      <w:iCs/>
-                    </w:rPr>
-                  </m:ctrlPr>
-                </m:naryPr>
-                <m:sub/>
-                <m:sup/>
-                <m:e>
-                  <m:sSup>
-                    <m:sSupPr>
-                      <m:ctrlPr>
-                        <w:rPr>
-                          <w:rFonts w:ascii="Cambria Math" w:hAnsi="Cambria Math"/>
-                          <w:i/>
-                          <w:iCs/>
-                        </w:rPr>
-                      </m:ctrlPr>
-                    </m:sSupPr>
-                    <m:e>
-                      <m:r>
-                        <w:rPr>
-                          <w:rFonts w:ascii="Cambria Math" w:hAnsi="Cambria Math"/>
-                          <w:lang w:val="en-US"/>
-                        </w:rPr>
-                        <m:t>maj</m:t>
-                      </m:r>
-                    </m:e>
-                    <m:sup>
-                      <m:r>
-                        <w:rPr>
-                          <w:rFonts w:ascii="Cambria Math" w:hAnsi="Cambria Math"/>
-                        </w:rPr>
-                        <m:t>3</m:t>
-                      </m:r>
-                    </m:sup>
-                  </m:sSup>
-                </m:e>
-              </m:nary>
-            </m:den>
-          </m:f>
+          <m:r>
+            <w:rPr>
+              <w:rFonts w:ascii="Cambria Math" w:hAnsi="Cambria Math"/>
+            </w:rPr>
+            <m:t xml:space="preserve"> (Момент 3-го порядка относительно малой оси)/(</m:t>
+          </m:r>
+          <m:r>
+            <w:rPr>
+              <w:rFonts w:ascii="Cambria Math" w:hAnsi="Cambria Math"/>
+            </w:rPr>
+            <m:t>∑</m:t>
+          </m:r>
+          <m:r>
+            <w:rPr>
+              <w:rFonts w:ascii="Cambria Math" w:hAnsi="Cambria Math"/>
+            </w:rPr>
+            <m:t>▒〖</m:t>
+          </m:r>
+          <m:r>
+            <w:rPr>
+              <w:rFonts w:ascii="Cambria Math" w:hAnsi="Cambria Math"/>
+              <w:lang w:val="en-US"/>
+            </w:rPr>
+            <m:t>maj</m:t>
+          </m:r>
+          <m:r>
+            <w:rPr>
+              <w:rFonts w:ascii="Cambria Math" w:hAnsi="Cambria Math"/>
+            </w:rPr>
+            <m:t>〗^3 )</m:t>
+          </m:r>
         </m:oMath>
       </m:oMathPara>
     </w:p>
@@ -3954,7 +3931,6 @@
         <w:rPr>
           <w:i/>
           <w:iCs/>
-          <w:lang w:val="en-US"/>
         </w:rPr>
       </w:pPr>
       <m:oMathPara>
@@ -4042,96 +4018,43 @@
               </m:nary>
             </m:den>
           </m:f>
-        </m:oMath>
-      </m:oMathPara>
-    </w:p>
-    <w:p>
-      <w:pPr>
-        <w:pStyle w:val="-a"/>
-        <w:rPr>
-          <w:i/>
-          <w:iCs/>
-        </w:rPr>
-      </w:pPr>
-      <m:oMathPara>
-        <m:oMathParaPr>
-          <m:jc m:val="left"/>
-        </m:oMathParaPr>
-        <m:oMath>
           <m:r>
             <w:rPr>
               <w:rFonts w:ascii="Cambria Math" w:hAnsi="Cambria Math"/>
             </w:rPr>
-            <m:t xml:space="preserve">Коэффициент эксцесса по малой оси= </m:t>
+            <m:t xml:space="preserve">эффициент эксцесса по малой оси= </m:t>
           </m:r>
-          <m:f>
-            <m:fPr>
-              <m:ctrlPr>
-                <w:rPr>
-                  <w:rFonts w:ascii="Cambria Math" w:hAnsi="Cambria Math"/>
-                  <w:i/>
-                  <w:iCs/>
-                </w:rPr>
-              </m:ctrlPr>
-            </m:fPr>
-            <m:num>
-              <m:r>
-                <w:rPr>
-                  <w:rFonts w:ascii="Cambria Math" w:hAnsi="Cambria Math"/>
-                </w:rPr>
-                <m:t>Момент 4-го порядка относительно малой оси</m:t>
-              </m:r>
-            </m:num>
-            <m:den>
-              <m:nary>
-                <m:naryPr>
-                  <m:chr m:val="∑"/>
-                  <m:limLoc m:val="undOvr"/>
-                  <m:subHide m:val="1"/>
-                  <m:supHide m:val="1"/>
-                  <m:ctrlPr>
-                    <w:rPr>
-                      <w:rFonts w:ascii="Cambria Math" w:hAnsi="Cambria Math"/>
-                      <w:i/>
-                      <w:iCs/>
-                    </w:rPr>
-                  </m:ctrlPr>
-                </m:naryPr>
-                <m:sub/>
-                <m:sup/>
-                <m:e>
-                  <m:sSup>
-                    <m:sSupPr>
-                      <m:ctrlPr>
-                        <w:rPr>
-                          <w:rFonts w:ascii="Cambria Math" w:hAnsi="Cambria Math"/>
-                          <w:i/>
-                          <w:iCs/>
-                        </w:rPr>
-                      </m:ctrlPr>
-                    </m:sSupPr>
-                    <m:e>
-                      <m:r>
-                        <w:rPr>
-                          <w:rFonts w:ascii="Cambria Math" w:hAnsi="Cambria Math"/>
-                          <w:lang w:val="en-US"/>
-                        </w:rPr>
-                        <m:t>maj</m:t>
-                      </m:r>
-                    </m:e>
-                    <m:sup>
-                      <m:r>
-                        <w:rPr>
-                          <w:rFonts w:ascii="Cambria Math" w:hAnsi="Cambria Math"/>
-                        </w:rPr>
-                        <m:t>4</m:t>
-                      </m:r>
-                    </m:sup>
-                  </m:sSup>
-                </m:e>
-              </m:nary>
-            </m:den>
-          </m:f>
+          <m:r>
+            <w:rPr>
+              <w:rFonts w:ascii="Cambria Math" w:hAnsi="Cambria Math"/>
+            </w:rPr>
+            <m:t xml:space="preserve"> (Момент 4-го порядка относительно малой оси)/(</m:t>
+          </m:r>
+          <m:r>
+            <w:rPr>
+              <w:rFonts w:ascii="Cambria Math" w:hAnsi="Cambria Math"/>
+            </w:rPr>
+            <m:t>∑</m:t>
+          </m:r>
+          <m:r>
+            <w:rPr>
+              <w:rFonts w:ascii="Cambria Math" w:hAnsi="Cambria Math"/>
+            </w:rPr>
+            <m:t>▒〖</m:t>
+          </m:r>
+          <m:r>
+            <w:rPr>
+              <w:rFonts w:ascii="Cambria Math" w:hAnsi="Cambria Math"/>
+              <w:lang w:val="en-US"/>
+            </w:rPr>
+            <m:t>maj</m:t>
+          </m:r>
+          <m:r>
+            <w:rPr>
+              <w:rFonts w:ascii="Cambria Math" w:hAnsi="Cambria Math"/>
+            </w:rPr>
+            <m:t>〗^4 )</m:t>
+          </m:r>
         </m:oMath>
       </m:oMathPara>
     </w:p>
@@ -4431,7 +4354,6 @@
         <w:pStyle w:val="-a"/>
       </w:pPr>
       <w:r>
-        <w:lastRenderedPageBreak/>
         <w:t xml:space="preserve">Для кодирования значения свойства </w:t>
       </w:r>
       <w:r>
@@ -4476,6 +4398,7 @@
         <w:pStyle w:val="-a"/>
       </w:pPr>
       <w:r>
+        <w:lastRenderedPageBreak/>
         <w:t xml:space="preserve">Для кодирования значения свойства </w:t>
       </w:r>
       <w:r>
@@ -5023,7 +4946,6 @@
         </w:rPr>
       </w:pPr>
       <w:r>
-        <w:lastRenderedPageBreak/>
         <w:t xml:space="preserve">Для кодирования значения свойства </w:t>
       </w:r>
       <w:r>
@@ -5068,8 +4990,9 @@
         <w:pStyle w:val="21"/>
         <w:jc w:val="center"/>
       </w:pPr>
-      <w:bookmarkStart w:id="11" w:name="_Toc60415095"/>
-      <w:r>
+      <w:bookmarkStart w:id="11" w:name="_Toc60516434"/>
+      <w:r>
+        <w:lastRenderedPageBreak/>
         <w:t xml:space="preserve">Анализ </w:t>
       </w:r>
       <w:r>
@@ -5169,22 +5092,39 @@
         <w:pStyle w:val="21"/>
         <w:jc w:val="center"/>
       </w:pPr>
-      <w:bookmarkStart w:id="12" w:name="_Toc60415096"/>
+      <w:bookmarkStart w:id="12" w:name="_Toc60516435"/>
+      <w:r>
+        <w:t xml:space="preserve">Анализ </w:t>
+      </w:r>
+      <w:r>
+        <w:t>знаний предметной области</w:t>
+      </w:r>
+      <w:bookmarkEnd w:id="12"/>
+    </w:p>
+    <w:p>
+      <w:pPr>
+        <w:pStyle w:val="-a"/>
+      </w:pPr>
+      <w:r>
+        <w:t xml:space="preserve">С каждым значением класса средств передвижения связывается множество признаков, которые имеет смысл рассматривать для определения класса данного средства передвижения. Множество </w:t>
+      </w:r>
       <w:r>
         <w:lastRenderedPageBreak/>
-        <w:t xml:space="preserve">Анализ </w:t>
-      </w:r>
-      <w:r>
-        <w:t>знаний предметной области</w:t>
-      </w:r>
-      <w:bookmarkEnd w:id="12"/>
+        <w:t>таких признаков образует признаковое описание класса средства передвижения.</w:t>
+      </w:r>
     </w:p>
     <w:p>
       <w:pPr>
         <w:pStyle w:val="-a"/>
       </w:pPr>
       <w:r>
-        <w:t>С каждым значением класса средств передвижения связывается множество признаков, которые имеет смысл рассматривать для определения класса данного средства передвижения. Множество таких признаков образует признаковое описание класса средства передвижения.</w:t>
+        <w:t>Множество терминов для описания знаний образуют следующие термины</w:t>
+      </w:r>
+      <w:r>
+        <w:t xml:space="preserve">: </w:t>
+      </w:r>
+      <w:r>
+        <w:t>«Признаки», «Классы средств передвижения», «Значение признака для класса средства передвижения», «Возможные значения», «Признаковое описание класса средства передвижения».</w:t>
       </w:r>
     </w:p>
     <w:p>
@@ -5192,13 +5132,7 @@
         <w:pStyle w:val="-a"/>
       </w:pPr>
       <w:r>
-        <w:t>Множество терминов для описания знаний образуют следующие термины</w:t>
-      </w:r>
-      <w:r>
-        <w:t xml:space="preserve">: </w:t>
-      </w:r>
-      <w:r>
-        <w:t>«Признаки», «Классы средств передвижения», «Значение признака для класса средства передвижения», «Возможные значения», «Признаковое описание класса средства передвижения».</w:t>
+        <w:t>«Признак» является понятием, соответствующим разряженным множествам. Данный термин обозначает конечное множество названий признаков средств передвижения.</w:t>
       </w:r>
     </w:p>
     <w:p>
@@ -5206,7 +5140,13 @@
         <w:pStyle w:val="-a"/>
       </w:pPr>
       <w:r>
-        <w:t>«Признак» является понятием, соответствующим разряженным множествам. Данный термин обозначает конечное множество названий признаков средств передвижения.</w:t>
+        <w:t xml:space="preserve">Признаки могут быть категориальными, </w:t>
+      </w:r>
+      <w:r>
+        <w:t>числовыми и</w:t>
+      </w:r>
+      <w:r>
+        <w:t xml:space="preserve"> бинарными.</w:t>
       </w:r>
     </w:p>
     <w:p>
@@ -5214,13 +5154,13 @@
         <w:pStyle w:val="-a"/>
       </w:pPr>
       <w:r>
-        <w:t xml:space="preserve">Признаки могут быть категориальными, </w:t>
-      </w:r>
-      <w:r>
-        <w:t>числовыми и</w:t>
-      </w:r>
-      <w:r>
-        <w:t xml:space="preserve"> бинарными.</w:t>
+        <w:t xml:space="preserve">«Класс средства передвижения» является </w:t>
+      </w:r>
+      <w:r>
+        <w:t>понятием,</w:t>
+      </w:r>
+      <w:r>
+        <w:t xml:space="preserve"> соответствующим разряженным множествам. Данный термин обозначает конечное множество названий классов средств передвижений.</w:t>
       </w:r>
     </w:p>
     <w:p>
@@ -5228,13 +5168,16 @@
         <w:pStyle w:val="-a"/>
       </w:pPr>
       <w:r>
-        <w:t xml:space="preserve">«Класс средства передвижения» является </w:t>
-      </w:r>
-      <w:r>
-        <w:t>понятием,</w:t>
-      </w:r>
-      <w:r>
-        <w:t xml:space="preserve"> соответствующим разряженным множествам. Данный термин обозначает конечное множество названий классов средств передвижений.</w:t>
+        <w:t>«Значение признака» это понятие, которое является конечным отображением. Областью определения отображения является множество названий признаков средств передвижения.</w:t>
+      </w:r>
+      <w:r>
+        <w:t xml:space="preserve"> </w:t>
+      </w:r>
+      <w:r>
+        <w:t>Областью значений отображения является множество конечных подмножество размерных и безразмерных значени</w:t>
+      </w:r>
+      <w:r>
+        <w:t>й.</w:t>
       </w:r>
     </w:p>
     <w:p>
@@ -5242,16 +5185,7 @@
         <w:pStyle w:val="-a"/>
       </w:pPr>
       <w:r>
-        <w:t>«Значение признака» это понятие, которое является конечным отображением. Областью определения отображения является множество названий признаков средств передвижения.</w:t>
-      </w:r>
-      <w:r>
-        <w:t xml:space="preserve"> </w:t>
-      </w:r>
-      <w:r>
-        <w:t>Областью значений отображения является множество конечных подмножество размерных и безразмерных значени</w:t>
-      </w:r>
-      <w:r>
-        <w:t>й.</w:t>
+        <w:t>«Возможное значение» - конечное отображение. Область определения – множество название признаков средств передвижения. Область значений – множество конечных подмножеств размерных и безразмерных значений.</w:t>
       </w:r>
     </w:p>
     <w:p>
@@ -5259,23 +5193,26 @@
         <w:pStyle w:val="-a"/>
       </w:pPr>
       <w:r>
-        <w:t>«Возможное значение» - конечное отображение. Область определения – множество название признаков средств передвижения. Область значений – множество конечных подмножеств размерных и безразмерных значений.</w:t>
+        <w:t>«Признаковое описание средств передвижения» - разряженное множество. Данный термин обозначает конечное множество названий признаков средств перед</w:t>
+      </w:r>
+      <w:bookmarkStart w:id="13" w:name="_GoBack"/>
+      <w:bookmarkEnd w:id="13"/>
+      <w:r>
+        <w:t>вижения.</w:t>
       </w:r>
     </w:p>
     <w:p>
       <w:pPr>
         <w:pStyle w:val="-a"/>
-      </w:pPr>
-      <w:r>
-        <w:lastRenderedPageBreak/>
-        <w:t>«Признаковое описание средств передвижения» - разряженное множество. Данный термин обозначает конечное множество названий признаков средств передвижения.</w:t>
-      </w:r>
-    </w:p>
-    <w:p>
-      <w:pPr>
-        <w:pStyle w:val="-a"/>
-      </w:pPr>
-      <w:r>
+        <w:ind w:firstLine="562"/>
+      </w:pPr>
+      <w:r>
+        <w:rPr>
+          <w:b/>
+          <w:bCs/>
+          <w:i/>
+          <w:iCs/>
+        </w:rPr>
         <w:t>Ограничения целостности знаний</w:t>
       </w:r>
       <w:r>
@@ -5292,6 +5229,7 @@
         <w:ind w:left="0" w:firstLineChars="0" w:firstLine="567"/>
       </w:pPr>
       <w:r>
+        <w:lastRenderedPageBreak/>
         <w:t>Множество признаков является непустым множеством для любого класса средства передвижения и его признакового описания.</w:t>
       </w:r>
     </w:p>
@@ -5341,32 +5279,1839 @@
       <w:pPr>
         <w:pStyle w:val="1"/>
       </w:pPr>
-      <w:bookmarkStart w:id="13" w:name="_Toc60415097"/>
-      <w:r>
-        <w:lastRenderedPageBreak/>
+      <w:bookmarkStart w:id="14" w:name="_Toc60516436"/>
+      <w:r>
         <w:t>Построение модели предметной области</w:t>
       </w:r>
-      <w:bookmarkEnd w:id="13"/>
+      <w:bookmarkEnd w:id="14"/>
     </w:p>
     <w:p>
       <w:pPr>
         <w:pStyle w:val="21"/>
         <w:jc w:val="center"/>
-      </w:pPr>
-      <w:bookmarkStart w:id="14" w:name="_Toc60415098"/>
+        <w:rPr>
+          <w:lang w:val="en-US"/>
+        </w:rPr>
+      </w:pPr>
+      <w:bookmarkStart w:id="15" w:name="_Toc60516437"/>
       <w:r>
         <w:t>Построение модели онтологии с параметрами</w:t>
       </w:r>
-      <w:bookmarkStart w:id="15" w:name="_GoBack"/>
-      <w:bookmarkEnd w:id="14"/>
       <w:bookmarkEnd w:id="15"/>
+    </w:p>
+    <w:p>
+      <w:pPr>
+        <w:rPr>
+          <w:lang w:val="en-US"/>
+        </w:rPr>
+      </w:pPr>
+      <w:r>
+        <w:t>Определение вспомогательных терминов</w:t>
+      </w:r>
+      <w:r>
+        <w:rPr>
+          <w:lang w:val="en-US"/>
+        </w:rPr>
+        <w:t>:</w:t>
+      </w:r>
+    </w:p>
+    <w:p>
+      <w:pPr>
+        <w:rPr>
+          <w:iCs/>
+          <w:lang w:val="en-US"/>
+        </w:rPr>
+      </w:pPr>
+      <m:oMath>
+        <m:r>
+          <w:rPr>
+            <w:rFonts w:ascii="Cambria Math" w:hAnsi="Cambria Math"/>
+          </w:rPr>
+          <m:t>Множество</m:t>
+        </m:r>
+        <m:r>
+          <w:rPr>
+            <w:rFonts w:ascii="Cambria Math" w:hAnsi="Cambria Math"/>
+          </w:rPr>
+          <m:t xml:space="preserve"> </m:t>
+        </m:r>
+        <m:r>
+          <w:rPr>
+            <w:rFonts w:ascii="Cambria Math" w:hAnsi="Cambria Math"/>
+          </w:rPr>
+          <m:t>значений</m:t>
+        </m:r>
+        <m:r>
+          <w:rPr>
+            <w:rFonts w:ascii="Cambria Math" w:hAnsi="Cambria Math"/>
+          </w:rPr>
+          <m:t xml:space="preserve"> ≡</m:t>
+        </m:r>
+        <m:d>
+          <m:dPr>
+            <m:ctrlPr>
+              <w:rPr>
+                <w:rFonts w:ascii="Cambria Math" w:hAnsi="Cambria Math"/>
+                <w:i/>
+              </w:rPr>
+            </m:ctrlPr>
+          </m:dPr>
+          <m:e>
+            <m:r>
+              <w:rPr>
+                <w:rFonts w:ascii="Cambria Math" w:hAnsi="Cambria Math"/>
+                <w:lang w:val="en-US"/>
+              </w:rPr>
+              <m:t>{}</m:t>
+            </m:r>
+            <m:r>
+              <w:rPr>
+                <w:rFonts w:ascii="Cambria Math" w:hAnsi="Cambria Math"/>
+              </w:rPr>
+              <m:t>N</m:t>
+            </m:r>
+          </m:e>
+        </m:d>
+        <m:r>
+          <w:rPr>
+            <w:rFonts w:ascii="Cambria Math" w:hAnsi="Cambria Math"/>
+          </w:rPr>
+          <m:t>∪</m:t>
+        </m:r>
+        <m:d>
+          <m:dPr>
+            <m:ctrlPr>
+              <w:rPr>
+                <w:rFonts w:ascii="Cambria Math" w:hAnsi="Cambria Math"/>
+                <w:i/>
+              </w:rPr>
+            </m:ctrlPr>
+          </m:dPr>
+          <m:e>
+            <m:r>
+              <w:rPr>
+                <w:rFonts w:ascii="Cambria Math" w:hAnsi="Cambria Math"/>
+              </w:rPr>
+              <m:t>[]R</m:t>
+            </m:r>
+          </m:e>
+        </m:d>
+      </m:oMath>
+      <w:r>
+        <w:rPr>
+          <w:i/>
+        </w:rPr>
+        <w:t xml:space="preserve">. </w:t>
+      </w:r>
+      <w:r>
+        <w:rPr>
+          <w:iCs/>
+        </w:rPr>
+        <w:t>Термин множество значений обозначает множество возможных значений для всех признаков</w:t>
+      </w:r>
+      <w:r>
+        <w:rPr>
+          <w:iCs/>
+        </w:rPr>
+        <w:t xml:space="preserve">; </w:t>
+      </w:r>
+      <w:r>
+        <w:rPr>
+          <w:iCs/>
+        </w:rPr>
+        <w:t>(Качественные значения, целочисленные и вещественные интервалы).</w:t>
+      </w:r>
+    </w:p>
+    <w:p>
+      <w:pPr>
+        <w:rPr>
+          <w:iCs/>
+          <w:lang w:val="en-US"/>
+        </w:rPr>
+      </w:pPr>
+      <w:r>
+        <w:rPr>
+          <w:iCs/>
+        </w:rPr>
+        <w:t>Определение системы понятий знаний</w:t>
+      </w:r>
+      <w:r>
+        <w:rPr>
+          <w:iCs/>
+          <w:lang w:val="en-US"/>
+        </w:rPr>
+        <w:t>:</w:t>
+      </w:r>
+    </w:p>
+    <w:p>
+      <w:pPr>
+        <w:rPr>
+          <w:iCs/>
+        </w:rPr>
+      </w:pPr>
+      <w:r>
+        <w:rPr>
+          <w:iCs/>
+        </w:rPr>
+        <w:t>Описание сортов терминов для описания знаний</w:t>
+      </w:r>
+      <w:r>
+        <w:rPr>
+          <w:iCs/>
+        </w:rPr>
+        <w:t>:</w:t>
+      </w:r>
+    </w:p>
+    <w:p>
+      <w:pPr>
+        <w:numPr>
+          <w:ilvl w:val="0"/>
+          <w:numId w:val="23"/>
+        </w:numPr>
+        <w:ind w:left="0" w:firstLine="709"/>
+        <w:rPr>
+          <w:iCs/>
+        </w:rPr>
+      </w:pPr>
+      <w:r>
+        <w:rPr>
+          <w:b/>
+          <w:bCs/>
+          <w:i/>
+        </w:rPr>
+        <w:t>Сорт признаки</w:t>
+      </w:r>
+      <w:r>
+        <w:rPr>
+          <w:iCs/>
+          <w:lang w:val="en-US"/>
+        </w:rPr>
+        <w:t xml:space="preserve">: </w:t>
+      </w:r>
+      <m:oMath>
+        <m:r>
+          <w:rPr>
+            <w:rFonts w:ascii="Cambria Math" w:hAnsi="Cambria Math"/>
+            <w:lang w:val="en-US"/>
+          </w:rPr>
+          <m:t>{}</m:t>
+        </m:r>
+        <m:r>
+          <w:rPr>
+            <w:rFonts w:ascii="Cambria Math" w:hAnsi="Cambria Math"/>
+            <w:lang w:val="en-US"/>
+          </w:rPr>
+          <m:t>N\∅</m:t>
+        </m:r>
+      </m:oMath>
+      <w:r>
+        <w:rPr>
+          <w:iCs/>
+          <w:lang w:val="en-US"/>
+        </w:rPr>
+        <w:t>;</w:t>
+      </w:r>
+    </w:p>
+    <w:p>
+      <w:pPr>
+        <w:rPr>
+          <w:iCs/>
+        </w:rPr>
+      </w:pPr>
+      <w:r>
+        <w:rPr>
+          <w:iCs/>
+        </w:rPr>
+        <w:t>Признаки – конечное множество названий эмпирических признаков силуэтов средств передвижения.</w:t>
+      </w:r>
+    </w:p>
+    <w:p>
+      <w:pPr>
+        <w:ind w:firstLine="709"/>
+        <w:jc w:val="left"/>
+        <w:rPr>
+          <w:iCs/>
+        </w:rPr>
+      </w:pPr>
+      <m:oMath>
+        <m:r>
+          <w:rPr>
+            <w:rFonts w:ascii="Cambria Math" w:hAnsi="Cambria Math"/>
+          </w:rPr>
+          <w:lastRenderedPageBreak/>
+          <m:t>Признаки ≡количественные признак</m:t>
+        </m:r>
+        <m:r>
+          <w:rPr>
+            <w:rFonts w:ascii="Cambria Math" w:hAnsi="Cambria Math"/>
+          </w:rPr>
+          <m:t>и</m:t>
+        </m:r>
+        <m:r>
+          <w:rPr>
+            <w:rFonts w:ascii="Cambria Math" w:hAnsi="Cambria Math"/>
+          </w:rPr>
+          <m:t>∪качественные признак</m:t>
+        </m:r>
+        <m:r>
+          <w:rPr>
+            <w:rFonts w:ascii="Cambria Math" w:hAnsi="Cambria Math"/>
+          </w:rPr>
+          <m:t>и</m:t>
+        </m:r>
+      </m:oMath>
+      <w:r>
+        <w:rPr>
+          <w:iCs/>
+        </w:rPr>
+        <w:t>.</w:t>
+      </w:r>
+    </w:p>
+    <w:p>
+      <w:pPr>
+        <w:numPr>
+          <w:ilvl w:val="0"/>
+          <w:numId w:val="23"/>
+        </w:numPr>
+        <w:ind w:left="0" w:firstLine="709"/>
+        <w:rPr>
+          <w:iCs/>
+        </w:rPr>
+      </w:pPr>
+      <w:r>
+        <w:rPr>
+          <w:b/>
+          <w:bCs/>
+          <w:i/>
+        </w:rPr>
+        <w:t>Сорт область возможных значений количественных признаков</w:t>
+      </w:r>
+      <w:r>
+        <w:rPr>
+          <w:iCs/>
+        </w:rPr>
+        <w:t>;</w:t>
+      </w:r>
+    </w:p>
+    <w:p>
+      <w:pPr>
+        <w:rPr>
+          <w:i/>
+          <w:iCs/>
+          <w:lang w:val="en-US"/>
+        </w:rPr>
+      </w:pPr>
+      <m:oMath>
+        <m:r>
+          <w:rPr>
+            <w:rFonts w:ascii="Cambria Math" w:hAnsi="Cambria Math"/>
+          </w:rPr>
+          <m:t>Количественные значения →</m:t>
+        </m:r>
+        <m:r>
+          <w:rPr>
+            <w:rFonts w:ascii="Cambria Math" w:hAnsi="Cambria Math"/>
+            <w:lang w:val="en-US"/>
+          </w:rPr>
+          <m:t>{}R∪[]I</m:t>
+        </m:r>
+      </m:oMath>
+      <w:r>
+        <w:rPr>
+          <w:i/>
+          <w:iCs/>
+          <w:lang w:val="en-US"/>
+        </w:rPr>
+        <w:t>.</w:t>
+      </w:r>
+    </w:p>
+    <w:p>
+      <w:pPr>
+        <w:rPr>
+          <w:i/>
+        </w:rPr>
+      </w:pPr>
+      <w:r>
+        <w:t xml:space="preserve">Область возможных значений количественных признаков обозначает функцию, сопоставляющую каждому количественному признаку объект из множества </w:t>
+      </w:r>
+      <m:oMath>
+        <m:r>
+          <w:rPr>
+            <w:rFonts w:ascii="Cambria Math" w:hAnsi="Cambria Math"/>
+          </w:rPr>
+          <m:t>{}R∪[]I</m:t>
+        </m:r>
+      </m:oMath>
+    </w:p>
+    <w:p>
+      <w:pPr>
+        <w:numPr>
+          <w:ilvl w:val="0"/>
+          <w:numId w:val="23"/>
+        </w:numPr>
+        <w:ind w:left="0" w:firstLine="709"/>
+        <w:rPr>
+          <w:iCs/>
+        </w:rPr>
+      </w:pPr>
+      <w:r>
+        <w:rPr>
+          <w:b/>
+          <w:bCs/>
+          <w:i/>
+        </w:rPr>
+        <w:t>Сорт область возможных значений качественных признаков</w:t>
+      </w:r>
+      <w:r>
+        <w:rPr>
+          <w:iCs/>
+        </w:rPr>
+        <w:t>;</w:t>
+      </w:r>
+    </w:p>
+    <w:p>
+      <w:pPr>
+        <w:rPr>
+          <w:i/>
+          <w:iCs/>
+          <w:lang w:val="en-US"/>
+        </w:rPr>
+      </w:pPr>
+      <m:oMathPara>
+        <m:oMathParaPr>
+          <m:jc m:val="left"/>
+        </m:oMathParaPr>
+        <m:oMath>
+          <m:r>
+            <w:rPr>
+              <w:rFonts w:ascii="Cambria Math" w:hAnsi="Cambria Math"/>
+            </w:rPr>
+            <m:t>Качественные признаки→{}</m:t>
+          </m:r>
+          <m:r>
+            <w:rPr>
+              <w:rFonts w:ascii="Cambria Math" w:hAnsi="Cambria Math"/>
+              <w:lang w:val="en-US"/>
+            </w:rPr>
+            <m:t>N\</m:t>
+          </m:r>
+          <m:r>
+            <w:rPr>
+              <w:rFonts w:ascii="Cambria Math" w:hAnsi="Cambria Math"/>
+              <w:lang w:val="en-US"/>
+            </w:rPr>
+            <m:t>∅</m:t>
+          </m:r>
+        </m:oMath>
+      </m:oMathPara>
+    </w:p>
+    <w:p>
+      <w:pPr>
+        <w:jc w:val="left"/>
+      </w:pPr>
+      <w:r>
+        <w:t xml:space="preserve">Область возможных значений качественных признаков обозначает функцию, сопоставляющую каждому качественному признаку объект из множества </w:t>
+      </w:r>
+      <w:r>
+        <w:t>{}</w:t>
+      </w:r>
+      <m:oMath>
+        <m:r>
+          <w:rPr>
+            <w:rFonts w:ascii="Cambria Math" w:hAnsi="Cambria Math"/>
+          </w:rPr>
+          <m:t>N\∅</m:t>
+        </m:r>
+      </m:oMath>
+    </w:p>
+    <w:p>
+      <w:pPr>
+        <w:numPr>
+          <w:ilvl w:val="0"/>
+          <w:numId w:val="23"/>
+        </w:numPr>
+        <w:ind w:left="0" w:firstLine="709"/>
+        <w:rPr>
+          <w:iCs/>
+        </w:rPr>
+      </w:pPr>
+      <w:r>
+        <w:rPr>
+          <w:b/>
+          <w:bCs/>
+          <w:i/>
+        </w:rPr>
+        <w:t>Сорт класс средства передвижения</w:t>
+      </w:r>
+      <w:r>
+        <w:rPr>
+          <w:iCs/>
+        </w:rPr>
+        <w:t xml:space="preserve">: </w:t>
+      </w:r>
+      <m:oMath>
+        <m:r>
+          <w:rPr>
+            <w:rFonts w:ascii="Cambria Math" w:hAnsi="Cambria Math"/>
+          </w:rPr>
+          <m:t>{}N\∅</m:t>
+        </m:r>
+      </m:oMath>
+      <w:r>
+        <w:rPr>
+          <w:iCs/>
+        </w:rPr>
+        <w:t>;</w:t>
+      </w:r>
+    </w:p>
+    <w:p>
+      <w:pPr>
+        <w:ind w:left="709" w:firstLine="0"/>
+        <w:rPr>
+          <w:iCs/>
+        </w:rPr>
+      </w:pPr>
+      <w:r>
+        <w:rPr>
+          <w:iCs/>
+        </w:rPr>
+        <w:t>Обозначает конечное множество названий классов средств передвижения.</w:t>
+      </w:r>
+    </w:p>
+    <w:p>
+      <w:pPr>
+        <w:numPr>
+          <w:ilvl w:val="0"/>
+          <w:numId w:val="23"/>
+        </w:numPr>
+        <w:ind w:left="0" w:firstLine="709"/>
+        <w:rPr>
+          <w:iCs/>
+        </w:rPr>
+      </w:pPr>
+      <w:r>
+        <w:rPr>
+          <w:b/>
+          <w:bCs/>
+          <w:i/>
+        </w:rPr>
+        <w:t>Сорт возможные значения</w:t>
+      </w:r>
+      <w:r>
+        <w:rPr>
+          <w:iCs/>
+          <w:lang w:val="en-US"/>
+        </w:rPr>
+        <w:t>;</w:t>
+      </w:r>
+    </w:p>
+    <w:p>
+      <w:pPr>
+        <w:rPr>
+          <w:iCs/>
+        </w:rPr>
+      </w:pPr>
+      <m:oMath>
+        <m:r>
+          <w:rPr>
+            <w:rFonts w:ascii="Cambria Math" w:hAnsi="Cambria Math"/>
+          </w:rPr>
+          <m:t>Признаки →множества значени</m:t>
+        </m:r>
+        <m:r>
+          <w:rPr>
+            <w:rFonts w:ascii="Cambria Math" w:hAnsi="Cambria Math"/>
+          </w:rPr>
+          <m:t>й</m:t>
+        </m:r>
+      </m:oMath>
+      <w:r>
+        <w:rPr>
+          <w:iCs/>
+        </w:rPr>
+        <w:t>.</w:t>
+      </w:r>
+    </w:p>
+    <w:p>
+      <w:pPr>
+        <w:pStyle w:val="-a"/>
+      </w:pPr>
+      <w:r>
+        <w:t xml:space="preserve">Возможные значения обозначают функцию, которая </w:t>
+      </w:r>
+      <w:r>
+        <w:tab/>
+        <w:t xml:space="preserve">сопоставляет каждому признаку область возможных значений этого </w:t>
+      </w:r>
+      <w:r>
+        <w:t>признака</w:t>
+      </w:r>
+      <w:r>
+        <w:t>.</w:t>
+      </w:r>
+    </w:p>
+    <w:p>
+      <w:pPr>
+        <w:numPr>
+          <w:ilvl w:val="0"/>
+          <w:numId w:val="23"/>
+        </w:numPr>
+        <w:ind w:left="0" w:firstLine="709"/>
+        <w:rPr>
+          <w:iCs/>
+        </w:rPr>
+      </w:pPr>
+      <w:r>
+        <w:rPr>
+          <w:b/>
+          <w:bCs/>
+          <w:i/>
+        </w:rPr>
+        <w:t>Сорт признаковое описание класса средства передвижения</w:t>
+      </w:r>
+      <w:r>
+        <w:rPr>
+          <w:iCs/>
+        </w:rPr>
+        <w:t>;</w:t>
+      </w:r>
+    </w:p>
+    <w:p>
+      <w:pPr>
+        <w:rPr>
+          <w:iCs/>
+          <w:lang w:val="en-US"/>
+        </w:rPr>
+      </w:pPr>
+      <m:oMath>
+        <m:d>
+          <m:dPr>
+            <m:ctrlPr>
+              <w:rPr>
+                <w:rFonts w:ascii="Cambria Math" w:hAnsi="Cambria Math"/>
+                <w:i/>
+                <w:iCs/>
+              </w:rPr>
+            </m:ctrlPr>
+          </m:dPr>
+          <m:e>
+            <m:r>
+              <w:rPr>
+                <w:rFonts w:ascii="Cambria Math" w:hAnsi="Cambria Math"/>
+              </w:rPr>
+              <m:t>Классы</m:t>
+            </m:r>
+            <m:r>
+              <w:rPr>
+                <w:rFonts w:ascii="Cambria Math" w:hAnsi="Cambria Math"/>
+                <w:lang w:val="en-US"/>
+              </w:rPr>
+              <m:t xml:space="preserve"> </m:t>
+            </m:r>
+            <m:r>
+              <w:rPr>
+                <w:rFonts w:ascii="Cambria Math" w:hAnsi="Cambria Math"/>
+              </w:rPr>
+              <m:t>средств</m:t>
+            </m:r>
+            <m:r>
+              <w:rPr>
+                <w:rFonts w:ascii="Cambria Math" w:hAnsi="Cambria Math"/>
+                <w:lang w:val="en-US"/>
+              </w:rPr>
+              <m:t xml:space="preserve"> </m:t>
+            </m:r>
+            <m:r>
+              <w:rPr>
+                <w:rFonts w:ascii="Cambria Math" w:hAnsi="Cambria Math"/>
+              </w:rPr>
+              <m:t>передвижения</m:t>
+            </m:r>
+          </m:e>
+        </m:d>
+        <m:r>
+          <w:rPr>
+            <w:rFonts w:ascii="Cambria Math" w:hAnsi="Cambria Math"/>
+            <w:lang w:val="en-US"/>
+          </w:rPr>
+          <m:t>→</m:t>
+        </m:r>
+        <m:d>
+          <m:dPr>
+            <m:ctrlPr>
+              <w:rPr>
+                <w:rFonts w:ascii="Cambria Math" w:hAnsi="Cambria Math"/>
+                <w:i/>
+                <w:iCs/>
+              </w:rPr>
+            </m:ctrlPr>
+          </m:dPr>
+          <m:e>
+            <m:r>
+              <w:rPr>
+                <w:rFonts w:ascii="Cambria Math" w:hAnsi="Cambria Math"/>
+                <w:lang w:val="en-US"/>
+              </w:rPr>
+              <m:t>{}</m:t>
+            </m:r>
+            <m:r>
+              <w:rPr>
+                <w:rFonts w:ascii="Cambria Math" w:hAnsi="Cambria Math"/>
+              </w:rPr>
+              <m:t>Признаки</m:t>
+            </m:r>
+          </m:e>
+        </m:d>
+      </m:oMath>
+      <w:r>
+        <w:rPr>
+          <w:iCs/>
+          <w:lang w:val="en-US"/>
+        </w:rPr>
+        <w:t>.</w:t>
+      </w:r>
+    </w:p>
+    <w:p>
+      <w:pPr>
+        <w:rPr>
+          <w:iCs/>
+        </w:rPr>
+      </w:pPr>
+      <w:r>
+        <w:rPr>
+          <w:iCs/>
+        </w:rPr>
+        <w:t xml:space="preserve">Признаковое описание – это </w:t>
+      </w:r>
+      <w:proofErr w:type="gramStart"/>
+      <w:r>
+        <w:rPr>
+          <w:iCs/>
+        </w:rPr>
+        <w:t>функция ,</w:t>
+      </w:r>
+      <w:proofErr w:type="gramEnd"/>
+      <w:r>
+        <w:rPr>
+          <w:iCs/>
+        </w:rPr>
+        <w:t xml:space="preserve"> которая сопоставляет каждому классу средства передвижения подмножество множества </w:t>
+      </w:r>
+      <w:r>
+        <w:rPr>
+          <w:iCs/>
+        </w:rPr>
+        <w:lastRenderedPageBreak/>
+        <w:t>признаков , образующих признаковое описание этого класса средства передвижения.</w:t>
+      </w:r>
+    </w:p>
+    <w:p>
+      <w:pPr>
+        <w:numPr>
+          <w:ilvl w:val="0"/>
+          <w:numId w:val="23"/>
+        </w:numPr>
+        <w:ind w:left="0" w:firstLine="709"/>
+        <w:rPr>
+          <w:iCs/>
+        </w:rPr>
+      </w:pPr>
+      <w:r>
+        <w:rPr>
+          <w:b/>
+          <w:bCs/>
+          <w:i/>
+        </w:rPr>
+        <w:t>Сорт значения для класса средств передвижения</w:t>
+      </w:r>
+      <w:r>
+        <w:rPr>
+          <w:iCs/>
+        </w:rPr>
+        <w:t>;</w:t>
+      </w:r>
+    </w:p>
+    <w:p>
+      <w:pPr>
+        <w:rPr>
+          <w:iCs/>
+        </w:rPr>
+      </w:pPr>
+      <m:oMathPara>
+        <m:oMath>
+          <m:r>
+            <w:rPr>
+              <w:rFonts w:ascii="Cambria Math" w:hAnsi="Cambria Math"/>
+            </w:rPr>
+            <m:t>(</m:t>
+          </m:r>
+          <m:r>
+            <w:rPr>
+              <w:rFonts w:ascii="Cambria Math" w:hAnsi="Cambria Math"/>
+            </w:rPr>
+            <m:t>{(</m:t>
+          </m:r>
+          <m:r>
+            <w:rPr>
+              <w:rFonts w:ascii="Cambria Math" w:hAnsi="Cambria Math"/>
+              <w:lang w:val="en-US"/>
+            </w:rPr>
+            <m:t>v</m:t>
+          </m:r>
+          <m:r>
+            <w:rPr>
+              <w:rFonts w:ascii="Cambria Math" w:hAnsi="Cambria Math"/>
+            </w:rPr>
+            <m:t>:</m:t>
+          </m:r>
+          <m:d>
+            <m:dPr>
+              <m:ctrlPr>
+                <w:rPr>
+                  <w:rFonts w:ascii="Cambria Math" w:hAnsi="Cambria Math"/>
+                  <w:i/>
+                  <w:iCs/>
+                  <w:lang w:val="en-US"/>
+                </w:rPr>
+              </m:ctrlPr>
+            </m:dPr>
+            <m:e>
+              <m:r>
+                <w:rPr>
+                  <w:rFonts w:ascii="Cambria Math" w:hAnsi="Cambria Math"/>
+                </w:rPr>
+                <m:t>классы средств передвижения</m:t>
+              </m:r>
+              <m:r>
+                <w:rPr>
+                  <w:rFonts w:ascii="Cambria Math" w:hAnsi="Cambria Math"/>
+                  <w:lang w:val="en-US"/>
+                </w:rPr>
+                <m:t>,</m:t>
+              </m:r>
+              <m:r>
+                <w:rPr>
+                  <w:rFonts w:ascii="Cambria Math" w:hAnsi="Cambria Math"/>
+                </w:rPr>
+                <m:t xml:space="preserve"> признаки</m:t>
+              </m:r>
+              <m:ctrlPr>
+                <w:rPr>
+                  <w:rFonts w:ascii="Cambria Math" w:hAnsi="Cambria Math"/>
+                  <w:i/>
+                  <w:iCs/>
+                </w:rPr>
+              </m:ctrlPr>
+            </m:e>
+          </m:d>
+          <m:r>
+            <w:rPr>
+              <w:rFonts w:ascii="Cambria Math" w:hAnsi="Cambria Math"/>
+            </w:rPr>
+            <m:t>π</m:t>
+          </m:r>
+          <m:d>
+            <m:dPr>
+              <m:ctrlPr>
+                <w:rPr>
+                  <w:rFonts w:ascii="Cambria Math" w:hAnsi="Cambria Math"/>
+                  <w:i/>
+                  <w:iCs/>
+                </w:rPr>
+              </m:ctrlPr>
+            </m:dPr>
+            <m:e>
+              <m:r>
+                <w:rPr>
+                  <w:rFonts w:ascii="Cambria Math" w:hAnsi="Cambria Math"/>
+                </w:rPr>
+                <m:t>2,v</m:t>
+              </m:r>
+            </m:e>
+          </m:d>
+          <m:r>
+            <w:rPr>
+              <w:rFonts w:ascii="Cambria Math" w:hAnsi="Cambria Math"/>
+            </w:rPr>
+            <w:br/>
+          </m:r>
+        </m:oMath>
+        <m:oMath>
+          <m:r>
+            <w:rPr>
+              <w:rFonts w:ascii="Cambria Math" w:hAnsi="Cambria Math"/>
+            </w:rPr>
+            <m:t>∈признаковое описание средств передвижения (π</m:t>
+          </m:r>
+          <m:d>
+            <m:dPr>
+              <m:ctrlPr>
+                <w:rPr>
+                  <w:rFonts w:ascii="Cambria Math" w:hAnsi="Cambria Math"/>
+                  <w:i/>
+                  <w:iCs/>
+                </w:rPr>
+              </m:ctrlPr>
+            </m:dPr>
+            <m:e>
+              <m:r>
+                <w:rPr>
+                  <w:rFonts w:ascii="Cambria Math" w:hAnsi="Cambria Math"/>
+                </w:rPr>
+                <m:t>1</m:t>
+              </m:r>
+              <m:r>
+                <w:rPr>
+                  <w:rFonts w:ascii="Cambria Math" w:hAnsi="Cambria Math"/>
+                  <w:lang w:val="en-US"/>
+                </w:rPr>
+                <m:t>,v</m:t>
+              </m:r>
+              <m:ctrlPr>
+                <w:rPr>
+                  <w:rFonts w:ascii="Cambria Math" w:hAnsi="Cambria Math"/>
+                  <w:i/>
+                  <w:iCs/>
+                  <w:lang w:val="en-US"/>
+                </w:rPr>
+              </m:ctrlPr>
+            </m:e>
+          </m:d>
+          <m:r>
+            <w:rPr>
+              <w:rFonts w:ascii="Cambria Math" w:hAnsi="Cambria Math"/>
+              <w:lang w:val="en-US"/>
+            </w:rPr>
+            <m:t>)))</m:t>
+          </m:r>
+          <m:r>
+            <w:rPr>
+              <w:rFonts w:ascii="Cambria Math" w:hAnsi="Cambria Math"/>
+            </w:rPr>
+            <m:t>}</m:t>
+          </m:r>
+          <m:r>
+            <w:rPr>
+              <w:rFonts w:ascii="Cambria Math" w:hAnsi="Cambria Math"/>
+            </w:rPr>
+            <m:t>→множество значение).</m:t>
+          </m:r>
+        </m:oMath>
+      </m:oMathPara>
+    </w:p>
+    <w:p>
+      <w:pPr>
+        <w:pStyle w:val="-a"/>
+        <w:ind w:firstLine="562"/>
+      </w:pPr>
+      <w:r>
+        <w:rPr>
+          <w:b/>
+          <w:bCs/>
+          <w:i/>
+          <w:iCs/>
+        </w:rPr>
+        <w:t>Значение класса</w:t>
+      </w:r>
+      <w:r>
+        <w:t xml:space="preserve"> – функция, которая сопоставляет каждому классу средств передвижения и признаку из признакового описания этого </w:t>
+      </w:r>
+      <w:r>
+        <w:t>класса,</w:t>
+      </w:r>
+      <w:r>
+        <w:t xml:space="preserve"> область значений этого признака.</w:t>
+      </w:r>
+    </w:p>
+    <w:p>
+      <w:pPr>
+        <w:pStyle w:val="-a"/>
+        <w:ind w:firstLine="562"/>
+        <w:rPr>
+          <w:lang w:val="en-US"/>
+        </w:rPr>
+      </w:pPr>
+      <w:r>
+        <w:rPr>
+          <w:b/>
+          <w:bCs/>
+        </w:rPr>
+        <w:t>Ограничение целостности знаний</w:t>
+      </w:r>
+      <w:r>
+        <w:rPr>
+          <w:lang w:val="en-US"/>
+        </w:rPr>
+        <w:t>:</w:t>
+      </w:r>
+    </w:p>
+    <w:p>
+      <w:pPr>
+        <w:pStyle w:val="-a"/>
+        <w:numPr>
+          <w:ilvl w:val="0"/>
+          <w:numId w:val="24"/>
+        </w:numPr>
+        <w:ind w:left="0" w:firstLineChars="0" w:firstLine="709"/>
+      </w:pPr>
+      <w:r>
+        <w:t>(</w:t>
+      </w:r>
+      <w:r>
+        <w:rPr>
+          <w:i/>
+          <w:iCs/>
+          <w:lang w:val="en-US"/>
+        </w:rPr>
+        <w:t>v</w:t>
+      </w:r>
+      <w:r>
+        <w:t>:</w:t>
+      </w:r>
+      <w:r>
+        <w:t xml:space="preserve"> класс</w:t>
+      </w:r>
+      <w:r>
+        <w:t xml:space="preserve"> средства передвижения) (признаковое описание класса средств передвижения </w:t>
+      </w:r>
+      <m:oMath>
+        <m:r>
+          <w:rPr>
+            <w:rFonts w:ascii="Cambria Math" w:hAnsi="Cambria Math"/>
+          </w:rPr>
+          <m:t>(v)≠∅</m:t>
+        </m:r>
+      </m:oMath>
+      <w:r>
+        <w:t>)</w:t>
+      </w:r>
+      <w:r>
+        <w:t>;</w:t>
+      </w:r>
+    </w:p>
+    <w:p>
+      <w:pPr>
+        <w:pStyle w:val="-a"/>
+      </w:pPr>
+      <w:r>
+        <w:t xml:space="preserve">Для любого класса средств передвижения множество признаков из признакового пространства </w:t>
+      </w:r>
+      <w:r>
+        <w:t>является непустым множеством.</w:t>
+      </w:r>
+    </w:p>
+    <w:p>
+      <w:pPr>
+        <w:pStyle w:val="-a"/>
+        <w:numPr>
+          <w:ilvl w:val="0"/>
+          <w:numId w:val="24"/>
+        </w:numPr>
+        <w:ind w:left="0" w:firstLineChars="0" w:firstLine="709"/>
+      </w:pPr>
+      <w:r>
+        <w:t>(</w:t>
+      </w:r>
+      <w:r>
+        <w:rPr>
+          <w:lang w:val="en-US"/>
+        </w:rPr>
+        <w:t>v</w:t>
+      </w:r>
+      <w:r>
+        <w:rPr>
+          <w:vertAlign w:val="subscript"/>
+        </w:rPr>
+        <w:t>1</w:t>
+      </w:r>
+      <w:r>
+        <w:t>:</w:t>
+      </w:r>
+      <w:r>
+        <w:t xml:space="preserve"> класс</w:t>
+      </w:r>
+      <w:r>
+        <w:t xml:space="preserve"> средств передвижения) (</w:t>
+      </w:r>
+      <w:r>
+        <w:rPr>
+          <w:lang w:val="en-US"/>
+        </w:rPr>
+        <w:t>v</w:t>
+      </w:r>
+      <w:r>
+        <w:rPr>
+          <w:vertAlign w:val="subscript"/>
+        </w:rPr>
+        <w:t>2</w:t>
+      </w:r>
+      <w:r>
+        <w:t>:</w:t>
+      </w:r>
+      <w:r>
+        <w:t xml:space="preserve"> признаковое</w:t>
+      </w:r>
+      <w:r>
+        <w:t xml:space="preserve"> описание класса средств передвижения (</w:t>
+      </w:r>
+      <w:r>
+        <w:rPr>
+          <w:lang w:val="en-US"/>
+        </w:rPr>
+        <w:t>v</w:t>
+      </w:r>
+      <w:r>
+        <w:rPr>
+          <w:vertAlign w:val="subscript"/>
+        </w:rPr>
+        <w:t>1</w:t>
+      </w:r>
+      <w:r>
+        <w:t>)) (</w:t>
+      </w:r>
+      <w:r>
+        <w:t xml:space="preserve">значение для класса средств передвижения </w:t>
+      </w:r>
+      <m:oMath>
+        <m:r>
+          <w:rPr>
+            <w:rFonts w:ascii="Cambria Math" w:hAnsi="Cambria Math"/>
+          </w:rPr>
+          <m:t>(</m:t>
+        </m:r>
+        <m:sSub>
+          <m:sSubPr>
+            <m:ctrlPr>
+              <w:rPr>
+                <w:rFonts w:ascii="Cambria Math" w:hAnsi="Cambria Math"/>
+                <w:i/>
+              </w:rPr>
+            </m:ctrlPr>
+          </m:sSubPr>
+          <m:e>
+            <m:r>
+              <w:rPr>
+                <w:rFonts w:ascii="Cambria Math" w:hAnsi="Cambria Math"/>
+              </w:rPr>
+              <m:t>v</m:t>
+            </m:r>
+          </m:e>
+          <m:sub>
+            <m:r>
+              <w:rPr>
+                <w:rFonts w:ascii="Cambria Math" w:hAnsi="Cambria Math"/>
+              </w:rPr>
+              <m:t>1</m:t>
+            </m:r>
+          </m:sub>
+        </m:sSub>
+        <m:r>
+          <w:rPr>
+            <w:rFonts w:ascii="Cambria Math" w:hAnsi="Cambria Math"/>
+          </w:rPr>
+          <m:t>,</m:t>
+        </m:r>
+        <m:sSub>
+          <m:sSubPr>
+            <m:ctrlPr>
+              <w:rPr>
+                <w:rFonts w:ascii="Cambria Math" w:hAnsi="Cambria Math"/>
+                <w:i/>
+              </w:rPr>
+            </m:ctrlPr>
+          </m:sSubPr>
+          <m:e>
+            <m:r>
+              <w:rPr>
+                <w:rFonts w:ascii="Cambria Math" w:hAnsi="Cambria Math"/>
+              </w:rPr>
+              <m:t>v</m:t>
+            </m:r>
+          </m:e>
+          <m:sub>
+            <m:r>
+              <w:rPr>
+                <w:rFonts w:ascii="Cambria Math" w:hAnsi="Cambria Math"/>
+              </w:rPr>
+              <m:t>2</m:t>
+            </m:r>
+          </m:sub>
+        </m:sSub>
+        <m:r>
+          <w:rPr>
+            <w:rFonts w:ascii="Cambria Math" w:hAnsi="Cambria Math"/>
+          </w:rPr>
+          <m:t>)≠∅).</m:t>
+        </m:r>
+      </m:oMath>
+    </w:p>
+    <w:p>
+      <w:pPr>
+        <w:pStyle w:val="-a"/>
+        <w:ind w:firstLineChars="0"/>
+      </w:pPr>
+      <w:r>
+        <w:t>Для любого признака,</w:t>
+      </w:r>
+      <w:r>
+        <w:t xml:space="preserve"> относящегося к некоторому классу </w:t>
+      </w:r>
+      <w:r>
+        <w:t>множество значений этого признака,</w:t>
+      </w:r>
+      <w:r>
+        <w:t xml:space="preserve"> содержат хотя бы один элемент.</w:t>
+      </w:r>
+    </w:p>
+    <w:p>
+      <w:pPr>
+        <w:pStyle w:val="-a"/>
+        <w:numPr>
+          <w:ilvl w:val="0"/>
+          <w:numId w:val="24"/>
+        </w:numPr>
+        <w:ind w:left="0" w:firstLineChars="0" w:firstLine="709"/>
+      </w:pPr>
+      <w:r>
+        <w:t>(</w:t>
+      </w:r>
+      <w:r>
+        <w:rPr>
+          <w:lang w:val="en-US"/>
+        </w:rPr>
+        <w:t>v</w:t>
+      </w:r>
+      <w:r>
+        <w:rPr>
+          <w:vertAlign w:val="subscript"/>
+        </w:rPr>
+        <w:t>1</w:t>
+      </w:r>
+      <w:r>
+        <w:t>:</w:t>
+      </w:r>
+      <w:r>
+        <w:t xml:space="preserve"> класс</w:t>
+      </w:r>
+      <w:r>
+        <w:t xml:space="preserve"> средств передвижения) (</w:t>
+      </w:r>
+      <w:r>
+        <w:rPr>
+          <w:lang w:val="en-US"/>
+        </w:rPr>
+        <w:t>v</w:t>
+      </w:r>
+      <w:r>
+        <w:rPr>
+          <w:vertAlign w:val="subscript"/>
+        </w:rPr>
+        <w:t>2</w:t>
+      </w:r>
+      <w:r>
+        <w:t>:</w:t>
+      </w:r>
+      <w:r>
+        <w:t xml:space="preserve"> признаковое</w:t>
+      </w:r>
+      <w:r>
+        <w:t xml:space="preserve"> описание класса средств передвижения </w:t>
+      </w:r>
+      <w:r>
+        <w:t>(</w:t>
+      </w:r>
+      <w:r>
+        <w:rPr>
+          <w:lang w:val="en-US"/>
+        </w:rPr>
+        <w:t>v</w:t>
+      </w:r>
+      <w:r>
+        <w:rPr>
+          <w:vertAlign w:val="subscript"/>
+        </w:rPr>
+        <w:t>1</w:t>
+      </w:r>
+      <w:r>
+        <w:t>)) (</w:t>
+      </w:r>
+      <w:r>
+        <w:t>значения для класса средств передвижения (</w:t>
+      </w:r>
+      <w:r>
+        <w:rPr>
+          <w:lang w:val="en-US"/>
+        </w:rPr>
+        <w:t>v</w:t>
+      </w:r>
+      <w:r>
+        <w:rPr>
+          <w:vertAlign w:val="subscript"/>
+        </w:rPr>
+        <w:t>1</w:t>
+      </w:r>
+      <w:r>
+        <w:t>,</w:t>
+      </w:r>
+      <w:r>
+        <w:t xml:space="preserve"> </w:t>
+      </w:r>
+      <w:r>
+        <w:rPr>
+          <w:lang w:val="en-US"/>
+        </w:rPr>
+        <w:t>v</w:t>
+      </w:r>
+      <w:r>
+        <w:rPr>
+          <w:vertAlign w:val="subscript"/>
+        </w:rPr>
+        <w:t>2</w:t>
+      </w:r>
+      <w:r>
+        <w:t xml:space="preserve">) </w:t>
+      </w:r>
+      <m:oMath>
+        <m:r>
+          <w:rPr>
+            <w:rFonts w:ascii="Cambria Math" w:hAnsi="Cambria Math"/>
+          </w:rPr>
+          <m:t>∈</m:t>
+        </m:r>
+      </m:oMath>
+      <w:r>
+        <w:t xml:space="preserve"> </w:t>
+      </w:r>
+      <w:r>
+        <w:t xml:space="preserve">возможные значения </w:t>
+      </w:r>
+      <w:r>
+        <w:tab/>
+        <w:t>(</w:t>
+      </w:r>
+      <w:r>
+        <w:rPr>
+          <w:lang w:val="en-US"/>
+        </w:rPr>
+        <w:t>v</w:t>
+      </w:r>
+      <w:r>
+        <w:rPr>
+          <w:vertAlign w:val="subscript"/>
+        </w:rPr>
+        <w:t>2</w:t>
+      </w:r>
+      <w:r>
+        <w:t>)).</w:t>
+      </w:r>
+    </w:p>
+    <w:p>
+      <w:pPr>
+        <w:pStyle w:val="-a"/>
+        <w:ind w:firstLineChars="0"/>
+      </w:pPr>
+      <w:r>
+        <w:t>Для любого признака из признакового описания этого класса, множество значений этого класса средств передвижения принадлежит множеству возможных значений этого признака.</w:t>
+      </w:r>
+    </w:p>
+    <w:p>
+      <w:pPr>
+        <w:pStyle w:val="-a"/>
+        <w:ind w:firstLineChars="0"/>
+        <w:rPr>
+          <w:b/>
+          <w:bCs/>
+          <w:lang w:val="en-US"/>
+        </w:rPr>
+      </w:pPr>
+      <w:r>
+        <w:rPr>
+          <w:b/>
+          <w:bCs/>
+        </w:rPr>
+        <w:t>Определение системы понятий действительности</w:t>
+      </w:r>
+      <w:r>
+        <w:rPr>
+          <w:b/>
+          <w:bCs/>
+          <w:lang w:val="en-US"/>
+        </w:rPr>
+        <w:t>:</w:t>
+      </w:r>
+    </w:p>
+    <w:p>
+      <w:pPr>
+        <w:pStyle w:val="-a"/>
+        <w:ind w:firstLineChars="0"/>
+        <w:rPr>
+          <w:b/>
+          <w:bCs/>
+          <w:i/>
+          <w:iCs/>
+        </w:rPr>
+      </w:pPr>
+      <w:r>
+        <w:rPr>
+          <w:b/>
+          <w:bCs/>
+          <w:i/>
+          <w:iCs/>
+        </w:rPr>
+        <w:t>Описание сортов терминов для описания ситуаций</w:t>
+      </w:r>
+      <w:r>
+        <w:rPr>
+          <w:b/>
+          <w:bCs/>
+          <w:i/>
+          <w:iCs/>
+        </w:rPr>
+        <w:t>:</w:t>
+      </w:r>
+    </w:p>
+    <w:p>
+      <w:pPr>
+        <w:pStyle w:val="-a"/>
+        <w:numPr>
+          <w:ilvl w:val="0"/>
+          <w:numId w:val="25"/>
+        </w:numPr>
+        <w:ind w:left="0" w:firstLineChars="0" w:firstLine="709"/>
+      </w:pPr>
+      <w:r>
+        <w:rPr>
+          <w:b/>
+          <w:bCs/>
+          <w:i/>
+          <w:iCs/>
+        </w:rPr>
+        <w:lastRenderedPageBreak/>
+        <w:t>Сорт Класс экземпляра средств передвижения</w:t>
+      </w:r>
+      <w:r>
+        <w:t xml:space="preserve">: </w:t>
+      </w:r>
+      <w:r>
+        <w:t>классы средств передвижения</w:t>
+      </w:r>
+      <w:r>
+        <w:t>.</w:t>
+      </w:r>
+    </w:p>
+    <w:p>
+      <w:pPr>
+        <w:pStyle w:val="-a"/>
+        <w:ind w:firstLineChars="0"/>
+      </w:pPr>
+      <w:r>
+        <w:t>Термин «класс экземпляра средств передвижения» обозначает класс средств передвижения данного экземпляра средств передвижения.</w:t>
+      </w:r>
+    </w:p>
+    <w:p>
+      <w:pPr>
+        <w:pStyle w:val="-a"/>
+        <w:numPr>
+          <w:ilvl w:val="0"/>
+          <w:numId w:val="25"/>
+        </w:numPr>
+        <w:ind w:left="0" w:firstLineChars="0" w:firstLine="709"/>
+      </w:pPr>
+      <w:r>
+        <w:rPr>
+          <w:b/>
+          <w:bCs/>
+          <w:i/>
+          <w:iCs/>
+        </w:rPr>
+        <w:t xml:space="preserve">Сорт Признаковое описание средств </w:t>
+      </w:r>
+      <w:r>
+        <w:rPr>
+          <w:b/>
+          <w:bCs/>
+          <w:i/>
+          <w:iCs/>
+        </w:rPr>
+        <w:t>передвижения:</w:t>
+      </w:r>
+      <w:r>
+        <w:t xml:space="preserve"> {}</w:t>
+      </w:r>
+      <w:r>
+        <w:t xml:space="preserve"> признаки</w:t>
+      </w:r>
+      <w:r>
+        <w:t>.</w:t>
+      </w:r>
+    </w:p>
+    <w:p>
+      <w:pPr>
+        <w:pStyle w:val="-a"/>
+        <w:ind w:firstLineChars="0"/>
+      </w:pPr>
+      <w:r>
+        <w:t>Термин «признаковое описание средств передвижения» обозначает подмножество признаков средств передвижения, которые были определены экспертом.</w:t>
+      </w:r>
+    </w:p>
+    <w:p>
+      <w:pPr>
+        <w:pStyle w:val="-a"/>
+        <w:numPr>
+          <w:ilvl w:val="0"/>
+          <w:numId w:val="25"/>
+        </w:numPr>
+        <w:ind w:left="0" w:firstLineChars="0" w:firstLine="709"/>
+      </w:pPr>
+      <w:r>
+        <w:t>Сорт Значение признака средств передвижения</w:t>
+      </w:r>
+      <w:r>
+        <w:t xml:space="preserve">: </w:t>
+      </w:r>
+      <m:oMath>
+        <m:d>
+          <m:dPr>
+            <m:ctrlPr>
+              <w:rPr>
+                <w:rFonts w:ascii="Cambria Math" w:hAnsi="Cambria Math"/>
+                <w:i/>
+              </w:rPr>
+            </m:ctrlPr>
+          </m:dPr>
+          <m:e>
+            <m:r>
+              <w:rPr>
+                <w:rFonts w:ascii="Cambria Math" w:hAnsi="Cambria Math"/>
+              </w:rPr>
+              <m:t>признаковое описание средств передвижения</m:t>
+            </m:r>
+          </m:e>
+        </m:d>
+        <m:r>
+          <w:rPr>
+            <w:rFonts w:ascii="Cambria Math" w:hAnsi="Cambria Math"/>
+          </w:rPr>
+          <m:t>→множество значений).</m:t>
+        </m:r>
+      </m:oMath>
+    </w:p>
+    <w:p>
+      <w:pPr>
+        <w:pStyle w:val="-a"/>
+        <w:ind w:firstLineChars="0"/>
+      </w:pPr>
+      <w:r>
+        <w:t xml:space="preserve">Термин «Значение признака средств передвижения» обозначает функцию, которая сопоставляет каждому признаку из признакового описания средств передвижения значение этого </w:t>
+      </w:r>
+      <w:r>
+        <w:t>признака</w:t>
+      </w:r>
+      <w:r>
+        <w:t>.</w:t>
+      </w:r>
+    </w:p>
+    <w:p>
+      <w:pPr>
+        <w:pStyle w:val="-a"/>
+        <w:ind w:firstLineChars="0"/>
+        <w:rPr>
+          <w:lang w:val="en-US"/>
+        </w:rPr>
+      </w:pPr>
+      <w:r>
+        <w:rPr>
+          <w:b/>
+          <w:bCs/>
+        </w:rPr>
+        <w:t>Ограничения целостности ситуаций</w:t>
+      </w:r>
+      <w:r>
+        <w:rPr>
+          <w:lang w:val="en-US"/>
+        </w:rPr>
+        <w:t>:</w:t>
+      </w:r>
+    </w:p>
+    <w:p>
+      <w:pPr>
+        <w:pStyle w:val="-a"/>
+        <w:numPr>
+          <w:ilvl w:val="0"/>
+          <w:numId w:val="26"/>
+        </w:numPr>
+        <w:ind w:left="0" w:firstLineChars="0" w:firstLine="709"/>
+      </w:pPr>
+      <w:r>
+        <w:t xml:space="preserve">Признаковое описание средств передвижения </w:t>
+      </w:r>
+      <m:oMath>
+        <m:r>
+          <w:rPr>
+            <w:rFonts w:ascii="Cambria Math" w:hAnsi="Cambria Math"/>
+          </w:rPr>
+          <m:t>≠∅</m:t>
+        </m:r>
+      </m:oMath>
+      <w:r>
+        <w:rPr>
+          <w:lang w:val="en-US"/>
+        </w:rPr>
+        <w:t>;</w:t>
+      </w:r>
+    </w:p>
+    <w:p>
+      <w:pPr>
+        <w:pStyle w:val="-a"/>
+        <w:ind w:firstLineChars="0"/>
+      </w:pPr>
+      <w:r>
+        <w:t>Является непустым множеством признаков.</w:t>
+      </w:r>
+    </w:p>
+    <w:p>
+      <w:pPr>
+        <w:pStyle w:val="-a"/>
+        <w:numPr>
+          <w:ilvl w:val="0"/>
+          <w:numId w:val="26"/>
+        </w:numPr>
+        <w:ind w:left="0" w:firstLineChars="0" w:firstLine="709"/>
+      </w:pPr>
+      <m:oMath>
+        <m:d>
+          <m:dPr>
+            <m:ctrlPr>
+              <w:rPr>
+                <w:rFonts w:ascii="Cambria Math" w:hAnsi="Cambria Math"/>
+                <w:i/>
+              </w:rPr>
+            </m:ctrlPr>
+          </m:dPr>
+          <m:e>
+            <m:r>
+              <w:rPr>
+                <w:rFonts w:ascii="Cambria Math" w:hAnsi="Cambria Math"/>
+              </w:rPr>
+              <m:t>∀ v ∈признаковое описание средств передвижения</m:t>
+            </m:r>
+          </m:e>
+        </m:d>
+      </m:oMath>
+      <w:r>
+        <w:t xml:space="preserve"> значения признаков средств передвижения</w:t>
+      </w:r>
+      <w:r>
+        <w:t xml:space="preserve"> </w:t>
+      </w:r>
+      <m:oMath>
+        <m:d>
+          <m:dPr>
+            <m:ctrlPr>
+              <w:rPr>
+                <w:rFonts w:ascii="Cambria Math" w:hAnsi="Cambria Math"/>
+                <w:i/>
+              </w:rPr>
+            </m:ctrlPr>
+          </m:dPr>
+          <m:e>
+            <m:r>
+              <w:rPr>
+                <w:rFonts w:ascii="Cambria Math" w:hAnsi="Cambria Math"/>
+              </w:rPr>
+              <m:t>v</m:t>
+            </m:r>
+          </m:e>
+        </m:d>
+        <m:r>
+          <w:rPr>
+            <w:rFonts w:ascii="Cambria Math" w:hAnsi="Cambria Math"/>
+          </w:rPr>
+          <m:t xml:space="preserve">∈возможные значения </m:t>
+        </m:r>
+        <m:d>
+          <m:dPr>
+            <m:ctrlPr>
+              <w:rPr>
+                <w:rFonts w:ascii="Cambria Math" w:hAnsi="Cambria Math"/>
+                <w:i/>
+                <w:lang w:val="en-US"/>
+              </w:rPr>
+            </m:ctrlPr>
+          </m:dPr>
+          <m:e>
+            <m:r>
+              <w:rPr>
+                <w:rFonts w:ascii="Cambria Math" w:hAnsi="Cambria Math"/>
+                <w:lang w:val="en-US"/>
+              </w:rPr>
+              <m:t>v</m:t>
+            </m:r>
+          </m:e>
+        </m:d>
+        <m:r>
+          <w:rPr>
+            <w:rFonts w:ascii="Cambria Math" w:hAnsi="Cambria Math"/>
+          </w:rPr>
+          <m:t>;</m:t>
+        </m:r>
+      </m:oMath>
+    </w:p>
+    <w:p>
+      <w:pPr>
+        <w:pStyle w:val="-a"/>
+        <w:ind w:firstLineChars="0"/>
+      </w:pPr>
+      <w:r>
+        <w:t>Любое признаковое описание средств передвижения и его значение принадлежит множеству возможных значений этого признакового описания средств передвижения.</w:t>
+      </w:r>
+    </w:p>
+    <w:p>
+      <w:pPr>
+        <w:pStyle w:val="-a"/>
+        <w:ind w:firstLineChars="0"/>
+        <w:rPr>
+          <w:b/>
+          <w:bCs/>
+        </w:rPr>
+      </w:pPr>
+      <w:r>
+        <w:rPr>
+          <w:b/>
+          <w:bCs/>
+        </w:rPr>
+        <w:t>Связь между знаниями и действительностью</w:t>
+      </w:r>
+      <w:r>
+        <w:rPr>
+          <w:b/>
+          <w:bCs/>
+        </w:rPr>
+        <w:t>:</w:t>
+      </w:r>
+    </w:p>
+    <w:p>
+      <w:pPr>
+        <w:pStyle w:val="-a"/>
+        <w:ind w:firstLineChars="0"/>
+      </w:pPr>
+      <w:r>
+        <w:t xml:space="preserve">Значения признаков из признакового описания класса средств передвижения, входящих в признаковое описание класса средств </w:t>
+      </w:r>
+      <w:r>
+        <w:lastRenderedPageBreak/>
+        <w:t>передвижения,</w:t>
+      </w:r>
+      <w:r>
+        <w:t xml:space="preserve"> к которому принадлежит класс экземпляр средств </w:t>
+      </w:r>
+      <w:r>
+        <w:t>передвижения,</w:t>
+      </w:r>
+      <w:r>
+        <w:t xml:space="preserve"> принадлежат множеству возможных значений этих признаков для данного класса средств передвижения.</w:t>
+      </w:r>
+    </w:p>
+    <w:p>
+      <w:pPr>
+        <w:pStyle w:val="-a"/>
+        <w:ind w:firstLineChars="0" w:firstLine="709"/>
+        <w:rPr>
+          <w:lang w:val="en-US"/>
+        </w:rPr>
+      </w:pPr>
+      <m:oMathPara>
+        <m:oMath>
+          <m:r>
+            <w:rPr>
+              <w:rFonts w:ascii="Cambria Math" w:hAnsi="Cambria Math"/>
+            </w:rPr>
+            <m:t>(</m:t>
+          </m:r>
+          <m:r>
+            <w:rPr>
+              <w:rFonts w:ascii="Cambria Math" w:hAnsi="Cambria Math"/>
+              <w:lang w:val="en-US"/>
+            </w:rPr>
+            <m:t>v:</m:t>
+          </m:r>
+          <m:r>
+            <w:rPr>
+              <w:rFonts w:ascii="Cambria Math" w:hAnsi="Cambria Math"/>
+            </w:rPr>
+            <m:t xml:space="preserve">признаковое описание класса средств передвижения (класс </m:t>
+          </m:r>
+          <m:r>
+            <w:rPr>
+              <w:rFonts w:ascii="Cambria Math" w:hAnsi="Cambria Math"/>
+            </w:rPr>
+            <w:br/>
+          </m:r>
+        </m:oMath>
+        <m:oMath>
+          <m:r>
+            <w:rPr>
+              <w:rFonts w:ascii="Cambria Math" w:hAnsi="Cambria Math"/>
+            </w:rPr>
+            <m:t xml:space="preserve">экземпляра средств передвижения)) (значение признака средств </m:t>
+          </m:r>
+          <m:r>
+            <w:rPr>
+              <w:rFonts w:ascii="Cambria Math" w:hAnsi="Cambria Math"/>
+            </w:rPr>
+            <w:br/>
+          </m:r>
+        </m:oMath>
+        <m:oMath>
+          <m:r>
+            <w:rPr>
+              <w:rFonts w:ascii="Cambria Math" w:hAnsi="Cambria Math"/>
+            </w:rPr>
+            <m:t>предвижения (</m:t>
+          </m:r>
+          <m:r>
+            <w:rPr>
+              <w:rFonts w:ascii="Cambria Math" w:hAnsi="Cambria Math"/>
+              <w:lang w:val="en-US"/>
+            </w:rPr>
+            <m:t>v)) ∈</m:t>
+          </m:r>
+          <m:r>
+            <w:rPr>
+              <w:rFonts w:ascii="Cambria Math" w:hAnsi="Cambria Math"/>
+            </w:rPr>
+            <m:t>(значения признака средств передвижения</m:t>
+          </m:r>
+          <m:r>
+            <w:rPr>
+              <w:rFonts w:ascii="Cambria Math" w:hAnsi="Cambria Math"/>
+            </w:rPr>
+            <w:br/>
+          </m:r>
+        </m:oMath>
+        <m:oMath>
+          <m:r>
+            <w:rPr>
+              <w:rFonts w:ascii="Cambria Math" w:hAnsi="Cambria Math"/>
+            </w:rPr>
+            <m:t xml:space="preserve">(класс экземпляра средств передвижения, </m:t>
+          </m:r>
+          <m:r>
+            <w:rPr>
+              <w:rFonts w:ascii="Cambria Math" w:hAnsi="Cambria Math"/>
+              <w:lang w:val="en-US"/>
+            </w:rPr>
+            <m:t>v)).</m:t>
+          </m:r>
+        </m:oMath>
+      </m:oMathPara>
     </w:p>
     <w:p>
       <w:pPr>
         <w:pStyle w:val="21"/>
         <w:jc w:val="center"/>
       </w:pPr>
-      <w:bookmarkStart w:id="16" w:name="_Toc60415099"/>
+      <w:bookmarkStart w:id="16" w:name="_Toc60516438"/>
       <w:r>
         <w:t>Модель знаний предметной области, представленная множеством предложений описаний значений имён</w:t>
       </w:r>
@@ -5377,7 +7122,7 @@
         <w:pStyle w:val="21"/>
         <w:jc w:val="center"/>
       </w:pPr>
-      <w:bookmarkStart w:id="17" w:name="_Toc60415100"/>
+      <w:bookmarkStart w:id="17" w:name="_Toc60516439"/>
       <w:r>
         <w:t>Построение модели ситуации</w:t>
       </w:r>
@@ -5387,7 +7132,7 @@
       <w:pPr>
         <w:pStyle w:val="1"/>
       </w:pPr>
-      <w:bookmarkStart w:id="18" w:name="_Toc60415101"/>
+      <w:bookmarkStart w:id="18" w:name="_Toc60516440"/>
       <w:r>
         <w:t>Проект системы основанной на знаниях</w:t>
       </w:r>
@@ -5398,7 +7143,7 @@
         <w:pStyle w:val="21"/>
         <w:jc w:val="center"/>
       </w:pPr>
-      <w:bookmarkStart w:id="19" w:name="_Toc60415102"/>
+      <w:bookmarkStart w:id="19" w:name="_Toc60516441"/>
       <w:r>
         <w:t>Архитектура системы</w:t>
       </w:r>
@@ -5409,7 +7154,7 @@
         <w:pStyle w:val="21"/>
         <w:jc w:val="center"/>
       </w:pPr>
-      <w:bookmarkStart w:id="20" w:name="_Toc60415103"/>
+      <w:bookmarkStart w:id="20" w:name="_Toc60516442"/>
       <w:r>
         <w:rPr>
           <w:lang w:val="en-US"/>
@@ -5426,7 +7171,7 @@
         <w:pStyle w:val="21"/>
         <w:jc w:val="center"/>
       </w:pPr>
-      <w:bookmarkStart w:id="21" w:name="_Toc60415104"/>
+      <w:bookmarkStart w:id="21" w:name="_Toc60516443"/>
       <w:r>
         <w:t>Проект интерфейса системы</w:t>
       </w:r>
@@ -5436,7 +7181,7 @@
       <w:pPr>
         <w:pStyle w:val="aff5"/>
       </w:pPr>
-      <w:bookmarkStart w:id="22" w:name="_Toc60415105"/>
+      <w:bookmarkStart w:id="22" w:name="_Toc60516444"/>
       <w:r>
         <w:t>Заключение</w:t>
       </w:r>
@@ -5446,7 +7191,7 @@
       <w:pPr>
         <w:pStyle w:val="aff5"/>
       </w:pPr>
-      <w:bookmarkStart w:id="23" w:name="_Toc60415106"/>
+      <w:bookmarkStart w:id="23" w:name="_Toc60516445"/>
       <w:r>
         <w:t>Список литературы</w:t>
       </w:r>
@@ -5912,6 +7657,92 @@
     </w:lvl>
   </w:abstractNum>
   <w:abstractNum w:abstractNumId="12" w15:restartNumberingAfterBreak="0">
+    <w:nsid w:val="07237178"/>
+    <w:multiLevelType w:val="hybridMultilevel"/>
+    <w:tmpl w:val="5E8EEF46"/>
+    <w:lvl w:ilvl="0" w:tplc="0419000F">
+      <w:start w:val="1"/>
+      <w:numFmt w:val="decimal"/>
+      <w:lvlText w:val="%1."/>
+      <w:lvlJc w:val="left"/>
+      <w:pPr>
+        <w:ind w:left="1426" w:hanging="360"/>
+      </w:pPr>
+    </w:lvl>
+    <w:lvl w:ilvl="1" w:tplc="04190019" w:tentative="1">
+      <w:start w:val="1"/>
+      <w:numFmt w:val="lowerLetter"/>
+      <w:lvlText w:val="%2."/>
+      <w:lvlJc w:val="left"/>
+      <w:pPr>
+        <w:ind w:left="2146" w:hanging="360"/>
+      </w:pPr>
+    </w:lvl>
+    <w:lvl w:ilvl="2" w:tplc="0419001B" w:tentative="1">
+      <w:start w:val="1"/>
+      <w:numFmt w:val="lowerRoman"/>
+      <w:lvlText w:val="%3."/>
+      <w:lvlJc w:val="right"/>
+      <w:pPr>
+        <w:ind w:left="2866" w:hanging="180"/>
+      </w:pPr>
+    </w:lvl>
+    <w:lvl w:ilvl="3" w:tplc="0419000F" w:tentative="1">
+      <w:start w:val="1"/>
+      <w:numFmt w:val="decimal"/>
+      <w:lvlText w:val="%4."/>
+      <w:lvlJc w:val="left"/>
+      <w:pPr>
+        <w:ind w:left="3586" w:hanging="360"/>
+      </w:pPr>
+    </w:lvl>
+    <w:lvl w:ilvl="4" w:tplc="04190019" w:tentative="1">
+      <w:start w:val="1"/>
+      <w:numFmt w:val="lowerLetter"/>
+      <w:lvlText w:val="%5."/>
+      <w:lvlJc w:val="left"/>
+      <w:pPr>
+        <w:ind w:left="4306" w:hanging="360"/>
+      </w:pPr>
+    </w:lvl>
+    <w:lvl w:ilvl="5" w:tplc="0419001B" w:tentative="1">
+      <w:start w:val="1"/>
+      <w:numFmt w:val="lowerRoman"/>
+      <w:lvlText w:val="%6."/>
+      <w:lvlJc w:val="right"/>
+      <w:pPr>
+        <w:ind w:left="5026" w:hanging="180"/>
+      </w:pPr>
+    </w:lvl>
+    <w:lvl w:ilvl="6" w:tplc="0419000F" w:tentative="1">
+      <w:start w:val="1"/>
+      <w:numFmt w:val="decimal"/>
+      <w:lvlText w:val="%7."/>
+      <w:lvlJc w:val="left"/>
+      <w:pPr>
+        <w:ind w:left="5746" w:hanging="360"/>
+      </w:pPr>
+    </w:lvl>
+    <w:lvl w:ilvl="7" w:tplc="04190019" w:tentative="1">
+      <w:start w:val="1"/>
+      <w:numFmt w:val="lowerLetter"/>
+      <w:lvlText w:val="%8."/>
+      <w:lvlJc w:val="left"/>
+      <w:pPr>
+        <w:ind w:left="6466" w:hanging="360"/>
+      </w:pPr>
+    </w:lvl>
+    <w:lvl w:ilvl="8" w:tplc="0419001B" w:tentative="1">
+      <w:start w:val="1"/>
+      <w:numFmt w:val="lowerRoman"/>
+      <w:lvlText w:val="%9."/>
+      <w:lvlJc w:val="right"/>
+      <w:pPr>
+        <w:ind w:left="7186" w:hanging="180"/>
+      </w:pPr>
+    </w:lvl>
+  </w:abstractNum>
+  <w:abstractNum w:abstractNumId="13" w15:restartNumberingAfterBreak="0">
     <w:nsid w:val="158D75D0"/>
     <w:multiLevelType w:val="multilevel"/>
     <w:tmpl w:val="04190025"/>
@@ -6006,7 +7837,93 @@
       </w:pPr>
     </w:lvl>
   </w:abstractNum>
-  <w:abstractNum w:abstractNumId="13" w15:restartNumberingAfterBreak="0">
+  <w:abstractNum w:abstractNumId="14" w15:restartNumberingAfterBreak="0">
+    <w:nsid w:val="206166A3"/>
+    <w:multiLevelType w:val="hybridMultilevel"/>
+    <w:tmpl w:val="08FCFE88"/>
+    <w:lvl w:ilvl="0" w:tplc="0419000F">
+      <w:start w:val="1"/>
+      <w:numFmt w:val="decimal"/>
+      <w:lvlText w:val="%1."/>
+      <w:lvlJc w:val="left"/>
+      <w:pPr>
+        <w:ind w:left="1426" w:hanging="360"/>
+      </w:pPr>
+    </w:lvl>
+    <w:lvl w:ilvl="1" w:tplc="04190019" w:tentative="1">
+      <w:start w:val="1"/>
+      <w:numFmt w:val="lowerLetter"/>
+      <w:lvlText w:val="%2."/>
+      <w:lvlJc w:val="left"/>
+      <w:pPr>
+        <w:ind w:left="2146" w:hanging="360"/>
+      </w:pPr>
+    </w:lvl>
+    <w:lvl w:ilvl="2" w:tplc="0419001B" w:tentative="1">
+      <w:start w:val="1"/>
+      <w:numFmt w:val="lowerRoman"/>
+      <w:lvlText w:val="%3."/>
+      <w:lvlJc w:val="right"/>
+      <w:pPr>
+        <w:ind w:left="2866" w:hanging="180"/>
+      </w:pPr>
+    </w:lvl>
+    <w:lvl w:ilvl="3" w:tplc="0419000F" w:tentative="1">
+      <w:start w:val="1"/>
+      <w:numFmt w:val="decimal"/>
+      <w:lvlText w:val="%4."/>
+      <w:lvlJc w:val="left"/>
+      <w:pPr>
+        <w:ind w:left="3586" w:hanging="360"/>
+      </w:pPr>
+    </w:lvl>
+    <w:lvl w:ilvl="4" w:tplc="04190019" w:tentative="1">
+      <w:start w:val="1"/>
+      <w:numFmt w:val="lowerLetter"/>
+      <w:lvlText w:val="%5."/>
+      <w:lvlJc w:val="left"/>
+      <w:pPr>
+        <w:ind w:left="4306" w:hanging="360"/>
+      </w:pPr>
+    </w:lvl>
+    <w:lvl w:ilvl="5" w:tplc="0419001B" w:tentative="1">
+      <w:start w:val="1"/>
+      <w:numFmt w:val="lowerRoman"/>
+      <w:lvlText w:val="%6."/>
+      <w:lvlJc w:val="right"/>
+      <w:pPr>
+        <w:ind w:left="5026" w:hanging="180"/>
+      </w:pPr>
+    </w:lvl>
+    <w:lvl w:ilvl="6" w:tplc="0419000F" w:tentative="1">
+      <w:start w:val="1"/>
+      <w:numFmt w:val="decimal"/>
+      <w:lvlText w:val="%7."/>
+      <w:lvlJc w:val="left"/>
+      <w:pPr>
+        <w:ind w:left="5746" w:hanging="360"/>
+      </w:pPr>
+    </w:lvl>
+    <w:lvl w:ilvl="7" w:tplc="04190019" w:tentative="1">
+      <w:start w:val="1"/>
+      <w:numFmt w:val="lowerLetter"/>
+      <w:lvlText w:val="%8."/>
+      <w:lvlJc w:val="left"/>
+      <w:pPr>
+        <w:ind w:left="6466" w:hanging="360"/>
+      </w:pPr>
+    </w:lvl>
+    <w:lvl w:ilvl="8" w:tplc="0419001B" w:tentative="1">
+      <w:start w:val="1"/>
+      <w:numFmt w:val="lowerRoman"/>
+      <w:lvlText w:val="%9."/>
+      <w:lvlJc w:val="right"/>
+      <w:pPr>
+        <w:ind w:left="7186" w:hanging="180"/>
+      </w:pPr>
+    </w:lvl>
+  </w:abstractNum>
+  <w:abstractNum w:abstractNumId="15" w15:restartNumberingAfterBreak="0">
     <w:nsid w:val="314437FD"/>
     <w:multiLevelType w:val="multilevel"/>
     <w:tmpl w:val="7BAAB87E"/>
@@ -6119,7 +8036,93 @@
       </w:rPr>
     </w:lvl>
   </w:abstractNum>
-  <w:abstractNum w:abstractNumId="14" w15:restartNumberingAfterBreak="0">
+  <w:abstractNum w:abstractNumId="16" w15:restartNumberingAfterBreak="0">
+    <w:nsid w:val="3265789D"/>
+    <w:multiLevelType w:val="hybridMultilevel"/>
+    <w:tmpl w:val="08FCFE88"/>
+    <w:lvl w:ilvl="0" w:tplc="0419000F">
+      <w:start w:val="1"/>
+      <w:numFmt w:val="decimal"/>
+      <w:lvlText w:val="%1."/>
+      <w:lvlJc w:val="left"/>
+      <w:pPr>
+        <w:ind w:left="1426" w:hanging="360"/>
+      </w:pPr>
+    </w:lvl>
+    <w:lvl w:ilvl="1" w:tplc="04190019" w:tentative="1">
+      <w:start w:val="1"/>
+      <w:numFmt w:val="lowerLetter"/>
+      <w:lvlText w:val="%2."/>
+      <w:lvlJc w:val="left"/>
+      <w:pPr>
+        <w:ind w:left="2146" w:hanging="360"/>
+      </w:pPr>
+    </w:lvl>
+    <w:lvl w:ilvl="2" w:tplc="0419001B" w:tentative="1">
+      <w:start w:val="1"/>
+      <w:numFmt w:val="lowerRoman"/>
+      <w:lvlText w:val="%3."/>
+      <w:lvlJc w:val="right"/>
+      <w:pPr>
+        <w:ind w:left="2866" w:hanging="180"/>
+      </w:pPr>
+    </w:lvl>
+    <w:lvl w:ilvl="3" w:tplc="0419000F" w:tentative="1">
+      <w:start w:val="1"/>
+      <w:numFmt w:val="decimal"/>
+      <w:lvlText w:val="%4."/>
+      <w:lvlJc w:val="left"/>
+      <w:pPr>
+        <w:ind w:left="3586" w:hanging="360"/>
+      </w:pPr>
+    </w:lvl>
+    <w:lvl w:ilvl="4" w:tplc="04190019" w:tentative="1">
+      <w:start w:val="1"/>
+      <w:numFmt w:val="lowerLetter"/>
+      <w:lvlText w:val="%5."/>
+      <w:lvlJc w:val="left"/>
+      <w:pPr>
+        <w:ind w:left="4306" w:hanging="360"/>
+      </w:pPr>
+    </w:lvl>
+    <w:lvl w:ilvl="5" w:tplc="0419001B" w:tentative="1">
+      <w:start w:val="1"/>
+      <w:numFmt w:val="lowerRoman"/>
+      <w:lvlText w:val="%6."/>
+      <w:lvlJc w:val="right"/>
+      <w:pPr>
+        <w:ind w:left="5026" w:hanging="180"/>
+      </w:pPr>
+    </w:lvl>
+    <w:lvl w:ilvl="6" w:tplc="0419000F" w:tentative="1">
+      <w:start w:val="1"/>
+      <w:numFmt w:val="decimal"/>
+      <w:lvlText w:val="%7."/>
+      <w:lvlJc w:val="left"/>
+      <w:pPr>
+        <w:ind w:left="5746" w:hanging="360"/>
+      </w:pPr>
+    </w:lvl>
+    <w:lvl w:ilvl="7" w:tplc="04190019" w:tentative="1">
+      <w:start w:val="1"/>
+      <w:numFmt w:val="lowerLetter"/>
+      <w:lvlText w:val="%8."/>
+      <w:lvlJc w:val="left"/>
+      <w:pPr>
+        <w:ind w:left="6466" w:hanging="360"/>
+      </w:pPr>
+    </w:lvl>
+    <w:lvl w:ilvl="8" w:tplc="0419001B" w:tentative="1">
+      <w:start w:val="1"/>
+      <w:numFmt w:val="lowerRoman"/>
+      <w:lvlText w:val="%9."/>
+      <w:lvlJc w:val="right"/>
+      <w:pPr>
+        <w:ind w:left="7186" w:hanging="180"/>
+      </w:pPr>
+    </w:lvl>
+  </w:abstractNum>
+  <w:abstractNum w:abstractNumId="17" w15:restartNumberingAfterBreak="0">
     <w:nsid w:val="363F1633"/>
     <w:multiLevelType w:val="multilevel"/>
     <w:tmpl w:val="363F1633"/>
@@ -6259,7 +8262,7 @@
       </w:rPr>
     </w:lvl>
   </w:abstractNum>
-  <w:abstractNum w:abstractNumId="15" w15:restartNumberingAfterBreak="0">
+  <w:abstractNum w:abstractNumId="18" w15:restartNumberingAfterBreak="0">
     <w:nsid w:val="3D6621C6"/>
     <w:multiLevelType w:val="multilevel"/>
     <w:tmpl w:val="0419001D"/>
@@ -6345,7 +8348,7 @@
       </w:pPr>
     </w:lvl>
   </w:abstractNum>
-  <w:abstractNum w:abstractNumId="16" w15:restartNumberingAfterBreak="0">
+  <w:abstractNum w:abstractNumId="19" w15:restartNumberingAfterBreak="0">
     <w:nsid w:val="3FD5196F"/>
     <w:multiLevelType w:val="hybridMultilevel"/>
     <w:tmpl w:val="F614FEE8"/>
@@ -6458,7 +8461,93 @@
       </w:rPr>
     </w:lvl>
   </w:abstractNum>
-  <w:abstractNum w:abstractNumId="17" w15:restartNumberingAfterBreak="0">
+  <w:abstractNum w:abstractNumId="20" w15:restartNumberingAfterBreak="0">
+    <w:nsid w:val="4F704257"/>
+    <w:multiLevelType w:val="hybridMultilevel"/>
+    <w:tmpl w:val="13DC4D70"/>
+    <w:lvl w:ilvl="0" w:tplc="0419000F">
+      <w:start w:val="1"/>
+      <w:numFmt w:val="decimal"/>
+      <w:lvlText w:val="%1."/>
+      <w:lvlJc w:val="left"/>
+      <w:pPr>
+        <w:ind w:left="1426" w:hanging="360"/>
+      </w:pPr>
+    </w:lvl>
+    <w:lvl w:ilvl="1" w:tplc="04190019" w:tentative="1">
+      <w:start w:val="1"/>
+      <w:numFmt w:val="lowerLetter"/>
+      <w:lvlText w:val="%2."/>
+      <w:lvlJc w:val="left"/>
+      <w:pPr>
+        <w:ind w:left="2146" w:hanging="360"/>
+      </w:pPr>
+    </w:lvl>
+    <w:lvl w:ilvl="2" w:tplc="0419001B" w:tentative="1">
+      <w:start w:val="1"/>
+      <w:numFmt w:val="lowerRoman"/>
+      <w:lvlText w:val="%3."/>
+      <w:lvlJc w:val="right"/>
+      <w:pPr>
+        <w:ind w:left="2866" w:hanging="180"/>
+      </w:pPr>
+    </w:lvl>
+    <w:lvl w:ilvl="3" w:tplc="0419000F" w:tentative="1">
+      <w:start w:val="1"/>
+      <w:numFmt w:val="decimal"/>
+      <w:lvlText w:val="%4."/>
+      <w:lvlJc w:val="left"/>
+      <w:pPr>
+        <w:ind w:left="3586" w:hanging="360"/>
+      </w:pPr>
+    </w:lvl>
+    <w:lvl w:ilvl="4" w:tplc="04190019" w:tentative="1">
+      <w:start w:val="1"/>
+      <w:numFmt w:val="lowerLetter"/>
+      <w:lvlText w:val="%5."/>
+      <w:lvlJc w:val="left"/>
+      <w:pPr>
+        <w:ind w:left="4306" w:hanging="360"/>
+      </w:pPr>
+    </w:lvl>
+    <w:lvl w:ilvl="5" w:tplc="0419001B" w:tentative="1">
+      <w:start w:val="1"/>
+      <w:numFmt w:val="lowerRoman"/>
+      <w:lvlText w:val="%6."/>
+      <w:lvlJc w:val="right"/>
+      <w:pPr>
+        <w:ind w:left="5026" w:hanging="180"/>
+      </w:pPr>
+    </w:lvl>
+    <w:lvl w:ilvl="6" w:tplc="0419000F" w:tentative="1">
+      <w:start w:val="1"/>
+      <w:numFmt w:val="decimal"/>
+      <w:lvlText w:val="%7."/>
+      <w:lvlJc w:val="left"/>
+      <w:pPr>
+        <w:ind w:left="5746" w:hanging="360"/>
+      </w:pPr>
+    </w:lvl>
+    <w:lvl w:ilvl="7" w:tplc="04190019" w:tentative="1">
+      <w:start w:val="1"/>
+      <w:numFmt w:val="lowerLetter"/>
+      <w:lvlText w:val="%8."/>
+      <w:lvlJc w:val="left"/>
+      <w:pPr>
+        <w:ind w:left="6466" w:hanging="360"/>
+      </w:pPr>
+    </w:lvl>
+    <w:lvl w:ilvl="8" w:tplc="0419001B" w:tentative="1">
+      <w:start w:val="1"/>
+      <w:numFmt w:val="lowerRoman"/>
+      <w:lvlText w:val="%9."/>
+      <w:lvlJc w:val="right"/>
+      <w:pPr>
+        <w:ind w:left="7186" w:hanging="180"/>
+      </w:pPr>
+    </w:lvl>
+  </w:abstractNum>
+  <w:abstractNum w:abstractNumId="21" w15:restartNumberingAfterBreak="0">
     <w:nsid w:val="5776A7D1"/>
     <w:multiLevelType w:val="singleLevel"/>
     <w:tmpl w:val="5776A7D1"/>
@@ -6479,7 +8568,7 @@
       </w:rPr>
     </w:lvl>
   </w:abstractNum>
-  <w:abstractNum w:abstractNumId="18" w15:restartNumberingAfterBreak="0">
+  <w:abstractNum w:abstractNumId="22" w15:restartNumberingAfterBreak="0">
     <w:nsid w:val="6F40289C"/>
     <w:multiLevelType w:val="hybridMultilevel"/>
     <w:tmpl w:val="6680C548"/>
@@ -6565,7 +8654,7 @@
       </w:pPr>
     </w:lvl>
   </w:abstractNum>
-  <w:abstractNum w:abstractNumId="19" w15:restartNumberingAfterBreak="0">
+  <w:abstractNum w:abstractNumId="23" w15:restartNumberingAfterBreak="0">
     <w:nsid w:val="7E444FF4"/>
     <w:multiLevelType w:val="multilevel"/>
     <w:tmpl w:val="07C6BBA4"/>
@@ -6712,7 +8801,7 @@
     <w:abstractNumId w:val="0"/>
   </w:num>
   <w:num w:numId="12">
-    <w:abstractNumId w:val="17"/>
+    <w:abstractNumId w:val="21"/>
   </w:num>
   <w:num w:numId="13">
     <w:abstractNumId w:val="0"/>
@@ -6721,22 +8810,22 @@
     </w:lvlOverride>
   </w:num>
   <w:num w:numId="14">
-    <w:abstractNumId w:val="14"/>
+    <w:abstractNumId w:val="17"/>
   </w:num>
   <w:num w:numId="15">
     <w:abstractNumId w:val="1"/>
   </w:num>
   <w:num w:numId="16">
-    <w:abstractNumId w:val="13"/>
+    <w:abstractNumId w:val="15"/>
   </w:num>
   <w:num w:numId="17">
-    <w:abstractNumId w:val="15"/>
+    <w:abstractNumId w:val="18"/>
   </w:num>
   <w:num w:numId="18">
-    <w:abstractNumId w:val="19"/>
+    <w:abstractNumId w:val="23"/>
   </w:num>
   <w:num w:numId="19">
-    <w:abstractNumId w:val="12"/>
+    <w:abstractNumId w:val="13"/>
   </w:num>
   <w:num w:numId="20">
     <w:abstractNumId w:val="0"/>
@@ -6769,10 +8858,22 @@
     </w:lvlOverride>
   </w:num>
   <w:num w:numId="21">
-    <w:abstractNumId w:val="16"/>
+    <w:abstractNumId w:val="19"/>
   </w:num>
   <w:num w:numId="22">
-    <w:abstractNumId w:val="18"/>
+    <w:abstractNumId w:val="22"/>
+  </w:num>
+  <w:num w:numId="23">
+    <w:abstractNumId w:val="20"/>
+  </w:num>
+  <w:num w:numId="24">
+    <w:abstractNumId w:val="12"/>
+  </w:num>
+  <w:num w:numId="25">
+    <w:abstractNumId w:val="14"/>
+  </w:num>
+  <w:num w:numId="26">
+    <w:abstractNumId w:val="16"/>
   </w:num>
 </w:numbering>
 </file>
@@ -7390,7 +9491,6 @@
   <w:style w:type="character" w:default="1" w:styleId="a2">
     <w:name w:val="Default Paragraph Font"/>
     <w:uiPriority w:val="1"/>
-    <w:semiHidden/>
     <w:unhideWhenUsed/>
   </w:style>
   <w:style w:type="table" w:default="1" w:styleId="a3">
@@ -12645,7 +14745,7 @@
 </file>
 
 <file path=customXml/itemProps2.xml><?xml version="1.0" encoding="utf-8"?>
-<ds:datastoreItem xmlns:ds="http://schemas.openxmlformats.org/officeDocument/2006/customXml" ds:itemID="{72E200B4-841A-49E9-9AF2-A3F908563BC9}">
+<ds:datastoreItem xmlns:ds="http://schemas.openxmlformats.org/officeDocument/2006/customXml" ds:itemID="{BBE93E63-54EB-42B7-A9C4-FF80E26BCE2B}">
   <ds:schemaRefs>
     <ds:schemaRef ds:uri="http://schemas.openxmlformats.org/officeDocument/2006/bibliography"/>
   </ds:schemaRefs>

</xml_diff>

<commit_message>
added model of situation
</commit_message>
<xml_diff>
--- a/задача классификации vehicle.docx
+++ b/задача классификации vehicle.docx
@@ -211,7 +211,7 @@
           </mc:Choice>
           <mc:Fallback>
             <w:pict>
-              <v:line w14:anchorId="07F72669" id="Прямая соединительная линия 9" o:spid="_x0000_s1026" style="position:absolute;flip:y;z-index:251659264;visibility:visible;mso-wrap-style:square;mso-width-percent:0;mso-height-percent:0;mso-wrap-distance-left:9pt;mso-wrap-distance-top:0;mso-wrap-distance-right:9pt;mso-wrap-distance-bottom:0;mso-position-horizontal:absolute;mso-position-horizontal-relative:text;mso-position-vertical:absolute;mso-position-vertical-relative:text;mso-width-percent:0;mso-height-percent:0;mso-width-relative:page;mso-height-relative:page" from="-7.65pt,7.55pt" to="468pt,9.7pt" o:gfxdata="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" strokeweight="4.5pt">
+              <v:line w14:anchorId="6E3F4442" id="Прямая соединительная линия 9" o:spid="_x0000_s1026" style="position:absolute;flip:y;z-index:251659264;visibility:visible;mso-wrap-style:square;mso-width-percent:0;mso-height-percent:0;mso-wrap-distance-left:9pt;mso-wrap-distance-top:0;mso-wrap-distance-right:9pt;mso-wrap-distance-bottom:0;mso-position-horizontal:absolute;mso-position-horizontal-relative:text;mso-position-vertical:absolute;mso-position-vertical-relative:text;mso-width-percent:0;mso-height-percent:0;mso-width-relative:page;mso-height-relative:page" from="-7.65pt,7.55pt" to="468pt,9.7pt" o:gfxdata="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" strokeweight="4.5pt">
                 <v:stroke linestyle="thickThin"/>
               </v:line>
             </w:pict>
@@ -11845,6 +11845,9 @@
       <w:pPr>
         <w:pStyle w:val="-a"/>
         <w:ind w:firstLineChars="0"/>
+        <w:rPr>
+          <w:lang w:val="en-US"/>
+        </w:rPr>
       </w:pPr>
       <w:r>
         <w:t>Фургон</w:t>
@@ -12656,20 +12659,756 @@
       <w:r>
         <w:t>.</w:t>
       </w:r>
-      <w:bookmarkStart w:id="16" w:name="_GoBack"/>
-      <w:bookmarkEnd w:id="16"/>
+      <w:r>
+        <w:tab/>
+      </w:r>
     </w:p>
     <w:p>
       <w:pPr>
         <w:pStyle w:val="21"/>
         <w:jc w:val="center"/>
       </w:pPr>
-      <w:bookmarkStart w:id="17" w:name="_Toc60516439"/>
+      <w:bookmarkStart w:id="16" w:name="_Toc60516439"/>
+      <w:r>
+        <w:t>Построение модели ситуации</w:t>
+      </w:r>
+      <w:bookmarkEnd w:id="16"/>
+    </w:p>
+    <w:p>
+      <w:r>
+        <w:t xml:space="preserve">Класс средства передвижения </w:t>
+      </w:r>
+      <m:oMath>
+        <m:r>
+          <w:rPr>
+            <w:rFonts w:ascii="Cambria Math" w:hAnsi="Cambria Math"/>
+          </w:rPr>
+          <m:t>≡</m:t>
+        </m:r>
+      </m:oMath>
+      <w:r>
+        <w:t xml:space="preserve"> Фургон</w:t>
+      </w:r>
+      <w:r>
+        <w:t>.</w:t>
+      </w:r>
+    </w:p>
+    <w:p>
       <w:r>
         <w:lastRenderedPageBreak/>
-        <w:t>Построение модели ситуации</w:t>
-      </w:r>
+        <w:t xml:space="preserve">Признаковое описание средства передвижения </w:t>
+      </w:r>
+      <m:oMath>
+        <m:r>
+          <w:rPr>
+            <w:rFonts w:ascii="Cambria Math" w:hAnsi="Cambria Math"/>
+          </w:rPr>
+          <m:t>≡</m:t>
+        </m:r>
+      </m:oMath>
+      <w:r>
+        <w:t xml:space="preserve"> </w:t>
+      </w:r>
+      <w:r>
+        <w:t xml:space="preserve">{ Компактность, </w:t>
+      </w:r>
+      <w:proofErr w:type="spellStart"/>
+      <w:r>
+        <w:t>Циркулярность</w:t>
+      </w:r>
+      <w:proofErr w:type="spellEnd"/>
+      <w:r>
+        <w:t xml:space="preserve">, Дистанционная </w:t>
+      </w:r>
+      <w:proofErr w:type="spellStart"/>
+      <w:r>
+        <w:t>циркулярность</w:t>
+      </w:r>
+      <w:proofErr w:type="spellEnd"/>
+      <w:r>
+        <w:t>, Соотношение радиуса ,Соотношение сторон по ос</w:t>
+      </w:r>
+      <w:r>
+        <w:t>и</w:t>
+      </w:r>
+      <w:r>
+        <w:t xml:space="preserve">, Максимальное соотношение сторон, Рассеяние, Вытянутость, Прямоугольность по оси, Максимальная длина прямоугольной области, Масштабированная разница по главной оси, Масштабированная разница по малой оси, Масштабный радиус </w:t>
+      </w:r>
+      <w:proofErr w:type="spellStart"/>
+      <w:r>
+        <w:t>гирации</w:t>
+      </w:r>
+      <w:proofErr w:type="spellEnd"/>
+      <w:r>
+        <w:t>, Асимметрия относительно большей оси, Асимметрия относительно малой оси, Коэффициент эксцесса по главной оси, Коэффициент эксцесса по малой оси, Коэффициент углублённости}</w:t>
+      </w:r>
+      <w:r>
+        <w:t>.</w:t>
+      </w:r>
+    </w:p>
+    <w:p>
+      <w:r>
+        <w:t xml:space="preserve">Значение признаков средства передвижения </w:t>
+      </w:r>
+      <m:oMath>
+        <m:r>
+          <w:rPr>
+            <w:rFonts w:ascii="Cambria Math" w:hAnsi="Cambria Math"/>
+          </w:rPr>
+          <m:t>≡</m:t>
+        </m:r>
+        <m:r>
+          <w:rPr>
+            <w:rFonts w:ascii="Cambria Math" w:hAnsi="Cambria Math"/>
+          </w:rPr>
+          <m:t>(λ(</m:t>
+        </m:r>
+        <m:r>
+          <w:rPr>
+            <w:rFonts w:ascii="Cambria Math" w:hAnsi="Cambria Math"/>
+            <w:lang w:val="en-US"/>
+          </w:rPr>
+          <m:t>v</m:t>
+        </m:r>
+        <m:r>
+          <w:rPr>
+            <w:rFonts w:ascii="Cambria Math" w:hAnsi="Cambria Math"/>
+          </w:rPr>
+          <m:t>:</m:t>
+        </m:r>
+      </m:oMath>
+      <w:r>
+        <w:t xml:space="preserve"> </w:t>
+      </w:r>
+      <w:r>
+        <w:t xml:space="preserve">{ Компактность, </w:t>
+      </w:r>
+      <w:proofErr w:type="spellStart"/>
+      <w:r>
+        <w:t>Циркулярность</w:t>
+      </w:r>
+      <w:proofErr w:type="spellEnd"/>
+      <w:r>
+        <w:t xml:space="preserve">, Дистанционная </w:t>
+      </w:r>
+      <w:proofErr w:type="spellStart"/>
+      <w:r>
+        <w:t>циркулярность</w:t>
+      </w:r>
+      <w:proofErr w:type="spellEnd"/>
+      <w:r>
+        <w:t>, Соотношение радиуса ,Соотношение сторон по ос</w:t>
+      </w:r>
+      <w:r>
+        <w:t>и</w:t>
+      </w:r>
+      <w:r>
+        <w:t xml:space="preserve">, Максимальное соотношение сторон, Рассеяние, Вытянутость, Прямоугольность по оси, Максимальная длина прямоугольной области, Масштабированная разница по главной оси, Масштабированная разница по малой оси, Масштабный радиус </w:t>
+      </w:r>
+      <w:proofErr w:type="spellStart"/>
+      <w:r>
+        <w:t>гирации</w:t>
+      </w:r>
+      <w:proofErr w:type="spellEnd"/>
+      <w:r>
+        <w:t>, Асимметрия относительно большей оси, Асимметрия относительно малой оси, Коэффициент эксцесса по главной оси, Коэффициент эксцесса по малой оси, Коэффициент углублённости}</w:t>
+      </w:r>
+      <w:r>
+        <w:t>)/</w:t>
+      </w:r>
+    </w:p>
+    <w:p>
+      <w:r>
+        <w:t>(</w:t>
+      </w:r>
+      <w:r>
+        <w:rPr>
+          <w:lang w:val="en-US"/>
+        </w:rPr>
+        <w:t>v</w:t>
+      </w:r>
+      <w:r>
+        <w:t xml:space="preserve">= </w:t>
+      </w:r>
+      <w:r>
+        <w:t>Компактность</w:t>
+      </w:r>
+      <w:r>
+        <w:t xml:space="preserve"> </w:t>
+      </w:r>
+      <m:oMath>
+        <m:r>
+          <w:rPr>
+            <w:rFonts w:ascii="Cambria Math" w:hAnsi="Cambria Math"/>
+          </w:rPr>
+          <m:t>⇒</m:t>
+        </m:r>
+      </m:oMath>
+      <w:r>
+        <w:t>85</w:t>
+      </w:r>
+      <w:r>
+        <w:t>),</w:t>
+      </w:r>
+      <w:r>
+        <w:t>(</w:t>
+      </w:r>
+      <w:r>
+        <w:rPr>
+          <w:lang w:val="en-US"/>
+        </w:rPr>
+        <w:t>v</w:t>
+      </w:r>
+      <w:r>
+        <w:t>=</w:t>
+      </w:r>
+      <w:r>
+        <w:t xml:space="preserve"> </w:t>
+      </w:r>
+      <w:proofErr w:type="spellStart"/>
+      <w:r>
+        <w:t>Циркулярность</w:t>
+      </w:r>
+      <w:proofErr w:type="spellEnd"/>
+      <w:r>
+        <w:t xml:space="preserve"> </w:t>
+      </w:r>
+      <m:oMath>
+        <m:r>
+          <w:rPr>
+            <w:rFonts w:ascii="Cambria Math" w:hAnsi="Cambria Math"/>
+          </w:rPr>
+          <m:t>⇒</m:t>
+        </m:r>
+      </m:oMath>
+      <w:r>
+        <w:t>44</w:t>
+      </w:r>
+      <w:r>
+        <w:t>),(</w:t>
+      </w:r>
+      <w:r>
+        <w:rPr>
+          <w:lang w:val="en-US"/>
+        </w:rPr>
+        <w:t>v</w:t>
+      </w:r>
+      <w:r>
+        <w:t>=</w:t>
+      </w:r>
+      <w:r>
+        <w:t xml:space="preserve"> </w:t>
+      </w:r>
+      <w:r>
+        <w:t xml:space="preserve">Дистанционная </w:t>
+      </w:r>
+      <w:proofErr w:type="spellStart"/>
+      <w:r>
+        <w:t>циркулярность</w:t>
+      </w:r>
+      <w:proofErr w:type="spellEnd"/>
+      <w:r>
+        <w:t xml:space="preserve"> </w:t>
+      </w:r>
+      <m:oMath>
+        <m:r>
+          <w:rPr>
+            <w:rFonts w:ascii="Cambria Math" w:hAnsi="Cambria Math"/>
+          </w:rPr>
+          <m:t>⇒</m:t>
+        </m:r>
+      </m:oMath>
+      <w:r>
+        <w:t>70</w:t>
+      </w:r>
+      <w:r>
+        <w:t>),(</w:t>
+      </w:r>
+      <w:r>
+        <w:rPr>
+          <w:lang w:val="en-US"/>
+        </w:rPr>
+        <w:t>v</w:t>
+      </w:r>
+      <w:r>
+        <w:t>=</w:t>
+      </w:r>
+      <w:r>
+        <w:t xml:space="preserve"> </w:t>
+      </w:r>
+      <w:r>
+        <w:t>Соотношение радиуса</w:t>
+      </w:r>
+      <w:r>
+        <w:t xml:space="preserve"> </w:t>
+      </w:r>
+      <m:oMath>
+        <m:r>
+          <w:rPr>
+            <w:rFonts w:ascii="Cambria Math" w:hAnsi="Cambria Math"/>
+          </w:rPr>
+          <m:t>⇒</m:t>
+        </m:r>
+      </m:oMath>
+      <w:r>
+        <w:t>205</w:t>
+      </w:r>
+      <w:r>
+        <w:t>),(</w:t>
+      </w:r>
+      <w:r>
+        <w:rPr>
+          <w:lang w:val="en-US"/>
+        </w:rPr>
+        <w:t>v</w:t>
+      </w:r>
+      <w:r>
+        <w:t xml:space="preserve">= </w:t>
+      </w:r>
+      <w:r>
+        <w:t>Соотношение сторон по ос</w:t>
+      </w:r>
+      <w:r>
+        <w:t>и</w:t>
+      </w:r>
+      <m:oMath>
+        <m:r>
+          <w:rPr>
+            <w:rFonts w:ascii="Cambria Math" w:hAnsi="Cambria Math"/>
+          </w:rPr>
+          <m:t>⇒</m:t>
+        </m:r>
+      </m:oMath>
+      <w:r>
+        <w:t>103</w:t>
+      </w:r>
+      <w:r>
+        <w:t>),(</w:t>
+      </w:r>
+      <w:r>
+        <w:rPr>
+          <w:lang w:val="en-US"/>
+        </w:rPr>
+        <w:t>v</w:t>
+      </w:r>
+      <w:r>
+        <w:t>=</w:t>
+      </w:r>
+      <w:r>
+        <w:t xml:space="preserve"> </w:t>
+      </w:r>
+      <w:r>
+        <w:t>Максимальное соотношение сторон</w:t>
+      </w:r>
+      <w:r>
+        <w:t xml:space="preserve"> </w:t>
+      </w:r>
+      <m:oMath>
+        <m:r>
+          <w:rPr>
+            <w:rFonts w:ascii="Cambria Math" w:hAnsi="Cambria Math"/>
+          </w:rPr>
+          <m:t>⇒</m:t>
+        </m:r>
+      </m:oMath>
+      <w:r>
+        <w:t>52</w:t>
+      </w:r>
+      <w:r>
+        <w:t>),(</w:t>
+      </w:r>
+      <w:r>
+        <w:rPr>
+          <w:lang w:val="en-US"/>
+        </w:rPr>
+        <w:t>v</w:t>
+      </w:r>
+      <w:r>
+        <w:t>=</w:t>
+      </w:r>
+      <w:r>
+        <w:t xml:space="preserve"> </w:t>
+      </w:r>
+      <w:r>
+        <w:t>Рассеяние</w:t>
+      </w:r>
+      <w:r>
+        <w:t xml:space="preserve"> </w:t>
+      </w:r>
+      <m:oMath>
+        <m:r>
+          <w:rPr>
+            <w:rFonts w:ascii="Cambria Math" w:hAnsi="Cambria Math"/>
+          </w:rPr>
+          <m:t>⇒</m:t>
+        </m:r>
+      </m:oMath>
+      <w:r>
+        <w:t>149</w:t>
+      </w:r>
+      <w:r>
+        <w:t>),(</w:t>
+      </w:r>
+      <w:r>
+        <w:rPr>
+          <w:lang w:val="en-US"/>
+        </w:rPr>
+        <w:t>v</w:t>
+      </w:r>
+      <w:r>
+        <w:t>=</w:t>
+      </w:r>
+      <w:r>
+        <w:t xml:space="preserve"> </w:t>
+      </w:r>
+      <w:r>
+        <w:t>Вытянутость</w:t>
+      </w:r>
+      <w:r>
+        <w:t xml:space="preserve"> </w:t>
+      </w:r>
+      <m:oMath>
+        <m:r>
+          <w:rPr>
+            <w:rFonts w:ascii="Cambria Math" w:hAnsi="Cambria Math"/>
+          </w:rPr>
+          <m:t>⇒</m:t>
+        </m:r>
+      </m:oMath>
+      <w:r>
+        <w:t>45</w:t>
+      </w:r>
+      <w:r>
+        <w:t>),(</w:t>
+      </w:r>
+      <w:r>
+        <w:rPr>
+          <w:lang w:val="en-US"/>
+        </w:rPr>
+        <w:t>v</w:t>
+      </w:r>
+      <w:r>
+        <w:t>=</w:t>
+      </w:r>
+      <w:r>
+        <w:t xml:space="preserve"> </w:t>
+      </w:r>
+      <w:r>
+        <w:t>Прямоугольность по оси</w:t>
+      </w:r>
+      <w:r>
+        <w:t xml:space="preserve"> </w:t>
+      </w:r>
+      <m:oMath>
+        <m:r>
+          <w:rPr>
+            <w:rFonts w:ascii="Cambria Math" w:hAnsi="Cambria Math"/>
+          </w:rPr>
+          <m:t>⇒</m:t>
+        </m:r>
+      </m:oMath>
+      <w:r>
+        <w:t>19</w:t>
+      </w:r>
+      <w:r>
+        <w:t>),(</w:t>
+      </w:r>
+      <w:r>
+        <w:rPr>
+          <w:lang w:val="en-US"/>
+        </w:rPr>
+        <w:t>v</w:t>
+      </w:r>
+      <w:r>
+        <w:t>=</w:t>
+      </w:r>
+      <w:r>
+        <w:t xml:space="preserve"> </w:t>
+      </w:r>
+      <w:r>
+        <w:t>Максимальная длина прямоугольной области</w:t>
+      </w:r>
+      <w:r>
+        <w:t xml:space="preserve"> </w:t>
+      </w:r>
+      <m:oMath>
+        <m:r>
+          <w:rPr>
+            <w:rFonts w:ascii="Cambria Math" w:hAnsi="Cambria Math"/>
+          </w:rPr>
+          <m:t>⇒</m:t>
+        </m:r>
+      </m:oMath>
+      <w:r>
+        <w:t>114</w:t>
+      </w:r>
+      <w:r>
+        <w:t>),(</w:t>
+      </w:r>
+      <w:r>
+        <w:rPr>
+          <w:lang w:val="en-US"/>
+        </w:rPr>
+        <w:t>v</w:t>
+      </w:r>
+      <w:r>
+        <w:t>=</w:t>
+      </w:r>
+      <w:r>
+        <w:t xml:space="preserve"> </w:t>
+      </w:r>
+      <w:r>
+        <w:t>Масштабированная разница по главной оси</w:t>
+      </w:r>
+      <w:r>
+        <w:t xml:space="preserve"> </w:t>
+      </w:r>
+      <m:oMath>
+        <m:r>
+          <w:rPr>
+            <w:rFonts w:ascii="Cambria Math" w:hAnsi="Cambria Math"/>
+          </w:rPr>
+          <m:t>⇒</m:t>
+        </m:r>
+      </m:oMath>
+      <w:r>
+        <w:t>241</w:t>
+      </w:r>
+      <w:r>
+        <w:t>),(</w:t>
+      </w:r>
+      <w:r>
+        <w:rPr>
+          <w:lang w:val="en-US"/>
+        </w:rPr>
+        <w:t>v</w:t>
+      </w:r>
+      <w:r>
+        <w:t>=</w:t>
+      </w:r>
+      <w:r>
+        <w:t xml:space="preserve"> </w:t>
+      </w:r>
+      <w:r>
+        <w:t>Масштабированная разница по малой оси</w:t>
+      </w:r>
+      <w:r>
+        <w:t xml:space="preserve"> </w:t>
+      </w:r>
+      <m:oMath>
+        <m:r>
+          <w:rPr>
+            <w:rFonts w:ascii="Cambria Math" w:hAnsi="Cambria Math"/>
+          </w:rPr>
+          <m:t>⇒</m:t>
+        </m:r>
+      </m:oMath>
+      <w:r>
+        <w:t>325</w:t>
+      </w:r>
+      <w:r>
+        <w:t>),(</w:t>
+      </w:r>
+      <w:r>
+        <w:rPr>
+          <w:lang w:val="en-US"/>
+        </w:rPr>
+        <w:t>v</w:t>
+      </w:r>
+      <w:r>
+        <w:t>=</w:t>
+      </w:r>
+      <w:r>
+        <w:t xml:space="preserve"> </w:t>
+      </w:r>
+      <w:r>
+        <w:t xml:space="preserve">Масштабный радиус </w:t>
+      </w:r>
+      <w:proofErr w:type="spellStart"/>
+      <w:r>
+        <w:t>гирации</w:t>
+      </w:r>
+      <w:proofErr w:type="spellEnd"/>
+      <w:r>
+        <w:t xml:space="preserve"> </w:t>
+      </w:r>
+      <m:oMath>
+        <m:r>
+          <w:rPr>
+            <w:rFonts w:ascii="Cambria Math" w:hAnsi="Cambria Math"/>
+          </w:rPr>
+          <m:t>⇒</m:t>
+        </m:r>
+      </m:oMath>
+      <w:r>
+        <w:t>188</w:t>
+      </w:r>
+      <w:r>
+        <w:t>),(</w:t>
+      </w:r>
+      <w:r>
+        <w:rPr>
+          <w:lang w:val="en-US"/>
+        </w:rPr>
+        <w:t>v</w:t>
+      </w:r>
+      <w:r>
+        <w:t>=</w:t>
+      </w:r>
+      <w:r>
+        <w:t xml:space="preserve"> </w:t>
+      </w:r>
+      <w:r>
+        <w:t xml:space="preserve">Асимметрия </w:t>
+      </w:r>
+      <w:r>
+        <w:lastRenderedPageBreak/>
+        <w:t>относительно большей оси</w:t>
+      </w:r>
+      <w:r>
+        <w:t xml:space="preserve"> </w:t>
+      </w:r>
+      <m:oMath>
+        <m:r>
+          <w:rPr>
+            <w:rFonts w:ascii="Cambria Math" w:hAnsi="Cambria Math"/>
+          </w:rPr>
+          <m:t>⇒</m:t>
+        </m:r>
+      </m:oMath>
+      <w:r>
+        <w:t>127</w:t>
+      </w:r>
+      <w:r>
+        <w:t>),(</w:t>
+      </w:r>
+      <w:r>
+        <w:rPr>
+          <w:lang w:val="en-US"/>
+        </w:rPr>
+        <w:t>v</w:t>
+      </w:r>
+      <w:r>
+        <w:t>=</w:t>
+      </w:r>
+      <w:r>
+        <w:t xml:space="preserve"> </w:t>
+      </w:r>
+      <w:r>
+        <w:t>Асимметрия относительно малой оси</w:t>
+      </w:r>
+      <w:r>
+        <w:t xml:space="preserve"> </w:t>
+      </w:r>
+      <m:oMath>
+        <m:r>
+          <w:rPr>
+            <w:rFonts w:ascii="Cambria Math" w:hAnsi="Cambria Math"/>
+          </w:rPr>
+          <m:t>⇒</m:t>
+        </m:r>
+      </m:oMath>
+      <w:r>
+        <w:t>9</w:t>
+      </w:r>
+      <w:r>
+        <w:t>),(</w:t>
+      </w:r>
+      <w:r>
+        <w:rPr>
+          <w:lang w:val="en-US"/>
+        </w:rPr>
+        <w:t>v</w:t>
+      </w:r>
+      <w:r>
+        <w:t xml:space="preserve">= </w:t>
+      </w:r>
+      <w:r>
+        <w:t>Коэффициент эксцесса по главной оси</w:t>
+      </w:r>
+      <m:oMath>
+        <m:r>
+          <w:rPr>
+            <w:rFonts w:ascii="Cambria Math" w:hAnsi="Cambria Math"/>
+          </w:rPr>
+          <m:t>⇒</m:t>
+        </m:r>
+      </m:oMath>
+      <w:r>
+        <w:t>11</w:t>
+      </w:r>
+      <w:r>
+        <w:t>),(</w:t>
+      </w:r>
+      <w:r>
+        <w:rPr>
+          <w:lang w:val="en-US"/>
+        </w:rPr>
+        <w:t>v</w:t>
+      </w:r>
+      <w:r>
+        <w:t>=</w:t>
+      </w:r>
+      <w:r>
+        <w:t xml:space="preserve"> </w:t>
+      </w:r>
+      <w:r>
+        <w:t>Коэффициент эксцесса по малой оси</w:t>
+      </w:r>
+      <w:r>
+        <w:t xml:space="preserve"> </w:t>
+      </w:r>
+      <m:oMath>
+        <m:r>
+          <w:rPr>
+            <w:rFonts w:ascii="Cambria Math" w:hAnsi="Cambria Math"/>
+          </w:rPr>
+          <m:t>⇒</m:t>
+        </m:r>
+      </m:oMath>
+      <w:r>
+        <w:t>180</w:t>
+      </w:r>
+      <w:r>
+        <w:t>),(</w:t>
+      </w:r>
+      <w:r>
+        <w:rPr>
+          <w:lang w:val="en-US"/>
+        </w:rPr>
+        <w:t>v</w:t>
+      </w:r>
+      <w:r>
+        <w:t>=</w:t>
+      </w:r>
+      <w:r>
+        <w:t xml:space="preserve"> </w:t>
+      </w:r>
+      <w:r>
+        <w:t>Коэффициент углублённости</w:t>
+      </w:r>
+      <w:r>
+        <w:t xml:space="preserve"> </w:t>
+      </w:r>
+      <m:oMath>
+        <m:r>
+          <w:rPr>
+            <w:rFonts w:ascii="Cambria Math" w:hAnsi="Cambria Math"/>
+          </w:rPr>
+          <m:t>⇒</m:t>
+        </m:r>
+      </m:oMath>
+      <w:r>
+        <w:t>183</w:t>
+      </w:r>
+      <w:bookmarkStart w:id="17" w:name="_GoBack"/>
       <w:bookmarkEnd w:id="17"/>
+      <w:r>
+        <w:t>)</w:t>
+      </w:r>
+      <w:r>
+        <w:t>.</w:t>
+      </w:r>
     </w:p>
     <w:p>
       <w:pPr>
@@ -20403,7 +21142,7 @@
 </file>
 
 <file path=customXml/itemProps2.xml><?xml version="1.0" encoding="utf-8"?>
-<ds:datastoreItem xmlns:ds="http://schemas.openxmlformats.org/officeDocument/2006/customXml" ds:itemID="{413D7B34-535E-46FB-A5B2-71B781872CD3}">
+<ds:datastoreItem xmlns:ds="http://schemas.openxmlformats.org/officeDocument/2006/customXml" ds:itemID="{BB2E7767-8098-4DF8-9712-FAFCBF47BC6D}">
   <ds:schemaRefs>
     <ds:schemaRef ds:uri="http://schemas.openxmlformats.org/officeDocument/2006/bibliography"/>
   </ds:schemaRefs>

</xml_diff>